<commit_message>
- Mise à jour de la documentation.
git-svn-id: https://svn.opac.ch/svn/cr/branches/vs2010.1@17549 787ff09c-d2b5-7842-b444-8dd0a418631d
</commit_message>
<xml_diff>
--- a/Epsitec.Cresus/External/Documentation/Design/Core - Notes de conception.docx
+++ b/Epsitec.Cresus/External/Documentation/Design/Core - Notes de conception.docx
@@ -11811,174 +11811,1114 @@
       <w:r>
         <w:t>Les composants en général</w:t>
       </w:r>
+    </w:p>
+    <w:p>
+      <w:r>
+        <w:t xml:space="preserve">La classe </w:t>
+      </w:r>
+      <w:proofErr w:type="spellStart"/>
+      <w:r>
+        <w:rPr>
+          <w:rStyle w:val="Keyword"/>
+        </w:rPr>
+        <w:t>CoreComponentFactory</w:t>
+      </w:r>
+      <w:proofErr w:type="spellEnd"/>
+      <w:r>
+        <w:t xml:space="preserve"> est responsable de trouver et créer les composants (</w:t>
+      </w:r>
+      <w:proofErr w:type="spellStart"/>
+      <w:r>
+        <w:rPr>
+          <w:rStyle w:val="Keyword"/>
+        </w:rPr>
+        <w:t>Register</w:t>
+      </w:r>
+      <w:r>
+        <w:rPr>
+          <w:rStyle w:val="Keyword"/>
+        </w:rPr>
+        <w:softHyphen/>
+      </w:r>
+      <w:r>
+        <w:rPr>
+          <w:rStyle w:val="Keyword"/>
+        </w:rPr>
+        <w:t>Components</w:t>
+      </w:r>
+      <w:proofErr w:type="spellEnd"/>
+      <w:r>
+        <w:t>), puis de les initialiser (</w:t>
+      </w:r>
+      <w:proofErr w:type="spellStart"/>
+      <w:r>
+        <w:rPr>
+          <w:rStyle w:val="Keyword"/>
+        </w:rPr>
+        <w:t>SetupComponents</w:t>
+      </w:r>
+      <w:proofErr w:type="spellEnd"/>
+      <w:r>
+        <w:t>).</w:t>
+      </w:r>
+    </w:p>
+    <w:p>
+      <w:r>
+        <w:t xml:space="preserve">Des implémentations spécifiques </w:t>
+      </w:r>
+      <w:r>
+        <w:t xml:space="preserve">de la </w:t>
+      </w:r>
+      <w:proofErr w:type="spellStart"/>
+      <w:r>
+        <w:rPr>
+          <w:i/>
+        </w:rPr>
+        <w:t>factory</w:t>
+      </w:r>
+      <w:proofErr w:type="spellEnd"/>
+      <w:r>
+        <w:t xml:space="preserve"> </w:t>
+      </w:r>
+      <w:r>
+        <w:t>sont utilisées pour les types de composants suivants :</w:t>
+      </w:r>
+    </w:p>
+    <w:p>
+      <w:pPr>
+        <w:pStyle w:val="ListParagraph"/>
+        <w:numPr>
+          <w:ilvl w:val="0"/>
+          <w:numId w:val="19"/>
+        </w:numPr>
+      </w:pPr>
+      <w:proofErr w:type="spellStart"/>
+      <w:r>
+        <w:t>ViewControllerComponent</w:t>
+      </w:r>
+      <w:proofErr w:type="spellEnd"/>
+      <w:r>
+        <w:t xml:space="preserve"> </w:t>
+      </w:r>
+      <w:r>
+        <w:sym w:font="Wingdings" w:char="F0E0"/>
+      </w:r>
+      <w:r>
+        <w:t xml:space="preserve"> </w:t>
+      </w:r>
+      <w:proofErr w:type="spellStart"/>
+      <w:r>
+        <w:t>ViewControllerComponentFactory</w:t>
+      </w:r>
+      <w:proofErr w:type="spellEnd"/>
+      <w:r>
+        <w:t>.</w:t>
+      </w:r>
+    </w:p>
+    <w:p>
+      <w:pPr>
+        <w:pStyle w:val="ListParagraph"/>
+        <w:numPr>
+          <w:ilvl w:val="0"/>
+          <w:numId w:val="19"/>
+        </w:numPr>
+      </w:pPr>
+      <w:proofErr w:type="spellStart"/>
+      <w:r>
+        <w:t>CoreDataComponent</w:t>
+      </w:r>
+      <w:proofErr w:type="spellEnd"/>
+      <w:r>
+        <w:t xml:space="preserve"> </w:t>
+      </w:r>
+      <w:r>
+        <w:sym w:font="Wingdings" w:char="F0E0"/>
+      </w:r>
+      <w:r>
+        <w:t xml:space="preserve"> </w:t>
+      </w:r>
+      <w:proofErr w:type="spellStart"/>
+      <w:r>
+        <w:t>CoreDataComponentFactory</w:t>
+      </w:r>
+      <w:proofErr w:type="spellEnd"/>
+      <w:r>
+        <w:t>.</w:t>
+      </w:r>
+    </w:p>
+    <w:p>
+      <w:pPr>
+        <w:pStyle w:val="ListParagraph"/>
+        <w:numPr>
+          <w:ilvl w:val="0"/>
+          <w:numId w:val="19"/>
+        </w:numPr>
+      </w:pPr>
+      <w:proofErr w:type="spellStart"/>
+      <w:r>
+        <w:t>CoreAppComponent</w:t>
+      </w:r>
+      <w:proofErr w:type="spellEnd"/>
+      <w:r>
+        <w:t xml:space="preserve"> </w:t>
+      </w:r>
+      <w:r>
+        <w:sym w:font="Wingdings" w:char="F0E0"/>
+      </w:r>
+      <w:r>
+        <w:t xml:space="preserve"> </w:t>
+      </w:r>
+      <w:proofErr w:type="spellStart"/>
+      <w:r>
+        <w:t>CoreAppComponentFactory</w:t>
+      </w:r>
+      <w:proofErr w:type="spellEnd"/>
+      <w:r>
+        <w:t>.</w:t>
+      </w:r>
+    </w:p>
+    <w:p>
+      <w:pPr>
+        <w:pStyle w:val="Heading2"/>
+      </w:pPr>
+      <w:r>
+        <w:t>Les composants de l’interface graphique</w:t>
+      </w:r>
+    </w:p>
+    <w:p>
+      <w:pPr>
+        <w:pStyle w:val="Heading3"/>
+      </w:pPr>
+      <w:proofErr w:type="spellStart"/>
+      <w:r>
+        <w:t>MainWindowController</w:t>
+      </w:r>
+      <w:proofErr w:type="spellEnd"/>
+      <w:r>
+        <w:t>, contrôleur de la fenêtre principale</w:t>
+      </w:r>
+    </w:p>
+    <w:p>
+      <w:r>
+        <w:t xml:space="preserve">La classe </w:t>
+      </w:r>
+      <w:proofErr w:type="spellStart"/>
+      <w:r>
+        <w:rPr>
+          <w:rStyle w:val="Keyword"/>
+        </w:rPr>
+        <w:t>Main</w:t>
+      </w:r>
+      <w:r>
+        <w:rPr>
+          <w:rStyle w:val="Keyword"/>
+        </w:rPr>
+        <w:t>Window</w:t>
+      </w:r>
+      <w:r>
+        <w:rPr>
+          <w:rStyle w:val="Keyword"/>
+        </w:rPr>
+        <w:t>Controller</w:t>
+      </w:r>
+      <w:proofErr w:type="spellEnd"/>
+      <w:r>
+        <w:t xml:space="preserve"> intègre dans la fenêtre de l’application un ruban (</w:t>
+      </w:r>
+      <w:proofErr w:type="spellStart"/>
+      <w:r>
+        <w:rPr>
+          <w:i/>
+        </w:rPr>
+        <w:t>ribbon</w:t>
+      </w:r>
+      <w:proofErr w:type="spellEnd"/>
+      <w:r>
+        <w:rPr>
+          <w:i/>
+        </w:rPr>
+        <w:t xml:space="preserve"> </w:t>
+      </w:r>
+      <w:proofErr w:type="spellStart"/>
+      <w:r>
+        <w:rPr>
+          <w:i/>
+        </w:rPr>
+        <w:t>view</w:t>
+      </w:r>
+      <w:proofErr w:type="spellEnd"/>
+      <w:r>
+        <w:t>) et la vue principale (</w:t>
+      </w:r>
+      <w:r>
+        <w:rPr>
+          <w:i/>
+        </w:rPr>
+        <w:t xml:space="preserve">main </w:t>
+      </w:r>
+      <w:proofErr w:type="spellStart"/>
+      <w:r>
+        <w:rPr>
+          <w:i/>
+        </w:rPr>
+        <w:t>view</w:t>
+      </w:r>
+      <w:proofErr w:type="spellEnd"/>
+      <w:r>
+        <w:t>).</w:t>
+      </w:r>
+    </w:p>
+    <w:p>
+      <w:r>
+        <w:rPr>
+          <w:noProof/>
+          <w:lang w:eastAsia="fr-CH"/>
+        </w:rPr>
+        <w:drawing>
+          <wp:inline distT="0" distB="0" distL="0" distR="0">
+            <wp:extent cx="4647600" cy="3160800"/>
+            <wp:effectExtent l="0" t="0" r="635" b="1905"/>
+            <wp:docPr id="3" name="Picture 3"/>
+            <wp:cNvGraphicFramePr>
+              <a:graphicFrameLocks xmlns:a="http://schemas.openxmlformats.org/drawingml/2006/main" noChangeAspect="1"/>
+            </wp:cNvGraphicFramePr>
+            <a:graphic xmlns:a="http://schemas.openxmlformats.org/drawingml/2006/main">
+              <a:graphicData uri="http://schemas.openxmlformats.org/drawingml/2006/picture">
+                <pic:pic xmlns:pic="http://schemas.openxmlformats.org/drawingml/2006/picture">
+                  <pic:nvPicPr>
+                    <pic:cNvPr id="0" name="Design - Core - MainWindowController.png"/>
+                    <pic:cNvPicPr/>
+                  </pic:nvPicPr>
+                  <pic:blipFill>
+                    <a:blip r:embed="rId9" cstate="print">
+                      <a:extLst>
+                        <a:ext uri="{28A0092B-C50C-407E-A947-70E740481C1C}">
+                          <a14:useLocalDpi xmlns:a14="http://schemas.microsoft.com/office/drawing/2010/main" val="0"/>
+                        </a:ext>
+                      </a:extLst>
+                    </a:blip>
+                    <a:stretch>
+                      <a:fillRect/>
+                    </a:stretch>
+                  </pic:blipFill>
+                  <pic:spPr>
+                    <a:xfrm>
+                      <a:off x="0" y="0"/>
+                      <a:ext cx="4647600" cy="3160800"/>
+                    </a:xfrm>
+                    <a:prstGeom prst="rect">
+                      <a:avLst/>
+                    </a:prstGeom>
+                  </pic:spPr>
+                </pic:pic>
+              </a:graphicData>
+            </a:graphic>
+          </wp:inline>
+        </w:drawing>
+      </w:r>
+    </w:p>
+    <w:p>
+      <w:pPr>
+        <w:pStyle w:val="Heading3"/>
+      </w:pPr>
+      <w:proofErr w:type="spellStart"/>
+      <w:r>
+        <w:lastRenderedPageBreak/>
+        <w:t>MainViewController</w:t>
+      </w:r>
+      <w:proofErr w:type="spellEnd"/>
+      <w:r>
+        <w:t>, contrôleur de la vue principale</w:t>
+      </w:r>
+    </w:p>
+    <w:p>
+      <w:r>
+        <w:t xml:space="preserve">La classe </w:t>
+      </w:r>
+      <w:proofErr w:type="spellStart"/>
+      <w:r>
+        <w:rPr>
+          <w:rStyle w:val="Keyword"/>
+        </w:rPr>
+        <w:t>MainViewController</w:t>
+      </w:r>
+      <w:proofErr w:type="spellEnd"/>
+      <w:r>
+        <w:t xml:space="preserve"> gère les relations entre la liste de gauche et la vue </w:t>
+      </w:r>
+      <w:r>
+        <w:t>des données (</w:t>
+      </w:r>
+      <w:r>
+        <w:rPr>
+          <w:i/>
+        </w:rPr>
+        <w:t xml:space="preserve">data </w:t>
+      </w:r>
+      <w:proofErr w:type="spellStart"/>
+      <w:r>
+        <w:rPr>
+          <w:i/>
+        </w:rPr>
+        <w:t>view</w:t>
+      </w:r>
+      <w:proofErr w:type="spellEnd"/>
+      <w:r>
+        <w:t>)</w:t>
+      </w:r>
+      <w:r>
+        <w:t>.</w:t>
+      </w:r>
+    </w:p>
+    <w:p>
+      <w:r>
+        <w:rPr>
+          <w:noProof/>
+          <w:lang w:eastAsia="fr-CH"/>
+        </w:rPr>
+        <w:drawing>
+          <wp:inline distT="0" distB="0" distL="0" distR="0">
+            <wp:extent cx="4647600" cy="3304800"/>
+            <wp:effectExtent l="0" t="0" r="635" b="0"/>
+            <wp:docPr id="4" name="Picture 4"/>
+            <wp:cNvGraphicFramePr>
+              <a:graphicFrameLocks xmlns:a="http://schemas.openxmlformats.org/drawingml/2006/main" noChangeAspect="1"/>
+            </wp:cNvGraphicFramePr>
+            <a:graphic xmlns:a="http://schemas.openxmlformats.org/drawingml/2006/main">
+              <a:graphicData uri="http://schemas.openxmlformats.org/drawingml/2006/picture">
+                <pic:pic xmlns:pic="http://schemas.openxmlformats.org/drawingml/2006/picture">
+                  <pic:nvPicPr>
+                    <pic:cNvPr id="0" name="Design - Core - MainViewController.png"/>
+                    <pic:cNvPicPr/>
+                  </pic:nvPicPr>
+                  <pic:blipFill>
+                    <a:blip r:embed="rId10" cstate="print">
+                      <a:extLst>
+                        <a:ext uri="{28A0092B-C50C-407E-A947-70E740481C1C}">
+                          <a14:useLocalDpi xmlns:a14="http://schemas.microsoft.com/office/drawing/2010/main" val="0"/>
+                        </a:ext>
+                      </a:extLst>
+                    </a:blip>
+                    <a:stretch>
+                      <a:fillRect/>
+                    </a:stretch>
+                  </pic:blipFill>
+                  <pic:spPr>
+                    <a:xfrm>
+                      <a:off x="0" y="0"/>
+                      <a:ext cx="4647600" cy="3304800"/>
+                    </a:xfrm>
+                    <a:prstGeom prst="rect">
+                      <a:avLst/>
+                    </a:prstGeom>
+                  </pic:spPr>
+                </pic:pic>
+              </a:graphicData>
+            </a:graphic>
+          </wp:inline>
+        </w:drawing>
+      </w:r>
+    </w:p>
+    <w:p>
+      <w:pPr>
+        <w:pStyle w:val="Heading3"/>
+      </w:pPr>
+      <w:proofErr w:type="spellStart"/>
+      <w:r>
+        <w:t>DataViewController</w:t>
+      </w:r>
+      <w:proofErr w:type="spellEnd"/>
+      <w:r>
+        <w:t>, contrôleur de la vue des données</w:t>
+      </w:r>
+    </w:p>
+    <w:p>
+      <w:r>
+        <w:t>L</w:t>
+      </w:r>
+      <w:r>
+        <w:t>a classe</w:t>
+      </w:r>
+      <w:r>
+        <w:t xml:space="preserve"> </w:t>
+      </w:r>
+      <w:proofErr w:type="spellStart"/>
+      <w:r>
+        <w:rPr>
+          <w:rStyle w:val="Keyword"/>
+        </w:rPr>
+        <w:t>DataViewController</w:t>
+      </w:r>
+      <w:proofErr w:type="spellEnd"/>
+      <w:r>
+        <w:t xml:space="preserve"> gère la </w:t>
+      </w:r>
+      <w:r>
+        <w:t>vue</w:t>
+      </w:r>
+      <w:r>
+        <w:t xml:space="preserve"> où les données sont affichées</w:t>
+      </w:r>
+      <w:r>
+        <w:t xml:space="preserve">, en général dans une série de colonnes (d’autres vues sont possibles, par exemple pour l’éditeur de </w:t>
+      </w:r>
+      <w:proofErr w:type="spellStart"/>
+      <w:r>
+        <w:t>workflows</w:t>
+      </w:r>
+      <w:proofErr w:type="spellEnd"/>
+      <w:r>
+        <w:t>)</w:t>
+      </w:r>
+      <w:r>
+        <w:t>.</w:t>
+      </w:r>
+    </w:p>
+    <w:p>
+      <w:r>
+        <w:rPr>
+          <w:noProof/>
+          <w:lang w:eastAsia="fr-CH"/>
+        </w:rPr>
+        <w:drawing>
+          <wp:inline distT="0" distB="0" distL="0" distR="0">
+            <wp:extent cx="4572000" cy="3495600"/>
+            <wp:effectExtent l="0" t="0" r="0" b="0"/>
+            <wp:docPr id="5" name="Picture 5"/>
+            <wp:cNvGraphicFramePr>
+              <a:graphicFrameLocks xmlns:a="http://schemas.openxmlformats.org/drawingml/2006/main" noChangeAspect="1"/>
+            </wp:cNvGraphicFramePr>
+            <a:graphic xmlns:a="http://schemas.openxmlformats.org/drawingml/2006/main">
+              <a:graphicData uri="http://schemas.openxmlformats.org/drawingml/2006/picture">
+                <pic:pic xmlns:pic="http://schemas.openxmlformats.org/drawingml/2006/picture">
+                  <pic:nvPicPr>
+                    <pic:cNvPr id="0" name="Design - Core - DataViewController.png"/>
+                    <pic:cNvPicPr/>
+                  </pic:nvPicPr>
+                  <pic:blipFill>
+                    <a:blip r:embed="rId11" cstate="print">
+                      <a:extLst>
+                        <a:ext uri="{28A0092B-C50C-407E-A947-70E740481C1C}">
+                          <a14:useLocalDpi xmlns:a14="http://schemas.microsoft.com/office/drawing/2010/main" val="0"/>
+                        </a:ext>
+                      </a:extLst>
+                    </a:blip>
+                    <a:stretch>
+                      <a:fillRect/>
+                    </a:stretch>
+                  </pic:blipFill>
+                  <pic:spPr>
+                    <a:xfrm>
+                      <a:off x="0" y="0"/>
+                      <a:ext cx="4572000" cy="3495600"/>
+                    </a:xfrm>
+                    <a:prstGeom prst="rect">
+                      <a:avLst/>
+                    </a:prstGeom>
+                  </pic:spPr>
+                </pic:pic>
+              </a:graphicData>
+            </a:graphic>
+          </wp:inline>
+        </w:drawing>
+      </w:r>
+    </w:p>
+    <w:p>
+      <w:pPr>
+        <w:pStyle w:val="Normal0"/>
+      </w:pPr>
+      <w:r>
+        <w:t>Elle</w:t>
+      </w:r>
+      <w:r>
+        <w:t xml:space="preserve"> comprend :</w:t>
+      </w:r>
+    </w:p>
+    <w:p>
+      <w:pPr>
+        <w:pStyle w:val="ListParagraph"/>
+        <w:numPr>
+          <w:ilvl w:val="0"/>
+          <w:numId w:val="50"/>
+        </w:numPr>
+      </w:pPr>
+      <w:r>
+        <w:t xml:space="preserve">Une instance de </w:t>
+      </w:r>
+      <w:r>
+        <w:rPr>
+          <w:rStyle w:val="Keyword"/>
+        </w:rPr>
+        <w:t>Scrollable</w:t>
+      </w:r>
+      <w:r>
+        <w:t>, potentiellement avec des ascenseurs.</w:t>
+      </w:r>
+    </w:p>
+    <w:p>
+      <w:pPr>
+        <w:pStyle w:val="ListParagraph"/>
+        <w:numPr>
+          <w:ilvl w:val="0"/>
+          <w:numId w:val="50"/>
+        </w:numPr>
+      </w:pPr>
+      <w:r>
+        <w:lastRenderedPageBreak/>
+        <w:t xml:space="preserve">Une instance de </w:t>
+      </w:r>
+      <w:proofErr w:type="spellStart"/>
+      <w:r>
+        <w:rPr>
+          <w:rStyle w:val="Keyword"/>
+        </w:rPr>
+        <w:t>FrameBox</w:t>
+      </w:r>
+      <w:proofErr w:type="spellEnd"/>
+      <w:r>
+        <w:t xml:space="preserve">, remplissant entièrement le </w:t>
+      </w:r>
+      <w:proofErr w:type="spellStart"/>
+      <w:r>
+        <w:rPr>
+          <w:i/>
+        </w:rPr>
+        <w:t>view</w:t>
+      </w:r>
+      <w:proofErr w:type="spellEnd"/>
+      <w:r>
+        <w:rPr>
+          <w:i/>
+        </w:rPr>
+        <w:t xml:space="preserve"> port</w:t>
+      </w:r>
+      <w:r>
+        <w:t xml:space="preserve"> du </w:t>
+      </w:r>
+      <w:r>
+        <w:rPr>
+          <w:i/>
+        </w:rPr>
+        <w:t>scrollable</w:t>
+      </w:r>
+      <w:r>
+        <w:t xml:space="preserve">, mis à disposition en tant que propriété </w:t>
+      </w:r>
+      <w:proofErr w:type="spellStart"/>
+      <w:r>
+        <w:rPr>
+          <w:rStyle w:val="Keyword"/>
+        </w:rPr>
+        <w:t>Root</w:t>
+      </w:r>
+      <w:proofErr w:type="spellEnd"/>
+      <w:r>
+        <w:t>.</w:t>
+      </w:r>
+    </w:p>
+    <w:p>
+      <w:pPr>
+        <w:pStyle w:val="ListParagraph"/>
+        <w:numPr>
+          <w:ilvl w:val="0"/>
+          <w:numId w:val="50"/>
+        </w:numPr>
+      </w:pPr>
+      <w:r>
+        <w:t xml:space="preserve">Une pile de contrôleurs dérivés de </w:t>
+      </w:r>
+      <w:proofErr w:type="spellStart"/>
+      <w:r>
+        <w:rPr>
+          <w:rStyle w:val="Keyword"/>
+        </w:rPr>
+        <w:t>CoreViewController</w:t>
+      </w:r>
+      <w:proofErr w:type="spellEnd"/>
+      <w:r>
+        <w:t xml:space="preserve"> (empilement de gauche à droite de l’écran, colonne par colonne).</w:t>
+      </w:r>
+    </w:p>
+    <w:p>
+      <w:pPr>
+        <w:pStyle w:val="ListParagraph"/>
+        <w:numPr>
+          <w:ilvl w:val="0"/>
+          <w:numId w:val="50"/>
+        </w:numPr>
+      </w:pPr>
+      <w:r>
+        <w:t xml:space="preserve">Une instance du </w:t>
+      </w:r>
+      <w:proofErr w:type="spellStart"/>
+      <w:r>
+        <w:rPr>
+          <w:rStyle w:val="Keyword"/>
+        </w:rPr>
+        <w:t>ViewLayoutController</w:t>
+      </w:r>
+      <w:proofErr w:type="spellEnd"/>
+      <w:r>
+        <w:t>, responsable de peupler les colonnes de leurs contenus</w:t>
+      </w:r>
+      <w:r>
+        <w:t xml:space="preserve"> et de créer les instances de </w:t>
+      </w:r>
+      <w:proofErr w:type="spellStart"/>
+      <w:r>
+        <w:rPr>
+          <w:rStyle w:val="Keyword"/>
+        </w:rPr>
+        <w:t>TileContainer</w:t>
+      </w:r>
+      <w:proofErr w:type="spellEnd"/>
+      <w:r>
+        <w:t xml:space="preserve"> correspondantes.</w:t>
+      </w:r>
+    </w:p>
+    <w:p>
+      <w:r>
+        <w:t xml:space="preserve">En appelant la méthode </w:t>
+      </w:r>
+      <w:proofErr w:type="spellStart"/>
+      <w:r>
+        <w:rPr>
+          <w:rStyle w:val="Keyword"/>
+        </w:rPr>
+        <w:t>SetCustomUI</w:t>
+      </w:r>
+      <w:proofErr w:type="spellEnd"/>
+      <w:r>
+        <w:t xml:space="preserve">, il est possible de forcer l’affichage d’une vue personnalisée, gérée par un contrôleur externe (comme c’est le cas pour le contrôleur d’édition des </w:t>
+      </w:r>
+      <w:proofErr w:type="spellStart"/>
+      <w:r>
+        <w:t>workflows</w:t>
+      </w:r>
+      <w:proofErr w:type="spellEnd"/>
+      <w:r>
+        <w:t>).</w:t>
+      </w:r>
+    </w:p>
+    <w:p>
+      <w:pPr>
+        <w:pStyle w:val="Normal0"/>
+      </w:pPr>
+      <w:r>
+        <w:t xml:space="preserve">Quand on « ouvre » une nouvelle colonne au moyen du </w:t>
+      </w:r>
+      <w:proofErr w:type="spellStart"/>
+      <w:r>
+        <w:rPr>
+          <w:rStyle w:val="Keyword"/>
+        </w:rPr>
+        <w:t>DataViewOrchestrator</w:t>
+      </w:r>
+      <w:proofErr w:type="spellEnd"/>
+      <w:r>
+        <w:t xml:space="preserve">, le contrôleur correspondant est ajouté au moyen de la méthode </w:t>
+      </w:r>
+      <w:proofErr w:type="spellStart"/>
+      <w:r>
+        <w:rPr>
+          <w:rStyle w:val="Keyword"/>
+        </w:rPr>
+        <w:t>PushViewController</w:t>
+      </w:r>
+      <w:proofErr w:type="spellEnd"/>
+      <w:r>
+        <w:t>, laquelle :</w:t>
+      </w:r>
+    </w:p>
+    <w:p>
+      <w:pPr>
+        <w:pStyle w:val="ListParagraph"/>
+        <w:numPr>
+          <w:ilvl w:val="0"/>
+          <w:numId w:val="51"/>
+        </w:numPr>
+      </w:pPr>
+      <w:r>
+        <w:t xml:space="preserve">Crée la colonne dans le </w:t>
+      </w:r>
+      <w:proofErr w:type="spellStart"/>
+      <w:r>
+        <w:rPr>
+          <w:rStyle w:val="Keyword"/>
+        </w:rPr>
+        <w:t>ViewLayout</w:t>
+      </w:r>
+      <w:r>
+        <w:rPr>
+          <w:rStyle w:val="Keyword"/>
+        </w:rPr>
+        <w:softHyphen/>
+      </w:r>
+      <w:r>
+        <w:rPr>
+          <w:rStyle w:val="Keyword"/>
+        </w:rPr>
+        <w:t>Controller</w:t>
+      </w:r>
+      <w:proofErr w:type="spellEnd"/>
+      <w:r>
+        <w:t xml:space="preserve">; la colonne est représentée par </w:t>
+      </w:r>
+      <w:proofErr w:type="spellStart"/>
+      <w:r>
+        <w:rPr>
+          <w:rStyle w:val="Keyword"/>
+        </w:rPr>
+        <w:t>TileContainer</w:t>
+      </w:r>
+      <w:proofErr w:type="spellEnd"/>
+      <w:r>
+        <w:t xml:space="preserve">, une classe dérivée de </w:t>
+      </w:r>
+      <w:proofErr w:type="spellStart"/>
+      <w:r>
+        <w:rPr>
+          <w:rStyle w:val="Keyword"/>
+        </w:rPr>
+        <w:t>FrameBox</w:t>
+      </w:r>
+      <w:proofErr w:type="spellEnd"/>
+      <w:r>
+        <w:t xml:space="preserve"> maintenant une référence </w:t>
+      </w:r>
+      <w:r>
+        <w:t xml:space="preserve">à la fois </w:t>
+      </w:r>
+      <w:r>
+        <w:t xml:space="preserve">sur le contrôleur </w:t>
+      </w:r>
+      <w:r>
+        <w:t xml:space="preserve">associé, dérivé de </w:t>
+      </w:r>
+      <w:proofErr w:type="spellStart"/>
+      <w:r>
+        <w:rPr>
+          <w:rStyle w:val="Keyword"/>
+        </w:rPr>
+        <w:t>CoreViewController</w:t>
+      </w:r>
+      <w:proofErr w:type="spellEnd"/>
+      <w:r>
+        <w:t xml:space="preserve">, et sur le </w:t>
+      </w:r>
+      <w:proofErr w:type="spellStart"/>
+      <w:r>
+        <w:rPr>
+          <w:rStyle w:val="Keyword"/>
+        </w:rPr>
+        <w:t>TileContainerController</w:t>
+      </w:r>
+      <w:proofErr w:type="spellEnd"/>
+      <w:r>
+        <w:t>, responsable de la création des tuiles au bas niveau</w:t>
+      </w:r>
+      <w:r>
+        <w:t>.</w:t>
+      </w:r>
+    </w:p>
+    <w:p>
+      <w:pPr>
+        <w:pStyle w:val="ListParagraph"/>
+        <w:numPr>
+          <w:ilvl w:val="0"/>
+          <w:numId w:val="51"/>
+        </w:numPr>
+      </w:pPr>
+      <w:r>
+        <w:t xml:space="preserve">Crée l’interface graphique en appelant </w:t>
+      </w:r>
+      <w:proofErr w:type="spellStart"/>
+      <w:r>
+        <w:rPr>
+          <w:rStyle w:val="Keyword"/>
+        </w:rPr>
+        <w:t>CreateUI</w:t>
+      </w:r>
+      <w:proofErr w:type="spellEnd"/>
+      <w:r>
+        <w:t xml:space="preserve"> sur le contrôleur.</w:t>
+      </w:r>
+      <w:r>
+        <w:t xml:space="preserve"> Ceci va en cascade définir des briques qui permettront de construire les tuiles (</w:t>
+      </w:r>
+      <w:r>
+        <w:t xml:space="preserve">cf. </w:t>
+      </w:r>
+      <w:proofErr w:type="spellStart"/>
+      <w:r>
+        <w:rPr>
+          <w:rStyle w:val="Keyword"/>
+        </w:rPr>
+        <w:t>BridgeContext</w:t>
+      </w:r>
+      <w:proofErr w:type="spellEnd"/>
+      <w:r>
+        <w:t xml:space="preserve">) au travers de </w:t>
+      </w:r>
+      <w:proofErr w:type="spellStart"/>
+      <w:r>
+        <w:rPr>
+          <w:rStyle w:val="Keyword"/>
+        </w:rPr>
+        <w:t>TileContainer</w:t>
+      </w:r>
+      <w:r>
+        <w:rPr>
+          <w:rStyle w:val="Keyword"/>
+        </w:rPr>
+        <w:softHyphen/>
+      </w:r>
+      <w:r>
+        <w:rPr>
+          <w:rStyle w:val="Keyword"/>
+        </w:rPr>
+        <w:t>Controller</w:t>
+      </w:r>
+      <w:proofErr w:type="spellEnd"/>
+      <w:r>
+        <w:t>.</w:t>
+      </w:r>
+    </w:p>
+    <w:p>
+      <w:pPr>
+        <w:pStyle w:val="ListParagraph"/>
+        <w:numPr>
+          <w:ilvl w:val="0"/>
+          <w:numId w:val="51"/>
+        </w:numPr>
+      </w:pPr>
+      <w:r>
+        <w:t xml:space="preserve">Crée un lien entre l’entité représentée dans la nouvelle colonne et le </w:t>
+      </w:r>
+      <w:proofErr w:type="spellStart"/>
+      <w:r>
+        <w:rPr>
+          <w:rStyle w:val="Keyword"/>
+        </w:rPr>
+        <w:t>BusinessContext</w:t>
+      </w:r>
+      <w:proofErr w:type="spellEnd"/>
+      <w:r>
+        <w:t>, pour s’assurer que les règles métier soient bien appliquées.</w:t>
+      </w:r>
+    </w:p>
+    <w:p>
+      <w:pPr>
+        <w:pStyle w:val="ListParagraph"/>
+        <w:numPr>
+          <w:ilvl w:val="0"/>
+          <w:numId w:val="51"/>
+        </w:numPr>
+      </w:pPr>
+      <w:r>
+        <w:t>Prend note du changement de colonne dans l’historique de navigation.</w:t>
+      </w:r>
+    </w:p>
+    <w:p>
+      <w:pPr>
+        <w:pStyle w:val="Heading3"/>
+      </w:pPr>
+      <w:proofErr w:type="spellStart"/>
+      <w:r>
+        <w:t>TileContainer</w:t>
+      </w:r>
+      <w:proofErr w:type="spellEnd"/>
+      <w:r>
+        <w:t>, conteneur de tuiles</w:t>
+      </w:r>
+    </w:p>
+    <w:p>
+      <w:r>
+        <w:t xml:space="preserve">La classe </w:t>
+      </w:r>
+      <w:proofErr w:type="spellStart"/>
+      <w:r>
+        <w:rPr>
+          <w:rStyle w:val="Keyword"/>
+        </w:rPr>
+        <w:t>TileContainer</w:t>
+      </w:r>
+      <w:proofErr w:type="spellEnd"/>
+      <w:r>
+        <w:t xml:space="preserve"> est un </w:t>
+      </w:r>
+      <w:proofErr w:type="spellStart"/>
+      <w:r>
+        <w:t>widget</w:t>
+      </w:r>
+      <w:proofErr w:type="spellEnd"/>
+      <w:r>
+        <w:t xml:space="preserve"> dérivé de </w:t>
+      </w:r>
+      <w:proofErr w:type="spellStart"/>
+      <w:r>
+        <w:rPr>
+          <w:rStyle w:val="Keyword"/>
+        </w:rPr>
+        <w:t>FrameBox</w:t>
+      </w:r>
+      <w:proofErr w:type="spellEnd"/>
+      <w:r>
+        <w:t xml:space="preserve">. Elle implémente l’interface </w:t>
+      </w:r>
+      <w:proofErr w:type="spellStart"/>
+      <w:r>
+        <w:rPr>
+          <w:rStyle w:val="Keyword"/>
+        </w:rPr>
+        <w:t>IWidgetUpdater</w:t>
+      </w:r>
+      <w:proofErr w:type="spellEnd"/>
+      <w:r>
+        <w:t xml:space="preserve">, ce qui lui permet de se mettre à jour </w:t>
+      </w:r>
+      <w:r>
+        <w:t xml:space="preserve">visuellement </w:t>
+      </w:r>
+      <w:r>
+        <w:t>quand les données représentées changent.</w:t>
+      </w:r>
+    </w:p>
+    <w:p>
+      <w:r>
+        <w:t>Elle permet de faire le lien entre les éléments suivants :</w:t>
+      </w:r>
+    </w:p>
+    <w:p>
+      <w:pPr>
+        <w:pStyle w:val="ListParagraph"/>
+        <w:numPr>
+          <w:ilvl w:val="0"/>
+          <w:numId w:val="53"/>
+        </w:numPr>
+      </w:pPr>
+      <w:proofErr w:type="spellStart"/>
+      <w:r>
+        <w:rPr>
+          <w:rStyle w:val="Keyword"/>
+        </w:rPr>
+        <w:t>EntityViewController</w:t>
+      </w:r>
+      <w:proofErr w:type="spellEnd"/>
+      <w:r>
+        <w:t>.</w:t>
+      </w:r>
+    </w:p>
+    <w:p>
+      <w:pPr>
+        <w:pStyle w:val="ListParagraph"/>
+        <w:numPr>
+          <w:ilvl w:val="0"/>
+          <w:numId w:val="53"/>
+        </w:numPr>
+      </w:pPr>
+      <w:proofErr w:type="spellStart"/>
+      <w:r>
+        <w:rPr>
+          <w:rStyle w:val="Keyword"/>
+        </w:rPr>
+        <w:t>TileContainerController</w:t>
+      </w:r>
+      <w:proofErr w:type="spellEnd"/>
+      <w:r>
+        <w:t>.</w:t>
+      </w:r>
+    </w:p>
+    <w:p>
+      <w:pPr>
+        <w:pStyle w:val="ListParagraph"/>
+        <w:numPr>
+          <w:ilvl w:val="0"/>
+          <w:numId w:val="53"/>
+        </w:numPr>
+      </w:pPr>
+      <w:r>
+        <w:t xml:space="preserve">La liste des objets implémentant </w:t>
+      </w:r>
+      <w:proofErr w:type="spellStart"/>
+      <w:r>
+        <w:rPr>
+          <w:rStyle w:val="Keyword"/>
+        </w:rPr>
+        <w:t>IWidgetUpdater</w:t>
+      </w:r>
+      <w:proofErr w:type="spellEnd"/>
+      <w:r>
+        <w:t>.</w:t>
+      </w:r>
+    </w:p>
+    <w:p>
+      <w:pPr>
+        <w:pStyle w:val="Heading3"/>
+      </w:pPr>
+      <w:proofErr w:type="spellStart"/>
+      <w:r>
+        <w:t>TileContainerController</w:t>
+      </w:r>
+      <w:proofErr w:type="spellEnd"/>
+      <w:r>
+        <w:t>, contrôleur de</w:t>
+      </w:r>
+      <w:r>
+        <w:t xml:space="preserve"> tuiles</w:t>
+      </w:r>
+    </w:p>
+    <w:p>
+      <w:r>
+        <w:t xml:space="preserve">La classe </w:t>
+      </w:r>
+      <w:proofErr w:type="spellStart"/>
+      <w:r>
+        <w:rPr>
+          <w:rStyle w:val="Keyword"/>
+        </w:rPr>
+        <w:t>TileContainerController</w:t>
+      </w:r>
+      <w:proofErr w:type="spellEnd"/>
+      <w:r>
+        <w:t xml:space="preserve"> gère la création des tuiles à partir de leur description.</w:t>
+      </w:r>
+    </w:p>
+    <w:p>
+      <w:pPr>
+        <w:pStyle w:val="Heading3"/>
+      </w:pPr>
+      <w:proofErr w:type="spellStart"/>
+      <w:r>
+        <w:t>ActionViewController</w:t>
+      </w:r>
+      <w:proofErr w:type="spellEnd"/>
+      <w:r>
+        <w:t>, contrôleur de</w:t>
+      </w:r>
+      <w:r>
+        <w:t>s actions</w:t>
+      </w:r>
+    </w:p>
+    <w:p>
+      <w:r>
+        <w:t xml:space="preserve">La classe </w:t>
+      </w:r>
+      <w:proofErr w:type="spellStart"/>
+      <w:r>
+        <w:rPr>
+          <w:rStyle w:val="Keyword"/>
+        </w:rPr>
+        <w:t>ActionViewController</w:t>
+      </w:r>
+      <w:proofErr w:type="spellEnd"/>
+      <w:r>
+        <w:t xml:space="preserve"> gère …</w:t>
+      </w:r>
       <w:bookmarkStart w:id="0" w:name="_GoBack"/>
       <w:bookmarkEnd w:id="0"/>
     </w:p>
-    <w:p>
-      <w:r>
-        <w:t xml:space="preserve">La classe </w:t>
-      </w:r>
-      <w:proofErr w:type="spellStart"/>
-      <w:r>
-        <w:rPr>
-          <w:rStyle w:val="Keyword"/>
-        </w:rPr>
-        <w:t>CoreComponentFactory</w:t>
-      </w:r>
-      <w:proofErr w:type="spellEnd"/>
-      <w:r>
-        <w:t xml:space="preserve"> est responsable de trouver et créer les composants (</w:t>
-      </w:r>
-      <w:proofErr w:type="spellStart"/>
-      <w:r>
-        <w:rPr>
-          <w:rStyle w:val="Keyword"/>
-        </w:rPr>
-        <w:t>Register</w:t>
-      </w:r>
-      <w:r>
-        <w:rPr>
-          <w:rStyle w:val="Keyword"/>
-        </w:rPr>
-        <w:softHyphen/>
-      </w:r>
-      <w:r>
-        <w:rPr>
-          <w:rStyle w:val="Keyword"/>
-        </w:rPr>
-        <w:t>Components</w:t>
-      </w:r>
-      <w:proofErr w:type="spellEnd"/>
-      <w:r>
-        <w:t>), puis de les initialiser (</w:t>
-      </w:r>
-      <w:proofErr w:type="spellStart"/>
-      <w:r>
-        <w:rPr>
-          <w:rStyle w:val="Keyword"/>
-        </w:rPr>
-        <w:t>SetupComponents</w:t>
-      </w:r>
-      <w:proofErr w:type="spellEnd"/>
-      <w:r>
-        <w:t>).</w:t>
-      </w:r>
-    </w:p>
-    <w:p>
-      <w:r>
-        <w:t xml:space="preserve">Des implémentations spécifiques </w:t>
-      </w:r>
-      <w:r>
-        <w:t xml:space="preserve">de la </w:t>
-      </w:r>
-      <w:proofErr w:type="spellStart"/>
-      <w:r>
-        <w:rPr>
-          <w:i/>
-        </w:rPr>
-        <w:t>factory</w:t>
-      </w:r>
-      <w:proofErr w:type="spellEnd"/>
-      <w:r>
-        <w:t xml:space="preserve"> </w:t>
-      </w:r>
-      <w:r>
-        <w:t>sont utilisées pour les types de composants suivants :</w:t>
-      </w:r>
-    </w:p>
-    <w:p>
-      <w:pPr>
-        <w:pStyle w:val="ListParagraph"/>
-        <w:numPr>
-          <w:ilvl w:val="0"/>
-          <w:numId w:val="19"/>
-        </w:numPr>
-      </w:pPr>
-      <w:proofErr w:type="spellStart"/>
-      <w:r>
-        <w:t>ViewControllerComponent</w:t>
-      </w:r>
-      <w:proofErr w:type="spellEnd"/>
-      <w:r>
-        <w:t xml:space="preserve"> </w:t>
-      </w:r>
-      <w:r>
-        <w:sym w:font="Wingdings" w:char="F0E0"/>
-      </w:r>
-      <w:r>
-        <w:t xml:space="preserve"> </w:t>
-      </w:r>
-      <w:proofErr w:type="spellStart"/>
-      <w:r>
-        <w:t>ViewControllerComponentFactory</w:t>
-      </w:r>
-      <w:proofErr w:type="spellEnd"/>
-      <w:r>
-        <w:t>.</w:t>
-      </w:r>
-    </w:p>
-    <w:p>
-      <w:pPr>
-        <w:pStyle w:val="ListParagraph"/>
-        <w:numPr>
-          <w:ilvl w:val="0"/>
-          <w:numId w:val="19"/>
-        </w:numPr>
-      </w:pPr>
-      <w:proofErr w:type="spellStart"/>
-      <w:r>
-        <w:t>CoreDataComponent</w:t>
-      </w:r>
-      <w:proofErr w:type="spellEnd"/>
-      <w:r>
-        <w:t xml:space="preserve"> </w:t>
-      </w:r>
-      <w:r>
-        <w:sym w:font="Wingdings" w:char="F0E0"/>
-      </w:r>
-      <w:r>
-        <w:t xml:space="preserve"> </w:t>
-      </w:r>
-      <w:proofErr w:type="spellStart"/>
-      <w:r>
-        <w:t>CoreDataComponentFactory</w:t>
-      </w:r>
-      <w:proofErr w:type="spellEnd"/>
-      <w:r>
-        <w:t>.</w:t>
-      </w:r>
-    </w:p>
-    <w:p>
-      <w:pPr>
-        <w:pStyle w:val="ListParagraph"/>
-        <w:numPr>
-          <w:ilvl w:val="0"/>
-          <w:numId w:val="19"/>
-        </w:numPr>
-      </w:pPr>
-      <w:proofErr w:type="spellStart"/>
-      <w:r>
-        <w:t>CoreAppComponent</w:t>
-      </w:r>
-      <w:proofErr w:type="spellEnd"/>
-      <w:r>
-        <w:t xml:space="preserve"> </w:t>
-      </w:r>
-      <w:r>
-        <w:sym w:font="Wingdings" w:char="F0E0"/>
-      </w:r>
-      <w:r>
-        <w:t xml:space="preserve"> </w:t>
-      </w:r>
-      <w:proofErr w:type="spellStart"/>
-      <w:r>
-        <w:t>CoreAppComponentFactory</w:t>
-      </w:r>
-      <w:proofErr w:type="spellEnd"/>
-      <w:r>
-        <w:t>.</w:t>
-      </w:r>
-    </w:p>
+    <w:p/>
     <w:p>
       <w:pPr>
         <w:rPr>
@@ -12000,6 +12940,172 @@
       </w:pPr>
       <w:r>
         <w:lastRenderedPageBreak/>
+        <w:t>Éléments de l’interface graphique</w:t>
+      </w:r>
+    </w:p>
+    <w:p>
+      <w:pPr>
+        <w:pStyle w:val="Heading2"/>
+      </w:pPr>
+      <w:r>
+        <w:t>Terminologie utilisée</w:t>
+      </w:r>
+    </w:p>
+    <w:p>
+      <w:r>
+        <w:t>L’écran est découpé en trois zones principales :</w:t>
+      </w:r>
+    </w:p>
+    <w:p>
+      <w:pPr>
+        <w:pStyle w:val="ListParagraph"/>
+        <w:numPr>
+          <w:ilvl w:val="0"/>
+          <w:numId w:val="52"/>
+        </w:numPr>
+      </w:pPr>
+      <w:r>
+        <w:t>Le ruban (en haut).</w:t>
+      </w:r>
+    </w:p>
+    <w:p>
+      <w:pPr>
+        <w:pStyle w:val="ListParagraph"/>
+        <w:numPr>
+          <w:ilvl w:val="0"/>
+          <w:numId w:val="52"/>
+        </w:numPr>
+      </w:pPr>
+      <w:r>
+        <w:t>Le navigateur ou « liste de gauche » (à gauche).</w:t>
+      </w:r>
+    </w:p>
+    <w:p>
+      <w:pPr>
+        <w:pStyle w:val="ListParagraph"/>
+        <w:numPr>
+          <w:ilvl w:val="0"/>
+          <w:numId w:val="52"/>
+        </w:numPr>
+      </w:pPr>
+      <w:r>
+        <w:t>La vue des données.</w:t>
+      </w:r>
+    </w:p>
+    <w:p>
+      <w:pPr>
+        <w:pStyle w:val="Normal0"/>
+      </w:pPr>
+      <w:r>
+        <w:t xml:space="preserve">La vue des données est organisée en </w:t>
+      </w:r>
+      <w:r>
+        <w:rPr>
+          <w:b/>
+        </w:rPr>
+        <w:t>colonnes</w:t>
+      </w:r>
+      <w:r>
+        <w:t xml:space="preserve"> (parfois appelées </w:t>
+      </w:r>
+      <w:proofErr w:type="spellStart"/>
+      <w:r>
+        <w:rPr>
+          <w:i/>
+        </w:rPr>
+        <w:t>views</w:t>
+      </w:r>
+      <w:proofErr w:type="spellEnd"/>
+      <w:r>
+        <w:t xml:space="preserve"> ou </w:t>
+      </w:r>
+      <w:proofErr w:type="spellStart"/>
+      <w:r>
+        <w:rPr>
+          <w:i/>
+        </w:rPr>
+        <w:t>subviews</w:t>
+      </w:r>
+      <w:proofErr w:type="spellEnd"/>
+      <w:r>
+        <w:t xml:space="preserve">). Chaque colonne résulte d’un empilement de </w:t>
+      </w:r>
+      <w:r>
+        <w:rPr>
+          <w:b/>
+        </w:rPr>
+        <w:t>tuiles</w:t>
+      </w:r>
+      <w:r>
+        <w:t xml:space="preserve"> (</w:t>
+      </w:r>
+      <w:proofErr w:type="spellStart"/>
+      <w:r>
+        <w:rPr>
+          <w:i/>
+        </w:rPr>
+        <w:t>tiles</w:t>
+      </w:r>
+      <w:proofErr w:type="spellEnd"/>
+      <w:r>
+        <w:t>), qui peuvent elles-mêmes être composées de sous-tuiles :</w:t>
+      </w:r>
+    </w:p>
+    <w:p>
+      <w:r>
+        <w:rPr>
+          <w:noProof/>
+          <w:lang w:eastAsia="fr-CH"/>
+        </w:rPr>
+        <w:drawing>
+          <wp:inline distT="0" distB="0" distL="0" distR="0">
+            <wp:extent cx="3164400" cy="2800800"/>
+            <wp:effectExtent l="0" t="0" r="0" b="0"/>
+            <wp:docPr id="2" name="Picture 2"/>
+            <wp:cNvGraphicFramePr>
+              <a:graphicFrameLocks xmlns:a="http://schemas.openxmlformats.org/drawingml/2006/main" noChangeAspect="1"/>
+            </wp:cNvGraphicFramePr>
+            <a:graphic xmlns:a="http://schemas.openxmlformats.org/drawingml/2006/main">
+              <a:graphicData uri="http://schemas.openxmlformats.org/drawingml/2006/picture">
+                <pic:pic xmlns:pic="http://schemas.openxmlformats.org/drawingml/2006/picture">
+                  <pic:nvPicPr>
+                    <pic:cNvPr id="0" name="Design - Core - Tiles.png"/>
+                    <pic:cNvPicPr/>
+                  </pic:nvPicPr>
+                  <pic:blipFill>
+                    <a:blip r:embed="rId12" cstate="print">
+                      <a:extLst>
+                        <a:ext uri="{28A0092B-C50C-407E-A947-70E740481C1C}">
+                          <a14:useLocalDpi xmlns:a14="http://schemas.microsoft.com/office/drawing/2010/main" val="0"/>
+                        </a:ext>
+                      </a:extLst>
+                    </a:blip>
+                    <a:stretch>
+                      <a:fillRect/>
+                    </a:stretch>
+                  </pic:blipFill>
+                  <pic:spPr>
+                    <a:xfrm>
+                      <a:off x="0" y="0"/>
+                      <a:ext cx="3164400" cy="2800800"/>
+                    </a:xfrm>
+                    <a:prstGeom prst="rect">
+                      <a:avLst/>
+                    </a:prstGeom>
+                  </pic:spPr>
+                </pic:pic>
+              </a:graphicData>
+            </a:graphic>
+          </wp:inline>
+        </w:drawing>
+      </w:r>
+    </w:p>
+    <w:p/>
+    <w:p>
+      <w:pPr>
+        <w:pStyle w:val="Heading1"/>
+      </w:pPr>
+      <w:r>
         <w:t xml:space="preserve">Installation de </w:t>
       </w:r>
       <w:proofErr w:type="spellStart"/>
@@ -12173,6 +13279,7 @@
         </w:rPr>
       </w:pPr>
       <w:r>
+        <w:lastRenderedPageBreak/>
         <w:t>L’environnement .NET 4.0 complet.</w:t>
       </w:r>
       <w:r>
@@ -13865,7 +14972,7 @@
                     <pic:cNvPicPr/>
                   </pic:nvPicPr>
                   <pic:blipFill>
-                    <a:blip r:embed="rId9"/>
+                    <a:blip r:embed="rId13"/>
                     <a:stretch>
                       <a:fillRect/>
                     </a:stretch>
@@ -15118,7 +16225,7 @@
     </w:p>
     <w:p/>
     <w:sectPr>
-      <w:footerReference w:type="default" r:id="rId10"/>
+      <w:footerReference w:type="default" r:id="rId14"/>
       <w:pgSz w:w="11906" w:h="16838"/>
       <w:pgMar w:top="1134" w:right="1418" w:bottom="1418" w:left="1418" w:header="709" w:footer="709" w:gutter="0"/>
       <w:cols w:space="708"/>
@@ -15194,7 +16301,7 @@
           <w:rPr>
             <w:noProof/>
           </w:rPr>
-          <w:t>20</w:t>
+          <w:t>21</w:t>
         </w:r>
         <w:r>
           <w:rPr>
@@ -15218,11 +16325,6 @@
         <w:noProof/>
       </w:rPr>
       <w:tab/>
-    </w:r>
-    <w:r>
-      <w:rPr>
-        <w:noProof/>
-      </w:rPr>
       <w:t>04.01.2012</w:t>
     </w:r>
   </w:p>
@@ -17015,6 +18117,119 @@
     </w:lvl>
   </w:abstractNum>
   <w:abstractNum w:abstractNumId="17">
+    <w:nsid w:val="33CA129B"/>
+    <w:multiLevelType w:val="hybridMultilevel"/>
+    <w:tmpl w:val="DA9E5B4E"/>
+    <w:lvl w:ilvl="0" w:tplc="100C0001">
+      <w:start w:val="1"/>
+      <w:numFmt w:val="bullet"/>
+      <w:lvlText w:val=""/>
+      <w:lvlJc w:val="left"/>
+      <w:pPr>
+        <w:ind w:left="720" w:hanging="360"/>
+      </w:pPr>
+      <w:rPr>
+        <w:rFonts w:ascii="Symbol" w:hAnsi="Symbol" w:hint="default"/>
+      </w:rPr>
+    </w:lvl>
+    <w:lvl w:ilvl="1" w:tplc="100C0003" w:tentative="1">
+      <w:start w:val="1"/>
+      <w:numFmt w:val="bullet"/>
+      <w:lvlText w:val="o"/>
+      <w:lvlJc w:val="left"/>
+      <w:pPr>
+        <w:ind w:left="1440" w:hanging="360"/>
+      </w:pPr>
+      <w:rPr>
+        <w:rFonts w:ascii="Courier New" w:hAnsi="Courier New" w:cs="Courier New" w:hint="default"/>
+      </w:rPr>
+    </w:lvl>
+    <w:lvl w:ilvl="2" w:tplc="100C0005" w:tentative="1">
+      <w:start w:val="1"/>
+      <w:numFmt w:val="bullet"/>
+      <w:lvlText w:val=""/>
+      <w:lvlJc w:val="left"/>
+      <w:pPr>
+        <w:ind w:left="2160" w:hanging="360"/>
+      </w:pPr>
+      <w:rPr>
+        <w:rFonts w:ascii="Wingdings" w:hAnsi="Wingdings" w:hint="default"/>
+      </w:rPr>
+    </w:lvl>
+    <w:lvl w:ilvl="3" w:tplc="100C0001" w:tentative="1">
+      <w:start w:val="1"/>
+      <w:numFmt w:val="bullet"/>
+      <w:lvlText w:val=""/>
+      <w:lvlJc w:val="left"/>
+      <w:pPr>
+        <w:ind w:left="2880" w:hanging="360"/>
+      </w:pPr>
+      <w:rPr>
+        <w:rFonts w:ascii="Symbol" w:hAnsi="Symbol" w:hint="default"/>
+      </w:rPr>
+    </w:lvl>
+    <w:lvl w:ilvl="4" w:tplc="100C0003" w:tentative="1">
+      <w:start w:val="1"/>
+      <w:numFmt w:val="bullet"/>
+      <w:lvlText w:val="o"/>
+      <w:lvlJc w:val="left"/>
+      <w:pPr>
+        <w:ind w:left="3600" w:hanging="360"/>
+      </w:pPr>
+      <w:rPr>
+        <w:rFonts w:ascii="Courier New" w:hAnsi="Courier New" w:cs="Courier New" w:hint="default"/>
+      </w:rPr>
+    </w:lvl>
+    <w:lvl w:ilvl="5" w:tplc="100C0005" w:tentative="1">
+      <w:start w:val="1"/>
+      <w:numFmt w:val="bullet"/>
+      <w:lvlText w:val=""/>
+      <w:lvlJc w:val="left"/>
+      <w:pPr>
+        <w:ind w:left="4320" w:hanging="360"/>
+      </w:pPr>
+      <w:rPr>
+        <w:rFonts w:ascii="Wingdings" w:hAnsi="Wingdings" w:hint="default"/>
+      </w:rPr>
+    </w:lvl>
+    <w:lvl w:ilvl="6" w:tplc="100C0001" w:tentative="1">
+      <w:start w:val="1"/>
+      <w:numFmt w:val="bullet"/>
+      <w:lvlText w:val=""/>
+      <w:lvlJc w:val="left"/>
+      <w:pPr>
+        <w:ind w:left="5040" w:hanging="360"/>
+      </w:pPr>
+      <w:rPr>
+        <w:rFonts w:ascii="Symbol" w:hAnsi="Symbol" w:hint="default"/>
+      </w:rPr>
+    </w:lvl>
+    <w:lvl w:ilvl="7" w:tplc="100C0003" w:tentative="1">
+      <w:start w:val="1"/>
+      <w:numFmt w:val="bullet"/>
+      <w:lvlText w:val="o"/>
+      <w:lvlJc w:val="left"/>
+      <w:pPr>
+        <w:ind w:left="5760" w:hanging="360"/>
+      </w:pPr>
+      <w:rPr>
+        <w:rFonts w:ascii="Courier New" w:hAnsi="Courier New" w:cs="Courier New" w:hint="default"/>
+      </w:rPr>
+    </w:lvl>
+    <w:lvl w:ilvl="8" w:tplc="100C0005" w:tentative="1">
+      <w:start w:val="1"/>
+      <w:numFmt w:val="bullet"/>
+      <w:lvlText w:val=""/>
+      <w:lvlJc w:val="left"/>
+      <w:pPr>
+        <w:ind w:left="6480" w:hanging="360"/>
+      </w:pPr>
+      <w:rPr>
+        <w:rFonts w:ascii="Wingdings" w:hAnsi="Wingdings" w:hint="default"/>
+      </w:rPr>
+    </w:lvl>
+  </w:abstractNum>
+  <w:abstractNum w:abstractNumId="18">
     <w:nsid w:val="35B8069C"/>
     <w:multiLevelType w:val="hybridMultilevel"/>
     <w:tmpl w:val="A0E4CBF6"/>
@@ -17127,7 +18342,7 @@
       </w:rPr>
     </w:lvl>
   </w:abstractNum>
-  <w:abstractNum w:abstractNumId="18">
+  <w:abstractNum w:abstractNumId="19">
     <w:nsid w:val="392879A2"/>
     <w:multiLevelType w:val="hybridMultilevel"/>
     <w:tmpl w:val="320EA4CA"/>
@@ -17240,7 +18455,7 @@
       </w:rPr>
     </w:lvl>
   </w:abstractNum>
-  <w:abstractNum w:abstractNumId="19">
+  <w:abstractNum w:abstractNumId="20">
     <w:nsid w:val="3A4A6106"/>
     <w:multiLevelType w:val="hybridMultilevel"/>
     <w:tmpl w:val="FC8AF60E"/>
@@ -17353,7 +18568,7 @@
       </w:rPr>
     </w:lvl>
   </w:abstractNum>
-  <w:abstractNum w:abstractNumId="20">
+  <w:abstractNum w:abstractNumId="21">
     <w:nsid w:val="3D0063D6"/>
     <w:multiLevelType w:val="hybridMultilevel"/>
     <w:tmpl w:val="C7B0288E"/>
@@ -17466,7 +18681,7 @@
       </w:rPr>
     </w:lvl>
   </w:abstractNum>
-  <w:abstractNum w:abstractNumId="21">
+  <w:abstractNum w:abstractNumId="22">
     <w:nsid w:val="3E586D86"/>
     <w:multiLevelType w:val="hybridMultilevel"/>
     <w:tmpl w:val="06B484D0"/>
@@ -17579,7 +18794,7 @@
       </w:rPr>
     </w:lvl>
   </w:abstractNum>
-  <w:abstractNum w:abstractNumId="22">
+  <w:abstractNum w:abstractNumId="23">
     <w:nsid w:val="3F893625"/>
     <w:multiLevelType w:val="hybridMultilevel"/>
     <w:tmpl w:val="B3CC1AE8"/>
@@ -17692,7 +18907,7 @@
       </w:rPr>
     </w:lvl>
   </w:abstractNum>
-  <w:abstractNum w:abstractNumId="23">
+  <w:abstractNum w:abstractNumId="24">
     <w:nsid w:val="41092510"/>
     <w:multiLevelType w:val="hybridMultilevel"/>
     <w:tmpl w:val="3DECDBCA"/>
@@ -17805,7 +19020,7 @@
       </w:rPr>
     </w:lvl>
   </w:abstractNum>
-  <w:abstractNum w:abstractNumId="24">
+  <w:abstractNum w:abstractNumId="25">
     <w:nsid w:val="41A34204"/>
     <w:multiLevelType w:val="hybridMultilevel"/>
     <w:tmpl w:val="CECAB940"/>
@@ -17918,7 +19133,7 @@
       </w:rPr>
     </w:lvl>
   </w:abstractNum>
-  <w:abstractNum w:abstractNumId="25">
+  <w:abstractNum w:abstractNumId="26">
     <w:nsid w:val="440C3EEC"/>
     <w:multiLevelType w:val="hybridMultilevel"/>
     <w:tmpl w:val="6C12794E"/>
@@ -18031,7 +19246,120 @@
       </w:rPr>
     </w:lvl>
   </w:abstractNum>
-  <w:abstractNum w:abstractNumId="26">
+  <w:abstractNum w:abstractNumId="27">
+    <w:nsid w:val="44E83A4D"/>
+    <w:multiLevelType w:val="hybridMultilevel"/>
+    <w:tmpl w:val="C81454E8"/>
+    <w:lvl w:ilvl="0" w:tplc="100C0001">
+      <w:start w:val="1"/>
+      <w:numFmt w:val="bullet"/>
+      <w:lvlText w:val=""/>
+      <w:lvlJc w:val="left"/>
+      <w:pPr>
+        <w:ind w:left="720" w:hanging="360"/>
+      </w:pPr>
+      <w:rPr>
+        <w:rFonts w:ascii="Symbol" w:hAnsi="Symbol" w:hint="default"/>
+      </w:rPr>
+    </w:lvl>
+    <w:lvl w:ilvl="1" w:tplc="100C0003" w:tentative="1">
+      <w:start w:val="1"/>
+      <w:numFmt w:val="bullet"/>
+      <w:lvlText w:val="o"/>
+      <w:lvlJc w:val="left"/>
+      <w:pPr>
+        <w:ind w:left="1440" w:hanging="360"/>
+      </w:pPr>
+      <w:rPr>
+        <w:rFonts w:ascii="Courier New" w:hAnsi="Courier New" w:cs="Courier New" w:hint="default"/>
+      </w:rPr>
+    </w:lvl>
+    <w:lvl w:ilvl="2" w:tplc="100C0005" w:tentative="1">
+      <w:start w:val="1"/>
+      <w:numFmt w:val="bullet"/>
+      <w:lvlText w:val=""/>
+      <w:lvlJc w:val="left"/>
+      <w:pPr>
+        <w:ind w:left="2160" w:hanging="360"/>
+      </w:pPr>
+      <w:rPr>
+        <w:rFonts w:ascii="Wingdings" w:hAnsi="Wingdings" w:hint="default"/>
+      </w:rPr>
+    </w:lvl>
+    <w:lvl w:ilvl="3" w:tplc="100C0001" w:tentative="1">
+      <w:start w:val="1"/>
+      <w:numFmt w:val="bullet"/>
+      <w:lvlText w:val=""/>
+      <w:lvlJc w:val="left"/>
+      <w:pPr>
+        <w:ind w:left="2880" w:hanging="360"/>
+      </w:pPr>
+      <w:rPr>
+        <w:rFonts w:ascii="Symbol" w:hAnsi="Symbol" w:hint="default"/>
+      </w:rPr>
+    </w:lvl>
+    <w:lvl w:ilvl="4" w:tplc="100C0003" w:tentative="1">
+      <w:start w:val="1"/>
+      <w:numFmt w:val="bullet"/>
+      <w:lvlText w:val="o"/>
+      <w:lvlJc w:val="left"/>
+      <w:pPr>
+        <w:ind w:left="3600" w:hanging="360"/>
+      </w:pPr>
+      <w:rPr>
+        <w:rFonts w:ascii="Courier New" w:hAnsi="Courier New" w:cs="Courier New" w:hint="default"/>
+      </w:rPr>
+    </w:lvl>
+    <w:lvl w:ilvl="5" w:tplc="100C0005" w:tentative="1">
+      <w:start w:val="1"/>
+      <w:numFmt w:val="bullet"/>
+      <w:lvlText w:val=""/>
+      <w:lvlJc w:val="left"/>
+      <w:pPr>
+        <w:ind w:left="4320" w:hanging="360"/>
+      </w:pPr>
+      <w:rPr>
+        <w:rFonts w:ascii="Wingdings" w:hAnsi="Wingdings" w:hint="default"/>
+      </w:rPr>
+    </w:lvl>
+    <w:lvl w:ilvl="6" w:tplc="100C0001" w:tentative="1">
+      <w:start w:val="1"/>
+      <w:numFmt w:val="bullet"/>
+      <w:lvlText w:val=""/>
+      <w:lvlJc w:val="left"/>
+      <w:pPr>
+        <w:ind w:left="5040" w:hanging="360"/>
+      </w:pPr>
+      <w:rPr>
+        <w:rFonts w:ascii="Symbol" w:hAnsi="Symbol" w:hint="default"/>
+      </w:rPr>
+    </w:lvl>
+    <w:lvl w:ilvl="7" w:tplc="100C0003" w:tentative="1">
+      <w:start w:val="1"/>
+      <w:numFmt w:val="bullet"/>
+      <w:lvlText w:val="o"/>
+      <w:lvlJc w:val="left"/>
+      <w:pPr>
+        <w:ind w:left="5760" w:hanging="360"/>
+      </w:pPr>
+      <w:rPr>
+        <w:rFonts w:ascii="Courier New" w:hAnsi="Courier New" w:cs="Courier New" w:hint="default"/>
+      </w:rPr>
+    </w:lvl>
+    <w:lvl w:ilvl="8" w:tplc="100C0005" w:tentative="1">
+      <w:start w:val="1"/>
+      <w:numFmt w:val="bullet"/>
+      <w:lvlText w:val=""/>
+      <w:lvlJc w:val="left"/>
+      <w:pPr>
+        <w:ind w:left="6480" w:hanging="360"/>
+      </w:pPr>
+      <w:rPr>
+        <w:rFonts w:ascii="Wingdings" w:hAnsi="Wingdings" w:hint="default"/>
+      </w:rPr>
+    </w:lvl>
+  </w:abstractNum>
+  <w:abstractNum w:abstractNumId="28">
     <w:nsid w:val="465A1E2D"/>
     <w:multiLevelType w:val="hybridMultilevel"/>
     <w:tmpl w:val="C576D7A8"/>
@@ -18144,7 +19472,7 @@
       </w:rPr>
     </w:lvl>
   </w:abstractNum>
-  <w:abstractNum w:abstractNumId="27">
+  <w:abstractNum w:abstractNumId="29">
     <w:nsid w:val="4AE45467"/>
     <w:multiLevelType w:val="hybridMultilevel"/>
     <w:tmpl w:val="5F8E67D6"/>
@@ -18257,7 +19585,7 @@
       </w:rPr>
     </w:lvl>
   </w:abstractNum>
-  <w:abstractNum w:abstractNumId="28">
+  <w:abstractNum w:abstractNumId="30">
     <w:nsid w:val="4DAB4E78"/>
     <w:multiLevelType w:val="hybridMultilevel"/>
     <w:tmpl w:val="54B04EB2"/>
@@ -18370,7 +19698,7 @@
       </w:rPr>
     </w:lvl>
   </w:abstractNum>
-  <w:abstractNum w:abstractNumId="29">
+  <w:abstractNum w:abstractNumId="31">
     <w:nsid w:val="4DB274B4"/>
     <w:multiLevelType w:val="hybridMultilevel"/>
     <w:tmpl w:val="E806B3C2"/>
@@ -18483,7 +19811,7 @@
       </w:rPr>
     </w:lvl>
   </w:abstractNum>
-  <w:abstractNum w:abstractNumId="30">
+  <w:abstractNum w:abstractNumId="32">
     <w:nsid w:val="504D6615"/>
     <w:multiLevelType w:val="hybridMultilevel"/>
     <w:tmpl w:val="23721B2A"/>
@@ -18596,7 +19924,7 @@
       </w:rPr>
     </w:lvl>
   </w:abstractNum>
-  <w:abstractNum w:abstractNumId="31">
+  <w:abstractNum w:abstractNumId="33">
     <w:nsid w:val="525E38E0"/>
     <w:multiLevelType w:val="hybridMultilevel"/>
     <w:tmpl w:val="57663574"/>
@@ -18709,7 +20037,7 @@
       </w:rPr>
     </w:lvl>
   </w:abstractNum>
-  <w:abstractNum w:abstractNumId="32">
+  <w:abstractNum w:abstractNumId="34">
     <w:nsid w:val="5ACB5F5E"/>
     <w:multiLevelType w:val="hybridMultilevel"/>
     <w:tmpl w:val="B1D82CF8"/>
@@ -18822,7 +20150,7 @@
       </w:rPr>
     </w:lvl>
   </w:abstractNum>
-  <w:abstractNum w:abstractNumId="33">
+  <w:abstractNum w:abstractNumId="35">
     <w:nsid w:val="5C892EA7"/>
     <w:multiLevelType w:val="hybridMultilevel"/>
     <w:tmpl w:val="E5A6A7DE"/>
@@ -18935,7 +20263,120 @@
       </w:rPr>
     </w:lvl>
   </w:abstractNum>
-  <w:abstractNum w:abstractNumId="34">
+  <w:abstractNum w:abstractNumId="36">
+    <w:nsid w:val="60E50D0C"/>
+    <w:multiLevelType w:val="hybridMultilevel"/>
+    <w:tmpl w:val="76C03AB0"/>
+    <w:lvl w:ilvl="0" w:tplc="100C0001">
+      <w:start w:val="1"/>
+      <w:numFmt w:val="bullet"/>
+      <w:lvlText w:val=""/>
+      <w:lvlJc w:val="left"/>
+      <w:pPr>
+        <w:ind w:left="720" w:hanging="360"/>
+      </w:pPr>
+      <w:rPr>
+        <w:rFonts w:ascii="Symbol" w:hAnsi="Symbol" w:hint="default"/>
+      </w:rPr>
+    </w:lvl>
+    <w:lvl w:ilvl="1" w:tplc="100C0003" w:tentative="1">
+      <w:start w:val="1"/>
+      <w:numFmt w:val="bullet"/>
+      <w:lvlText w:val="o"/>
+      <w:lvlJc w:val="left"/>
+      <w:pPr>
+        <w:ind w:left="1440" w:hanging="360"/>
+      </w:pPr>
+      <w:rPr>
+        <w:rFonts w:ascii="Courier New" w:hAnsi="Courier New" w:cs="Courier New" w:hint="default"/>
+      </w:rPr>
+    </w:lvl>
+    <w:lvl w:ilvl="2" w:tplc="100C0005" w:tentative="1">
+      <w:start w:val="1"/>
+      <w:numFmt w:val="bullet"/>
+      <w:lvlText w:val=""/>
+      <w:lvlJc w:val="left"/>
+      <w:pPr>
+        <w:ind w:left="2160" w:hanging="360"/>
+      </w:pPr>
+      <w:rPr>
+        <w:rFonts w:ascii="Wingdings" w:hAnsi="Wingdings" w:hint="default"/>
+      </w:rPr>
+    </w:lvl>
+    <w:lvl w:ilvl="3" w:tplc="100C0001" w:tentative="1">
+      <w:start w:val="1"/>
+      <w:numFmt w:val="bullet"/>
+      <w:lvlText w:val=""/>
+      <w:lvlJc w:val="left"/>
+      <w:pPr>
+        <w:ind w:left="2880" w:hanging="360"/>
+      </w:pPr>
+      <w:rPr>
+        <w:rFonts w:ascii="Symbol" w:hAnsi="Symbol" w:hint="default"/>
+      </w:rPr>
+    </w:lvl>
+    <w:lvl w:ilvl="4" w:tplc="100C0003" w:tentative="1">
+      <w:start w:val="1"/>
+      <w:numFmt w:val="bullet"/>
+      <w:lvlText w:val="o"/>
+      <w:lvlJc w:val="left"/>
+      <w:pPr>
+        <w:ind w:left="3600" w:hanging="360"/>
+      </w:pPr>
+      <w:rPr>
+        <w:rFonts w:ascii="Courier New" w:hAnsi="Courier New" w:cs="Courier New" w:hint="default"/>
+      </w:rPr>
+    </w:lvl>
+    <w:lvl w:ilvl="5" w:tplc="100C0005" w:tentative="1">
+      <w:start w:val="1"/>
+      <w:numFmt w:val="bullet"/>
+      <w:lvlText w:val=""/>
+      <w:lvlJc w:val="left"/>
+      <w:pPr>
+        <w:ind w:left="4320" w:hanging="360"/>
+      </w:pPr>
+      <w:rPr>
+        <w:rFonts w:ascii="Wingdings" w:hAnsi="Wingdings" w:hint="default"/>
+      </w:rPr>
+    </w:lvl>
+    <w:lvl w:ilvl="6" w:tplc="100C0001" w:tentative="1">
+      <w:start w:val="1"/>
+      <w:numFmt w:val="bullet"/>
+      <w:lvlText w:val=""/>
+      <w:lvlJc w:val="left"/>
+      <w:pPr>
+        <w:ind w:left="5040" w:hanging="360"/>
+      </w:pPr>
+      <w:rPr>
+        <w:rFonts w:ascii="Symbol" w:hAnsi="Symbol" w:hint="default"/>
+      </w:rPr>
+    </w:lvl>
+    <w:lvl w:ilvl="7" w:tplc="100C0003" w:tentative="1">
+      <w:start w:val="1"/>
+      <w:numFmt w:val="bullet"/>
+      <w:lvlText w:val="o"/>
+      <w:lvlJc w:val="left"/>
+      <w:pPr>
+        <w:ind w:left="5760" w:hanging="360"/>
+      </w:pPr>
+      <w:rPr>
+        <w:rFonts w:ascii="Courier New" w:hAnsi="Courier New" w:cs="Courier New" w:hint="default"/>
+      </w:rPr>
+    </w:lvl>
+    <w:lvl w:ilvl="8" w:tplc="100C0005" w:tentative="1">
+      <w:start w:val="1"/>
+      <w:numFmt w:val="bullet"/>
+      <w:lvlText w:val=""/>
+      <w:lvlJc w:val="left"/>
+      <w:pPr>
+        <w:ind w:left="6480" w:hanging="360"/>
+      </w:pPr>
+      <w:rPr>
+        <w:rFonts w:ascii="Wingdings" w:hAnsi="Wingdings" w:hint="default"/>
+      </w:rPr>
+    </w:lvl>
+  </w:abstractNum>
+  <w:abstractNum w:abstractNumId="37">
     <w:nsid w:val="63673E89"/>
     <w:multiLevelType w:val="hybridMultilevel"/>
     <w:tmpl w:val="81400508"/>
@@ -19048,7 +20489,7 @@
       </w:rPr>
     </w:lvl>
   </w:abstractNum>
-  <w:abstractNum w:abstractNumId="35">
+  <w:abstractNum w:abstractNumId="38">
     <w:nsid w:val="644D1982"/>
     <w:multiLevelType w:val="hybridMultilevel"/>
     <w:tmpl w:val="AB5EDAB4"/>
@@ -19134,7 +20575,7 @@
       </w:pPr>
     </w:lvl>
   </w:abstractNum>
-  <w:abstractNum w:abstractNumId="36">
+  <w:abstractNum w:abstractNumId="39">
     <w:nsid w:val="656D642A"/>
     <w:multiLevelType w:val="hybridMultilevel"/>
     <w:tmpl w:val="C254B906"/>
@@ -19220,7 +20661,7 @@
       </w:pPr>
     </w:lvl>
   </w:abstractNum>
-  <w:abstractNum w:abstractNumId="37">
+  <w:abstractNum w:abstractNumId="40">
     <w:nsid w:val="66081CD2"/>
     <w:multiLevelType w:val="hybridMultilevel"/>
     <w:tmpl w:val="D70EEE54"/>
@@ -19333,7 +20774,7 @@
       </w:rPr>
     </w:lvl>
   </w:abstractNum>
-  <w:abstractNum w:abstractNumId="38">
+  <w:abstractNum w:abstractNumId="41">
     <w:nsid w:val="690A79BA"/>
     <w:multiLevelType w:val="hybridMultilevel"/>
     <w:tmpl w:val="3F22565E"/>
@@ -19446,7 +20887,120 @@
       </w:rPr>
     </w:lvl>
   </w:abstractNum>
-  <w:abstractNum w:abstractNumId="39">
+  <w:abstractNum w:abstractNumId="42">
+    <w:nsid w:val="6A7F5612"/>
+    <w:multiLevelType w:val="hybridMultilevel"/>
+    <w:tmpl w:val="8E142804"/>
+    <w:lvl w:ilvl="0" w:tplc="100C0001">
+      <w:start w:val="1"/>
+      <w:numFmt w:val="bullet"/>
+      <w:lvlText w:val=""/>
+      <w:lvlJc w:val="left"/>
+      <w:pPr>
+        <w:ind w:left="720" w:hanging="360"/>
+      </w:pPr>
+      <w:rPr>
+        <w:rFonts w:ascii="Symbol" w:hAnsi="Symbol" w:hint="default"/>
+      </w:rPr>
+    </w:lvl>
+    <w:lvl w:ilvl="1" w:tplc="100C0003" w:tentative="1">
+      <w:start w:val="1"/>
+      <w:numFmt w:val="bullet"/>
+      <w:lvlText w:val="o"/>
+      <w:lvlJc w:val="left"/>
+      <w:pPr>
+        <w:ind w:left="1440" w:hanging="360"/>
+      </w:pPr>
+      <w:rPr>
+        <w:rFonts w:ascii="Courier New" w:hAnsi="Courier New" w:cs="Courier New" w:hint="default"/>
+      </w:rPr>
+    </w:lvl>
+    <w:lvl w:ilvl="2" w:tplc="100C0005" w:tentative="1">
+      <w:start w:val="1"/>
+      <w:numFmt w:val="bullet"/>
+      <w:lvlText w:val=""/>
+      <w:lvlJc w:val="left"/>
+      <w:pPr>
+        <w:ind w:left="2160" w:hanging="360"/>
+      </w:pPr>
+      <w:rPr>
+        <w:rFonts w:ascii="Wingdings" w:hAnsi="Wingdings" w:hint="default"/>
+      </w:rPr>
+    </w:lvl>
+    <w:lvl w:ilvl="3" w:tplc="100C0001" w:tentative="1">
+      <w:start w:val="1"/>
+      <w:numFmt w:val="bullet"/>
+      <w:lvlText w:val=""/>
+      <w:lvlJc w:val="left"/>
+      <w:pPr>
+        <w:ind w:left="2880" w:hanging="360"/>
+      </w:pPr>
+      <w:rPr>
+        <w:rFonts w:ascii="Symbol" w:hAnsi="Symbol" w:hint="default"/>
+      </w:rPr>
+    </w:lvl>
+    <w:lvl w:ilvl="4" w:tplc="100C0003" w:tentative="1">
+      <w:start w:val="1"/>
+      <w:numFmt w:val="bullet"/>
+      <w:lvlText w:val="o"/>
+      <w:lvlJc w:val="left"/>
+      <w:pPr>
+        <w:ind w:left="3600" w:hanging="360"/>
+      </w:pPr>
+      <w:rPr>
+        <w:rFonts w:ascii="Courier New" w:hAnsi="Courier New" w:cs="Courier New" w:hint="default"/>
+      </w:rPr>
+    </w:lvl>
+    <w:lvl w:ilvl="5" w:tplc="100C0005" w:tentative="1">
+      <w:start w:val="1"/>
+      <w:numFmt w:val="bullet"/>
+      <w:lvlText w:val=""/>
+      <w:lvlJc w:val="left"/>
+      <w:pPr>
+        <w:ind w:left="4320" w:hanging="360"/>
+      </w:pPr>
+      <w:rPr>
+        <w:rFonts w:ascii="Wingdings" w:hAnsi="Wingdings" w:hint="default"/>
+      </w:rPr>
+    </w:lvl>
+    <w:lvl w:ilvl="6" w:tplc="100C0001" w:tentative="1">
+      <w:start w:val="1"/>
+      <w:numFmt w:val="bullet"/>
+      <w:lvlText w:val=""/>
+      <w:lvlJc w:val="left"/>
+      <w:pPr>
+        <w:ind w:left="5040" w:hanging="360"/>
+      </w:pPr>
+      <w:rPr>
+        <w:rFonts w:ascii="Symbol" w:hAnsi="Symbol" w:hint="default"/>
+      </w:rPr>
+    </w:lvl>
+    <w:lvl w:ilvl="7" w:tplc="100C0003" w:tentative="1">
+      <w:start w:val="1"/>
+      <w:numFmt w:val="bullet"/>
+      <w:lvlText w:val="o"/>
+      <w:lvlJc w:val="left"/>
+      <w:pPr>
+        <w:ind w:left="5760" w:hanging="360"/>
+      </w:pPr>
+      <w:rPr>
+        <w:rFonts w:ascii="Courier New" w:hAnsi="Courier New" w:cs="Courier New" w:hint="default"/>
+      </w:rPr>
+    </w:lvl>
+    <w:lvl w:ilvl="8" w:tplc="100C0005" w:tentative="1">
+      <w:start w:val="1"/>
+      <w:numFmt w:val="bullet"/>
+      <w:lvlText w:val=""/>
+      <w:lvlJc w:val="left"/>
+      <w:pPr>
+        <w:ind w:left="6480" w:hanging="360"/>
+      </w:pPr>
+      <w:rPr>
+        <w:rFonts w:ascii="Wingdings" w:hAnsi="Wingdings" w:hint="default"/>
+      </w:rPr>
+    </w:lvl>
+  </w:abstractNum>
+  <w:abstractNum w:abstractNumId="43">
     <w:nsid w:val="6A8D7C1D"/>
     <w:multiLevelType w:val="hybridMultilevel"/>
     <w:tmpl w:val="8DF0A33A"/>
@@ -19559,7 +21113,7 @@
       </w:rPr>
     </w:lvl>
   </w:abstractNum>
-  <w:abstractNum w:abstractNumId="40">
+  <w:abstractNum w:abstractNumId="44">
     <w:nsid w:val="6F6118B5"/>
     <w:multiLevelType w:val="hybridMultilevel"/>
     <w:tmpl w:val="2DB0006A"/>
@@ -19672,7 +21226,7 @@
       </w:rPr>
     </w:lvl>
   </w:abstractNum>
-  <w:abstractNum w:abstractNumId="41">
+  <w:abstractNum w:abstractNumId="45">
     <w:nsid w:val="70B22AA8"/>
     <w:multiLevelType w:val="hybridMultilevel"/>
     <w:tmpl w:val="71C03346"/>
@@ -19785,7 +21339,7 @@
       </w:rPr>
     </w:lvl>
   </w:abstractNum>
-  <w:abstractNum w:abstractNumId="42">
+  <w:abstractNum w:abstractNumId="46">
     <w:nsid w:val="735F4BA5"/>
     <w:multiLevelType w:val="hybridMultilevel"/>
     <w:tmpl w:val="5A6072AE"/>
@@ -19898,7 +21452,7 @@
       </w:rPr>
     </w:lvl>
   </w:abstractNum>
-  <w:abstractNum w:abstractNumId="43">
+  <w:abstractNum w:abstractNumId="47">
     <w:nsid w:val="74095040"/>
     <w:multiLevelType w:val="hybridMultilevel"/>
     <w:tmpl w:val="FF0C09C8"/>
@@ -20011,7 +21565,7 @@
       </w:rPr>
     </w:lvl>
   </w:abstractNum>
-  <w:abstractNum w:abstractNumId="44">
+  <w:abstractNum w:abstractNumId="48">
     <w:nsid w:val="74702BBD"/>
     <w:multiLevelType w:val="hybridMultilevel"/>
     <w:tmpl w:val="5532BB48"/>
@@ -20124,7 +21678,7 @@
       </w:rPr>
     </w:lvl>
   </w:abstractNum>
-  <w:abstractNum w:abstractNumId="45">
+  <w:abstractNum w:abstractNumId="49">
     <w:nsid w:val="77D862F2"/>
     <w:multiLevelType w:val="hybridMultilevel"/>
     <w:tmpl w:val="43D6DD76"/>
@@ -20237,7 +21791,7 @@
       </w:rPr>
     </w:lvl>
   </w:abstractNum>
-  <w:abstractNum w:abstractNumId="46">
+  <w:abstractNum w:abstractNumId="50">
     <w:nsid w:val="782A42F3"/>
     <w:multiLevelType w:val="hybridMultilevel"/>
     <w:tmpl w:val="34E48E10"/>
@@ -20350,7 +21904,7 @@
       </w:rPr>
     </w:lvl>
   </w:abstractNum>
-  <w:abstractNum w:abstractNumId="47">
+  <w:abstractNum w:abstractNumId="51">
     <w:nsid w:val="78FD5153"/>
     <w:multiLevelType w:val="hybridMultilevel"/>
     <w:tmpl w:val="342E11B0"/>
@@ -20463,7 +22017,7 @@
       </w:rPr>
     </w:lvl>
   </w:abstractNum>
-  <w:abstractNum w:abstractNumId="48">
+  <w:abstractNum w:abstractNumId="52">
     <w:nsid w:val="7B640CB0"/>
     <w:multiLevelType w:val="hybridMultilevel"/>
     <w:tmpl w:val="C8724636"/>
@@ -20577,31 +22131,31 @@
     </w:lvl>
   </w:abstractNum>
   <w:num w:numId="1">
-    <w:abstractNumId w:val="43"/>
+    <w:abstractNumId w:val="47"/>
   </w:num>
   <w:num w:numId="2">
     <w:abstractNumId w:val="6"/>
   </w:num>
   <w:num w:numId="3">
-    <w:abstractNumId w:val="19"/>
+    <w:abstractNumId w:val="20"/>
   </w:num>
   <w:num w:numId="4">
     <w:abstractNumId w:val="11"/>
   </w:num>
   <w:num w:numId="5">
-    <w:abstractNumId w:val="39"/>
+    <w:abstractNumId w:val="43"/>
   </w:num>
   <w:num w:numId="6">
-    <w:abstractNumId w:val="46"/>
+    <w:abstractNumId w:val="50"/>
   </w:num>
   <w:num w:numId="7">
-    <w:abstractNumId w:val="41"/>
+    <w:abstractNumId w:val="45"/>
   </w:num>
   <w:num w:numId="8">
     <w:abstractNumId w:val="7"/>
   </w:num>
   <w:num w:numId="9">
-    <w:abstractNumId w:val="45"/>
+    <w:abstractNumId w:val="49"/>
   </w:num>
   <w:num w:numId="10">
     <w:abstractNumId w:val="1"/>
@@ -20610,22 +22164,22 @@
     <w:abstractNumId w:val="13"/>
   </w:num>
   <w:num w:numId="12">
-    <w:abstractNumId w:val="25"/>
+    <w:abstractNumId w:val="26"/>
   </w:num>
   <w:num w:numId="13">
     <w:abstractNumId w:val="9"/>
   </w:num>
   <w:num w:numId="14">
-    <w:abstractNumId w:val="23"/>
+    <w:abstractNumId w:val="24"/>
   </w:num>
   <w:num w:numId="15">
-    <w:abstractNumId w:val="34"/>
+    <w:abstractNumId w:val="37"/>
   </w:num>
   <w:num w:numId="16">
-    <w:abstractNumId w:val="44"/>
+    <w:abstractNumId w:val="48"/>
   </w:num>
   <w:num w:numId="17">
-    <w:abstractNumId w:val="48"/>
+    <w:abstractNumId w:val="52"/>
   </w:num>
   <w:num w:numId="18">
     <w:abstractNumId w:val="8"/>
@@ -20637,55 +22191,55 @@
     <w:abstractNumId w:val="3"/>
   </w:num>
   <w:num w:numId="21">
-    <w:abstractNumId w:val="47"/>
+    <w:abstractNumId w:val="51"/>
   </w:num>
   <w:num w:numId="22">
-    <w:abstractNumId w:val="35"/>
+    <w:abstractNumId w:val="38"/>
   </w:num>
   <w:num w:numId="23">
     <w:abstractNumId w:val="4"/>
   </w:num>
   <w:num w:numId="24">
-    <w:abstractNumId w:val="31"/>
+    <w:abstractNumId w:val="33"/>
   </w:num>
   <w:num w:numId="25">
-    <w:abstractNumId w:val="30"/>
+    <w:abstractNumId w:val="32"/>
   </w:num>
   <w:num w:numId="26">
-    <w:abstractNumId w:val="28"/>
+    <w:abstractNumId w:val="30"/>
   </w:num>
   <w:num w:numId="27">
     <w:abstractNumId w:val="14"/>
   </w:num>
   <w:num w:numId="28">
-    <w:abstractNumId w:val="32"/>
+    <w:abstractNumId w:val="34"/>
   </w:num>
   <w:num w:numId="29">
     <w:abstractNumId w:val="12"/>
   </w:num>
   <w:num w:numId="30">
+    <w:abstractNumId w:val="31"/>
+  </w:num>
+  <w:num w:numId="31">
+    <w:abstractNumId w:val="39"/>
+  </w:num>
+  <w:num w:numId="32">
     <w:abstractNumId w:val="29"/>
   </w:num>
-  <w:num w:numId="31">
-    <w:abstractNumId w:val="36"/>
-  </w:num>
-  <w:num w:numId="32">
-    <w:abstractNumId w:val="27"/>
-  </w:num>
   <w:num w:numId="33">
-    <w:abstractNumId w:val="33"/>
+    <w:abstractNumId w:val="35"/>
   </w:num>
   <w:num w:numId="34">
-    <w:abstractNumId w:val="22"/>
+    <w:abstractNumId w:val="23"/>
   </w:num>
   <w:num w:numId="35">
-    <w:abstractNumId w:val="21"/>
+    <w:abstractNumId w:val="22"/>
   </w:num>
   <w:num w:numId="36">
     <w:abstractNumId w:val="0"/>
   </w:num>
   <w:num w:numId="37">
-    <w:abstractNumId w:val="37"/>
+    <w:abstractNumId w:val="40"/>
   </w:num>
   <w:num w:numId="38">
     <w:abstractNumId w:val="16"/>
@@ -20694,34 +22248,46 @@
     <w:abstractNumId w:val="10"/>
   </w:num>
   <w:num w:numId="40">
-    <w:abstractNumId w:val="17"/>
+    <w:abstractNumId w:val="18"/>
   </w:num>
   <w:num w:numId="41">
-    <w:abstractNumId w:val="24"/>
+    <w:abstractNumId w:val="25"/>
   </w:num>
   <w:num w:numId="42">
-    <w:abstractNumId w:val="42"/>
+    <w:abstractNumId w:val="46"/>
   </w:num>
   <w:num w:numId="43">
-    <w:abstractNumId w:val="38"/>
+    <w:abstractNumId w:val="41"/>
   </w:num>
   <w:num w:numId="44">
-    <w:abstractNumId w:val="18"/>
+    <w:abstractNumId w:val="19"/>
   </w:num>
   <w:num w:numId="45">
-    <w:abstractNumId w:val="20"/>
+    <w:abstractNumId w:val="21"/>
   </w:num>
   <w:num w:numId="46">
     <w:abstractNumId w:val="5"/>
   </w:num>
   <w:num w:numId="47">
-    <w:abstractNumId w:val="40"/>
+    <w:abstractNumId w:val="44"/>
   </w:num>
   <w:num w:numId="48">
-    <w:abstractNumId w:val="26"/>
+    <w:abstractNumId w:val="28"/>
   </w:num>
   <w:num w:numId="49">
     <w:abstractNumId w:val="2"/>
+  </w:num>
+  <w:num w:numId="50">
+    <w:abstractNumId w:val="42"/>
+  </w:num>
+  <w:num w:numId="51">
+    <w:abstractNumId w:val="17"/>
+  </w:num>
+  <w:num w:numId="52">
+    <w:abstractNumId w:val="27"/>
+  </w:num>
+  <w:num w:numId="53">
+    <w:abstractNumId w:val="36"/>
   </w:num>
   <w:numIdMacAtCleanup w:val="46"/>
 </w:numbering>
@@ -22143,7 +23709,7 @@
 </file>
 
 <file path=customXml/itemProps1.xml><?xml version="1.0" encoding="utf-8"?>
-<ds:datastoreItem xmlns:ds="http://schemas.openxmlformats.org/officeDocument/2006/customXml" ds:itemID="{4334F0F2-7FAA-4C73-B468-AB88510C30FA}">
+<ds:datastoreItem xmlns:ds="http://schemas.openxmlformats.org/officeDocument/2006/customXml" ds:itemID="{5D9CCAEB-A971-4842-A4AB-D3657BA2179D}">
   <ds:schemaRefs>
     <ds:schemaRef ds:uri="http://schemas.openxmlformats.org/officeDocument/2006/bibliography"/>
   </ds:schemaRefs>

</xml_diff>

<commit_message>
- Suite de l'édition des notes de conception.
git-svn-id: https://svn.opac.ch/svn/cr/branches/vs2010.1@17642 787ff09c-d2b5-7842-b444-8dd0a418631d
</commit_message>
<xml_diff>
--- a/Epsitec.Cresus/External/Documentation/Design/Core - Notes de conception.docx
+++ b/Epsitec.Cresus/External/Documentation/Design/Core - Notes de conception.docx
@@ -10615,9 +10615,25 @@
     <w:p/>
     <w:p>
       <w:pPr>
+        <w:rPr>
+          <w:rFonts w:eastAsiaTheme="majorEastAsia" w:cstheme="majorBidi"/>
+          <w:b/>
+          <w:bCs/>
+          <w:color w:val="17365D" w:themeColor="text2" w:themeShade="BF"/>
+          <w:sz w:val="32"/>
+          <w:szCs w:val="28"/>
+        </w:rPr>
+      </w:pPr>
+      <w:r>
+        <w:br w:type="page"/>
+      </w:r>
+    </w:p>
+    <w:p>
+      <w:pPr>
         <w:pStyle w:val="Heading1"/>
       </w:pPr>
       <w:r>
+        <w:lastRenderedPageBreak/>
         <w:t>Ajouter un projet dans la solution</w:t>
       </w:r>
     </w:p>
@@ -11119,8 +11135,16 @@
         </w:numPr>
       </w:pPr>
       <w:r>
-        <w:lastRenderedPageBreak/>
-        <w:t>Dans Designer, créer un nouveau module de référence, avec le chemin d’accès absolu défini sur « </w:t>
+        <w:t>Dans Designer, créer un nouveau module de référence</w:t>
+      </w:r>
+      <w:r>
+        <w:rPr>
+          <w:rStyle w:val="FootnoteReference"/>
+        </w:rPr>
+        <w:footnoteReference w:id="2"/>
+      </w:r>
+      <w:r>
+        <w:t>, avec le chemin d’accès absolu défini sur « </w:t>
       </w:r>
       <w:r>
         <w:t>S:\Epsitec.Cresus\Cresus.Core.Library.</w:t>
@@ -12862,10 +12886,7 @@
       </w:r>
       <w:proofErr w:type="spellEnd"/>
       <w:r>
-        <w:t>, contrôleur de</w:t>
-      </w:r>
-      <w:r>
-        <w:t xml:space="preserve"> tuiles</w:t>
+        <w:t>, contrôleur de tuiles</w:t>
       </w:r>
     </w:p>
     <w:p>
@@ -12894,10 +12915,7 @@
       </w:r>
       <w:proofErr w:type="spellEnd"/>
       <w:r>
-        <w:t>, contrôleur de</w:t>
-      </w:r>
-      <w:r>
-        <w:t>s actions</w:t>
+        <w:t>, contrôleur des actions</w:t>
       </w:r>
     </w:p>
     <w:p>
@@ -12915,8 +12933,6 @@
       <w:r>
         <w:t xml:space="preserve"> gère …</w:t>
       </w:r>
-      <w:bookmarkStart w:id="0" w:name="_GoBack"/>
-      <w:bookmarkEnd w:id="0"/>
     </w:p>
     <w:p/>
     <w:p>
@@ -13100,12 +13116,1326 @@
         </w:drawing>
       </w:r>
     </w:p>
+    <w:p>
+      <w:pPr>
+        <w:pStyle w:val="Heading1"/>
+      </w:pPr>
+      <w:r>
+        <w:t>Briques, Bridge et Wall</w:t>
+      </w:r>
+    </w:p>
+    <w:p>
+      <w:r>
+        <w:t xml:space="preserve">La classe </w:t>
+      </w:r>
+      <w:r>
+        <w:rPr>
+          <w:rStyle w:val="Keyword"/>
+        </w:rPr>
+        <w:t>Bridge&lt;T&gt;</w:t>
+      </w:r>
+      <w:r>
+        <w:t xml:space="preserve"> </w:t>
+      </w:r>
+      <w:r>
+        <w:t xml:space="preserve">— pour un </w:t>
+      </w:r>
+      <w:proofErr w:type="spellStart"/>
+      <w:r>
+        <w:rPr>
+          <w:rStyle w:val="Keyword"/>
+        </w:rPr>
+        <w:t>EntityViewController</w:t>
+      </w:r>
+      <w:proofErr w:type="spellEnd"/>
+      <w:r>
+        <w:rPr>
+          <w:rStyle w:val="Keyword"/>
+        </w:rPr>
+        <w:t>&lt;T&gt;</w:t>
+      </w:r>
+      <w:r>
+        <w:t xml:space="preserve"> lié à l’entité </w:t>
+      </w:r>
+      <w:r>
+        <w:rPr>
+          <w:rStyle w:val="Keyword"/>
+        </w:rPr>
+        <w:t>T</w:t>
+      </w:r>
+      <w:r>
+        <w:t xml:space="preserve"> — </w:t>
+      </w:r>
+      <w:r>
+        <w:t xml:space="preserve">est responsable de la conversion des briques </w:t>
+      </w:r>
+      <w:r>
+        <w:rPr>
+          <w:rStyle w:val="Keyword"/>
+        </w:rPr>
+        <w:t>Brick</w:t>
+      </w:r>
+      <w:r>
+        <w:t xml:space="preserve"> </w:t>
+      </w:r>
+      <w:r>
+        <w:t xml:space="preserve">en une collection de </w:t>
+      </w:r>
+      <w:proofErr w:type="spellStart"/>
+      <w:r>
+        <w:rPr>
+          <w:rStyle w:val="Keyword"/>
+        </w:rPr>
+        <w:t>TileDataItem</w:t>
+      </w:r>
+      <w:proofErr w:type="spellEnd"/>
+      <w:r>
+        <w:t>, laquelle sert à son tour de base pour créer les tuiles, éléments réels de l’interface graphique.</w:t>
+      </w:r>
+    </w:p>
+    <w:p>
+      <w:r>
+        <w:t>On distingue donc :</w:t>
+      </w:r>
+    </w:p>
+    <w:p>
+      <w:pPr>
+        <w:pStyle w:val="ListParagraph"/>
+        <w:numPr>
+          <w:ilvl w:val="0"/>
+          <w:numId w:val="55"/>
+        </w:numPr>
+      </w:pPr>
+      <w:r>
+        <w:t xml:space="preserve">Les briques (classes dérivées de </w:t>
+      </w:r>
+      <w:r>
+        <w:rPr>
+          <w:rStyle w:val="Keyword"/>
+        </w:rPr>
+        <w:t>Brick</w:t>
+      </w:r>
+      <w:r>
+        <w:t xml:space="preserve">, dans le namespace </w:t>
+      </w:r>
+      <w:proofErr w:type="spellStart"/>
+      <w:r>
+        <w:rPr>
+          <w:rStyle w:val="Keyword"/>
+        </w:rPr>
+        <w:t>Epsitec.Cresus.Bricks</w:t>
+      </w:r>
+      <w:proofErr w:type="spellEnd"/>
+      <w:r>
+        <w:t>) qui décrivent des éléments d’interface graphique élémentaires, liés à un champ d’une entité, au moyen d’une série de propriétés (</w:t>
+      </w:r>
+      <w:proofErr w:type="spellStart"/>
+      <w:r>
+        <w:rPr>
+          <w:rStyle w:val="Keyword"/>
+        </w:rPr>
+        <w:t>BrickProperty</w:t>
+      </w:r>
+      <w:proofErr w:type="spellEnd"/>
+      <w:r>
+        <w:t>).</w:t>
+      </w:r>
+    </w:p>
+    <w:p>
+      <w:pPr>
+        <w:pStyle w:val="ListParagraph"/>
+        <w:numPr>
+          <w:ilvl w:val="0"/>
+          <w:numId w:val="55"/>
+        </w:numPr>
+      </w:pPr>
+      <w:r>
+        <w:t>Le mur de briques (</w:t>
+      </w:r>
+      <w:proofErr w:type="spellStart"/>
+      <w:r>
+        <w:rPr>
+          <w:rStyle w:val="Keyword"/>
+        </w:rPr>
+        <w:t>BrickWall</w:t>
+      </w:r>
+      <w:proofErr w:type="spellEnd"/>
+      <w:r>
+        <w:t xml:space="preserve">) qui est une collection de briques (avec une méthode </w:t>
+      </w:r>
+      <w:proofErr w:type="spellStart"/>
+      <w:r>
+        <w:rPr>
+          <w:rStyle w:val="Keyword"/>
+        </w:rPr>
+        <w:t>Add</w:t>
+      </w:r>
+      <w:proofErr w:type="spellEnd"/>
+      <w:r>
+        <w:t xml:space="preserve"> et une propriété </w:t>
+      </w:r>
+      <w:r>
+        <w:rPr>
+          <w:rStyle w:val="Keyword"/>
+        </w:rPr>
+        <w:t>Bricks</w:t>
+      </w:r>
+      <w:r>
+        <w:t xml:space="preserve"> qui donne accès à l’énumération des briques contenues).</w:t>
+      </w:r>
+    </w:p>
+    <w:p>
+      <w:pPr>
+        <w:pStyle w:val="ListParagraph"/>
+        <w:numPr>
+          <w:ilvl w:val="0"/>
+          <w:numId w:val="55"/>
+        </w:numPr>
+      </w:pPr>
+      <w:r>
+        <w:t xml:space="preserve">La classe </w:t>
+      </w:r>
+      <w:r>
+        <w:rPr>
+          <w:rStyle w:val="Keyword"/>
+        </w:rPr>
+        <w:t>Bridge</w:t>
+      </w:r>
+      <w:r>
+        <w:t xml:space="preserve"> qui réalise le pont entre mur de briques et description des tuiles (</w:t>
+      </w:r>
+      <w:proofErr w:type="spellStart"/>
+      <w:r>
+        <w:rPr>
+          <w:rStyle w:val="Keyword"/>
+        </w:rPr>
+        <w:t>TileDataItem</w:t>
+      </w:r>
+      <w:proofErr w:type="spellEnd"/>
+      <w:r>
+        <w:t>).</w:t>
+      </w:r>
+    </w:p>
+    <w:p>
+      <w:r>
+        <w:t>Voici dans les grandes lignes le principe</w:t>
+      </w:r>
+      <w:r>
+        <w:t xml:space="preserve"> de fonctionnement</w:t>
+      </w:r>
+      <w:r>
+        <w:t> :</w:t>
+      </w:r>
+    </w:p>
+    <w:p>
+      <w:pPr>
+        <w:pStyle w:val="ListParagraph"/>
+        <w:numPr>
+          <w:ilvl w:val="0"/>
+          <w:numId w:val="54"/>
+        </w:numPr>
+      </w:pPr>
+      <w:proofErr w:type="spellStart"/>
+      <w:r>
+        <w:rPr>
+          <w:rStyle w:val="Keyword"/>
+        </w:rPr>
+        <w:t>EntityViewController</w:t>
+      </w:r>
+      <w:proofErr w:type="spellEnd"/>
+      <w:r>
+        <w:rPr>
+          <w:rStyle w:val="Keyword"/>
+        </w:rPr>
+        <w:t>&lt;T&gt;</w:t>
+      </w:r>
+      <w:r>
+        <w:rPr>
+          <w:rStyle w:val="Keyword"/>
+        </w:rPr>
+        <w:t>.</w:t>
+      </w:r>
+      <w:proofErr w:type="spellStart"/>
+      <w:r>
+        <w:rPr>
+          <w:rStyle w:val="Keyword"/>
+        </w:rPr>
+        <w:t>CreateUI</w:t>
+      </w:r>
+      <w:proofErr w:type="spellEnd"/>
+      <w:r>
+        <w:t xml:space="preserve"> </w:t>
+      </w:r>
+      <w:r>
+        <w:rPr>
+          <w:rStyle w:val="Keyword"/>
+        </w:rPr>
+        <w:t>(</w:t>
+      </w:r>
+      <w:proofErr w:type="spellStart"/>
+      <w:r>
+        <w:rPr>
+          <w:rStyle w:val="Keyword"/>
+        </w:rPr>
+        <w:t>Widget</w:t>
+      </w:r>
+      <w:proofErr w:type="spellEnd"/>
+      <w:r>
+        <w:rPr>
+          <w:rStyle w:val="Keyword"/>
+        </w:rPr>
+        <w:t>)</w:t>
+      </w:r>
+      <w:r>
+        <w:t xml:space="preserve"> crée une instance de </w:t>
+      </w:r>
+      <w:proofErr w:type="spellStart"/>
+      <w:r>
+        <w:rPr>
+          <w:rStyle w:val="Keyword"/>
+        </w:rPr>
+        <w:t>BridgeContext</w:t>
+      </w:r>
+      <w:proofErr w:type="spellEnd"/>
+      <w:r>
+        <w:t xml:space="preserve"> dans un bloc </w:t>
+      </w:r>
+      <w:proofErr w:type="spellStart"/>
+      <w:r>
+        <w:rPr>
+          <w:rStyle w:val="Keyword"/>
+        </w:rPr>
+        <w:t>using</w:t>
+      </w:r>
+      <w:proofErr w:type="spellEnd"/>
+      <w:r>
+        <w:t>.</w:t>
+      </w:r>
+    </w:p>
+    <w:p>
+      <w:pPr>
+        <w:pStyle w:val="ListParagraph"/>
+        <w:numPr>
+          <w:ilvl w:val="0"/>
+          <w:numId w:val="54"/>
+        </w:numPr>
+      </w:pPr>
+      <w:r>
+        <w:t>À partir de ce moment, le contexte est actif pour le thread concerné (</w:t>
+      </w:r>
+      <w:proofErr w:type="spellStart"/>
+      <w:r>
+        <w:rPr>
+          <w:rStyle w:val="Keyword"/>
+        </w:rPr>
+        <w:t>BridgeContext.Instance</w:t>
+      </w:r>
+      <w:proofErr w:type="spellEnd"/>
+      <w:r>
+        <w:t>).</w:t>
+      </w:r>
+    </w:p>
+    <w:p>
+      <w:pPr>
+        <w:pStyle w:val="ListParagraph"/>
+        <w:numPr>
+          <w:ilvl w:val="0"/>
+          <w:numId w:val="54"/>
+        </w:numPr>
+      </w:pPr>
+      <w:r>
+        <w:lastRenderedPageBreak/>
+        <w:t xml:space="preserve">La méthode </w:t>
+      </w:r>
+      <w:proofErr w:type="spellStart"/>
+      <w:r>
+        <w:rPr>
+          <w:rStyle w:val="Keyword"/>
+        </w:rPr>
+        <w:t>CreateUI</w:t>
+      </w:r>
+      <w:proofErr w:type="spellEnd"/>
+      <w:r>
+        <w:t xml:space="preserve"> </w:t>
+      </w:r>
+      <w:r>
+        <w:rPr>
+          <w:rStyle w:val="Keyword"/>
+        </w:rPr>
+        <w:t>()</w:t>
+      </w:r>
+      <w:r>
+        <w:t xml:space="preserve"> est appelée. Par défaut, elle </w:t>
+      </w:r>
+      <w:r>
+        <w:t>ne fait rien.</w:t>
+      </w:r>
+      <w:r>
+        <w:br/>
+        <w:t>D</w:t>
+      </w:r>
+      <w:r>
+        <w:t xml:space="preserve">ans de rares cas, </w:t>
+      </w:r>
+      <w:r>
+        <w:t xml:space="preserve">elle </w:t>
+      </w:r>
+      <w:r>
+        <w:t>gén</w:t>
+      </w:r>
+      <w:r>
+        <w:t>ère</w:t>
+      </w:r>
+      <w:r>
+        <w:t xml:space="preserve"> une interface de manière traditionnelle, sans avoir recours aux briques.</w:t>
+      </w:r>
+    </w:p>
+    <w:p>
+      <w:pPr>
+        <w:pStyle w:val="ListParagraph"/>
+        <w:numPr>
+          <w:ilvl w:val="0"/>
+          <w:numId w:val="54"/>
+        </w:numPr>
+      </w:pPr>
+      <w:r>
+        <w:t xml:space="preserve">Lorsque le bloc </w:t>
+      </w:r>
+      <w:proofErr w:type="spellStart"/>
+      <w:r>
+        <w:rPr>
+          <w:rStyle w:val="Keyword"/>
+        </w:rPr>
+        <w:t>using</w:t>
+      </w:r>
+      <w:proofErr w:type="spellEnd"/>
+      <w:r>
+        <w:t xml:space="preserve"> se termine, la méthode </w:t>
+      </w:r>
+      <w:proofErr w:type="spellStart"/>
+      <w:r>
+        <w:rPr>
+          <w:rStyle w:val="Keyword"/>
+        </w:rPr>
+        <w:t>BridgeContext.Dispose</w:t>
+      </w:r>
+      <w:proofErr w:type="spellEnd"/>
+      <w:r>
+        <w:t xml:space="preserve"> est invoquée.</w:t>
+      </w:r>
+      <w:r>
+        <w:br/>
+        <w:t>Elle est responsable de la suite des opérations :</w:t>
+      </w:r>
+    </w:p>
+    <w:p>
+      <w:pPr>
+        <w:pStyle w:val="ListParagraph"/>
+        <w:numPr>
+          <w:ilvl w:val="0"/>
+          <w:numId w:val="54"/>
+        </w:numPr>
+      </w:pPr>
+      <w:r>
+        <w:t xml:space="preserve">La méthode surchargée </w:t>
+      </w:r>
+      <w:proofErr w:type="spellStart"/>
+      <w:r>
+        <w:rPr>
+          <w:rStyle w:val="Keyword"/>
+        </w:rPr>
+        <w:t>CreateBridgeAndBuildBricks</w:t>
+      </w:r>
+      <w:proofErr w:type="spellEnd"/>
+      <w:r>
+        <w:t xml:space="preserve"> dans </w:t>
+      </w:r>
+      <w:proofErr w:type="spellStart"/>
+      <w:r>
+        <w:rPr>
+          <w:rStyle w:val="Keyword"/>
+        </w:rPr>
+        <w:t>EntityViewController</w:t>
+      </w:r>
+      <w:proofErr w:type="spellEnd"/>
+      <w:r>
+        <w:rPr>
+          <w:rStyle w:val="Keyword"/>
+        </w:rPr>
+        <w:t>&lt;T&gt;</w:t>
+      </w:r>
+      <w:r>
+        <w:t xml:space="preserve"> c</w:t>
+      </w:r>
+      <w:r>
+        <w:t xml:space="preserve">rée une instance de </w:t>
+      </w:r>
+      <w:r>
+        <w:rPr>
+          <w:rStyle w:val="Keyword"/>
+        </w:rPr>
+        <w:t>Bridge&lt;T&gt;</w:t>
+      </w:r>
+      <w:r>
+        <w:t xml:space="preserve">, puis de </w:t>
+      </w:r>
+      <w:proofErr w:type="spellStart"/>
+      <w:r>
+        <w:rPr>
+          <w:rStyle w:val="Keyword"/>
+        </w:rPr>
+        <w:t>BrickWall</w:t>
+      </w:r>
+      <w:proofErr w:type="spellEnd"/>
+      <w:r>
+        <w:rPr>
+          <w:rStyle w:val="Keyword"/>
+        </w:rPr>
+        <w:t>&lt;T&gt;</w:t>
+      </w:r>
+      <w:r>
+        <w:t>.</w:t>
+      </w:r>
+    </w:p>
+    <w:p>
+      <w:pPr>
+        <w:pStyle w:val="ListParagraph"/>
+        <w:numPr>
+          <w:ilvl w:val="0"/>
+          <w:numId w:val="54"/>
+        </w:numPr>
+      </w:pPr>
+      <w:proofErr w:type="spellStart"/>
+      <w:r>
+        <w:rPr>
+          <w:rStyle w:val="Keyword"/>
+        </w:rPr>
+        <w:t>BrickWall</w:t>
+      </w:r>
+      <w:proofErr w:type="spellEnd"/>
+      <w:r>
+        <w:rPr>
+          <w:rStyle w:val="Keyword"/>
+        </w:rPr>
+        <w:t>&lt;T&gt;</w:t>
+      </w:r>
+      <w:r>
+        <w:t xml:space="preserve"> est alors peuplé par la méthode </w:t>
+      </w:r>
+      <w:proofErr w:type="spellStart"/>
+      <w:r>
+        <w:rPr>
+          <w:rStyle w:val="Keyword"/>
+        </w:rPr>
+        <w:t>EntityViewController</w:t>
+      </w:r>
+      <w:proofErr w:type="spellEnd"/>
+      <w:r>
+        <w:rPr>
+          <w:rStyle w:val="Keyword"/>
+        </w:rPr>
+        <w:t>&lt;T&gt;</w:t>
+      </w:r>
+      <w:r>
+        <w:rPr>
+          <w:rStyle w:val="Keyword"/>
+        </w:rPr>
+        <w:t>.</w:t>
+      </w:r>
+      <w:proofErr w:type="spellStart"/>
+      <w:r>
+        <w:rPr>
+          <w:rStyle w:val="Keyword"/>
+        </w:rPr>
+        <w:t>CreateBricks</w:t>
+      </w:r>
+      <w:proofErr w:type="spellEnd"/>
+      <w:r>
+        <w:t>, surchargée dans chaque contrôleur reposant sur les briques.</w:t>
+      </w:r>
+    </w:p>
+    <w:p>
+      <w:pPr>
+        <w:pStyle w:val="ListParagraph"/>
+        <w:numPr>
+          <w:ilvl w:val="0"/>
+          <w:numId w:val="54"/>
+        </w:numPr>
+      </w:pPr>
+      <w:r>
+        <w:t xml:space="preserve">Enfin, </w:t>
+      </w:r>
+      <w:proofErr w:type="spellStart"/>
+      <w:r>
+        <w:rPr>
+          <w:rStyle w:val="Keyword"/>
+        </w:rPr>
+        <w:t>BridgeContext.Dispose</w:t>
+      </w:r>
+      <w:proofErr w:type="spellEnd"/>
+      <w:r>
+        <w:t xml:space="preserve"> se termine</w:t>
+      </w:r>
+      <w:r>
+        <w:t xml:space="preserve"> </w:t>
+      </w:r>
+      <w:r>
+        <w:t xml:space="preserve">en </w:t>
+      </w:r>
+      <w:proofErr w:type="spellStart"/>
+      <w:r>
+        <w:t>appell</w:t>
+      </w:r>
+      <w:r>
+        <w:t>ant</w:t>
+      </w:r>
+      <w:proofErr w:type="spellEnd"/>
+      <w:r>
+        <w:t xml:space="preserve"> sa méthode</w:t>
+      </w:r>
+      <w:r>
+        <w:t xml:space="preserve"> </w:t>
+      </w:r>
+      <w:proofErr w:type="spellStart"/>
+      <w:r>
+        <w:rPr>
+          <w:rStyle w:val="Keyword"/>
+        </w:rPr>
+        <w:t>CreateTileDataItems</w:t>
+      </w:r>
+      <w:proofErr w:type="spellEnd"/>
+      <w:r>
+        <w:t xml:space="preserve"> </w:t>
+      </w:r>
+      <w:r>
+        <w:t xml:space="preserve">pour </w:t>
+      </w:r>
+      <w:r>
+        <w:t xml:space="preserve">remplir un </w:t>
+      </w:r>
+      <w:proofErr w:type="spellStart"/>
+      <w:r>
+        <w:rPr>
+          <w:rStyle w:val="Keyword"/>
+        </w:rPr>
+        <w:t>TileContainerController</w:t>
+      </w:r>
+      <w:proofErr w:type="spellEnd"/>
+      <w:r>
+        <w:t xml:space="preserve"> avec les </w:t>
+      </w:r>
+      <w:proofErr w:type="spellStart"/>
+      <w:r>
+        <w:rPr>
+          <w:rStyle w:val="Keyword"/>
+        </w:rPr>
+        <w:t>TileDataItem</w:t>
+      </w:r>
+      <w:proofErr w:type="spellEnd"/>
+      <w:r>
+        <w:t xml:space="preserve"> correspondant aux briques, puis remet à zéro le contexte actif (initialisé au point 2).</w:t>
+      </w:r>
+    </w:p>
+    <w:p>
+      <w:r>
+        <w:t xml:space="preserve">La suite des opérations est entièrement gérée par la classe </w:t>
+      </w:r>
+      <w:proofErr w:type="spellStart"/>
+      <w:r>
+        <w:rPr>
+          <w:rStyle w:val="Keyword"/>
+        </w:rPr>
+        <w:t>TileContainerController</w:t>
+      </w:r>
+      <w:proofErr w:type="spellEnd"/>
+      <w:r>
+        <w:t>.</w:t>
+      </w:r>
+    </w:p>
+    <w:p>
+      <w:pPr>
+        <w:pStyle w:val="Heading2"/>
+      </w:pPr>
+      <w:r>
+        <w:t>Définition des briques</w:t>
+      </w:r>
+    </w:p>
+    <w:p>
+      <w:r>
+        <w:t xml:space="preserve">Les briques ne sont jamais instanciées directement; elles sont créées au travers de la classe </w:t>
+      </w:r>
+      <w:proofErr w:type="spellStart"/>
+      <w:r>
+        <w:rPr>
+          <w:rStyle w:val="Keyword"/>
+        </w:rPr>
+        <w:t>BrickWall</w:t>
+      </w:r>
+      <w:proofErr w:type="spellEnd"/>
+      <w:r>
+        <w:rPr>
+          <w:rStyle w:val="Keyword"/>
+        </w:rPr>
+        <w:t>&lt;T&gt;</w:t>
+      </w:r>
+      <w:r>
+        <w:t xml:space="preserve">, où </w:t>
+      </w:r>
+      <w:r>
+        <w:rPr>
+          <w:rStyle w:val="Keyword"/>
+        </w:rPr>
+        <w:t>T</w:t>
+      </w:r>
+      <w:r>
+        <w:t xml:space="preserve"> est l’entité gérée par le contrôleur</w:t>
+      </w:r>
+      <w:r>
+        <w:t>. Les briques simples sont créées ainsi</w:t>
+      </w:r>
+      <w:r>
+        <w:t> :</w:t>
+      </w:r>
+    </w:p>
+    <w:p>
+      <w:pPr>
+        <w:pStyle w:val="ListParagraph"/>
+        <w:numPr>
+          <w:ilvl w:val="0"/>
+          <w:numId w:val="56"/>
+        </w:numPr>
+      </w:pPr>
+      <w:proofErr w:type="spellStart"/>
+      <w:r>
+        <w:rPr>
+          <w:rStyle w:val="Keyword"/>
+        </w:rPr>
+        <w:t>wall.</w:t>
+      </w:r>
+      <w:r>
+        <w:rPr>
+          <w:rStyle w:val="Keyword"/>
+        </w:rPr>
+        <w:t>AddBrick</w:t>
+      </w:r>
+      <w:proofErr w:type="spellEnd"/>
+      <w:r>
+        <w:t xml:space="preserve"> </w:t>
+      </w:r>
+      <w:r>
+        <w:rPr>
+          <w:rStyle w:val="Keyword"/>
+        </w:rPr>
+        <w:t>()</w:t>
+      </w:r>
+      <w:r>
+        <w:t xml:space="preserve"> </w:t>
+      </w:r>
+      <w:r>
+        <w:sym w:font="Wingdings" w:char="F0E0"/>
+      </w:r>
+      <w:r>
+        <w:t xml:space="preserve"> synonyme de </w:t>
+      </w:r>
+      <w:proofErr w:type="spellStart"/>
+      <w:r>
+        <w:rPr>
+          <w:rStyle w:val="Keyword"/>
+        </w:rPr>
+        <w:t>wall.AddBrick</w:t>
+      </w:r>
+      <w:proofErr w:type="spellEnd"/>
+      <w:r>
+        <w:t xml:space="preserve"> </w:t>
+      </w:r>
+      <w:r>
+        <w:rPr>
+          <w:rStyle w:val="Keyword"/>
+        </w:rPr>
+        <w:t>(x</w:t>
+      </w:r>
+      <w:r>
+        <w:t xml:space="preserve"> </w:t>
+      </w:r>
+      <w:r>
+        <w:rPr>
+          <w:rStyle w:val="Keyword"/>
+        </w:rPr>
+        <w:t>=&gt;</w:t>
+      </w:r>
+      <w:r>
+        <w:t xml:space="preserve"> </w:t>
+      </w:r>
+      <w:r>
+        <w:rPr>
+          <w:rStyle w:val="Keyword"/>
+        </w:rPr>
+        <w:t>x)</w:t>
+      </w:r>
+      <w:r>
+        <w:t xml:space="preserve">, rattache la </w:t>
+      </w:r>
+      <w:r>
+        <w:t>brique à l’entité racine.</w:t>
+      </w:r>
+    </w:p>
+    <w:p>
+      <w:pPr>
+        <w:pStyle w:val="ListParagraph"/>
+        <w:numPr>
+          <w:ilvl w:val="0"/>
+          <w:numId w:val="56"/>
+        </w:numPr>
+      </w:pPr>
+      <w:proofErr w:type="spellStart"/>
+      <w:r>
+        <w:rPr>
+          <w:rStyle w:val="Keyword"/>
+        </w:rPr>
+        <w:t>wall.AddBrick</w:t>
+      </w:r>
+      <w:proofErr w:type="spellEnd"/>
+      <w:r>
+        <w:t xml:space="preserve"> </w:t>
+      </w:r>
+      <w:r>
+        <w:rPr>
+          <w:rStyle w:val="Keyword"/>
+        </w:rPr>
+        <w:t>(x</w:t>
+      </w:r>
+      <w:r>
+        <w:t xml:space="preserve"> </w:t>
+      </w:r>
+      <w:r>
+        <w:rPr>
+          <w:rStyle w:val="Keyword"/>
+        </w:rPr>
+        <w:t>=&gt;</w:t>
+      </w:r>
+      <w:r>
+        <w:t xml:space="preserve"> </w:t>
+      </w:r>
+      <w:proofErr w:type="spellStart"/>
+      <w:r>
+        <w:rPr>
+          <w:rStyle w:val="Keyword"/>
+        </w:rPr>
+        <w:t>x.</w:t>
+      </w:r>
+      <w:r>
+        <w:rPr>
+          <w:rStyle w:val="Keyword"/>
+        </w:rPr>
+        <w:t>OtherEntity</w:t>
+      </w:r>
+      <w:proofErr w:type="spellEnd"/>
+      <w:r>
+        <w:rPr>
+          <w:rStyle w:val="Keyword"/>
+        </w:rPr>
+        <w:t>)</w:t>
+      </w:r>
+      <w:r>
+        <w:t xml:space="preserve"> </w:t>
+      </w:r>
+      <w:r>
+        <w:sym w:font="Wingdings" w:char="F0E0"/>
+      </w:r>
+      <w:r>
+        <w:t xml:space="preserve"> rattache la brique à l’entité fille spécifiée.</w:t>
+      </w:r>
+    </w:p>
+    <w:p>
+      <w:pPr>
+        <w:pStyle w:val="ListParagraph"/>
+        <w:numPr>
+          <w:ilvl w:val="0"/>
+          <w:numId w:val="56"/>
+        </w:numPr>
+      </w:pPr>
+      <w:proofErr w:type="spellStart"/>
+      <w:r>
+        <w:rPr>
+          <w:rStyle w:val="Keyword"/>
+        </w:rPr>
+        <w:t>wall.AddBrick</w:t>
+      </w:r>
+      <w:proofErr w:type="spellEnd"/>
+      <w:r>
+        <w:t xml:space="preserve"> </w:t>
+      </w:r>
+      <w:r>
+        <w:rPr>
+          <w:rStyle w:val="Keyword"/>
+        </w:rPr>
+        <w:t>(x</w:t>
+      </w:r>
+      <w:r>
+        <w:t xml:space="preserve"> </w:t>
+      </w:r>
+      <w:r>
+        <w:rPr>
+          <w:rStyle w:val="Keyword"/>
+        </w:rPr>
+        <w:t>=&gt;</w:t>
+      </w:r>
+      <w:r>
+        <w:t xml:space="preserve"> </w:t>
+      </w:r>
+      <w:proofErr w:type="spellStart"/>
+      <w:r>
+        <w:rPr>
+          <w:rStyle w:val="Keyword"/>
+        </w:rPr>
+        <w:t>x.Items</w:t>
+      </w:r>
+      <w:proofErr w:type="spellEnd"/>
+      <w:r>
+        <w:rPr>
+          <w:rStyle w:val="Keyword"/>
+        </w:rPr>
+        <w:t>)</w:t>
+      </w:r>
+      <w:r>
+        <w:t xml:space="preserve"> </w:t>
+      </w:r>
+      <w:r>
+        <w:rPr>
+          <w:lang w:val="en-US"/>
+        </w:rPr>
+        <w:sym w:font="Wingdings" w:char="F0E0"/>
+      </w:r>
+      <w:r>
+        <w:t xml:space="preserve"> rattache la brique à la collection d’</w:t>
+      </w:r>
+      <w:r>
+        <w:t>entit</w:t>
+      </w:r>
+      <w:r>
+        <w:t>és spécifiée.</w:t>
+      </w:r>
+    </w:p>
+    <w:p>
+      <w:r>
+        <w:t xml:space="preserve">Les briques peuvent ensuite être configurées au moyen d’une API de type </w:t>
+      </w:r>
+      <w:r>
+        <w:rPr>
+          <w:i/>
+        </w:rPr>
+        <w:t>fluent interface</w:t>
+      </w:r>
+      <w:r>
+        <w:rPr>
+          <w:rStyle w:val="FootnoteReference"/>
+          <w:i/>
+        </w:rPr>
+        <w:footnoteReference w:id="3"/>
+      </w:r>
+      <w:r>
+        <w:t>.</w:t>
+      </w:r>
+    </w:p>
+    <w:p>
+      <w:pPr>
+        <w:pStyle w:val="ListParagraph"/>
+        <w:numPr>
+          <w:ilvl w:val="0"/>
+          <w:numId w:val="57"/>
+        </w:numPr>
+      </w:pPr>
+      <w:r>
+        <w:rPr>
+          <w:rStyle w:val="Keyword"/>
+        </w:rPr>
+        <w:t>Template</w:t>
+      </w:r>
+      <w:r>
+        <w:t xml:space="preserve"> </w:t>
+      </w:r>
+      <w:r>
+        <w:sym w:font="Wingdings" w:char="F0E0"/>
+      </w:r>
+      <w:r>
+        <w:t xml:space="preserve"> démarre la définition d’un bloc modèle pour les briques décrivant les éléments d’une collection.</w:t>
+      </w:r>
+    </w:p>
+    <w:p>
+      <w:pPr>
+        <w:pStyle w:val="ListParagraph"/>
+        <w:numPr>
+          <w:ilvl w:val="0"/>
+          <w:numId w:val="57"/>
+        </w:numPr>
+      </w:pPr>
+      <w:r>
+        <w:rPr>
+          <w:rStyle w:val="Keyword"/>
+        </w:rPr>
+        <w:t>Input</w:t>
+      </w:r>
+      <w:r>
+        <w:t xml:space="preserve"> </w:t>
+      </w:r>
+      <w:r>
+        <w:sym w:font="Wingdings" w:char="F0E0"/>
+      </w:r>
+      <w:r>
+        <w:t xml:space="preserve"> démarre la définition </w:t>
+      </w:r>
+      <w:r>
+        <w:t xml:space="preserve">d’un bloc pouvant contenir </w:t>
+      </w:r>
+      <w:r>
+        <w:t>une série de champs de saisie dans un élément d’édition.</w:t>
+      </w:r>
+      <w:r>
+        <w:t xml:space="preserve"> La présence d’un élément </w:t>
+      </w:r>
+      <w:r>
+        <w:rPr>
+          <w:rStyle w:val="Keyword"/>
+        </w:rPr>
+        <w:t>Input</w:t>
+      </w:r>
+      <w:r>
+        <w:t xml:space="preserve"> détermine que la tuile produite sera de type </w:t>
+      </w:r>
+      <w:proofErr w:type="spellStart"/>
+      <w:r>
+        <w:rPr>
+          <w:rStyle w:val="Keyword"/>
+        </w:rPr>
+        <w:t>EditableItem</w:t>
+      </w:r>
+      <w:proofErr w:type="spellEnd"/>
+      <w:r>
+        <w:t>.</w:t>
+      </w:r>
+    </w:p>
     <w:p/>
     <w:p>
       <w:pPr>
+        <w:pStyle w:val="Heading2"/>
+      </w:pPr>
+      <w:r>
+        <w:t>Traitement des définitions des tuiles</w:t>
+      </w:r>
+    </w:p>
+    <w:p>
+      <w:r>
+        <w:t>Les définitions des tuiles (</w:t>
+      </w:r>
+      <w:proofErr w:type="spellStart"/>
+      <w:r>
+        <w:rPr>
+          <w:rStyle w:val="Keyword"/>
+        </w:rPr>
+        <w:t>TileDataItem</w:t>
+      </w:r>
+      <w:proofErr w:type="spellEnd"/>
+      <w:r>
+        <w:t>) peuvent appartenir à différents types (</w:t>
+      </w:r>
+      <w:proofErr w:type="spellStart"/>
+      <w:r>
+        <w:rPr>
+          <w:rStyle w:val="Keyword"/>
+        </w:rPr>
+        <w:t>TileDataType</w:t>
+      </w:r>
+      <w:proofErr w:type="spellEnd"/>
+      <w:r>
+        <w:t>) :</w:t>
+      </w:r>
+    </w:p>
+    <w:p>
+      <w:pPr>
+        <w:pStyle w:val="ListParagraph"/>
+        <w:numPr>
+          <w:ilvl w:val="0"/>
+          <w:numId w:val="58"/>
+        </w:numPr>
+      </w:pPr>
+      <w:proofErr w:type="spellStart"/>
+      <w:r>
+        <w:rPr>
+          <w:rStyle w:val="Keyword"/>
+        </w:rPr>
+        <w:t>SimpleItem</w:t>
+      </w:r>
+      <w:proofErr w:type="spellEnd"/>
+      <w:r>
+        <w:t>, tuile simple, en lecture seule.</w:t>
+      </w:r>
+      <w:r>
+        <w:br/>
+        <w:t xml:space="preserve">Produit des </w:t>
+      </w:r>
+      <w:proofErr w:type="spellStart"/>
+      <w:r>
+        <w:t>widgets</w:t>
+      </w:r>
+      <w:proofErr w:type="spellEnd"/>
+      <w:r>
+        <w:t xml:space="preserve"> </w:t>
+      </w:r>
+      <w:proofErr w:type="spellStart"/>
+      <w:r>
+        <w:rPr>
+          <w:rStyle w:val="Keyword"/>
+        </w:rPr>
+        <w:t>SummaryTile</w:t>
+      </w:r>
+      <w:proofErr w:type="spellEnd"/>
+      <w:r>
+        <w:t>.</w:t>
+      </w:r>
+    </w:p>
+    <w:p>
+      <w:pPr>
+        <w:pStyle w:val="ListParagraph"/>
+        <w:numPr>
+          <w:ilvl w:val="0"/>
+          <w:numId w:val="58"/>
+        </w:numPr>
+      </w:pPr>
+      <w:proofErr w:type="spellStart"/>
+      <w:r>
+        <w:rPr>
+          <w:rStyle w:val="Keyword"/>
+        </w:rPr>
+        <w:t>EditableItem</w:t>
+      </w:r>
+      <w:proofErr w:type="spellEnd"/>
+      <w:r>
+        <w:t>, tuile d’édition.</w:t>
+      </w:r>
+      <w:r>
+        <w:br/>
+        <w:t xml:space="preserve">Produit des </w:t>
+      </w:r>
+      <w:proofErr w:type="spellStart"/>
+      <w:r>
+        <w:t>widgets</w:t>
+      </w:r>
+      <w:proofErr w:type="spellEnd"/>
+      <w:r>
+        <w:t xml:space="preserve"> </w:t>
+      </w:r>
+      <w:proofErr w:type="spellStart"/>
+      <w:r>
+        <w:rPr>
+          <w:rStyle w:val="Keyword"/>
+        </w:rPr>
+        <w:t>EditionTile</w:t>
+      </w:r>
+      <w:proofErr w:type="spellEnd"/>
+      <w:r>
+        <w:t>.</w:t>
+      </w:r>
+    </w:p>
+    <w:p>
+      <w:pPr>
+        <w:pStyle w:val="ListParagraph"/>
+        <w:numPr>
+          <w:ilvl w:val="0"/>
+          <w:numId w:val="58"/>
+        </w:numPr>
+      </w:pPr>
+      <w:proofErr w:type="spellStart"/>
+      <w:r>
+        <w:rPr>
+          <w:rStyle w:val="Keyword"/>
+        </w:rPr>
+        <w:t>CustomizedItem</w:t>
+      </w:r>
+      <w:proofErr w:type="spellEnd"/>
+      <w:r>
+        <w:t>, tuile d’édition avec interface implémentée à la main (</w:t>
+      </w:r>
+      <w:r>
+        <w:rPr>
+          <w:color w:val="FF0000"/>
+        </w:rPr>
+        <w:t>type actuellement pas utilisé</w:t>
+      </w:r>
+      <w:r>
+        <w:t>).</w:t>
+      </w:r>
+    </w:p>
+    <w:p>
+      <w:pPr>
+        <w:pStyle w:val="ListParagraph"/>
+        <w:numPr>
+          <w:ilvl w:val="0"/>
+          <w:numId w:val="58"/>
+        </w:numPr>
+      </w:pPr>
+      <w:proofErr w:type="spellStart"/>
+      <w:r>
+        <w:rPr>
+          <w:rStyle w:val="Keyword"/>
+        </w:rPr>
+        <w:t>EmptyItem</w:t>
+      </w:r>
+      <w:proofErr w:type="spellEnd"/>
+      <w:r>
+        <w:t>, tuile vide, sans entité attachée, servant de modèle pour les tuiles d’une collection.</w:t>
+      </w:r>
+      <w:r>
+        <w:br/>
+        <w:t xml:space="preserve">Produit des </w:t>
+      </w:r>
+      <w:proofErr w:type="spellStart"/>
+      <w:r>
+        <w:t>widgets</w:t>
+      </w:r>
+      <w:proofErr w:type="spellEnd"/>
+      <w:r>
+        <w:t xml:space="preserve"> </w:t>
+      </w:r>
+      <w:proofErr w:type="spellStart"/>
+      <w:r>
+        <w:rPr>
+          <w:rStyle w:val="Keyword"/>
+        </w:rPr>
+        <w:t>SummaryTile</w:t>
+      </w:r>
+      <w:proofErr w:type="spellEnd"/>
+      <w:r>
+        <w:t>.</w:t>
+      </w:r>
+    </w:p>
+    <w:p>
+      <w:pPr>
+        <w:pStyle w:val="ListParagraph"/>
+        <w:numPr>
+          <w:ilvl w:val="0"/>
+          <w:numId w:val="58"/>
+        </w:numPr>
+      </w:pPr>
+      <w:proofErr w:type="spellStart"/>
+      <w:r>
+        <w:rPr>
+          <w:rStyle w:val="Keyword"/>
+        </w:rPr>
+        <w:t>CollectionItem</w:t>
+      </w:r>
+      <w:proofErr w:type="spellEnd"/>
+      <w:r>
+        <w:t>, tuile d’une collection, créée à la volée, à partir d’un modèle vide.</w:t>
+      </w:r>
+      <w:r>
+        <w:br/>
+        <w:t xml:space="preserve">Produit des </w:t>
+      </w:r>
+      <w:proofErr w:type="spellStart"/>
+      <w:r>
+        <w:t>widgets</w:t>
+      </w:r>
+      <w:proofErr w:type="spellEnd"/>
+      <w:r>
+        <w:t xml:space="preserve"> </w:t>
+      </w:r>
+      <w:proofErr w:type="spellStart"/>
+      <w:r>
+        <w:rPr>
+          <w:rStyle w:val="Keyword"/>
+        </w:rPr>
+        <w:t>SummaryTile</w:t>
+      </w:r>
+      <w:proofErr w:type="spellEnd"/>
+      <w:r>
+        <w:t>.</w:t>
+      </w:r>
+    </w:p>
+    <w:p>
+      <w:r>
+        <w:t xml:space="preserve">La création des tuiles à partir de leurs définitions est gérée par la classe </w:t>
+      </w:r>
+      <w:proofErr w:type="spellStart"/>
+      <w:r>
+        <w:rPr>
+          <w:rStyle w:val="Keyword"/>
+        </w:rPr>
+        <w:t>TileContainerController</w:t>
+      </w:r>
+      <w:proofErr w:type="spellEnd"/>
+      <w:r>
+        <w:t>.</w:t>
+      </w:r>
+    </w:p>
+    <w:p>
+      <w:pPr>
+        <w:pStyle w:val="Heading2"/>
+      </w:pPr>
+      <w:r>
+        <w:lastRenderedPageBreak/>
+        <w:t>Inclusion</w:t>
+      </w:r>
+    </w:p>
+    <w:p>
+      <w:r>
+        <w:t xml:space="preserve">Il est possible d’inclure une interface produite par un contrôleur (de type </w:t>
+      </w:r>
+      <w:r>
+        <w:rPr>
+          <w:i/>
+        </w:rPr>
+        <w:t>édition</w:t>
+      </w:r>
+      <w:r>
+        <w:t xml:space="preserve"> uniquement) au moyen d’un élément </w:t>
+      </w:r>
+      <w:proofErr w:type="spellStart"/>
+      <w:r>
+        <w:rPr>
+          <w:rStyle w:val="Keyword"/>
+        </w:rPr>
+        <w:t>Include</w:t>
+      </w:r>
+      <w:proofErr w:type="spellEnd"/>
+      <w:r>
+        <w:t xml:space="preserve">. Celui-ci spécifie le champ qui doit être édité par inclusion de l’interface graphique. Si le champ possède déjà un élément d’interface graphique d’édition dans l’une des tuiles des contrôleurs parents, l’inclusion est simplement </w:t>
+      </w:r>
+      <w:proofErr w:type="gramStart"/>
+      <w:r>
+        <w:t>ignorée</w:t>
+      </w:r>
+      <w:proofErr w:type="gramEnd"/>
+      <w:r>
+        <w:t>, car elle ferait double emploi.</w:t>
+      </w:r>
+    </w:p>
+    <w:p>
+      <w:r>
+        <w:t>Si l’inclusion se fait dans une brique pour laquelle aucune propriété n’a été définie explicitement, aucune brique supplémentaire ne sera créée; si, au contraire, la brique qui contient la directive d’inclusion définit un titre ou une autre propriété, une brique sera créée avant l’interface incluse.</w:t>
+      </w:r>
+    </w:p>
+    <w:p/>
+    <w:p>
+      <w:pPr>
+        <w:rPr>
+          <w:rFonts w:eastAsiaTheme="majorEastAsia" w:cstheme="majorBidi"/>
+          <w:b/>
+          <w:bCs/>
+          <w:color w:val="17365D" w:themeColor="text2" w:themeShade="BF"/>
+          <w:sz w:val="32"/>
+          <w:szCs w:val="28"/>
+        </w:rPr>
+      </w:pPr>
+      <w:r>
+        <w:br w:type="page"/>
+      </w:r>
+    </w:p>
+    <w:p>
+      <w:pPr>
         <w:pStyle w:val="Heading1"/>
       </w:pPr>
       <w:r>
+        <w:lastRenderedPageBreak/>
         <w:t xml:space="preserve">Installation de </w:t>
       </w:r>
       <w:proofErr w:type="spellStart"/>
@@ -13279,7 +14609,6 @@
         </w:rPr>
       </w:pPr>
       <w:r>
-        <w:lastRenderedPageBreak/>
         <w:t>L’environnement .NET 4.0 complet.</w:t>
       </w:r>
       <w:r>
@@ -16130,100 +17459,7 @@
           <w:szCs w:val="28"/>
         </w:rPr>
       </w:pPr>
-      <w:r>
-        <w:br w:type="page"/>
-      </w:r>
-    </w:p>
-    <w:p>
-      <w:pPr>
-        <w:pStyle w:val="Heading1"/>
-      </w:pPr>
-      <w:r>
-        <w:lastRenderedPageBreak/>
-        <w:t>Briques, Bridge et Wall</w:t>
-      </w:r>
-    </w:p>
-    <w:p>
-      <w:r>
-        <w:t xml:space="preserve">La classe </w:t>
-      </w:r>
-      <w:r>
-        <w:rPr>
-          <w:rStyle w:val="Keyword"/>
-        </w:rPr>
-        <w:t>Bridge&lt;T&gt;</w:t>
-      </w:r>
-      <w:r>
-        <w:t xml:space="preserve"> est responsable de la conversion des briques — pour un contrôleur lié à l’entité </w:t>
-      </w:r>
-      <w:r>
-        <w:rPr>
-          <w:rStyle w:val="Keyword"/>
-        </w:rPr>
-        <w:t>T</w:t>
-      </w:r>
-      <w:r>
-        <w:t xml:space="preserve"> — en une collection de </w:t>
-      </w:r>
-      <w:proofErr w:type="spellStart"/>
-      <w:r>
-        <w:rPr>
-          <w:rStyle w:val="Keyword"/>
-        </w:rPr>
-        <w:t>TileDataItem</w:t>
-      </w:r>
-      <w:proofErr w:type="spellEnd"/>
-      <w:r>
-        <w:t>.</w:t>
-      </w:r>
-    </w:p>
-    <w:p>
-      <w:pPr>
-        <w:pStyle w:val="Heading2"/>
-      </w:pPr>
-      <w:r>
-        <w:t>Inclusion</w:t>
-      </w:r>
-    </w:p>
-    <w:p>
-      <w:r>
-        <w:t xml:space="preserve">Il est possible d’inclure une interface produite par un contrôleur (de type </w:t>
-      </w:r>
-      <w:r>
-        <w:rPr>
-          <w:i/>
-        </w:rPr>
-        <w:t>édition</w:t>
-      </w:r>
-      <w:r>
-        <w:t xml:space="preserve"> uniquement) au moyen d’un élément </w:t>
-      </w:r>
-      <w:proofErr w:type="spellStart"/>
-      <w:r>
-        <w:rPr>
-          <w:rStyle w:val="Keyword"/>
-        </w:rPr>
-        <w:t>Include</w:t>
-      </w:r>
-      <w:proofErr w:type="spellEnd"/>
-      <w:r>
-        <w:t xml:space="preserve">. Celui-ci spécifie le champ qui doit être édité par inclusion de l’interface graphique. Si le champ possède déjà un élément d’interface graphique d’édition dans l’une des tuiles des contrôleurs parents, l’inclusion est simplement </w:t>
-      </w:r>
-      <w:proofErr w:type="gramStart"/>
-      <w:r>
-        <w:t>ignorée</w:t>
-      </w:r>
-      <w:proofErr w:type="gramEnd"/>
-      <w:r>
-        <w:t>, car elle ferait double emploi.</w:t>
-      </w:r>
-    </w:p>
-    <w:p>
-      <w:r>
-        <w:t>Si l’inclusion se fait dans une brique pour laquelle aucune propriété n’a été définie explicitement, aucune brique supplémentaire ne sera créée; si, au contraire, la brique qui contient la directive d’inclusion définit un titre ou une autre propriété, une brique sera créée avant l’interface incluse.</w:t>
-      </w:r>
-    </w:p>
-    <w:p/>
+    </w:p>
     <w:sectPr>
       <w:footerReference w:type="default" r:id="rId14"/>
       <w:pgSz w:w="11906" w:h="16838"/>
@@ -16301,7 +17537,7 @@
           <w:rPr>
             <w:noProof/>
           </w:rPr>
-          <w:t>21</w:t>
+          <w:t>17</w:t>
         </w:r>
         <w:r>
           <w:rPr>
@@ -16363,6 +17599,54 @@
       </w:r>
     </w:p>
   </w:footnote>
+  <w:footnote w:id="2">
+    <w:p>
+      <w:pPr>
+        <w:pStyle w:val="FootnoteText"/>
+      </w:pPr>
+      <w:r>
+        <w:rPr>
+          <w:rStyle w:val="FootnoteReference"/>
+        </w:rPr>
+        <w:footnoteRef/>
+      </w:r>
+      <w:r>
+        <w:t xml:space="preserve"> Pour pouvoir créer un module, il faut que le service Module.RepositoryServer.exe sur svn.opac.ch soit actif, et que l’utilisateur Windows du PC client soit reconnu par le serveur (par ex. </w:t>
+      </w:r>
+      <w:r>
+        <w:t>« Daniel » avec le mot de passe « …123 »).</w:t>
+      </w:r>
+      <w:bookmarkStart w:id="0" w:name="_GoBack"/>
+      <w:bookmarkEnd w:id="0"/>
+    </w:p>
+  </w:footnote>
+  <w:footnote w:id="3">
+    <w:p>
+      <w:pPr>
+        <w:pStyle w:val="FootnoteText"/>
+      </w:pPr>
+      <w:r>
+        <w:rPr>
+          <w:rStyle w:val="FootnoteReference"/>
+        </w:rPr>
+        <w:footnoteRef/>
+      </w:r>
+      <w:r>
+        <w:t xml:space="preserve"> Voir la définition </w:t>
+      </w:r>
+      <w:hyperlink r:id="rId1" w:history="1">
+        <w:r>
+          <w:rPr>
+            <w:rStyle w:val="Hyperlink"/>
+          </w:rPr>
+          <w:t>http://en.wikipedia.org/wiki/Fluent_interface</w:t>
+        </w:r>
+      </w:hyperlink>
+      <w:r>
+        <w:t>.</w:t>
+      </w:r>
+    </w:p>
+  </w:footnote>
 </w:footnotes>
 </file>
 
@@ -16503,6 +17787,119 @@
     </w:lvl>
   </w:abstractNum>
   <w:abstractNum w:abstractNumId="2">
+    <w:nsid w:val="0EE819E1"/>
+    <w:multiLevelType w:val="hybridMultilevel"/>
+    <w:tmpl w:val="198A48C6"/>
+    <w:lvl w:ilvl="0" w:tplc="100C0001">
+      <w:start w:val="1"/>
+      <w:numFmt w:val="bullet"/>
+      <w:lvlText w:val=""/>
+      <w:lvlJc w:val="left"/>
+      <w:pPr>
+        <w:ind w:left="720" w:hanging="360"/>
+      </w:pPr>
+      <w:rPr>
+        <w:rFonts w:ascii="Symbol" w:hAnsi="Symbol" w:hint="default"/>
+      </w:rPr>
+    </w:lvl>
+    <w:lvl w:ilvl="1" w:tplc="100C0003" w:tentative="1">
+      <w:start w:val="1"/>
+      <w:numFmt w:val="bullet"/>
+      <w:lvlText w:val="o"/>
+      <w:lvlJc w:val="left"/>
+      <w:pPr>
+        <w:ind w:left="1440" w:hanging="360"/>
+      </w:pPr>
+      <w:rPr>
+        <w:rFonts w:ascii="Courier New" w:hAnsi="Courier New" w:cs="Courier New" w:hint="default"/>
+      </w:rPr>
+    </w:lvl>
+    <w:lvl w:ilvl="2" w:tplc="100C0005" w:tentative="1">
+      <w:start w:val="1"/>
+      <w:numFmt w:val="bullet"/>
+      <w:lvlText w:val=""/>
+      <w:lvlJc w:val="left"/>
+      <w:pPr>
+        <w:ind w:left="2160" w:hanging="360"/>
+      </w:pPr>
+      <w:rPr>
+        <w:rFonts w:ascii="Wingdings" w:hAnsi="Wingdings" w:hint="default"/>
+      </w:rPr>
+    </w:lvl>
+    <w:lvl w:ilvl="3" w:tplc="100C0001" w:tentative="1">
+      <w:start w:val="1"/>
+      <w:numFmt w:val="bullet"/>
+      <w:lvlText w:val=""/>
+      <w:lvlJc w:val="left"/>
+      <w:pPr>
+        <w:ind w:left="2880" w:hanging="360"/>
+      </w:pPr>
+      <w:rPr>
+        <w:rFonts w:ascii="Symbol" w:hAnsi="Symbol" w:hint="default"/>
+      </w:rPr>
+    </w:lvl>
+    <w:lvl w:ilvl="4" w:tplc="100C0003" w:tentative="1">
+      <w:start w:val="1"/>
+      <w:numFmt w:val="bullet"/>
+      <w:lvlText w:val="o"/>
+      <w:lvlJc w:val="left"/>
+      <w:pPr>
+        <w:ind w:left="3600" w:hanging="360"/>
+      </w:pPr>
+      <w:rPr>
+        <w:rFonts w:ascii="Courier New" w:hAnsi="Courier New" w:cs="Courier New" w:hint="default"/>
+      </w:rPr>
+    </w:lvl>
+    <w:lvl w:ilvl="5" w:tplc="100C0005" w:tentative="1">
+      <w:start w:val="1"/>
+      <w:numFmt w:val="bullet"/>
+      <w:lvlText w:val=""/>
+      <w:lvlJc w:val="left"/>
+      <w:pPr>
+        <w:ind w:left="4320" w:hanging="360"/>
+      </w:pPr>
+      <w:rPr>
+        <w:rFonts w:ascii="Wingdings" w:hAnsi="Wingdings" w:hint="default"/>
+      </w:rPr>
+    </w:lvl>
+    <w:lvl w:ilvl="6" w:tplc="100C0001" w:tentative="1">
+      <w:start w:val="1"/>
+      <w:numFmt w:val="bullet"/>
+      <w:lvlText w:val=""/>
+      <w:lvlJc w:val="left"/>
+      <w:pPr>
+        <w:ind w:left="5040" w:hanging="360"/>
+      </w:pPr>
+      <w:rPr>
+        <w:rFonts w:ascii="Symbol" w:hAnsi="Symbol" w:hint="default"/>
+      </w:rPr>
+    </w:lvl>
+    <w:lvl w:ilvl="7" w:tplc="100C0003" w:tentative="1">
+      <w:start w:val="1"/>
+      <w:numFmt w:val="bullet"/>
+      <w:lvlText w:val="o"/>
+      <w:lvlJc w:val="left"/>
+      <w:pPr>
+        <w:ind w:left="5760" w:hanging="360"/>
+      </w:pPr>
+      <w:rPr>
+        <w:rFonts w:ascii="Courier New" w:hAnsi="Courier New" w:cs="Courier New" w:hint="default"/>
+      </w:rPr>
+    </w:lvl>
+    <w:lvl w:ilvl="8" w:tplc="100C0005" w:tentative="1">
+      <w:start w:val="1"/>
+      <w:numFmt w:val="bullet"/>
+      <w:lvlText w:val=""/>
+      <w:lvlJc w:val="left"/>
+      <w:pPr>
+        <w:ind w:left="6480" w:hanging="360"/>
+      </w:pPr>
+      <w:rPr>
+        <w:rFonts w:ascii="Wingdings" w:hAnsi="Wingdings" w:hint="default"/>
+      </w:rPr>
+    </w:lvl>
+  </w:abstractNum>
+  <w:abstractNum w:abstractNumId="3">
     <w:nsid w:val="0F612BE3"/>
     <w:multiLevelType w:val="hybridMultilevel"/>
     <w:tmpl w:val="B0065C40"/>
@@ -16615,7 +18012,7 @@
       </w:rPr>
     </w:lvl>
   </w:abstractNum>
-  <w:abstractNum w:abstractNumId="3">
+  <w:abstractNum w:abstractNumId="4">
     <w:nsid w:val="121726DE"/>
     <w:multiLevelType w:val="hybridMultilevel"/>
     <w:tmpl w:val="7DC8F5B8"/>
@@ -16701,7 +18098,7 @@
       </w:pPr>
     </w:lvl>
   </w:abstractNum>
-  <w:abstractNum w:abstractNumId="4">
+  <w:abstractNum w:abstractNumId="5">
     <w:nsid w:val="139C69D8"/>
     <w:multiLevelType w:val="hybridMultilevel"/>
     <w:tmpl w:val="C54EC898"/>
@@ -16787,7 +18184,7 @@
       </w:pPr>
     </w:lvl>
   </w:abstractNum>
-  <w:abstractNum w:abstractNumId="5">
+  <w:abstractNum w:abstractNumId="6">
     <w:nsid w:val="1AB96ECF"/>
     <w:multiLevelType w:val="hybridMultilevel"/>
     <w:tmpl w:val="8D1C0B4E"/>
@@ -16900,7 +18297,120 @@
       </w:rPr>
     </w:lvl>
   </w:abstractNum>
-  <w:abstractNum w:abstractNumId="6">
+  <w:abstractNum w:abstractNumId="7">
+    <w:nsid w:val="207B3D1A"/>
+    <w:multiLevelType w:val="hybridMultilevel"/>
+    <w:tmpl w:val="AA3655FE"/>
+    <w:lvl w:ilvl="0" w:tplc="100C0001">
+      <w:start w:val="1"/>
+      <w:numFmt w:val="bullet"/>
+      <w:lvlText w:val=""/>
+      <w:lvlJc w:val="left"/>
+      <w:pPr>
+        <w:ind w:left="720" w:hanging="360"/>
+      </w:pPr>
+      <w:rPr>
+        <w:rFonts w:ascii="Symbol" w:hAnsi="Symbol" w:hint="default"/>
+      </w:rPr>
+    </w:lvl>
+    <w:lvl w:ilvl="1" w:tplc="100C0003" w:tentative="1">
+      <w:start w:val="1"/>
+      <w:numFmt w:val="bullet"/>
+      <w:lvlText w:val="o"/>
+      <w:lvlJc w:val="left"/>
+      <w:pPr>
+        <w:ind w:left="1440" w:hanging="360"/>
+      </w:pPr>
+      <w:rPr>
+        <w:rFonts w:ascii="Courier New" w:hAnsi="Courier New" w:cs="Courier New" w:hint="default"/>
+      </w:rPr>
+    </w:lvl>
+    <w:lvl w:ilvl="2" w:tplc="100C0005" w:tentative="1">
+      <w:start w:val="1"/>
+      <w:numFmt w:val="bullet"/>
+      <w:lvlText w:val=""/>
+      <w:lvlJc w:val="left"/>
+      <w:pPr>
+        <w:ind w:left="2160" w:hanging="360"/>
+      </w:pPr>
+      <w:rPr>
+        <w:rFonts w:ascii="Wingdings" w:hAnsi="Wingdings" w:hint="default"/>
+      </w:rPr>
+    </w:lvl>
+    <w:lvl w:ilvl="3" w:tplc="100C0001" w:tentative="1">
+      <w:start w:val="1"/>
+      <w:numFmt w:val="bullet"/>
+      <w:lvlText w:val=""/>
+      <w:lvlJc w:val="left"/>
+      <w:pPr>
+        <w:ind w:left="2880" w:hanging="360"/>
+      </w:pPr>
+      <w:rPr>
+        <w:rFonts w:ascii="Symbol" w:hAnsi="Symbol" w:hint="default"/>
+      </w:rPr>
+    </w:lvl>
+    <w:lvl w:ilvl="4" w:tplc="100C0003" w:tentative="1">
+      <w:start w:val="1"/>
+      <w:numFmt w:val="bullet"/>
+      <w:lvlText w:val="o"/>
+      <w:lvlJc w:val="left"/>
+      <w:pPr>
+        <w:ind w:left="3600" w:hanging="360"/>
+      </w:pPr>
+      <w:rPr>
+        <w:rFonts w:ascii="Courier New" w:hAnsi="Courier New" w:cs="Courier New" w:hint="default"/>
+      </w:rPr>
+    </w:lvl>
+    <w:lvl w:ilvl="5" w:tplc="100C0005" w:tentative="1">
+      <w:start w:val="1"/>
+      <w:numFmt w:val="bullet"/>
+      <w:lvlText w:val=""/>
+      <w:lvlJc w:val="left"/>
+      <w:pPr>
+        <w:ind w:left="4320" w:hanging="360"/>
+      </w:pPr>
+      <w:rPr>
+        <w:rFonts w:ascii="Wingdings" w:hAnsi="Wingdings" w:hint="default"/>
+      </w:rPr>
+    </w:lvl>
+    <w:lvl w:ilvl="6" w:tplc="100C0001" w:tentative="1">
+      <w:start w:val="1"/>
+      <w:numFmt w:val="bullet"/>
+      <w:lvlText w:val=""/>
+      <w:lvlJc w:val="left"/>
+      <w:pPr>
+        <w:ind w:left="5040" w:hanging="360"/>
+      </w:pPr>
+      <w:rPr>
+        <w:rFonts w:ascii="Symbol" w:hAnsi="Symbol" w:hint="default"/>
+      </w:rPr>
+    </w:lvl>
+    <w:lvl w:ilvl="7" w:tplc="100C0003" w:tentative="1">
+      <w:start w:val="1"/>
+      <w:numFmt w:val="bullet"/>
+      <w:lvlText w:val="o"/>
+      <w:lvlJc w:val="left"/>
+      <w:pPr>
+        <w:ind w:left="5760" w:hanging="360"/>
+      </w:pPr>
+      <w:rPr>
+        <w:rFonts w:ascii="Courier New" w:hAnsi="Courier New" w:cs="Courier New" w:hint="default"/>
+      </w:rPr>
+    </w:lvl>
+    <w:lvl w:ilvl="8" w:tplc="100C0005" w:tentative="1">
+      <w:start w:val="1"/>
+      <w:numFmt w:val="bullet"/>
+      <w:lvlText w:val=""/>
+      <w:lvlJc w:val="left"/>
+      <w:pPr>
+        <w:ind w:left="6480" w:hanging="360"/>
+      </w:pPr>
+      <w:rPr>
+        <w:rFonts w:ascii="Wingdings" w:hAnsi="Wingdings" w:hint="default"/>
+      </w:rPr>
+    </w:lvl>
+  </w:abstractNum>
+  <w:abstractNum w:abstractNumId="8">
     <w:nsid w:val="224E37C1"/>
     <w:multiLevelType w:val="hybridMultilevel"/>
     <w:tmpl w:val="2FBA6C4C"/>
@@ -17013,7 +18523,93 @@
       </w:rPr>
     </w:lvl>
   </w:abstractNum>
-  <w:abstractNum w:abstractNumId="7">
+  <w:abstractNum w:abstractNumId="9">
+    <w:nsid w:val="22747AE2"/>
+    <w:multiLevelType w:val="hybridMultilevel"/>
+    <w:tmpl w:val="2BBC37A6"/>
+    <w:lvl w:ilvl="0" w:tplc="100C000F">
+      <w:start w:val="1"/>
+      <w:numFmt w:val="decimal"/>
+      <w:lvlText w:val="%1."/>
+      <w:lvlJc w:val="left"/>
+      <w:pPr>
+        <w:ind w:left="720" w:hanging="360"/>
+      </w:pPr>
+    </w:lvl>
+    <w:lvl w:ilvl="1" w:tplc="100C0019" w:tentative="1">
+      <w:start w:val="1"/>
+      <w:numFmt w:val="lowerLetter"/>
+      <w:lvlText w:val="%2."/>
+      <w:lvlJc w:val="left"/>
+      <w:pPr>
+        <w:ind w:left="1440" w:hanging="360"/>
+      </w:pPr>
+    </w:lvl>
+    <w:lvl w:ilvl="2" w:tplc="100C001B" w:tentative="1">
+      <w:start w:val="1"/>
+      <w:numFmt w:val="lowerRoman"/>
+      <w:lvlText w:val="%3."/>
+      <w:lvlJc w:val="right"/>
+      <w:pPr>
+        <w:ind w:left="2160" w:hanging="180"/>
+      </w:pPr>
+    </w:lvl>
+    <w:lvl w:ilvl="3" w:tplc="100C000F" w:tentative="1">
+      <w:start w:val="1"/>
+      <w:numFmt w:val="decimal"/>
+      <w:lvlText w:val="%4."/>
+      <w:lvlJc w:val="left"/>
+      <w:pPr>
+        <w:ind w:left="2880" w:hanging="360"/>
+      </w:pPr>
+    </w:lvl>
+    <w:lvl w:ilvl="4" w:tplc="100C0019" w:tentative="1">
+      <w:start w:val="1"/>
+      <w:numFmt w:val="lowerLetter"/>
+      <w:lvlText w:val="%5."/>
+      <w:lvlJc w:val="left"/>
+      <w:pPr>
+        <w:ind w:left="3600" w:hanging="360"/>
+      </w:pPr>
+    </w:lvl>
+    <w:lvl w:ilvl="5" w:tplc="100C001B" w:tentative="1">
+      <w:start w:val="1"/>
+      <w:numFmt w:val="lowerRoman"/>
+      <w:lvlText w:val="%6."/>
+      <w:lvlJc w:val="right"/>
+      <w:pPr>
+        <w:ind w:left="4320" w:hanging="180"/>
+      </w:pPr>
+    </w:lvl>
+    <w:lvl w:ilvl="6" w:tplc="100C000F" w:tentative="1">
+      <w:start w:val="1"/>
+      <w:numFmt w:val="decimal"/>
+      <w:lvlText w:val="%7."/>
+      <w:lvlJc w:val="left"/>
+      <w:pPr>
+        <w:ind w:left="5040" w:hanging="360"/>
+      </w:pPr>
+    </w:lvl>
+    <w:lvl w:ilvl="7" w:tplc="100C0019" w:tentative="1">
+      <w:start w:val="1"/>
+      <w:numFmt w:val="lowerLetter"/>
+      <w:lvlText w:val="%8."/>
+      <w:lvlJc w:val="left"/>
+      <w:pPr>
+        <w:ind w:left="5760" w:hanging="360"/>
+      </w:pPr>
+    </w:lvl>
+    <w:lvl w:ilvl="8" w:tplc="100C001B" w:tentative="1">
+      <w:start w:val="1"/>
+      <w:numFmt w:val="lowerRoman"/>
+      <w:lvlText w:val="%9."/>
+      <w:lvlJc w:val="right"/>
+      <w:pPr>
+        <w:ind w:left="6480" w:hanging="180"/>
+      </w:pPr>
+    </w:lvl>
+  </w:abstractNum>
+  <w:abstractNum w:abstractNumId="10">
     <w:nsid w:val="268E4E07"/>
     <w:multiLevelType w:val="hybridMultilevel"/>
     <w:tmpl w:val="6F02054A"/>
@@ -17126,7 +18722,7 @@
       </w:rPr>
     </w:lvl>
   </w:abstractNum>
-  <w:abstractNum w:abstractNumId="8">
+  <w:abstractNum w:abstractNumId="11">
     <w:nsid w:val="285B757A"/>
     <w:multiLevelType w:val="hybridMultilevel"/>
     <w:tmpl w:val="1B945F60"/>
@@ -17239,7 +18835,7 @@
       </w:rPr>
     </w:lvl>
   </w:abstractNum>
-  <w:abstractNum w:abstractNumId="9">
+  <w:abstractNum w:abstractNumId="12">
     <w:nsid w:val="2A083E1F"/>
     <w:multiLevelType w:val="hybridMultilevel"/>
     <w:tmpl w:val="F2568A86"/>
@@ -17352,7 +18948,7 @@
       </w:rPr>
     </w:lvl>
   </w:abstractNum>
-  <w:abstractNum w:abstractNumId="10">
+  <w:abstractNum w:abstractNumId="13">
     <w:nsid w:val="2ADE38C0"/>
     <w:multiLevelType w:val="hybridMultilevel"/>
     <w:tmpl w:val="ACFE1330"/>
@@ -17465,7 +19061,7 @@
       </w:rPr>
     </w:lvl>
   </w:abstractNum>
-  <w:abstractNum w:abstractNumId="11">
+  <w:abstractNum w:abstractNumId="14">
     <w:nsid w:val="2B464EB9"/>
     <w:multiLevelType w:val="hybridMultilevel"/>
     <w:tmpl w:val="A568393C"/>
@@ -17551,7 +19147,7 @@
       </w:pPr>
     </w:lvl>
   </w:abstractNum>
-  <w:abstractNum w:abstractNumId="12">
+  <w:abstractNum w:abstractNumId="15">
     <w:nsid w:val="2BB879BA"/>
     <w:multiLevelType w:val="hybridMultilevel"/>
     <w:tmpl w:val="45A678CA"/>
@@ -17664,7 +19260,7 @@
       </w:rPr>
     </w:lvl>
   </w:abstractNum>
-  <w:abstractNum w:abstractNumId="13">
+  <w:abstractNum w:abstractNumId="16">
     <w:nsid w:val="2CCD76D4"/>
     <w:multiLevelType w:val="hybridMultilevel"/>
     <w:tmpl w:val="00B2E5E6"/>
@@ -17777,7 +19373,7 @@
       </w:rPr>
     </w:lvl>
   </w:abstractNum>
-  <w:abstractNum w:abstractNumId="14">
+  <w:abstractNum w:abstractNumId="17">
     <w:nsid w:val="2D4457D4"/>
     <w:multiLevelType w:val="hybridMultilevel"/>
     <w:tmpl w:val="68CCB812"/>
@@ -17890,7 +19486,7 @@
       </w:rPr>
     </w:lvl>
   </w:abstractNum>
-  <w:abstractNum w:abstractNumId="15">
+  <w:abstractNum w:abstractNumId="18">
     <w:nsid w:val="2DA37080"/>
     <w:multiLevelType w:val="hybridMultilevel"/>
     <w:tmpl w:val="794E1F1A"/>
@@ -18003,7 +19599,7 @@
       </w:rPr>
     </w:lvl>
   </w:abstractNum>
-  <w:abstractNum w:abstractNumId="16">
+  <w:abstractNum w:abstractNumId="19">
     <w:nsid w:val="33017862"/>
     <w:multiLevelType w:val="hybridMultilevel"/>
     <w:tmpl w:val="53D209E4"/>
@@ -18116,7 +19712,7 @@
       </w:rPr>
     </w:lvl>
   </w:abstractNum>
-  <w:abstractNum w:abstractNumId="17">
+  <w:abstractNum w:abstractNumId="20">
     <w:nsid w:val="33CA129B"/>
     <w:multiLevelType w:val="hybridMultilevel"/>
     <w:tmpl w:val="DA9E5B4E"/>
@@ -18229,7 +19825,7 @@
       </w:rPr>
     </w:lvl>
   </w:abstractNum>
-  <w:abstractNum w:abstractNumId="18">
+  <w:abstractNum w:abstractNumId="21">
     <w:nsid w:val="35B8069C"/>
     <w:multiLevelType w:val="hybridMultilevel"/>
     <w:tmpl w:val="A0E4CBF6"/>
@@ -18342,7 +19938,7 @@
       </w:rPr>
     </w:lvl>
   </w:abstractNum>
-  <w:abstractNum w:abstractNumId="19">
+  <w:abstractNum w:abstractNumId="22">
     <w:nsid w:val="392879A2"/>
     <w:multiLevelType w:val="hybridMultilevel"/>
     <w:tmpl w:val="320EA4CA"/>
@@ -18455,7 +20051,7 @@
       </w:rPr>
     </w:lvl>
   </w:abstractNum>
-  <w:abstractNum w:abstractNumId="20">
+  <w:abstractNum w:abstractNumId="23">
     <w:nsid w:val="3A4A6106"/>
     <w:multiLevelType w:val="hybridMultilevel"/>
     <w:tmpl w:val="FC8AF60E"/>
@@ -18568,7 +20164,7 @@
       </w:rPr>
     </w:lvl>
   </w:abstractNum>
-  <w:abstractNum w:abstractNumId="21">
+  <w:abstractNum w:abstractNumId="24">
     <w:nsid w:val="3D0063D6"/>
     <w:multiLevelType w:val="hybridMultilevel"/>
     <w:tmpl w:val="C7B0288E"/>
@@ -18681,7 +20277,7 @@
       </w:rPr>
     </w:lvl>
   </w:abstractNum>
-  <w:abstractNum w:abstractNumId="22">
+  <w:abstractNum w:abstractNumId="25">
     <w:nsid w:val="3E586D86"/>
     <w:multiLevelType w:val="hybridMultilevel"/>
     <w:tmpl w:val="06B484D0"/>
@@ -18794,7 +20390,7 @@
       </w:rPr>
     </w:lvl>
   </w:abstractNum>
-  <w:abstractNum w:abstractNumId="23">
+  <w:abstractNum w:abstractNumId="26">
     <w:nsid w:val="3F893625"/>
     <w:multiLevelType w:val="hybridMultilevel"/>
     <w:tmpl w:val="B3CC1AE8"/>
@@ -18907,7 +20503,7 @@
       </w:rPr>
     </w:lvl>
   </w:abstractNum>
-  <w:abstractNum w:abstractNumId="24">
+  <w:abstractNum w:abstractNumId="27">
     <w:nsid w:val="41092510"/>
     <w:multiLevelType w:val="hybridMultilevel"/>
     <w:tmpl w:val="3DECDBCA"/>
@@ -19020,7 +20616,7 @@
       </w:rPr>
     </w:lvl>
   </w:abstractNum>
-  <w:abstractNum w:abstractNumId="25">
+  <w:abstractNum w:abstractNumId="28">
     <w:nsid w:val="41A34204"/>
     <w:multiLevelType w:val="hybridMultilevel"/>
     <w:tmpl w:val="CECAB940"/>
@@ -19133,7 +20729,7 @@
       </w:rPr>
     </w:lvl>
   </w:abstractNum>
-  <w:abstractNum w:abstractNumId="26">
+  <w:abstractNum w:abstractNumId="29">
     <w:nsid w:val="440C3EEC"/>
     <w:multiLevelType w:val="hybridMultilevel"/>
     <w:tmpl w:val="6C12794E"/>
@@ -19246,7 +20842,7 @@
       </w:rPr>
     </w:lvl>
   </w:abstractNum>
-  <w:abstractNum w:abstractNumId="27">
+  <w:abstractNum w:abstractNumId="30">
     <w:nsid w:val="44E83A4D"/>
     <w:multiLevelType w:val="hybridMultilevel"/>
     <w:tmpl w:val="C81454E8"/>
@@ -19359,7 +20955,7 @@
       </w:rPr>
     </w:lvl>
   </w:abstractNum>
-  <w:abstractNum w:abstractNumId="28">
+  <w:abstractNum w:abstractNumId="31">
     <w:nsid w:val="465A1E2D"/>
     <w:multiLevelType w:val="hybridMultilevel"/>
     <w:tmpl w:val="C576D7A8"/>
@@ -19472,7 +21068,7 @@
       </w:rPr>
     </w:lvl>
   </w:abstractNum>
-  <w:abstractNum w:abstractNumId="29">
+  <w:abstractNum w:abstractNumId="32">
     <w:nsid w:val="4AE45467"/>
     <w:multiLevelType w:val="hybridMultilevel"/>
     <w:tmpl w:val="5F8E67D6"/>
@@ -19585,7 +21181,7 @@
       </w:rPr>
     </w:lvl>
   </w:abstractNum>
-  <w:abstractNum w:abstractNumId="30">
+  <w:abstractNum w:abstractNumId="33">
     <w:nsid w:val="4DAB4E78"/>
     <w:multiLevelType w:val="hybridMultilevel"/>
     <w:tmpl w:val="54B04EB2"/>
@@ -19698,7 +21294,7 @@
       </w:rPr>
     </w:lvl>
   </w:abstractNum>
-  <w:abstractNum w:abstractNumId="31">
+  <w:abstractNum w:abstractNumId="34">
     <w:nsid w:val="4DB274B4"/>
     <w:multiLevelType w:val="hybridMultilevel"/>
     <w:tmpl w:val="E806B3C2"/>
@@ -19811,7 +21407,7 @@
       </w:rPr>
     </w:lvl>
   </w:abstractNum>
-  <w:abstractNum w:abstractNumId="32">
+  <w:abstractNum w:abstractNumId="35">
     <w:nsid w:val="504D6615"/>
     <w:multiLevelType w:val="hybridMultilevel"/>
     <w:tmpl w:val="23721B2A"/>
@@ -19924,7 +21520,7 @@
       </w:rPr>
     </w:lvl>
   </w:abstractNum>
-  <w:abstractNum w:abstractNumId="33">
+  <w:abstractNum w:abstractNumId="36">
     <w:nsid w:val="525E38E0"/>
     <w:multiLevelType w:val="hybridMultilevel"/>
     <w:tmpl w:val="57663574"/>
@@ -20037,7 +21633,7 @@
       </w:rPr>
     </w:lvl>
   </w:abstractNum>
-  <w:abstractNum w:abstractNumId="34">
+  <w:abstractNum w:abstractNumId="37">
     <w:nsid w:val="5ACB5F5E"/>
     <w:multiLevelType w:val="hybridMultilevel"/>
     <w:tmpl w:val="B1D82CF8"/>
@@ -20150,7 +21746,7 @@
       </w:rPr>
     </w:lvl>
   </w:abstractNum>
-  <w:abstractNum w:abstractNumId="35">
+  <w:abstractNum w:abstractNumId="38">
     <w:nsid w:val="5C892EA7"/>
     <w:multiLevelType w:val="hybridMultilevel"/>
     <w:tmpl w:val="E5A6A7DE"/>
@@ -20263,7 +21859,7 @@
       </w:rPr>
     </w:lvl>
   </w:abstractNum>
-  <w:abstractNum w:abstractNumId="36">
+  <w:abstractNum w:abstractNumId="39">
     <w:nsid w:val="60E50D0C"/>
     <w:multiLevelType w:val="hybridMultilevel"/>
     <w:tmpl w:val="76C03AB0"/>
@@ -20376,7 +21972,7 @@
       </w:rPr>
     </w:lvl>
   </w:abstractNum>
-  <w:abstractNum w:abstractNumId="37">
+  <w:abstractNum w:abstractNumId="40">
     <w:nsid w:val="63673E89"/>
     <w:multiLevelType w:val="hybridMultilevel"/>
     <w:tmpl w:val="81400508"/>
@@ -20489,7 +22085,7 @@
       </w:rPr>
     </w:lvl>
   </w:abstractNum>
-  <w:abstractNum w:abstractNumId="38">
+  <w:abstractNum w:abstractNumId="41">
     <w:nsid w:val="644D1982"/>
     <w:multiLevelType w:val="hybridMultilevel"/>
     <w:tmpl w:val="AB5EDAB4"/>
@@ -20575,7 +22171,7 @@
       </w:pPr>
     </w:lvl>
   </w:abstractNum>
-  <w:abstractNum w:abstractNumId="39">
+  <w:abstractNum w:abstractNumId="42">
     <w:nsid w:val="656D642A"/>
     <w:multiLevelType w:val="hybridMultilevel"/>
     <w:tmpl w:val="C254B906"/>
@@ -20661,7 +22257,7 @@
       </w:pPr>
     </w:lvl>
   </w:abstractNum>
-  <w:abstractNum w:abstractNumId="40">
+  <w:abstractNum w:abstractNumId="43">
     <w:nsid w:val="66081CD2"/>
     <w:multiLevelType w:val="hybridMultilevel"/>
     <w:tmpl w:val="D70EEE54"/>
@@ -20774,7 +22370,7 @@
       </w:rPr>
     </w:lvl>
   </w:abstractNum>
-  <w:abstractNum w:abstractNumId="41">
+  <w:abstractNum w:abstractNumId="44">
     <w:nsid w:val="690A79BA"/>
     <w:multiLevelType w:val="hybridMultilevel"/>
     <w:tmpl w:val="3F22565E"/>
@@ -20887,7 +22483,7 @@
       </w:rPr>
     </w:lvl>
   </w:abstractNum>
-  <w:abstractNum w:abstractNumId="42">
+  <w:abstractNum w:abstractNumId="45">
     <w:nsid w:val="6A7F5612"/>
     <w:multiLevelType w:val="hybridMultilevel"/>
     <w:tmpl w:val="8E142804"/>
@@ -21000,7 +22596,7 @@
       </w:rPr>
     </w:lvl>
   </w:abstractNum>
-  <w:abstractNum w:abstractNumId="43">
+  <w:abstractNum w:abstractNumId="46">
     <w:nsid w:val="6A8D7C1D"/>
     <w:multiLevelType w:val="hybridMultilevel"/>
     <w:tmpl w:val="8DF0A33A"/>
@@ -21113,7 +22709,7 @@
       </w:rPr>
     </w:lvl>
   </w:abstractNum>
-  <w:abstractNum w:abstractNumId="44">
+  <w:abstractNum w:abstractNumId="47">
     <w:nsid w:val="6F6118B5"/>
     <w:multiLevelType w:val="hybridMultilevel"/>
     <w:tmpl w:val="2DB0006A"/>
@@ -21226,7 +22822,7 @@
       </w:rPr>
     </w:lvl>
   </w:abstractNum>
-  <w:abstractNum w:abstractNumId="45">
+  <w:abstractNum w:abstractNumId="48">
     <w:nsid w:val="70B22AA8"/>
     <w:multiLevelType w:val="hybridMultilevel"/>
     <w:tmpl w:val="71C03346"/>
@@ -21339,7 +22935,7 @@
       </w:rPr>
     </w:lvl>
   </w:abstractNum>
-  <w:abstractNum w:abstractNumId="46">
+  <w:abstractNum w:abstractNumId="49">
     <w:nsid w:val="735F4BA5"/>
     <w:multiLevelType w:val="hybridMultilevel"/>
     <w:tmpl w:val="5A6072AE"/>
@@ -21452,7 +23048,7 @@
       </w:rPr>
     </w:lvl>
   </w:abstractNum>
-  <w:abstractNum w:abstractNumId="47">
+  <w:abstractNum w:abstractNumId="50">
     <w:nsid w:val="74095040"/>
     <w:multiLevelType w:val="hybridMultilevel"/>
     <w:tmpl w:val="FF0C09C8"/>
@@ -21565,7 +23161,7 @@
       </w:rPr>
     </w:lvl>
   </w:abstractNum>
-  <w:abstractNum w:abstractNumId="48">
+  <w:abstractNum w:abstractNumId="51">
     <w:nsid w:val="74702BBD"/>
     <w:multiLevelType w:val="hybridMultilevel"/>
     <w:tmpl w:val="5532BB48"/>
@@ -21678,7 +23274,7 @@
       </w:rPr>
     </w:lvl>
   </w:abstractNum>
-  <w:abstractNum w:abstractNumId="49">
+  <w:abstractNum w:abstractNumId="52">
     <w:nsid w:val="77D862F2"/>
     <w:multiLevelType w:val="hybridMultilevel"/>
     <w:tmpl w:val="43D6DD76"/>
@@ -21791,7 +23387,7 @@
       </w:rPr>
     </w:lvl>
   </w:abstractNum>
-  <w:abstractNum w:abstractNumId="50">
+  <w:abstractNum w:abstractNumId="53">
     <w:nsid w:val="782A42F3"/>
     <w:multiLevelType w:val="hybridMultilevel"/>
     <w:tmpl w:val="34E48E10"/>
@@ -21904,7 +23500,120 @@
       </w:rPr>
     </w:lvl>
   </w:abstractNum>
-  <w:abstractNum w:abstractNumId="51">
+  <w:abstractNum w:abstractNumId="54">
+    <w:nsid w:val="78825E2D"/>
+    <w:multiLevelType w:val="hybridMultilevel"/>
+    <w:tmpl w:val="6CE64826"/>
+    <w:lvl w:ilvl="0" w:tplc="100C0001">
+      <w:start w:val="1"/>
+      <w:numFmt w:val="bullet"/>
+      <w:lvlText w:val=""/>
+      <w:lvlJc w:val="left"/>
+      <w:pPr>
+        <w:ind w:left="720" w:hanging="360"/>
+      </w:pPr>
+      <w:rPr>
+        <w:rFonts w:ascii="Symbol" w:hAnsi="Symbol" w:hint="default"/>
+      </w:rPr>
+    </w:lvl>
+    <w:lvl w:ilvl="1" w:tplc="100C0003" w:tentative="1">
+      <w:start w:val="1"/>
+      <w:numFmt w:val="bullet"/>
+      <w:lvlText w:val="o"/>
+      <w:lvlJc w:val="left"/>
+      <w:pPr>
+        <w:ind w:left="1440" w:hanging="360"/>
+      </w:pPr>
+      <w:rPr>
+        <w:rFonts w:ascii="Courier New" w:hAnsi="Courier New" w:cs="Courier New" w:hint="default"/>
+      </w:rPr>
+    </w:lvl>
+    <w:lvl w:ilvl="2" w:tplc="100C0005" w:tentative="1">
+      <w:start w:val="1"/>
+      <w:numFmt w:val="bullet"/>
+      <w:lvlText w:val=""/>
+      <w:lvlJc w:val="left"/>
+      <w:pPr>
+        <w:ind w:left="2160" w:hanging="360"/>
+      </w:pPr>
+      <w:rPr>
+        <w:rFonts w:ascii="Wingdings" w:hAnsi="Wingdings" w:hint="default"/>
+      </w:rPr>
+    </w:lvl>
+    <w:lvl w:ilvl="3" w:tplc="100C0001" w:tentative="1">
+      <w:start w:val="1"/>
+      <w:numFmt w:val="bullet"/>
+      <w:lvlText w:val=""/>
+      <w:lvlJc w:val="left"/>
+      <w:pPr>
+        <w:ind w:left="2880" w:hanging="360"/>
+      </w:pPr>
+      <w:rPr>
+        <w:rFonts w:ascii="Symbol" w:hAnsi="Symbol" w:hint="default"/>
+      </w:rPr>
+    </w:lvl>
+    <w:lvl w:ilvl="4" w:tplc="100C0003" w:tentative="1">
+      <w:start w:val="1"/>
+      <w:numFmt w:val="bullet"/>
+      <w:lvlText w:val="o"/>
+      <w:lvlJc w:val="left"/>
+      <w:pPr>
+        <w:ind w:left="3600" w:hanging="360"/>
+      </w:pPr>
+      <w:rPr>
+        <w:rFonts w:ascii="Courier New" w:hAnsi="Courier New" w:cs="Courier New" w:hint="default"/>
+      </w:rPr>
+    </w:lvl>
+    <w:lvl w:ilvl="5" w:tplc="100C0005" w:tentative="1">
+      <w:start w:val="1"/>
+      <w:numFmt w:val="bullet"/>
+      <w:lvlText w:val=""/>
+      <w:lvlJc w:val="left"/>
+      <w:pPr>
+        <w:ind w:left="4320" w:hanging="360"/>
+      </w:pPr>
+      <w:rPr>
+        <w:rFonts w:ascii="Wingdings" w:hAnsi="Wingdings" w:hint="default"/>
+      </w:rPr>
+    </w:lvl>
+    <w:lvl w:ilvl="6" w:tplc="100C0001" w:tentative="1">
+      <w:start w:val="1"/>
+      <w:numFmt w:val="bullet"/>
+      <w:lvlText w:val=""/>
+      <w:lvlJc w:val="left"/>
+      <w:pPr>
+        <w:ind w:left="5040" w:hanging="360"/>
+      </w:pPr>
+      <w:rPr>
+        <w:rFonts w:ascii="Symbol" w:hAnsi="Symbol" w:hint="default"/>
+      </w:rPr>
+    </w:lvl>
+    <w:lvl w:ilvl="7" w:tplc="100C0003" w:tentative="1">
+      <w:start w:val="1"/>
+      <w:numFmt w:val="bullet"/>
+      <w:lvlText w:val="o"/>
+      <w:lvlJc w:val="left"/>
+      <w:pPr>
+        <w:ind w:left="5760" w:hanging="360"/>
+      </w:pPr>
+      <w:rPr>
+        <w:rFonts w:ascii="Courier New" w:hAnsi="Courier New" w:cs="Courier New" w:hint="default"/>
+      </w:rPr>
+    </w:lvl>
+    <w:lvl w:ilvl="8" w:tplc="100C0005" w:tentative="1">
+      <w:start w:val="1"/>
+      <w:numFmt w:val="bullet"/>
+      <w:lvlText w:val=""/>
+      <w:lvlJc w:val="left"/>
+      <w:pPr>
+        <w:ind w:left="6480" w:hanging="360"/>
+      </w:pPr>
+      <w:rPr>
+        <w:rFonts w:ascii="Wingdings" w:hAnsi="Wingdings" w:hint="default"/>
+      </w:rPr>
+    </w:lvl>
+  </w:abstractNum>
+  <w:abstractNum w:abstractNumId="55">
     <w:nsid w:val="78FD5153"/>
     <w:multiLevelType w:val="hybridMultilevel"/>
     <w:tmpl w:val="342E11B0"/>
@@ -22017,7 +23726,120 @@
       </w:rPr>
     </w:lvl>
   </w:abstractNum>
-  <w:abstractNum w:abstractNumId="52">
+  <w:abstractNum w:abstractNumId="56">
+    <w:nsid w:val="7AC07D76"/>
+    <w:multiLevelType w:val="hybridMultilevel"/>
+    <w:tmpl w:val="E40AEF6C"/>
+    <w:lvl w:ilvl="0" w:tplc="100C0001">
+      <w:start w:val="1"/>
+      <w:numFmt w:val="bullet"/>
+      <w:lvlText w:val=""/>
+      <w:lvlJc w:val="left"/>
+      <w:pPr>
+        <w:ind w:left="720" w:hanging="360"/>
+      </w:pPr>
+      <w:rPr>
+        <w:rFonts w:ascii="Symbol" w:hAnsi="Symbol" w:hint="default"/>
+      </w:rPr>
+    </w:lvl>
+    <w:lvl w:ilvl="1" w:tplc="100C0003" w:tentative="1">
+      <w:start w:val="1"/>
+      <w:numFmt w:val="bullet"/>
+      <w:lvlText w:val="o"/>
+      <w:lvlJc w:val="left"/>
+      <w:pPr>
+        <w:ind w:left="1440" w:hanging="360"/>
+      </w:pPr>
+      <w:rPr>
+        <w:rFonts w:ascii="Courier New" w:hAnsi="Courier New" w:cs="Courier New" w:hint="default"/>
+      </w:rPr>
+    </w:lvl>
+    <w:lvl w:ilvl="2" w:tplc="100C0005" w:tentative="1">
+      <w:start w:val="1"/>
+      <w:numFmt w:val="bullet"/>
+      <w:lvlText w:val=""/>
+      <w:lvlJc w:val="left"/>
+      <w:pPr>
+        <w:ind w:left="2160" w:hanging="360"/>
+      </w:pPr>
+      <w:rPr>
+        <w:rFonts w:ascii="Wingdings" w:hAnsi="Wingdings" w:hint="default"/>
+      </w:rPr>
+    </w:lvl>
+    <w:lvl w:ilvl="3" w:tplc="100C0001" w:tentative="1">
+      <w:start w:val="1"/>
+      <w:numFmt w:val="bullet"/>
+      <w:lvlText w:val=""/>
+      <w:lvlJc w:val="left"/>
+      <w:pPr>
+        <w:ind w:left="2880" w:hanging="360"/>
+      </w:pPr>
+      <w:rPr>
+        <w:rFonts w:ascii="Symbol" w:hAnsi="Symbol" w:hint="default"/>
+      </w:rPr>
+    </w:lvl>
+    <w:lvl w:ilvl="4" w:tplc="100C0003" w:tentative="1">
+      <w:start w:val="1"/>
+      <w:numFmt w:val="bullet"/>
+      <w:lvlText w:val="o"/>
+      <w:lvlJc w:val="left"/>
+      <w:pPr>
+        <w:ind w:left="3600" w:hanging="360"/>
+      </w:pPr>
+      <w:rPr>
+        <w:rFonts w:ascii="Courier New" w:hAnsi="Courier New" w:cs="Courier New" w:hint="default"/>
+      </w:rPr>
+    </w:lvl>
+    <w:lvl w:ilvl="5" w:tplc="100C0005" w:tentative="1">
+      <w:start w:val="1"/>
+      <w:numFmt w:val="bullet"/>
+      <w:lvlText w:val=""/>
+      <w:lvlJc w:val="left"/>
+      <w:pPr>
+        <w:ind w:left="4320" w:hanging="360"/>
+      </w:pPr>
+      <w:rPr>
+        <w:rFonts w:ascii="Wingdings" w:hAnsi="Wingdings" w:hint="default"/>
+      </w:rPr>
+    </w:lvl>
+    <w:lvl w:ilvl="6" w:tplc="100C0001" w:tentative="1">
+      <w:start w:val="1"/>
+      <w:numFmt w:val="bullet"/>
+      <w:lvlText w:val=""/>
+      <w:lvlJc w:val="left"/>
+      <w:pPr>
+        <w:ind w:left="5040" w:hanging="360"/>
+      </w:pPr>
+      <w:rPr>
+        <w:rFonts w:ascii="Symbol" w:hAnsi="Symbol" w:hint="default"/>
+      </w:rPr>
+    </w:lvl>
+    <w:lvl w:ilvl="7" w:tplc="100C0003" w:tentative="1">
+      <w:start w:val="1"/>
+      <w:numFmt w:val="bullet"/>
+      <w:lvlText w:val="o"/>
+      <w:lvlJc w:val="left"/>
+      <w:pPr>
+        <w:ind w:left="5760" w:hanging="360"/>
+      </w:pPr>
+      <w:rPr>
+        <w:rFonts w:ascii="Courier New" w:hAnsi="Courier New" w:cs="Courier New" w:hint="default"/>
+      </w:rPr>
+    </w:lvl>
+    <w:lvl w:ilvl="8" w:tplc="100C0005" w:tentative="1">
+      <w:start w:val="1"/>
+      <w:numFmt w:val="bullet"/>
+      <w:lvlText w:val=""/>
+      <w:lvlJc w:val="left"/>
+      <w:pPr>
+        <w:ind w:left="6480" w:hanging="360"/>
+      </w:pPr>
+      <w:rPr>
+        <w:rFonts w:ascii="Wingdings" w:hAnsi="Wingdings" w:hint="default"/>
+      </w:rPr>
+    </w:lvl>
+  </w:abstractNum>
+  <w:abstractNum w:abstractNumId="57">
     <w:nsid w:val="7B640CB0"/>
     <w:multiLevelType w:val="hybridMultilevel"/>
     <w:tmpl w:val="C8724636"/>
@@ -22131,165 +23953,180 @@
     </w:lvl>
   </w:abstractNum>
   <w:num w:numId="1">
-    <w:abstractNumId w:val="47"/>
+    <w:abstractNumId w:val="50"/>
   </w:num>
   <w:num w:numId="2">
-    <w:abstractNumId w:val="6"/>
+    <w:abstractNumId w:val="8"/>
   </w:num>
   <w:num w:numId="3">
-    <w:abstractNumId w:val="20"/>
+    <w:abstractNumId w:val="23"/>
   </w:num>
   <w:num w:numId="4">
-    <w:abstractNumId w:val="11"/>
+    <w:abstractNumId w:val="14"/>
   </w:num>
   <w:num w:numId="5">
-    <w:abstractNumId w:val="43"/>
+    <w:abstractNumId w:val="46"/>
   </w:num>
   <w:num w:numId="6">
-    <w:abstractNumId w:val="50"/>
+    <w:abstractNumId w:val="53"/>
   </w:num>
   <w:num w:numId="7">
-    <w:abstractNumId w:val="45"/>
+    <w:abstractNumId w:val="48"/>
   </w:num>
   <w:num w:numId="8">
-    <w:abstractNumId w:val="7"/>
+    <w:abstractNumId w:val="10"/>
   </w:num>
   <w:num w:numId="9">
-    <w:abstractNumId w:val="49"/>
+    <w:abstractNumId w:val="52"/>
   </w:num>
   <w:num w:numId="10">
     <w:abstractNumId w:val="1"/>
   </w:num>
   <w:num w:numId="11">
-    <w:abstractNumId w:val="13"/>
+    <w:abstractNumId w:val="16"/>
   </w:num>
   <w:num w:numId="12">
+    <w:abstractNumId w:val="29"/>
+  </w:num>
+  <w:num w:numId="13">
+    <w:abstractNumId w:val="12"/>
+  </w:num>
+  <w:num w:numId="14">
+    <w:abstractNumId w:val="27"/>
+  </w:num>
+  <w:num w:numId="15">
+    <w:abstractNumId w:val="40"/>
+  </w:num>
+  <w:num w:numId="16">
+    <w:abstractNumId w:val="51"/>
+  </w:num>
+  <w:num w:numId="17">
+    <w:abstractNumId w:val="57"/>
+  </w:num>
+  <w:num w:numId="18">
+    <w:abstractNumId w:val="11"/>
+  </w:num>
+  <w:num w:numId="19">
+    <w:abstractNumId w:val="18"/>
+  </w:num>
+  <w:num w:numId="20">
+    <w:abstractNumId w:val="4"/>
+  </w:num>
+  <w:num w:numId="21">
+    <w:abstractNumId w:val="55"/>
+  </w:num>
+  <w:num w:numId="22">
+    <w:abstractNumId w:val="41"/>
+  </w:num>
+  <w:num w:numId="23">
+    <w:abstractNumId w:val="5"/>
+  </w:num>
+  <w:num w:numId="24">
+    <w:abstractNumId w:val="36"/>
+  </w:num>
+  <w:num w:numId="25">
+    <w:abstractNumId w:val="35"/>
+  </w:num>
+  <w:num w:numId="26">
+    <w:abstractNumId w:val="33"/>
+  </w:num>
+  <w:num w:numId="27">
+    <w:abstractNumId w:val="17"/>
+  </w:num>
+  <w:num w:numId="28">
+    <w:abstractNumId w:val="37"/>
+  </w:num>
+  <w:num w:numId="29">
+    <w:abstractNumId w:val="15"/>
+  </w:num>
+  <w:num w:numId="30">
+    <w:abstractNumId w:val="34"/>
+  </w:num>
+  <w:num w:numId="31">
+    <w:abstractNumId w:val="42"/>
+  </w:num>
+  <w:num w:numId="32">
+    <w:abstractNumId w:val="32"/>
+  </w:num>
+  <w:num w:numId="33">
+    <w:abstractNumId w:val="38"/>
+  </w:num>
+  <w:num w:numId="34">
     <w:abstractNumId w:val="26"/>
   </w:num>
-  <w:num w:numId="13">
-    <w:abstractNumId w:val="9"/>
-  </w:num>
-  <w:num w:numId="14">
-    <w:abstractNumId w:val="24"/>
-  </w:num>
-  <w:num w:numId="15">
-    <w:abstractNumId w:val="37"/>
-  </w:num>
-  <w:num w:numId="16">
-    <w:abstractNumId w:val="48"/>
-  </w:num>
-  <w:num w:numId="17">
-    <w:abstractNumId w:val="52"/>
-  </w:num>
-  <w:num w:numId="18">
-    <w:abstractNumId w:val="8"/>
-  </w:num>
-  <w:num w:numId="19">
-    <w:abstractNumId w:val="15"/>
-  </w:num>
-  <w:num w:numId="20">
-    <w:abstractNumId w:val="3"/>
-  </w:num>
-  <w:num w:numId="21">
-    <w:abstractNumId w:val="51"/>
-  </w:num>
-  <w:num w:numId="22">
-    <w:abstractNumId w:val="38"/>
-  </w:num>
-  <w:num w:numId="23">
-    <w:abstractNumId w:val="4"/>
-  </w:num>
-  <w:num w:numId="24">
-    <w:abstractNumId w:val="33"/>
-  </w:num>
-  <w:num w:numId="25">
-    <w:abstractNumId w:val="32"/>
-  </w:num>
-  <w:num w:numId="26">
-    <w:abstractNumId w:val="30"/>
-  </w:num>
-  <w:num w:numId="27">
-    <w:abstractNumId w:val="14"/>
-  </w:num>
-  <w:num w:numId="28">
-    <w:abstractNumId w:val="34"/>
-  </w:num>
-  <w:num w:numId="29">
-    <w:abstractNumId w:val="12"/>
-  </w:num>
-  <w:num w:numId="30">
-    <w:abstractNumId w:val="31"/>
-  </w:num>
-  <w:num w:numId="31">
-    <w:abstractNumId w:val="39"/>
-  </w:num>
-  <w:num w:numId="32">
-    <w:abstractNumId w:val="29"/>
-  </w:num>
-  <w:num w:numId="33">
-    <w:abstractNumId w:val="35"/>
-  </w:num>
-  <w:num w:numId="34">
-    <w:abstractNumId w:val="23"/>
-  </w:num>
   <w:num w:numId="35">
-    <w:abstractNumId w:val="22"/>
+    <w:abstractNumId w:val="25"/>
   </w:num>
   <w:num w:numId="36">
     <w:abstractNumId w:val="0"/>
   </w:num>
   <w:num w:numId="37">
-    <w:abstractNumId w:val="40"/>
+    <w:abstractNumId w:val="43"/>
   </w:num>
   <w:num w:numId="38">
-    <w:abstractNumId w:val="16"/>
+    <w:abstractNumId w:val="19"/>
   </w:num>
   <w:num w:numId="39">
-    <w:abstractNumId w:val="10"/>
+    <w:abstractNumId w:val="13"/>
   </w:num>
   <w:num w:numId="40">
-    <w:abstractNumId w:val="18"/>
+    <w:abstractNumId w:val="21"/>
   </w:num>
   <w:num w:numId="41">
-    <w:abstractNumId w:val="25"/>
+    <w:abstractNumId w:val="28"/>
   </w:num>
   <w:num w:numId="42">
-    <w:abstractNumId w:val="46"/>
+    <w:abstractNumId w:val="49"/>
   </w:num>
   <w:num w:numId="43">
-    <w:abstractNumId w:val="41"/>
+    <w:abstractNumId w:val="44"/>
   </w:num>
   <w:num w:numId="44">
-    <w:abstractNumId w:val="19"/>
+    <w:abstractNumId w:val="22"/>
   </w:num>
   <w:num w:numId="45">
-    <w:abstractNumId w:val="21"/>
+    <w:abstractNumId w:val="24"/>
   </w:num>
   <w:num w:numId="46">
-    <w:abstractNumId w:val="5"/>
+    <w:abstractNumId w:val="6"/>
   </w:num>
   <w:num w:numId="47">
-    <w:abstractNumId w:val="44"/>
+    <w:abstractNumId w:val="47"/>
   </w:num>
   <w:num w:numId="48">
-    <w:abstractNumId w:val="28"/>
+    <w:abstractNumId w:val="31"/>
   </w:num>
   <w:num w:numId="49">
+    <w:abstractNumId w:val="3"/>
+  </w:num>
+  <w:num w:numId="50">
+    <w:abstractNumId w:val="45"/>
+  </w:num>
+  <w:num w:numId="51">
+    <w:abstractNumId w:val="20"/>
+  </w:num>
+  <w:num w:numId="52">
+    <w:abstractNumId w:val="30"/>
+  </w:num>
+  <w:num w:numId="53">
+    <w:abstractNumId w:val="39"/>
+  </w:num>
+  <w:num w:numId="54">
+    <w:abstractNumId w:val="9"/>
+  </w:num>
+  <w:num w:numId="55">
+    <w:abstractNumId w:val="7"/>
+  </w:num>
+  <w:num w:numId="56">
+    <w:abstractNumId w:val="54"/>
+  </w:num>
+  <w:num w:numId="57">
     <w:abstractNumId w:val="2"/>
   </w:num>
-  <w:num w:numId="50">
-    <w:abstractNumId w:val="42"/>
+  <w:num w:numId="58">
+    <w:abstractNumId w:val="56"/>
   </w:num>
-  <w:num w:numId="51">
-    <w:abstractNumId w:val="17"/>
-  </w:num>
-  <w:num w:numId="52">
-    <w:abstractNumId w:val="27"/>
-  </w:num>
-  <w:num w:numId="53">
-    <w:abstractNumId w:val="36"/>
-  </w:num>
-  <w:numIdMacAtCleanup w:val="46"/>
+  <w:numIdMacAtCleanup w:val="58"/>
 </w:numbering>
 </file>
 
@@ -22853,6 +24690,17 @@
       <w:contextualSpacing/>
     </w:pPr>
   </w:style>
+  <w:style w:type="character" w:styleId="Hyperlink">
+    <w:name w:val="Hyperlink"/>
+    <w:basedOn w:val="DefaultParagraphFont"/>
+    <w:uiPriority w:val="99"/>
+    <w:unhideWhenUsed/>
+    <w:rsid w:val="00185334"/>
+    <w:rPr>
+      <w:color w:val="0000FF" w:themeColor="hyperlink"/>
+      <w:u w:val="single"/>
+    </w:rPr>
+  </w:style>
 </w:styles>
 </file>
 
@@ -23416,6 +25264,17 @@
       <w:contextualSpacing/>
     </w:pPr>
   </w:style>
+  <w:style w:type="character" w:styleId="Hyperlink">
+    <w:name w:val="Hyperlink"/>
+    <w:basedOn w:val="DefaultParagraphFont"/>
+    <w:uiPriority w:val="99"/>
+    <w:unhideWhenUsed/>
+    <w:rsid w:val="00185334"/>
+    <w:rPr>
+      <w:color w:val="0000FF" w:themeColor="hyperlink"/>
+      <w:u w:val="single"/>
+    </w:rPr>
+  </w:style>
 </w:styles>
 </file>
 
@@ -23709,7 +25568,7 @@
 </file>
 
 <file path=customXml/itemProps1.xml><?xml version="1.0" encoding="utf-8"?>
-<ds:datastoreItem xmlns:ds="http://schemas.openxmlformats.org/officeDocument/2006/customXml" ds:itemID="{5D9CCAEB-A971-4842-A4AB-D3657BA2179D}">
+<ds:datastoreItem xmlns:ds="http://schemas.openxmlformats.org/officeDocument/2006/customXml" ds:itemID="{D323B26B-A680-4D67-AFD5-C76BA5E98C15}">
   <ds:schemaRefs>
     <ds:schemaRef ds:uri="http://schemas.openxmlformats.org/officeDocument/2006/bibliography"/>
   </ds:schemaRefs>

</xml_diff>

<commit_message>
- Notes de conception complétées.
git-svn-id: https://svn.opac.ch/svn/cr/branches/vs2010.1@18105 787ff09c-d2b5-7842-b444-8dd0a418631d
</commit_message>
<xml_diff>
--- a/Epsitec.Cresus/External/Documentation/Design/Core - Notes de conception.docx
+++ b/Epsitec.Cresus/External/Documentation/Design/Core - Notes de conception.docx
@@ -16589,6 +16589,78 @@
     </w:p>
     <w:p>
       <w:r>
+        <w:t xml:space="preserve">Ces règles sont aussi appelées, au besoin, avant d’enregistrer les modifications </w:t>
+      </w:r>
+      <w:r>
+        <w:t xml:space="preserve">avec </w:t>
+      </w:r>
+      <w:proofErr w:type="spellStart"/>
+      <w:r>
+        <w:rPr>
+          <w:rStyle w:val="Keyword"/>
+        </w:rPr>
+        <w:t>SaveChanges</w:t>
+      </w:r>
+      <w:proofErr w:type="spellEnd"/>
+      <w:r>
+        <w:t> :</w:t>
+      </w:r>
+    </w:p>
+    <w:p>
+      <w:pPr>
+        <w:pStyle w:val="ListParagraph"/>
+        <w:numPr>
+          <w:ilvl w:val="0"/>
+          <w:numId w:val="60"/>
+        </w:numPr>
+      </w:pPr>
+      <w:r>
+        <w:t>U</w:t>
+      </w:r>
+      <w:r>
+        <w:t xml:space="preserve">ne phase </w:t>
+      </w:r>
+      <w:r>
+        <w:rPr>
+          <w:rStyle w:val="Keyword"/>
+        </w:rPr>
+        <w:t>Update</w:t>
+      </w:r>
+      <w:r>
+        <w:t xml:space="preserve"> si des modifications ont eu lieu qui n’ont pas encore été vérifiées de manière asynchrone</w:t>
+      </w:r>
+      <w:r>
+        <w:t>.</w:t>
+      </w:r>
+    </w:p>
+    <w:p>
+      <w:pPr>
+        <w:pStyle w:val="ListParagraph"/>
+        <w:numPr>
+          <w:ilvl w:val="0"/>
+          <w:numId w:val="60"/>
+        </w:numPr>
+      </w:pPr>
+      <w:r>
+        <w:t>U</w:t>
+      </w:r>
+      <w:r>
+        <w:t xml:space="preserve">ne phase </w:t>
+      </w:r>
+      <w:proofErr w:type="spellStart"/>
+      <w:r>
+        <w:rPr>
+          <w:rStyle w:val="Keyword"/>
+        </w:rPr>
+        <w:t>Validate</w:t>
+      </w:r>
+      <w:proofErr w:type="spellEnd"/>
+      <w:r>
+        <w:t xml:space="preserve"> pour permettre de vérifier la cohérence d’ensemble des données.</w:t>
+      </w:r>
+    </w:p>
+    <w:p>
+      <w:r>
         <w:t xml:space="preserve">Les règles sont implémentées dans des classes dérivées de </w:t>
       </w:r>
       <w:proofErr w:type="spellStart"/>
@@ -16665,8 +16737,24 @@
       </w:pPr>
       <w:r>
         <w:lastRenderedPageBreak/>
-        <w:t xml:space="preserve">Extraction des entités pour </w:t>
-      </w:r>
+        <w:t>Liste d’entités pour l’utilisateur</w:t>
+      </w:r>
+    </w:p>
+    <w:p>
+      <w:r>
+        <w:t xml:space="preserve">La liste de gauche présente un extrait partiel ou complet d’une collection d’entités. D’autres éléments d’interface doivent aussi </w:t>
+      </w:r>
+      <w:r>
+        <w:t xml:space="preserve">savoir </w:t>
+      </w:r>
+      <w:r>
+        <w:t>afficher une liste pour permettre de choisir une entité avec un champ de filtrage.</w:t>
+      </w:r>
+    </w:p>
+    <w:p>
+      <w:pPr>
+        <w:pStyle w:val="Heading2"/>
+      </w:pPr>
       <w:proofErr w:type="spellStart"/>
       <w:r>
         <w:t>BrowserList</w:t>
@@ -16674,8 +16762,234 @@
       <w:proofErr w:type="spellEnd"/>
     </w:p>
     <w:p>
-      <w:r>
-        <w:t xml:space="preserve">Quand il faut trier des entités selon le contenu de leurs champs, le système d’extraction transforme d’abord toutes les données vers </w:t>
+      <w:proofErr w:type="spellStart"/>
+      <w:r>
+        <w:rPr>
+          <w:rStyle w:val="Keyword"/>
+        </w:rPr>
+        <w:t>BrowserList</w:t>
+      </w:r>
+      <w:proofErr w:type="spellEnd"/>
+      <w:r>
+        <w:t xml:space="preserve"> contient une liste de </w:t>
+      </w:r>
+      <w:proofErr w:type="spellStart"/>
+      <w:r>
+        <w:rPr>
+          <w:rStyle w:val="Keyword"/>
+        </w:rPr>
+        <w:t>BrowserListItem</w:t>
+      </w:r>
+      <w:proofErr w:type="spellEnd"/>
+      <w:r>
+        <w:t xml:space="preserve">, dans l’ordre où les éléments sont affichés à l’écran. Cette liste est directement liée au </w:t>
+      </w:r>
+      <w:proofErr w:type="spellStart"/>
+      <w:r>
+        <w:t>widget</w:t>
+      </w:r>
+      <w:proofErr w:type="spellEnd"/>
+      <w:r>
+        <w:t xml:space="preserve"> </w:t>
+      </w:r>
+      <w:proofErr w:type="spellStart"/>
+      <w:r>
+        <w:rPr>
+          <w:rStyle w:val="Keyword"/>
+        </w:rPr>
+        <w:t>ScrollList</w:t>
+      </w:r>
+      <w:proofErr w:type="spellEnd"/>
+      <w:r>
+        <w:t xml:space="preserve"> par l’entremise de </w:t>
+      </w:r>
+      <w:proofErr w:type="spellStart"/>
+      <w:r>
+        <w:rPr>
+          <w:rStyle w:val="Keyword"/>
+        </w:rPr>
+        <w:t>BrowserScrollListController</w:t>
+      </w:r>
+      <w:proofErr w:type="spellEnd"/>
+      <w:r>
+        <w:t>.</w:t>
+      </w:r>
+    </w:p>
+    <w:p>
+      <w:r>
+        <w:t xml:space="preserve">La </w:t>
+      </w:r>
+      <w:proofErr w:type="spellStart"/>
+      <w:r>
+        <w:rPr>
+          <w:rStyle w:val="Keyword"/>
+        </w:rPr>
+        <w:t>ScrollList</w:t>
+      </w:r>
+      <w:proofErr w:type="spellEnd"/>
+      <w:r>
+        <w:t xml:space="preserve"> affichée à l’écran se contente, pour chaque élément de la liste, de produire une représentation textuelle, afin de pouvoir l’afficher au moyen d’un </w:t>
+      </w:r>
+      <w:proofErr w:type="spellStart"/>
+      <w:r>
+        <w:t>object</w:t>
+      </w:r>
+      <w:proofErr w:type="spellEnd"/>
+      <w:r>
+        <w:t xml:space="preserve"> </w:t>
+      </w:r>
+      <w:proofErr w:type="spellStart"/>
+      <w:r>
+        <w:rPr>
+          <w:rStyle w:val="Keyword"/>
+        </w:rPr>
+        <w:t>TextLayout</w:t>
+      </w:r>
+      <w:proofErr w:type="spellEnd"/>
+      <w:r>
+        <w:t xml:space="preserve">. La conversion entre entité et texte se fait au travers des classes </w:t>
+      </w:r>
+      <w:proofErr w:type="spellStart"/>
+      <w:r>
+        <w:rPr>
+          <w:rStyle w:val="Keyword"/>
+        </w:rPr>
+        <w:t>BrowserList</w:t>
+      </w:r>
+      <w:proofErr w:type="spellEnd"/>
+      <w:r>
+        <w:t xml:space="preserve"> et d’appels à la méthode </w:t>
+      </w:r>
+      <w:proofErr w:type="spellStart"/>
+      <w:proofErr w:type="gramStart"/>
+      <w:r>
+        <w:rPr>
+          <w:rStyle w:val="Keyword"/>
+        </w:rPr>
+        <w:t>BrowserListItem.GetDisplayText</w:t>
+      </w:r>
+      <w:proofErr w:type="spellEnd"/>
+      <w:r>
+        <w:rPr>
+          <w:rStyle w:val="Keyword"/>
+        </w:rPr>
+        <w:t>(</w:t>
+      </w:r>
+      <w:proofErr w:type="gramEnd"/>
+      <w:r>
+        <w:rPr>
+          <w:rStyle w:val="Keyword"/>
+        </w:rPr>
+        <w:t>)</w:t>
+      </w:r>
+      <w:r>
+        <w:t>.</w:t>
+      </w:r>
+    </w:p>
+    <w:p>
+      <w:r>
+        <w:t>La liste</w:t>
+      </w:r>
+      <w:r>
+        <w:t xml:space="preserve"> </w:t>
+      </w:r>
+      <w:proofErr w:type="spellStart"/>
+      <w:r>
+        <w:rPr>
+          <w:rStyle w:val="Keyword"/>
+        </w:rPr>
+        <w:t>BrowserList</w:t>
+      </w:r>
+      <w:proofErr w:type="spellEnd"/>
+      <w:r>
+        <w:t xml:space="preserve"> est peuplée par </w:t>
+      </w:r>
+      <w:proofErr w:type="spellStart"/>
+      <w:proofErr w:type="gramStart"/>
+      <w:r>
+        <w:rPr>
+          <w:rStyle w:val="Keyword"/>
+        </w:rPr>
+        <w:t>BrowserScrollListController.UpdateCollection</w:t>
+      </w:r>
+      <w:proofErr w:type="spellEnd"/>
+      <w:r>
+        <w:rPr>
+          <w:rStyle w:val="Keyword"/>
+        </w:rPr>
+        <w:t>(</w:t>
+      </w:r>
+      <w:proofErr w:type="gramEnd"/>
+      <w:r>
+        <w:rPr>
+          <w:rStyle w:val="Keyword"/>
+        </w:rPr>
+        <w:t>)</w:t>
+      </w:r>
+      <w:r>
+        <w:t>, soit direc</w:t>
+      </w:r>
+      <w:r>
+        <w:softHyphen/>
+        <w:t xml:space="preserve">tement à partir d’une collection d’entités (voir la méthode </w:t>
+      </w:r>
+      <w:proofErr w:type="spellStart"/>
+      <w:r>
+        <w:rPr>
+          <w:rStyle w:val="Keyword"/>
+        </w:rPr>
+        <w:t>SetContents</w:t>
+      </w:r>
+      <w:proofErr w:type="spellEnd"/>
+      <w:r>
+        <w:t xml:space="preserve">), soit en appliquant une extraction et un tri au travers des mécanismes </w:t>
+      </w:r>
+      <w:proofErr w:type="spellStart"/>
+      <w:r>
+        <w:rPr>
+          <w:rStyle w:val="Keyword"/>
+        </w:rPr>
+        <w:t>EntityData</w:t>
+      </w:r>
+      <w:proofErr w:type="spellEnd"/>
+      <w:r>
+        <w:rPr>
+          <w:rStyle w:val="Keyword"/>
+        </w:rPr>
+        <w:t>…</w:t>
+      </w:r>
+      <w:r>
+        <w:t xml:space="preserve"> présentés plus loin.</w:t>
+      </w:r>
+    </w:p>
+    <w:p>
+      <w:pPr>
+        <w:pStyle w:val="Heading2"/>
+      </w:pPr>
+      <w:r>
+        <w:t>Extraction et t</w:t>
+      </w:r>
+      <w:r>
+        <w:t xml:space="preserve">ri selon </w:t>
+      </w:r>
+      <w:proofErr w:type="spellStart"/>
+      <w:r>
+        <w:t>EntityData</w:t>
+      </w:r>
+      <w:proofErr w:type="spellEnd"/>
+      <w:r>
+        <w:t>…</w:t>
+      </w:r>
+    </w:p>
+    <w:p>
+      <w:r>
+        <w:t xml:space="preserve">Quand il faut trier des entités selon le contenu de leurs champs, le système d’extraction transforme d’abord toutes les données </w:t>
+      </w:r>
+      <w:r>
+        <w:t xml:space="preserve">intéressantes des entités </w:t>
+      </w:r>
+      <w:r>
+        <w:t xml:space="preserve">vers </w:t>
       </w:r>
       <w:r>
         <w:rPr>
@@ -16684,7 +16998,13 @@
         <w:t>string</w:t>
       </w:r>
       <w:r>
-        <w:t xml:space="preserve"> et si possible aussi vers </w:t>
+        <w:t xml:space="preserve"> </w:t>
+      </w:r>
+      <w:r>
+        <w:t>(</w:t>
+      </w:r>
+      <w:r>
+        <w:t xml:space="preserve">et si possible aussi vers </w:t>
       </w:r>
       <w:r>
         <w:rPr>
@@ -16693,7 +17013,20 @@
         <w:t>long</w:t>
       </w:r>
       <w:r>
-        <w:t>. Le tri devient ensuite très simple, puisqu’il n’y a plus à se soucier des types de données réelles.</w:t>
+        <w:t>). Après cette trans</w:t>
+      </w:r>
+      <w:r>
+        <w:softHyphen/>
+        <w:t>formation, l</w:t>
+      </w:r>
+      <w:r>
+        <w:t>e tri devient très simple, puisqu’il n’y a plus à se sou</w:t>
+      </w:r>
+      <w:r>
+        <w:t>cier des types de données réel</w:t>
+      </w:r>
+      <w:r>
+        <w:t>s.</w:t>
       </w:r>
     </w:p>
     <w:p>
@@ -17024,8 +17357,6 @@
       <w:r>
         <w:t>Détails d’implémentation</w:t>
       </w:r>
-      <w:bookmarkStart w:id="0" w:name="_GoBack"/>
-      <w:bookmarkEnd w:id="0"/>
     </w:p>
     <w:p>
       <w:pPr>
@@ -17035,96 +17366,6 @@
         <w:t>Transformation des champs en données de tri</w:t>
       </w:r>
     </w:p>
-    <w:p>
-      <w:r>
-        <w:t xml:space="preserve">La classe </w:t>
-      </w:r>
-      <w:proofErr w:type="spellStart"/>
-      <w:r>
-        <w:rPr>
-          <w:rStyle w:val="Keyword"/>
-        </w:rPr>
-        <w:t>EntityDataConverter</w:t>
-      </w:r>
-      <w:proofErr w:type="spellEnd"/>
-      <w:r>
-        <w:t xml:space="preserve"> permet de produire des fonctions de conversion à partir </w:t>
-      </w:r>
-      <w:proofErr w:type="gramStart"/>
-      <w:r>
-        <w:t>d’une</w:t>
-      </w:r>
-      <w:proofErr w:type="gramEnd"/>
-      <w:r>
-        <w:t xml:space="preserve"> </w:t>
-      </w:r>
-      <w:r>
-        <w:rPr>
-          <w:i/>
-        </w:rPr>
-        <w:t>lambda</w:t>
-      </w:r>
-      <w:r>
-        <w:t xml:space="preserve"> définissant l’accès à un champ d’une entité. La méthode </w:t>
-      </w:r>
-      <w:proofErr w:type="spellStart"/>
-      <w:r>
-        <w:rPr>
-          <w:rStyle w:val="Keyword"/>
-        </w:rPr>
-        <w:t>GetFieldConverter</w:t>
-      </w:r>
-      <w:proofErr w:type="spellEnd"/>
-      <w:r>
-        <w:t xml:space="preserve"> retourne ainsi </w:t>
-      </w:r>
-      <w:r>
-        <w:t xml:space="preserve">pour chaque champ </w:t>
-      </w:r>
-      <w:r>
-        <w:t xml:space="preserve">une instance </w:t>
-      </w:r>
-      <w:proofErr w:type="gramStart"/>
-      <w:r>
-        <w:t xml:space="preserve">de </w:t>
-      </w:r>
-      <w:proofErr w:type="spellStart"/>
-      <w:r>
-        <w:rPr>
-          <w:rStyle w:val="Keyword"/>
-        </w:rPr>
-        <w:t>EntityDataColumnConverter</w:t>
-      </w:r>
-      <w:proofErr w:type="spellEnd"/>
-      <w:proofErr w:type="gramEnd"/>
-      <w:r>
-        <w:t xml:space="preserve">, sur laquelle on peut ensuite appeler </w:t>
-      </w:r>
-      <w:proofErr w:type="spellStart"/>
-      <w:r>
-        <w:rPr>
-          <w:rStyle w:val="Keyword"/>
-        </w:rPr>
-        <w:t>GetText</w:t>
-      </w:r>
-      <w:proofErr w:type="spellEnd"/>
-      <w:r>
-        <w:t xml:space="preserve"> ou </w:t>
-      </w:r>
-      <w:proofErr w:type="spellStart"/>
-      <w:r>
-        <w:rPr>
-          <w:rStyle w:val="Keyword"/>
-        </w:rPr>
-        <w:t>GetNumber</w:t>
-      </w:r>
-      <w:proofErr w:type="spellEnd"/>
-      <w:r>
-        <w:t xml:space="preserve"> pour récupérer la valeur du champ sous forme textuelle ou numérique.</w:t>
-      </w:r>
-    </w:p>
-    <w:p/>
-    <w:p/>
     <w:p>
       <w:pPr>
         <w:rPr>
@@ -17137,6 +17378,95 @@
         </w:rPr>
       </w:pPr>
       <w:r>
+        <w:t xml:space="preserve">La classe </w:t>
+      </w:r>
+      <w:proofErr w:type="spellStart"/>
+      <w:r>
+        <w:rPr>
+          <w:rStyle w:val="Keyword"/>
+        </w:rPr>
+        <w:t>EntityDataConverter</w:t>
+      </w:r>
+      <w:proofErr w:type="spellEnd"/>
+      <w:r>
+        <w:t xml:space="preserve"> permet de produire des fonctions de conversion à partir </w:t>
+      </w:r>
+      <w:proofErr w:type="gramStart"/>
+      <w:r>
+        <w:t>d’une</w:t>
+      </w:r>
+      <w:proofErr w:type="gramEnd"/>
+      <w:r>
+        <w:t xml:space="preserve"> </w:t>
+      </w:r>
+      <w:r>
+        <w:rPr>
+          <w:i/>
+        </w:rPr>
+        <w:t>lambda</w:t>
+      </w:r>
+      <w:r>
+        <w:t xml:space="preserve"> définissant l’accès à un champ d’une entité. La méthode </w:t>
+      </w:r>
+      <w:proofErr w:type="spellStart"/>
+      <w:r>
+        <w:rPr>
+          <w:rStyle w:val="Keyword"/>
+        </w:rPr>
+        <w:t>GetFieldConverter</w:t>
+      </w:r>
+      <w:proofErr w:type="spellEnd"/>
+      <w:r>
+        <w:t xml:space="preserve"> retourne ainsi </w:t>
+      </w:r>
+      <w:r>
+        <w:t xml:space="preserve">pour chaque champ </w:t>
+      </w:r>
+      <w:r>
+        <w:t xml:space="preserve">une instance </w:t>
+      </w:r>
+      <w:proofErr w:type="gramStart"/>
+      <w:r>
+        <w:t xml:space="preserve">de </w:t>
+      </w:r>
+      <w:proofErr w:type="spellStart"/>
+      <w:r>
+        <w:rPr>
+          <w:rStyle w:val="Keyword"/>
+        </w:rPr>
+        <w:t>EntityDataColumnConverter</w:t>
+      </w:r>
+      <w:proofErr w:type="spellEnd"/>
+      <w:proofErr w:type="gramEnd"/>
+      <w:r>
+        <w:t xml:space="preserve">, sur laquelle on peut ensuite appeler </w:t>
+      </w:r>
+      <w:proofErr w:type="spellStart"/>
+      <w:r>
+        <w:rPr>
+          <w:rStyle w:val="Keyword"/>
+        </w:rPr>
+        <w:t>GetText</w:t>
+      </w:r>
+      <w:proofErr w:type="spellEnd"/>
+      <w:r>
+        <w:t xml:space="preserve"> ou </w:t>
+      </w:r>
+      <w:proofErr w:type="spellStart"/>
+      <w:r>
+        <w:rPr>
+          <w:rStyle w:val="Keyword"/>
+        </w:rPr>
+        <w:t>GetNumber</w:t>
+      </w:r>
+      <w:proofErr w:type="spellEnd"/>
+      <w:r>
+        <w:t xml:space="preserve"> pour récupérer la valeur du champ so</w:t>
+      </w:r>
+      <w:r>
+        <w:t>us forme textuelle ou numérique.</w:t>
+      </w:r>
+      <w:r>
         <w:br w:type="page"/>
       </w:r>
     </w:p>
@@ -17921,7 +18251,12 @@
       </w:pPr>
     </w:p>
     <w:sectPr>
-      <w:footerReference w:type="default" r:id="rId14"/>
+      <w:headerReference w:type="even" r:id="rId14"/>
+      <w:headerReference w:type="default" r:id="rId15"/>
+      <w:footerReference w:type="even" r:id="rId16"/>
+      <w:footerReference w:type="default" r:id="rId17"/>
+      <w:headerReference w:type="first" r:id="rId18"/>
+      <w:footerReference w:type="first" r:id="rId19"/>
       <w:pgSz w:w="11906" w:h="16838"/>
       <w:pgMar w:top="1134" w:right="1418" w:bottom="1418" w:left="1418" w:header="709" w:footer="709" w:gutter="0"/>
       <w:cols w:space="708"/>
@@ -17951,6 +18286,16 @@
 </file>
 
 <file path=word/footer1.xml><?xml version="1.0" encoding="utf-8"?>
+<w:ftr xmlns:wpc="http://schemas.microsoft.com/office/word/2010/wordprocessingCanvas" xmlns:mc="http://schemas.openxmlformats.org/markup-compatibility/2006" xmlns:o="urn:schemas-microsoft-com:office:office" xmlns:r="http://schemas.openxmlformats.org/officeDocument/2006/relationships" xmlns:m="http://schemas.openxmlformats.org/officeDocument/2006/math" xmlns:v="urn:schemas-microsoft-com:vml" xmlns:wp14="http://schemas.microsoft.com/office/word/2010/wordprocessingDrawing" xmlns:wp="http://schemas.openxmlformats.org/drawingml/2006/wordprocessingDrawing" xmlns:w10="urn:schemas-microsoft-com:office:word" xmlns:w="http://schemas.openxmlformats.org/wordprocessingml/2006/main" xmlns:w14="http://schemas.microsoft.com/office/word/2010/wordml" xmlns:wpg="http://schemas.microsoft.com/office/word/2010/wordprocessingGroup" xmlns:wpi="http://schemas.microsoft.com/office/word/2010/wordprocessingInk" xmlns:wne="http://schemas.microsoft.com/office/word/2006/wordml" xmlns:wps="http://schemas.microsoft.com/office/word/2010/wordprocessingShape" mc:Ignorable="w14 wp14">
+  <w:p>
+    <w:pPr>
+      <w:pStyle w:val="Footer"/>
+    </w:pPr>
+  </w:p>
+</w:ftr>
+</file>
+
+<file path=word/footer2.xml><?xml version="1.0" encoding="utf-8"?>
 <w:ftr xmlns:wpc="http://schemas.microsoft.com/office/word/2010/wordprocessingCanvas" xmlns:mc="http://schemas.openxmlformats.org/markup-compatibility/2006" xmlns:o="urn:schemas-microsoft-com:office:office" xmlns:r="http://schemas.openxmlformats.org/officeDocument/2006/relationships" xmlns:m="http://schemas.openxmlformats.org/officeDocument/2006/math" xmlns:v="urn:schemas-microsoft-com:vml" xmlns:wp14="http://schemas.microsoft.com/office/word/2010/wordprocessingDrawing" xmlns:wp="http://schemas.openxmlformats.org/drawingml/2006/wordprocessingDrawing" xmlns:w10="urn:schemas-microsoft-com:office:word" xmlns:w="http://schemas.openxmlformats.org/wordprocessingml/2006/main" xmlns:w14="http://schemas.microsoft.com/office/word/2010/wordml" xmlns:wpg="http://schemas.microsoft.com/office/word/2010/wordprocessingGroup" xmlns:wpi="http://schemas.microsoft.com/office/word/2010/wordprocessingInk" xmlns:wne="http://schemas.microsoft.com/office/word/2006/wordml" xmlns:wps="http://schemas.microsoft.com/office/word/2010/wordprocessingShape" mc:Ignorable="w14 wp14">
   <w:p>
     <w:pPr>
@@ -17997,7 +18342,7 @@
           <w:rPr>
             <w:noProof/>
           </w:rPr>
-          <w:t>32</w:t>
+          <w:t>30</w:t>
         </w:r>
         <w:r>
           <w:rPr>
@@ -18021,8 +18366,44 @@
         <w:noProof/>
       </w:rPr>
       <w:tab/>
-      <w:t>04.01.2012</w:t>
+      <w:t>0</w:t>
     </w:r>
+    <w:r>
+      <w:rPr>
+        <w:noProof/>
+      </w:rPr>
+      <w:t>2</w:t>
+    </w:r>
+    <w:r>
+      <w:rPr>
+        <w:noProof/>
+      </w:rPr>
+      <w:t>.0</w:t>
+    </w:r>
+    <w:r>
+      <w:rPr>
+        <w:noProof/>
+      </w:rPr>
+      <w:t>3</w:t>
+    </w:r>
+    <w:bookmarkStart w:id="0" w:name="_GoBack"/>
+    <w:bookmarkEnd w:id="0"/>
+    <w:r>
+      <w:rPr>
+        <w:noProof/>
+      </w:rPr>
+      <w:t>.2012</w:t>
+    </w:r>
+  </w:p>
+</w:ftr>
+</file>
+
+<file path=word/footer3.xml><?xml version="1.0" encoding="utf-8"?>
+<w:ftr xmlns:wpc="http://schemas.microsoft.com/office/word/2010/wordprocessingCanvas" xmlns:mc="http://schemas.openxmlformats.org/markup-compatibility/2006" xmlns:o="urn:schemas-microsoft-com:office:office" xmlns:r="http://schemas.openxmlformats.org/officeDocument/2006/relationships" xmlns:m="http://schemas.openxmlformats.org/officeDocument/2006/math" xmlns:v="urn:schemas-microsoft-com:vml" xmlns:wp14="http://schemas.microsoft.com/office/word/2010/wordprocessingDrawing" xmlns:wp="http://schemas.openxmlformats.org/drawingml/2006/wordprocessingDrawing" xmlns:w10="urn:schemas-microsoft-com:office:word" xmlns:w="http://schemas.openxmlformats.org/wordprocessingml/2006/main" xmlns:w14="http://schemas.microsoft.com/office/word/2010/wordml" xmlns:wpg="http://schemas.microsoft.com/office/word/2010/wordprocessingGroup" xmlns:wpi="http://schemas.microsoft.com/office/word/2010/wordprocessingInk" xmlns:wne="http://schemas.microsoft.com/office/word/2006/wordml" xmlns:wps="http://schemas.microsoft.com/office/word/2010/wordprocessingShape" mc:Ignorable="w14 wp14">
+  <w:p>
+    <w:pPr>
+      <w:pStyle w:val="Footer"/>
+    </w:pPr>
   </w:p>
 </w:ftr>
 </file>
@@ -18103,6 +18484,36 @@
     </w:p>
   </w:footnote>
 </w:footnotes>
+</file>
+
+<file path=word/header1.xml><?xml version="1.0" encoding="utf-8"?>
+<w:hdr xmlns:wpc="http://schemas.microsoft.com/office/word/2010/wordprocessingCanvas" xmlns:mc="http://schemas.openxmlformats.org/markup-compatibility/2006" xmlns:o="urn:schemas-microsoft-com:office:office" xmlns:r="http://schemas.openxmlformats.org/officeDocument/2006/relationships" xmlns:m="http://schemas.openxmlformats.org/officeDocument/2006/math" xmlns:v="urn:schemas-microsoft-com:vml" xmlns:wp14="http://schemas.microsoft.com/office/word/2010/wordprocessingDrawing" xmlns:wp="http://schemas.openxmlformats.org/drawingml/2006/wordprocessingDrawing" xmlns:w10="urn:schemas-microsoft-com:office:word" xmlns:w="http://schemas.openxmlformats.org/wordprocessingml/2006/main" xmlns:w14="http://schemas.microsoft.com/office/word/2010/wordml" xmlns:wpg="http://schemas.microsoft.com/office/word/2010/wordprocessingGroup" xmlns:wpi="http://schemas.microsoft.com/office/word/2010/wordprocessingInk" xmlns:wne="http://schemas.microsoft.com/office/word/2006/wordml" xmlns:wps="http://schemas.microsoft.com/office/word/2010/wordprocessingShape" mc:Ignorable="w14 wp14">
+  <w:p>
+    <w:pPr>
+      <w:pStyle w:val="Header"/>
+    </w:pPr>
+  </w:p>
+</w:hdr>
+</file>
+
+<file path=word/header2.xml><?xml version="1.0" encoding="utf-8"?>
+<w:hdr xmlns:wpc="http://schemas.microsoft.com/office/word/2010/wordprocessingCanvas" xmlns:mc="http://schemas.openxmlformats.org/markup-compatibility/2006" xmlns:o="urn:schemas-microsoft-com:office:office" xmlns:r="http://schemas.openxmlformats.org/officeDocument/2006/relationships" xmlns:m="http://schemas.openxmlformats.org/officeDocument/2006/math" xmlns:v="urn:schemas-microsoft-com:vml" xmlns:wp14="http://schemas.microsoft.com/office/word/2010/wordprocessingDrawing" xmlns:wp="http://schemas.openxmlformats.org/drawingml/2006/wordprocessingDrawing" xmlns:w10="urn:schemas-microsoft-com:office:word" xmlns:w="http://schemas.openxmlformats.org/wordprocessingml/2006/main" xmlns:w14="http://schemas.microsoft.com/office/word/2010/wordml" xmlns:wpg="http://schemas.microsoft.com/office/word/2010/wordprocessingGroup" xmlns:wpi="http://schemas.microsoft.com/office/word/2010/wordprocessingInk" xmlns:wne="http://schemas.microsoft.com/office/word/2006/wordml" xmlns:wps="http://schemas.microsoft.com/office/word/2010/wordprocessingShape" mc:Ignorable="w14 wp14">
+  <w:p>
+    <w:pPr>
+      <w:pStyle w:val="Header"/>
+    </w:pPr>
+  </w:p>
+</w:hdr>
+</file>
+
+<file path=word/header3.xml><?xml version="1.0" encoding="utf-8"?>
+<w:hdr xmlns:wpc="http://schemas.microsoft.com/office/word/2010/wordprocessingCanvas" xmlns:mc="http://schemas.openxmlformats.org/markup-compatibility/2006" xmlns:o="urn:schemas-microsoft-com:office:office" xmlns:r="http://schemas.openxmlformats.org/officeDocument/2006/relationships" xmlns:m="http://schemas.openxmlformats.org/officeDocument/2006/math" xmlns:v="urn:schemas-microsoft-com:vml" xmlns:wp14="http://schemas.microsoft.com/office/word/2010/wordprocessingDrawing" xmlns:wp="http://schemas.openxmlformats.org/drawingml/2006/wordprocessingDrawing" xmlns:w10="urn:schemas-microsoft-com:office:word" xmlns:w="http://schemas.openxmlformats.org/wordprocessingml/2006/main" xmlns:w14="http://schemas.microsoft.com/office/word/2010/wordml" xmlns:wpg="http://schemas.microsoft.com/office/word/2010/wordprocessingGroup" xmlns:wpi="http://schemas.microsoft.com/office/word/2010/wordprocessingInk" xmlns:wne="http://schemas.microsoft.com/office/word/2006/wordml" xmlns:wps="http://schemas.microsoft.com/office/word/2010/wordprocessingShape" mc:Ignorable="w14 wp14">
+  <w:p>
+    <w:pPr>
+      <w:pStyle w:val="Header"/>
+    </w:pPr>
+  </w:p>
+</w:hdr>
 </file>
 
 <file path=word/numbering.xml><?xml version="1.0" encoding="utf-8"?>
@@ -18468,6 +18879,119 @@
     </w:lvl>
   </w:abstractNum>
   <w:abstractNum w:abstractNumId="4">
+    <w:nsid w:val="11B20EED"/>
+    <w:multiLevelType w:val="hybridMultilevel"/>
+    <w:tmpl w:val="7CEA976A"/>
+    <w:lvl w:ilvl="0" w:tplc="100C0001">
+      <w:start w:val="1"/>
+      <w:numFmt w:val="bullet"/>
+      <w:lvlText w:val=""/>
+      <w:lvlJc w:val="left"/>
+      <w:pPr>
+        <w:ind w:left="720" w:hanging="360"/>
+      </w:pPr>
+      <w:rPr>
+        <w:rFonts w:ascii="Symbol" w:hAnsi="Symbol" w:hint="default"/>
+      </w:rPr>
+    </w:lvl>
+    <w:lvl w:ilvl="1" w:tplc="100C0003" w:tentative="1">
+      <w:start w:val="1"/>
+      <w:numFmt w:val="bullet"/>
+      <w:lvlText w:val="o"/>
+      <w:lvlJc w:val="left"/>
+      <w:pPr>
+        <w:ind w:left="1440" w:hanging="360"/>
+      </w:pPr>
+      <w:rPr>
+        <w:rFonts w:ascii="Courier New" w:hAnsi="Courier New" w:cs="Courier New" w:hint="default"/>
+      </w:rPr>
+    </w:lvl>
+    <w:lvl w:ilvl="2" w:tplc="100C0005" w:tentative="1">
+      <w:start w:val="1"/>
+      <w:numFmt w:val="bullet"/>
+      <w:lvlText w:val=""/>
+      <w:lvlJc w:val="left"/>
+      <w:pPr>
+        <w:ind w:left="2160" w:hanging="360"/>
+      </w:pPr>
+      <w:rPr>
+        <w:rFonts w:ascii="Wingdings" w:hAnsi="Wingdings" w:hint="default"/>
+      </w:rPr>
+    </w:lvl>
+    <w:lvl w:ilvl="3" w:tplc="100C0001" w:tentative="1">
+      <w:start w:val="1"/>
+      <w:numFmt w:val="bullet"/>
+      <w:lvlText w:val=""/>
+      <w:lvlJc w:val="left"/>
+      <w:pPr>
+        <w:ind w:left="2880" w:hanging="360"/>
+      </w:pPr>
+      <w:rPr>
+        <w:rFonts w:ascii="Symbol" w:hAnsi="Symbol" w:hint="default"/>
+      </w:rPr>
+    </w:lvl>
+    <w:lvl w:ilvl="4" w:tplc="100C0003" w:tentative="1">
+      <w:start w:val="1"/>
+      <w:numFmt w:val="bullet"/>
+      <w:lvlText w:val="o"/>
+      <w:lvlJc w:val="left"/>
+      <w:pPr>
+        <w:ind w:left="3600" w:hanging="360"/>
+      </w:pPr>
+      <w:rPr>
+        <w:rFonts w:ascii="Courier New" w:hAnsi="Courier New" w:cs="Courier New" w:hint="default"/>
+      </w:rPr>
+    </w:lvl>
+    <w:lvl w:ilvl="5" w:tplc="100C0005" w:tentative="1">
+      <w:start w:val="1"/>
+      <w:numFmt w:val="bullet"/>
+      <w:lvlText w:val=""/>
+      <w:lvlJc w:val="left"/>
+      <w:pPr>
+        <w:ind w:left="4320" w:hanging="360"/>
+      </w:pPr>
+      <w:rPr>
+        <w:rFonts w:ascii="Wingdings" w:hAnsi="Wingdings" w:hint="default"/>
+      </w:rPr>
+    </w:lvl>
+    <w:lvl w:ilvl="6" w:tplc="100C0001" w:tentative="1">
+      <w:start w:val="1"/>
+      <w:numFmt w:val="bullet"/>
+      <w:lvlText w:val=""/>
+      <w:lvlJc w:val="left"/>
+      <w:pPr>
+        <w:ind w:left="5040" w:hanging="360"/>
+      </w:pPr>
+      <w:rPr>
+        <w:rFonts w:ascii="Symbol" w:hAnsi="Symbol" w:hint="default"/>
+      </w:rPr>
+    </w:lvl>
+    <w:lvl w:ilvl="7" w:tplc="100C0003" w:tentative="1">
+      <w:start w:val="1"/>
+      <w:numFmt w:val="bullet"/>
+      <w:lvlText w:val="o"/>
+      <w:lvlJc w:val="left"/>
+      <w:pPr>
+        <w:ind w:left="5760" w:hanging="360"/>
+      </w:pPr>
+      <w:rPr>
+        <w:rFonts w:ascii="Courier New" w:hAnsi="Courier New" w:cs="Courier New" w:hint="default"/>
+      </w:rPr>
+    </w:lvl>
+    <w:lvl w:ilvl="8" w:tplc="100C0005" w:tentative="1">
+      <w:start w:val="1"/>
+      <w:numFmt w:val="bullet"/>
+      <w:lvlText w:val=""/>
+      <w:lvlJc w:val="left"/>
+      <w:pPr>
+        <w:ind w:left="6480" w:hanging="360"/>
+      </w:pPr>
+      <w:rPr>
+        <w:rFonts w:ascii="Wingdings" w:hAnsi="Wingdings" w:hint="default"/>
+      </w:rPr>
+    </w:lvl>
+  </w:abstractNum>
+  <w:abstractNum w:abstractNumId="5">
     <w:nsid w:val="121726DE"/>
     <w:multiLevelType w:val="hybridMultilevel"/>
     <w:tmpl w:val="7DC8F5B8"/>
@@ -18553,7 +19077,7 @@
       </w:pPr>
     </w:lvl>
   </w:abstractNum>
-  <w:abstractNum w:abstractNumId="5">
+  <w:abstractNum w:abstractNumId="6">
     <w:nsid w:val="139C69D8"/>
     <w:multiLevelType w:val="hybridMultilevel"/>
     <w:tmpl w:val="C54EC898"/>
@@ -18639,7 +19163,7 @@
       </w:pPr>
     </w:lvl>
   </w:abstractNum>
-  <w:abstractNum w:abstractNumId="6">
+  <w:abstractNum w:abstractNumId="7">
     <w:nsid w:val="1AB96ECF"/>
     <w:multiLevelType w:val="hybridMultilevel"/>
     <w:tmpl w:val="8D1C0B4E"/>
@@ -18752,7 +19276,7 @@
       </w:rPr>
     </w:lvl>
   </w:abstractNum>
-  <w:abstractNum w:abstractNumId="7">
+  <w:abstractNum w:abstractNumId="8">
     <w:nsid w:val="207B3D1A"/>
     <w:multiLevelType w:val="hybridMultilevel"/>
     <w:tmpl w:val="AA3655FE"/>
@@ -18865,7 +19389,7 @@
       </w:rPr>
     </w:lvl>
   </w:abstractNum>
-  <w:abstractNum w:abstractNumId="8">
+  <w:abstractNum w:abstractNumId="9">
     <w:nsid w:val="224E37C1"/>
     <w:multiLevelType w:val="hybridMultilevel"/>
     <w:tmpl w:val="2FBA6C4C"/>
@@ -18978,7 +19502,7 @@
       </w:rPr>
     </w:lvl>
   </w:abstractNum>
-  <w:abstractNum w:abstractNumId="9">
+  <w:abstractNum w:abstractNumId="10">
     <w:nsid w:val="22747AE2"/>
     <w:multiLevelType w:val="hybridMultilevel"/>
     <w:tmpl w:val="2BBC37A6"/>
@@ -19064,7 +19588,7 @@
       </w:pPr>
     </w:lvl>
   </w:abstractNum>
-  <w:abstractNum w:abstractNumId="10">
+  <w:abstractNum w:abstractNumId="11">
     <w:nsid w:val="268E4E07"/>
     <w:multiLevelType w:val="hybridMultilevel"/>
     <w:tmpl w:val="6F02054A"/>
@@ -19177,7 +19701,7 @@
       </w:rPr>
     </w:lvl>
   </w:abstractNum>
-  <w:abstractNum w:abstractNumId="11">
+  <w:abstractNum w:abstractNumId="12">
     <w:nsid w:val="285B757A"/>
     <w:multiLevelType w:val="hybridMultilevel"/>
     <w:tmpl w:val="1B945F60"/>
@@ -19290,7 +19814,7 @@
       </w:rPr>
     </w:lvl>
   </w:abstractNum>
-  <w:abstractNum w:abstractNumId="12">
+  <w:abstractNum w:abstractNumId="13">
     <w:nsid w:val="2A083E1F"/>
     <w:multiLevelType w:val="hybridMultilevel"/>
     <w:tmpl w:val="F2568A86"/>
@@ -19403,7 +19927,7 @@
       </w:rPr>
     </w:lvl>
   </w:abstractNum>
-  <w:abstractNum w:abstractNumId="13">
+  <w:abstractNum w:abstractNumId="14">
     <w:nsid w:val="2ADE38C0"/>
     <w:multiLevelType w:val="hybridMultilevel"/>
     <w:tmpl w:val="ACFE1330"/>
@@ -19516,7 +20040,7 @@
       </w:rPr>
     </w:lvl>
   </w:abstractNum>
-  <w:abstractNum w:abstractNumId="14">
+  <w:abstractNum w:abstractNumId="15">
     <w:nsid w:val="2B464EB9"/>
     <w:multiLevelType w:val="hybridMultilevel"/>
     <w:tmpl w:val="A568393C"/>
@@ -19602,7 +20126,7 @@
       </w:pPr>
     </w:lvl>
   </w:abstractNum>
-  <w:abstractNum w:abstractNumId="15">
+  <w:abstractNum w:abstractNumId="16">
     <w:nsid w:val="2BB879BA"/>
     <w:multiLevelType w:val="hybridMultilevel"/>
     <w:tmpl w:val="45A678CA"/>
@@ -19715,7 +20239,7 @@
       </w:rPr>
     </w:lvl>
   </w:abstractNum>
-  <w:abstractNum w:abstractNumId="16">
+  <w:abstractNum w:abstractNumId="17">
     <w:nsid w:val="2CCD76D4"/>
     <w:multiLevelType w:val="hybridMultilevel"/>
     <w:tmpl w:val="00B2E5E6"/>
@@ -19828,7 +20352,7 @@
       </w:rPr>
     </w:lvl>
   </w:abstractNum>
-  <w:abstractNum w:abstractNumId="17">
+  <w:abstractNum w:abstractNumId="18">
     <w:nsid w:val="2D4457D4"/>
     <w:multiLevelType w:val="hybridMultilevel"/>
     <w:tmpl w:val="68CCB812"/>
@@ -19941,7 +20465,7 @@
       </w:rPr>
     </w:lvl>
   </w:abstractNum>
-  <w:abstractNum w:abstractNumId="18">
+  <w:abstractNum w:abstractNumId="19">
     <w:nsid w:val="2DA37080"/>
     <w:multiLevelType w:val="hybridMultilevel"/>
     <w:tmpl w:val="794E1F1A"/>
@@ -20054,7 +20578,7 @@
       </w:rPr>
     </w:lvl>
   </w:abstractNum>
-  <w:abstractNum w:abstractNumId="19">
+  <w:abstractNum w:abstractNumId="20">
     <w:nsid w:val="33017862"/>
     <w:multiLevelType w:val="hybridMultilevel"/>
     <w:tmpl w:val="53D209E4"/>
@@ -20167,7 +20691,7 @@
       </w:rPr>
     </w:lvl>
   </w:abstractNum>
-  <w:abstractNum w:abstractNumId="20">
+  <w:abstractNum w:abstractNumId="21">
     <w:nsid w:val="33CA129B"/>
     <w:multiLevelType w:val="hybridMultilevel"/>
     <w:tmpl w:val="DA9E5B4E"/>
@@ -20280,7 +20804,7 @@
       </w:rPr>
     </w:lvl>
   </w:abstractNum>
-  <w:abstractNum w:abstractNumId="21">
+  <w:abstractNum w:abstractNumId="22">
     <w:nsid w:val="35B8069C"/>
     <w:multiLevelType w:val="hybridMultilevel"/>
     <w:tmpl w:val="A0E4CBF6"/>
@@ -20393,7 +20917,7 @@
       </w:rPr>
     </w:lvl>
   </w:abstractNum>
-  <w:abstractNum w:abstractNumId="22">
+  <w:abstractNum w:abstractNumId="23">
     <w:nsid w:val="392879A2"/>
     <w:multiLevelType w:val="hybridMultilevel"/>
     <w:tmpl w:val="320EA4CA"/>
@@ -20506,7 +21030,7 @@
       </w:rPr>
     </w:lvl>
   </w:abstractNum>
-  <w:abstractNum w:abstractNumId="23">
+  <w:abstractNum w:abstractNumId="24">
     <w:nsid w:val="3A4A6106"/>
     <w:multiLevelType w:val="hybridMultilevel"/>
     <w:tmpl w:val="FC8AF60E"/>
@@ -20619,7 +21143,7 @@
       </w:rPr>
     </w:lvl>
   </w:abstractNum>
-  <w:abstractNum w:abstractNumId="24">
+  <w:abstractNum w:abstractNumId="25">
     <w:nsid w:val="3D0063D6"/>
     <w:multiLevelType w:val="hybridMultilevel"/>
     <w:tmpl w:val="C7B0288E"/>
@@ -20732,7 +21256,7 @@
       </w:rPr>
     </w:lvl>
   </w:abstractNum>
-  <w:abstractNum w:abstractNumId="25">
+  <w:abstractNum w:abstractNumId="26">
     <w:nsid w:val="3E586D86"/>
     <w:multiLevelType w:val="hybridMultilevel"/>
     <w:tmpl w:val="06B484D0"/>
@@ -20845,7 +21369,7 @@
       </w:rPr>
     </w:lvl>
   </w:abstractNum>
-  <w:abstractNum w:abstractNumId="26">
+  <w:abstractNum w:abstractNumId="27">
     <w:nsid w:val="3F893625"/>
     <w:multiLevelType w:val="hybridMultilevel"/>
     <w:tmpl w:val="B3CC1AE8"/>
@@ -20958,7 +21482,7 @@
       </w:rPr>
     </w:lvl>
   </w:abstractNum>
-  <w:abstractNum w:abstractNumId="27">
+  <w:abstractNum w:abstractNumId="28">
     <w:nsid w:val="41092510"/>
     <w:multiLevelType w:val="hybridMultilevel"/>
     <w:tmpl w:val="3DECDBCA"/>
@@ -21071,7 +21595,7 @@
       </w:rPr>
     </w:lvl>
   </w:abstractNum>
-  <w:abstractNum w:abstractNumId="28">
+  <w:abstractNum w:abstractNumId="29">
     <w:nsid w:val="41A34204"/>
     <w:multiLevelType w:val="hybridMultilevel"/>
     <w:tmpl w:val="CECAB940"/>
@@ -21184,7 +21708,7 @@
       </w:rPr>
     </w:lvl>
   </w:abstractNum>
-  <w:abstractNum w:abstractNumId="29">
+  <w:abstractNum w:abstractNumId="30">
     <w:nsid w:val="440C3EEC"/>
     <w:multiLevelType w:val="hybridMultilevel"/>
     <w:tmpl w:val="6C12794E"/>
@@ -21297,7 +21821,7 @@
       </w:rPr>
     </w:lvl>
   </w:abstractNum>
-  <w:abstractNum w:abstractNumId="30">
+  <w:abstractNum w:abstractNumId="31">
     <w:nsid w:val="44E83A4D"/>
     <w:multiLevelType w:val="hybridMultilevel"/>
     <w:tmpl w:val="C81454E8"/>
@@ -21410,7 +21934,7 @@
       </w:rPr>
     </w:lvl>
   </w:abstractNum>
-  <w:abstractNum w:abstractNumId="31">
+  <w:abstractNum w:abstractNumId="32">
     <w:nsid w:val="465A1E2D"/>
     <w:multiLevelType w:val="hybridMultilevel"/>
     <w:tmpl w:val="C576D7A8"/>
@@ -21523,7 +22047,7 @@
       </w:rPr>
     </w:lvl>
   </w:abstractNum>
-  <w:abstractNum w:abstractNumId="32">
+  <w:abstractNum w:abstractNumId="33">
     <w:nsid w:val="4AE45467"/>
     <w:multiLevelType w:val="hybridMultilevel"/>
     <w:tmpl w:val="5F8E67D6"/>
@@ -21636,7 +22160,7 @@
       </w:rPr>
     </w:lvl>
   </w:abstractNum>
-  <w:abstractNum w:abstractNumId="33">
+  <w:abstractNum w:abstractNumId="34">
     <w:nsid w:val="4DAB4E78"/>
     <w:multiLevelType w:val="hybridMultilevel"/>
     <w:tmpl w:val="54B04EB2"/>
@@ -21749,7 +22273,7 @@
       </w:rPr>
     </w:lvl>
   </w:abstractNum>
-  <w:abstractNum w:abstractNumId="34">
+  <w:abstractNum w:abstractNumId="35">
     <w:nsid w:val="4DB274B4"/>
     <w:multiLevelType w:val="hybridMultilevel"/>
     <w:tmpl w:val="E806B3C2"/>
@@ -21862,7 +22386,7 @@
       </w:rPr>
     </w:lvl>
   </w:abstractNum>
-  <w:abstractNum w:abstractNumId="35">
+  <w:abstractNum w:abstractNumId="36">
     <w:nsid w:val="504D6615"/>
     <w:multiLevelType w:val="hybridMultilevel"/>
     <w:tmpl w:val="23721B2A"/>
@@ -21975,7 +22499,7 @@
       </w:rPr>
     </w:lvl>
   </w:abstractNum>
-  <w:abstractNum w:abstractNumId="36">
+  <w:abstractNum w:abstractNumId="37">
     <w:nsid w:val="525E38E0"/>
     <w:multiLevelType w:val="hybridMultilevel"/>
     <w:tmpl w:val="57663574"/>
@@ -22088,7 +22612,7 @@
       </w:rPr>
     </w:lvl>
   </w:abstractNum>
-  <w:abstractNum w:abstractNumId="37">
+  <w:abstractNum w:abstractNumId="38">
     <w:nsid w:val="5ACB5F5E"/>
     <w:multiLevelType w:val="hybridMultilevel"/>
     <w:tmpl w:val="B1D82CF8"/>
@@ -22201,7 +22725,7 @@
       </w:rPr>
     </w:lvl>
   </w:abstractNum>
-  <w:abstractNum w:abstractNumId="38">
+  <w:abstractNum w:abstractNumId="39">
     <w:nsid w:val="5C892EA7"/>
     <w:multiLevelType w:val="hybridMultilevel"/>
     <w:tmpl w:val="E5A6A7DE"/>
@@ -22314,7 +22838,7 @@
       </w:rPr>
     </w:lvl>
   </w:abstractNum>
-  <w:abstractNum w:abstractNumId="39">
+  <w:abstractNum w:abstractNumId="40">
     <w:nsid w:val="60E50D0C"/>
     <w:multiLevelType w:val="hybridMultilevel"/>
     <w:tmpl w:val="76C03AB0"/>
@@ -22427,7 +22951,7 @@
       </w:rPr>
     </w:lvl>
   </w:abstractNum>
-  <w:abstractNum w:abstractNumId="40">
+  <w:abstractNum w:abstractNumId="41">
     <w:nsid w:val="63673E89"/>
     <w:multiLevelType w:val="hybridMultilevel"/>
     <w:tmpl w:val="81400508"/>
@@ -22540,7 +23064,7 @@
       </w:rPr>
     </w:lvl>
   </w:abstractNum>
-  <w:abstractNum w:abstractNumId="41">
+  <w:abstractNum w:abstractNumId="42">
     <w:nsid w:val="644D1982"/>
     <w:multiLevelType w:val="hybridMultilevel"/>
     <w:tmpl w:val="AB5EDAB4"/>
@@ -22626,7 +23150,7 @@
       </w:pPr>
     </w:lvl>
   </w:abstractNum>
-  <w:abstractNum w:abstractNumId="42">
+  <w:abstractNum w:abstractNumId="43">
     <w:nsid w:val="656D642A"/>
     <w:multiLevelType w:val="hybridMultilevel"/>
     <w:tmpl w:val="C254B906"/>
@@ -22712,7 +23236,7 @@
       </w:pPr>
     </w:lvl>
   </w:abstractNum>
-  <w:abstractNum w:abstractNumId="43">
+  <w:abstractNum w:abstractNumId="44">
     <w:nsid w:val="66081CD2"/>
     <w:multiLevelType w:val="hybridMultilevel"/>
     <w:tmpl w:val="D70EEE54"/>
@@ -22825,7 +23349,7 @@
       </w:rPr>
     </w:lvl>
   </w:abstractNum>
-  <w:abstractNum w:abstractNumId="44">
+  <w:abstractNum w:abstractNumId="45">
     <w:nsid w:val="690A79BA"/>
     <w:multiLevelType w:val="hybridMultilevel"/>
     <w:tmpl w:val="3F22565E"/>
@@ -22938,7 +23462,7 @@
       </w:rPr>
     </w:lvl>
   </w:abstractNum>
-  <w:abstractNum w:abstractNumId="45">
+  <w:abstractNum w:abstractNumId="46">
     <w:nsid w:val="6A7F5612"/>
     <w:multiLevelType w:val="hybridMultilevel"/>
     <w:tmpl w:val="8E142804"/>
@@ -23051,7 +23575,7 @@
       </w:rPr>
     </w:lvl>
   </w:abstractNum>
-  <w:abstractNum w:abstractNumId="46">
+  <w:abstractNum w:abstractNumId="47">
     <w:nsid w:val="6A8D7C1D"/>
     <w:multiLevelType w:val="hybridMultilevel"/>
     <w:tmpl w:val="8DF0A33A"/>
@@ -23164,7 +23688,7 @@
       </w:rPr>
     </w:lvl>
   </w:abstractNum>
-  <w:abstractNum w:abstractNumId="47">
+  <w:abstractNum w:abstractNumId="48">
     <w:nsid w:val="6F6118B5"/>
     <w:multiLevelType w:val="hybridMultilevel"/>
     <w:tmpl w:val="2DB0006A"/>
@@ -23277,7 +23801,7 @@
       </w:rPr>
     </w:lvl>
   </w:abstractNum>
-  <w:abstractNum w:abstractNumId="48">
+  <w:abstractNum w:abstractNumId="49">
     <w:nsid w:val="70B22AA8"/>
     <w:multiLevelType w:val="hybridMultilevel"/>
     <w:tmpl w:val="71C03346"/>
@@ -23390,7 +23914,7 @@
       </w:rPr>
     </w:lvl>
   </w:abstractNum>
-  <w:abstractNum w:abstractNumId="49">
+  <w:abstractNum w:abstractNumId="50">
     <w:nsid w:val="735F4BA5"/>
     <w:multiLevelType w:val="hybridMultilevel"/>
     <w:tmpl w:val="5A6072AE"/>
@@ -23503,7 +24027,7 @@
       </w:rPr>
     </w:lvl>
   </w:abstractNum>
-  <w:abstractNum w:abstractNumId="50">
+  <w:abstractNum w:abstractNumId="51">
     <w:nsid w:val="74095040"/>
     <w:multiLevelType w:val="hybridMultilevel"/>
     <w:tmpl w:val="FF0C09C8"/>
@@ -23616,7 +24140,7 @@
       </w:rPr>
     </w:lvl>
   </w:abstractNum>
-  <w:abstractNum w:abstractNumId="51">
+  <w:abstractNum w:abstractNumId="52">
     <w:nsid w:val="74702BBD"/>
     <w:multiLevelType w:val="hybridMultilevel"/>
     <w:tmpl w:val="5532BB48"/>
@@ -23729,7 +24253,7 @@
       </w:rPr>
     </w:lvl>
   </w:abstractNum>
-  <w:abstractNum w:abstractNumId="52">
+  <w:abstractNum w:abstractNumId="53">
     <w:nsid w:val="77D862F2"/>
     <w:multiLevelType w:val="hybridMultilevel"/>
     <w:tmpl w:val="43D6DD76"/>
@@ -23842,7 +24366,7 @@
       </w:rPr>
     </w:lvl>
   </w:abstractNum>
-  <w:abstractNum w:abstractNumId="53">
+  <w:abstractNum w:abstractNumId="54">
     <w:nsid w:val="782A42F3"/>
     <w:multiLevelType w:val="hybridMultilevel"/>
     <w:tmpl w:val="34E48E10"/>
@@ -23955,7 +24479,7 @@
       </w:rPr>
     </w:lvl>
   </w:abstractNum>
-  <w:abstractNum w:abstractNumId="54">
+  <w:abstractNum w:abstractNumId="55">
     <w:nsid w:val="78825E2D"/>
     <w:multiLevelType w:val="hybridMultilevel"/>
     <w:tmpl w:val="6CE64826"/>
@@ -24068,7 +24592,7 @@
       </w:rPr>
     </w:lvl>
   </w:abstractNum>
-  <w:abstractNum w:abstractNumId="55">
+  <w:abstractNum w:abstractNumId="56">
     <w:nsid w:val="78FD5153"/>
     <w:multiLevelType w:val="hybridMultilevel"/>
     <w:tmpl w:val="342E11B0"/>
@@ -24181,7 +24705,7 @@
       </w:rPr>
     </w:lvl>
   </w:abstractNum>
-  <w:abstractNum w:abstractNumId="56">
+  <w:abstractNum w:abstractNumId="57">
     <w:nsid w:val="7AC07D76"/>
     <w:multiLevelType w:val="hybridMultilevel"/>
     <w:tmpl w:val="E40AEF6C"/>
@@ -24294,7 +24818,7 @@
       </w:rPr>
     </w:lvl>
   </w:abstractNum>
-  <w:abstractNum w:abstractNumId="57">
+  <w:abstractNum w:abstractNumId="58">
     <w:nsid w:val="7B640CB0"/>
     <w:multiLevelType w:val="hybridMultilevel"/>
     <w:tmpl w:val="C8724636"/>
@@ -24407,7 +24931,7 @@
       </w:rPr>
     </w:lvl>
   </w:abstractNum>
-  <w:abstractNum w:abstractNumId="58">
+  <w:abstractNum w:abstractNumId="59">
     <w:nsid w:val="7CFD366D"/>
     <w:multiLevelType w:val="hybridMultilevel"/>
     <w:tmpl w:val="4F6EAF08"/>
@@ -24521,181 +25045,184 @@
     </w:lvl>
   </w:abstractNum>
   <w:num w:numId="1">
-    <w:abstractNumId w:val="50"/>
+    <w:abstractNumId w:val="51"/>
   </w:num>
   <w:num w:numId="2">
-    <w:abstractNumId w:val="8"/>
+    <w:abstractNumId w:val="9"/>
   </w:num>
   <w:num w:numId="3">
-    <w:abstractNumId w:val="23"/>
+    <w:abstractNumId w:val="24"/>
   </w:num>
   <w:num w:numId="4">
-    <w:abstractNumId w:val="14"/>
+    <w:abstractNumId w:val="15"/>
   </w:num>
   <w:num w:numId="5">
-    <w:abstractNumId w:val="46"/>
+    <w:abstractNumId w:val="47"/>
   </w:num>
   <w:num w:numId="6">
-    <w:abstractNumId w:val="53"/>
+    <w:abstractNumId w:val="54"/>
   </w:num>
   <w:num w:numId="7">
-    <w:abstractNumId w:val="48"/>
+    <w:abstractNumId w:val="49"/>
   </w:num>
   <w:num w:numId="8">
-    <w:abstractNumId w:val="10"/>
+    <w:abstractNumId w:val="11"/>
   </w:num>
   <w:num w:numId="9">
-    <w:abstractNumId w:val="52"/>
+    <w:abstractNumId w:val="53"/>
   </w:num>
   <w:num w:numId="10">
     <w:abstractNumId w:val="1"/>
   </w:num>
   <w:num w:numId="11">
+    <w:abstractNumId w:val="17"/>
+  </w:num>
+  <w:num w:numId="12">
+    <w:abstractNumId w:val="30"/>
+  </w:num>
+  <w:num w:numId="13">
+    <w:abstractNumId w:val="13"/>
+  </w:num>
+  <w:num w:numId="14">
+    <w:abstractNumId w:val="28"/>
+  </w:num>
+  <w:num w:numId="15">
+    <w:abstractNumId w:val="41"/>
+  </w:num>
+  <w:num w:numId="16">
+    <w:abstractNumId w:val="52"/>
+  </w:num>
+  <w:num w:numId="17">
+    <w:abstractNumId w:val="58"/>
+  </w:num>
+  <w:num w:numId="18">
+    <w:abstractNumId w:val="12"/>
+  </w:num>
+  <w:num w:numId="19">
+    <w:abstractNumId w:val="19"/>
+  </w:num>
+  <w:num w:numId="20">
+    <w:abstractNumId w:val="5"/>
+  </w:num>
+  <w:num w:numId="21">
+    <w:abstractNumId w:val="56"/>
+  </w:num>
+  <w:num w:numId="22">
+    <w:abstractNumId w:val="42"/>
+  </w:num>
+  <w:num w:numId="23">
+    <w:abstractNumId w:val="6"/>
+  </w:num>
+  <w:num w:numId="24">
+    <w:abstractNumId w:val="37"/>
+  </w:num>
+  <w:num w:numId="25">
+    <w:abstractNumId w:val="36"/>
+  </w:num>
+  <w:num w:numId="26">
+    <w:abstractNumId w:val="34"/>
+  </w:num>
+  <w:num w:numId="27">
+    <w:abstractNumId w:val="18"/>
+  </w:num>
+  <w:num w:numId="28">
+    <w:abstractNumId w:val="38"/>
+  </w:num>
+  <w:num w:numId="29">
     <w:abstractNumId w:val="16"/>
   </w:num>
-  <w:num w:numId="12">
-    <w:abstractNumId w:val="29"/>
+  <w:num w:numId="30">
+    <w:abstractNumId w:val="35"/>
   </w:num>
-  <w:num w:numId="13">
-    <w:abstractNumId w:val="12"/>
+  <w:num w:numId="31">
+    <w:abstractNumId w:val="43"/>
   </w:num>
-  <w:num w:numId="14">
+  <w:num w:numId="32">
+    <w:abstractNumId w:val="33"/>
+  </w:num>
+  <w:num w:numId="33">
+    <w:abstractNumId w:val="39"/>
+  </w:num>
+  <w:num w:numId="34">
     <w:abstractNumId w:val="27"/>
   </w:num>
-  <w:num w:numId="15">
-    <w:abstractNumId w:val="40"/>
-  </w:num>
-  <w:num w:numId="16">
-    <w:abstractNumId w:val="51"/>
-  </w:num>
-  <w:num w:numId="17">
-    <w:abstractNumId w:val="57"/>
-  </w:num>
-  <w:num w:numId="18">
-    <w:abstractNumId w:val="11"/>
-  </w:num>
-  <w:num w:numId="19">
-    <w:abstractNumId w:val="18"/>
-  </w:num>
-  <w:num w:numId="20">
-    <w:abstractNumId w:val="4"/>
-  </w:num>
-  <w:num w:numId="21">
-    <w:abstractNumId w:val="55"/>
-  </w:num>
-  <w:num w:numId="22">
-    <w:abstractNumId w:val="41"/>
-  </w:num>
-  <w:num w:numId="23">
-    <w:abstractNumId w:val="5"/>
-  </w:num>
-  <w:num w:numId="24">
-    <w:abstractNumId w:val="36"/>
-  </w:num>
-  <w:num w:numId="25">
-    <w:abstractNumId w:val="35"/>
-  </w:num>
-  <w:num w:numId="26">
-    <w:abstractNumId w:val="33"/>
-  </w:num>
-  <w:num w:numId="27">
-    <w:abstractNumId w:val="17"/>
-  </w:num>
-  <w:num w:numId="28">
-    <w:abstractNumId w:val="37"/>
-  </w:num>
-  <w:num w:numId="29">
-    <w:abstractNumId w:val="15"/>
-  </w:num>
-  <w:num w:numId="30">
-    <w:abstractNumId w:val="34"/>
-  </w:num>
-  <w:num w:numId="31">
-    <w:abstractNumId w:val="42"/>
-  </w:num>
-  <w:num w:numId="32">
-    <w:abstractNumId w:val="32"/>
-  </w:num>
-  <w:num w:numId="33">
-    <w:abstractNumId w:val="38"/>
-  </w:num>
-  <w:num w:numId="34">
+  <w:num w:numId="35">
     <w:abstractNumId w:val="26"/>
-  </w:num>
-  <w:num w:numId="35">
-    <w:abstractNumId w:val="25"/>
   </w:num>
   <w:num w:numId="36">
     <w:abstractNumId w:val="0"/>
   </w:num>
   <w:num w:numId="37">
-    <w:abstractNumId w:val="43"/>
+    <w:abstractNumId w:val="44"/>
   </w:num>
   <w:num w:numId="38">
-    <w:abstractNumId w:val="19"/>
+    <w:abstractNumId w:val="20"/>
   </w:num>
   <w:num w:numId="39">
-    <w:abstractNumId w:val="13"/>
+    <w:abstractNumId w:val="14"/>
   </w:num>
   <w:num w:numId="40">
-    <w:abstractNumId w:val="21"/>
+    <w:abstractNumId w:val="22"/>
   </w:num>
   <w:num w:numId="41">
-    <w:abstractNumId w:val="28"/>
+    <w:abstractNumId w:val="29"/>
   </w:num>
   <w:num w:numId="42">
-    <w:abstractNumId w:val="49"/>
+    <w:abstractNumId w:val="50"/>
   </w:num>
   <w:num w:numId="43">
-    <w:abstractNumId w:val="44"/>
+    <w:abstractNumId w:val="45"/>
   </w:num>
   <w:num w:numId="44">
-    <w:abstractNumId w:val="22"/>
+    <w:abstractNumId w:val="23"/>
   </w:num>
   <w:num w:numId="45">
-    <w:abstractNumId w:val="24"/>
+    <w:abstractNumId w:val="25"/>
   </w:num>
   <w:num w:numId="46">
-    <w:abstractNumId w:val="6"/>
+    <w:abstractNumId w:val="7"/>
   </w:num>
   <w:num w:numId="47">
-    <w:abstractNumId w:val="47"/>
+    <w:abstractNumId w:val="48"/>
   </w:num>
   <w:num w:numId="48">
-    <w:abstractNumId w:val="31"/>
+    <w:abstractNumId w:val="32"/>
   </w:num>
   <w:num w:numId="49">
     <w:abstractNumId w:val="3"/>
   </w:num>
   <w:num w:numId="50">
-    <w:abstractNumId w:val="45"/>
+    <w:abstractNumId w:val="46"/>
   </w:num>
   <w:num w:numId="51">
-    <w:abstractNumId w:val="20"/>
+    <w:abstractNumId w:val="21"/>
   </w:num>
   <w:num w:numId="52">
-    <w:abstractNumId w:val="30"/>
+    <w:abstractNumId w:val="31"/>
   </w:num>
   <w:num w:numId="53">
-    <w:abstractNumId w:val="39"/>
+    <w:abstractNumId w:val="40"/>
   </w:num>
   <w:num w:numId="54">
-    <w:abstractNumId w:val="9"/>
+    <w:abstractNumId w:val="10"/>
   </w:num>
   <w:num w:numId="55">
-    <w:abstractNumId w:val="7"/>
+    <w:abstractNumId w:val="8"/>
   </w:num>
   <w:num w:numId="56">
-    <w:abstractNumId w:val="54"/>
+    <w:abstractNumId w:val="55"/>
   </w:num>
   <w:num w:numId="57">
     <w:abstractNumId w:val="2"/>
   </w:num>
   <w:num w:numId="58">
-    <w:abstractNumId w:val="56"/>
+    <w:abstractNumId w:val="57"/>
   </w:num>
   <w:num w:numId="59">
-    <w:abstractNumId w:val="58"/>
+    <w:abstractNumId w:val="59"/>
+  </w:num>
+  <w:num w:numId="60">
+    <w:abstractNumId w:val="4"/>
   </w:num>
   <w:numIdMacAtCleanup w:val="58"/>
 </w:numbering>
@@ -26139,7 +26666,7 @@
 </file>
 
 <file path=customXml/itemProps1.xml><?xml version="1.0" encoding="utf-8"?>
-<ds:datastoreItem xmlns:ds="http://schemas.openxmlformats.org/officeDocument/2006/customXml" ds:itemID="{B0380213-0D53-4B7F-AEC9-B3B7F98DD174}">
+<ds:datastoreItem xmlns:ds="http://schemas.openxmlformats.org/officeDocument/2006/customXml" ds:itemID="{58E5AD6E-97A7-4476-8E7C-506B51008D3D}">
   <ds:schemaRefs>
     <ds:schemaRef ds:uri="http://schemas.openxmlformats.org/officeDocument/2006/bibliography"/>
   </ds:schemaRefs>

</xml_diff>

<commit_message>
- Notes de conception.
git-svn-id: https://svn.opac.ch/svn/cr/branches/vs2010.1@18306 787ff09c-d2b5-7842-b444-8dd0a418631d
</commit_message>
<xml_diff>
--- a/Epsitec.Cresus/External/Documentation/Design/Core - Notes de conception.docx
+++ b/Epsitec.Cresus/External/Documentation/Design/Core - Notes de conception.docx
@@ -16742,13 +16742,7 @@
     </w:p>
     <w:p>
       <w:r>
-        <w:t xml:space="preserve">La liste de gauche présente un extrait partiel ou complet d’une collection d’entités. D’autres éléments d’interface doivent aussi </w:t>
-      </w:r>
-      <w:r>
-        <w:t xml:space="preserve">savoir </w:t>
-      </w:r>
-      <w:r>
-        <w:t>afficher une liste pour permettre de choisir une entité avec un champ de filtrage.</w:t>
+        <w:t>La liste de gauche présente un extrait partiel ou complet d’une collection d’entités. D’autres éléments d’interface doivent aussi savoir afficher une liste pour permettre de choisir une entité avec un champ de filtrage.</w:t>
       </w:r>
     </w:p>
     <w:p>
@@ -16888,10 +16882,7 @@
     </w:p>
     <w:p>
       <w:r>
-        <w:t>La liste</w:t>
-      </w:r>
-      <w:r>
-        <w:t xml:space="preserve"> </w:t>
+        <w:t xml:space="preserve">La liste </w:t>
       </w:r>
       <w:proofErr w:type="spellStart"/>
       <w:r>
@@ -18190,7 +18181,29 @@
         <w:rPr>
           <w:rStyle w:val="Keyword"/>
         </w:rPr>
-        <w:t>-maintenance</w:t>
+        <w:t>-</w:t>
+      </w:r>
+      <w:proofErr w:type="spellStart"/>
+      <w:r>
+        <w:rPr>
+          <w:rStyle w:val="Keyword"/>
+        </w:rPr>
+        <w:t>db</w:t>
+      </w:r>
+      <w:proofErr w:type="spellEnd"/>
+      <w:r>
+        <w:rPr>
+          <w:rStyle w:val="Keyword"/>
+        </w:rPr>
+        <w:t>-</w:t>
+      </w:r>
+      <w:bookmarkStart w:id="0" w:name="_GoBack"/>
+      <w:bookmarkEnd w:id="0"/>
+      <w:r>
+        <w:rPr>
+          <w:rStyle w:val="Keyword"/>
+        </w:rPr>
+        <w:t>maintenance</w:t>
       </w:r>
       <w:r>
         <w:t>, relit (et écrase) les pays et les localités suisses.</w:t>
@@ -18342,7 +18355,7 @@
           <w:rPr>
             <w:noProof/>
           </w:rPr>
-          <w:t>30</w:t>
+          <w:t>35</w:t>
         </w:r>
         <w:r>
           <w:rPr>
@@ -18366,33 +18379,7 @@
         <w:noProof/>
       </w:rPr>
       <w:tab/>
-      <w:t>0</w:t>
-    </w:r>
-    <w:r>
-      <w:rPr>
-        <w:noProof/>
-      </w:rPr>
-      <w:t>2</w:t>
-    </w:r>
-    <w:r>
-      <w:rPr>
-        <w:noProof/>
-      </w:rPr>
-      <w:t>.0</w:t>
-    </w:r>
-    <w:r>
-      <w:rPr>
-        <w:noProof/>
-      </w:rPr>
-      <w:t>3</w:t>
-    </w:r>
-    <w:bookmarkStart w:id="0" w:name="_GoBack"/>
-    <w:bookmarkEnd w:id="0"/>
-    <w:r>
-      <w:rPr>
-        <w:noProof/>
-      </w:rPr>
-      <w:t>.2012</w:t>
+      <w:t>02.03.2012</w:t>
     </w:r>
   </w:p>
 </w:ftr>
@@ -26666,7 +26653,7 @@
 </file>
 
 <file path=customXml/itemProps1.xml><?xml version="1.0" encoding="utf-8"?>
-<ds:datastoreItem xmlns:ds="http://schemas.openxmlformats.org/officeDocument/2006/customXml" ds:itemID="{58E5AD6E-97A7-4476-8E7C-506B51008D3D}">
+<ds:datastoreItem xmlns:ds="http://schemas.openxmlformats.org/officeDocument/2006/customXml" ds:itemID="{149F4EC3-9845-4811-9A7B-F33327F11800}">
   <ds:schemaRefs>
     <ds:schemaRef ds:uri="http://schemas.openxmlformats.org/officeDocument/2006/bibliography"/>
   </ds:schemaRefs>

</xml_diff>

<commit_message>
- BigList: plus de crash si on essaie de rafraîchir une liste non définie. - Core: refactoring pour déplacer les BrowserListItemProvider/Mapper/Renderer dans BrowserListContext. - Documentation mise à jour.
git-svn-id: https://svn.opac.ch/svn/cr/branches/vs2010.1@18807 787ff09c-d2b5-7842-b444-8dd0a418631d
</commit_message>
<xml_diff>
--- a/Epsitec.Cresus/External/Documentation/Design/Core - Notes de conception.docx
+++ b/Epsitec.Cresus/External/Documentation/Design/Core - Notes de conception.docx
@@ -640,7 +640,15 @@
         <w:t xml:space="preserve"> </w:t>
       </w:r>
       <w:r>
-        <w:t>Ils peuvent aussi inclure un code qui représente le type de document considéré (offre, bon pour commande, confirmation de commande, bulletin de livraison, facture, autre), sous la forme d’un préfixe ou d’une clé.</w:t>
+        <w:t xml:space="preserve">Ils peuvent </w:t>
+      </w:r>
+      <w:proofErr w:type="gramStart"/>
+      <w:r>
+        <w:t>aussi</w:t>
+      </w:r>
+      <w:proofErr w:type="gramEnd"/>
+      <w:r>
+        <w:t xml:space="preserve"> inclure un code qui représente le type de document considéré (offre, bon pour commande, confirmation de commande, bulletin de livraison, facture, autre), sous la forme d’un préfixe ou d’une clé.</w:t>
       </w:r>
     </w:p>
     <w:p>
@@ -9963,241 +9971,6 @@
       </w:pPr>
       <w:r>
         <w:lastRenderedPageBreak/>
-        <w:t>La liste de gauche (le browser)</w:t>
-      </w:r>
-    </w:p>
-    <w:p>
-      <w:r>
-        <w:t xml:space="preserve">La liste de gauche est gérée par </w:t>
-      </w:r>
-      <w:r>
-        <w:t xml:space="preserve">le contrôleur </w:t>
-      </w:r>
-      <w:proofErr w:type="spellStart"/>
-      <w:r>
-        <w:rPr>
-          <w:rStyle w:val="Keyword"/>
-        </w:rPr>
-        <w:t>BrowserViewController</w:t>
-      </w:r>
-      <w:proofErr w:type="spellEnd"/>
-      <w:r>
-        <w:t>. Il est</w:t>
-      </w:r>
-      <w:r>
-        <w:t xml:space="preserve"> réalisé sous la forme d’un composant</w:t>
-      </w:r>
-      <w:r>
-        <w:t xml:space="preserve"> rattaché à </w:t>
-      </w:r>
-      <w:proofErr w:type="spellStart"/>
-      <w:r>
-        <w:rPr>
-          <w:rStyle w:val="Keyword"/>
-        </w:rPr>
-        <w:t>CoreApp</w:t>
-      </w:r>
-      <w:proofErr w:type="spellEnd"/>
-      <w:r>
-        <w:t xml:space="preserve">, créé au démarrage de l’application par le </w:t>
-      </w:r>
-      <w:proofErr w:type="spellStart"/>
-      <w:r>
-        <w:rPr>
-          <w:rStyle w:val="Keyword"/>
-        </w:rPr>
-        <w:t>MainViewController</w:t>
-      </w:r>
-      <w:proofErr w:type="spellEnd"/>
-      <w:r>
-        <w:t>.</w:t>
-      </w:r>
-    </w:p>
-    <w:p>
-      <w:pPr>
-        <w:pStyle w:val="ListParagraph"/>
-        <w:numPr>
-          <w:ilvl w:val="0"/>
-          <w:numId w:val="27"/>
-        </w:numPr>
-      </w:pPr>
-      <w:proofErr w:type="spellStart"/>
-      <w:r>
-        <w:rPr>
-          <w:rStyle w:val="Keyword"/>
-        </w:rPr>
-        <w:t>BrowserList</w:t>
-      </w:r>
-      <w:proofErr w:type="spellEnd"/>
-      <w:r>
-        <w:t xml:space="preserve"> représente la collection de lignes de la liste de gauche.</w:t>
-      </w:r>
-      <w:r>
-        <w:t xml:space="preserve"> La liste est liée au même data </w:t>
-      </w:r>
-      <w:proofErr w:type="spellStart"/>
-      <w:r>
-        <w:t>context</w:t>
-      </w:r>
-      <w:proofErr w:type="spellEnd"/>
-      <w:r>
-        <w:t xml:space="preserve"> que le contrôleur.</w:t>
-      </w:r>
-    </w:p>
-    <w:p>
-      <w:pPr>
-        <w:pStyle w:val="ListParagraph"/>
-        <w:numPr>
-          <w:ilvl w:val="0"/>
-          <w:numId w:val="27"/>
-        </w:numPr>
-      </w:pPr>
-      <w:proofErr w:type="spellStart"/>
-      <w:r>
-        <w:rPr>
-          <w:rStyle w:val="Keyword"/>
-        </w:rPr>
-        <w:t>BrowserListItem</w:t>
-      </w:r>
-      <w:proofErr w:type="spellEnd"/>
-      <w:r>
-        <w:t xml:space="preserve"> représente une ligne de la liste de gauche (entité et texte court associé).</w:t>
-      </w:r>
-    </w:p>
-    <w:p>
-      <w:pPr>
-        <w:pStyle w:val="ListParagraph"/>
-        <w:numPr>
-          <w:ilvl w:val="0"/>
-          <w:numId w:val="27"/>
-        </w:numPr>
-      </w:pPr>
-      <w:proofErr w:type="spellStart"/>
-      <w:r>
-        <w:rPr>
-          <w:rStyle w:val="Keyword"/>
-        </w:rPr>
-        <w:t>BrowserViewController.ItemCreator</w:t>
-      </w:r>
-      <w:proofErr w:type="spellEnd"/>
-      <w:r>
-        <w:t xml:space="preserve"> gère la création d’entités (après avoir passé par un éventuel contrôleur de création propre aux entités sélectionnées).</w:t>
-      </w:r>
-    </w:p>
-    <w:p>
-      <w:pPr>
-        <w:pStyle w:val="ListParagraph"/>
-        <w:numPr>
-          <w:ilvl w:val="0"/>
-          <w:numId w:val="27"/>
-        </w:numPr>
-      </w:pPr>
-      <w:proofErr w:type="spellStart"/>
-      <w:r>
-        <w:rPr>
-          <w:rStyle w:val="Keyword"/>
-        </w:rPr>
-        <w:t>BrowserViewController.BrowserNavigationPathElement</w:t>
-      </w:r>
-      <w:proofErr w:type="spellEnd"/>
-      <w:r>
-        <w:t xml:space="preserve"> représente un élément de chemin pour l’historique de navigation. La méthode </w:t>
-      </w:r>
-      <w:proofErr w:type="spellStart"/>
-      <w:r>
-        <w:rPr>
-          <w:rStyle w:val="Keyword"/>
-        </w:rPr>
-        <w:t>Navigate</w:t>
-      </w:r>
-      <w:proofErr w:type="spellEnd"/>
-      <w:r>
-        <w:t xml:space="preserve"> permet de réactiver la liste de gauche dans un état mémorisé.</w:t>
-      </w:r>
-    </w:p>
-    <w:p>
-      <w:r>
-        <w:t xml:space="preserve">Les réglages </w:t>
-      </w:r>
-      <w:r>
-        <w:t xml:space="preserve">et boutons d’action </w:t>
-      </w:r>
-      <w:r>
-        <w:t xml:space="preserve">de la liste de gauche sont gérés par le contrôleur </w:t>
-      </w:r>
-      <w:proofErr w:type="spellStart"/>
-      <w:r>
-        <w:rPr>
-          <w:rStyle w:val="Keyword"/>
-        </w:rPr>
-        <w:t>BrowserSettingsController</w:t>
-      </w:r>
-      <w:proofErr w:type="spellEnd"/>
-      <w:r>
-        <w:t xml:space="preserve">, aussi créé par </w:t>
-      </w:r>
-      <w:proofErr w:type="spellStart"/>
-      <w:r>
-        <w:rPr>
-          <w:rStyle w:val="Keyword"/>
-        </w:rPr>
-        <w:t>MainViewController</w:t>
-      </w:r>
-      <w:proofErr w:type="spellEnd"/>
-      <w:r>
-        <w:t xml:space="preserve">. Le conteneur dans lequel les éléments d’interface sont construits est sous le contrôle de </w:t>
-      </w:r>
-      <w:proofErr w:type="spellStart"/>
-      <w:r>
-        <w:rPr>
-          <w:rStyle w:val="Keyword"/>
-        </w:rPr>
-        <w:t>MainViewController</w:t>
-      </w:r>
-      <w:proofErr w:type="spellEnd"/>
-      <w:r>
-        <w:t xml:space="preserve"> et peut changer </w:t>
-      </w:r>
-      <w:r>
-        <w:t xml:space="preserve">de taille et </w:t>
-      </w:r>
-      <w:r>
-        <w:t xml:space="preserve">d’emplacement en fonction de </w:t>
-      </w:r>
-      <w:proofErr w:type="spellStart"/>
-      <w:r>
-        <w:rPr>
-          <w:rStyle w:val="Keyword"/>
-        </w:rPr>
-        <w:t>BrowserSettingsMode</w:t>
-      </w:r>
-      <w:proofErr w:type="spellEnd"/>
-      <w:r>
-        <w:t>.</w:t>
-      </w:r>
-    </w:p>
-    <w:p/>
-    <w:p>
-      <w:pPr>
-        <w:rPr>
-          <w:rFonts w:eastAsiaTheme="majorEastAsia" w:cstheme="majorBidi"/>
-          <w:b/>
-          <w:bCs/>
-          <w:color w:val="17365D" w:themeColor="text2" w:themeShade="BF"/>
-          <w:sz w:val="32"/>
-          <w:szCs w:val="28"/>
-        </w:rPr>
-      </w:pPr>
-      <w:r>
-        <w:br w:type="page"/>
-      </w:r>
-    </w:p>
-    <w:p>
-      <w:pPr>
-        <w:pStyle w:val="Heading1"/>
-      </w:pPr>
-      <w:r>
-        <w:lastRenderedPageBreak/>
         <w:t>Ajouter une base de données dans le ruban</w:t>
       </w:r>
     </w:p>
@@ -16739,10 +16512,213 @@
         <w:lastRenderedPageBreak/>
         <w:t>Liste d’entités pour l’utilisateur</w:t>
       </w:r>
-    </w:p>
-    <w:p>
-      <w:r>
-        <w:t>La liste de gauche présente un extrait partiel ou complet d’une collection d’entités. D’autres éléments d’interface doivent aussi savoir afficher une liste pour permettre de choisir une entité avec un champ de filtrage.</w:t>
+      <w:r>
+        <w:t xml:space="preserve"> (liste de gauche, browser)</w:t>
+      </w:r>
+    </w:p>
+    <w:p>
+      <w:r>
+        <w:t xml:space="preserve">La </w:t>
+      </w:r>
+      <w:r>
+        <w:rPr>
+          <w:b/>
+        </w:rPr>
+        <w:t>liste de gauche</w:t>
+      </w:r>
+      <w:r>
+        <w:t xml:space="preserve"> présente un extrait partiel ou complet d’une collection d’entités. D’autres éléments d’interface doivent aussi savoir afficher une liste pour permettre de choisir une entité avec un champ de filtrage.</w:t>
+      </w:r>
+    </w:p>
+    <w:p>
+      <w:r>
+        <w:t>La liste de gauche est articulée autour des classes suivantes :</w:t>
+      </w:r>
+    </w:p>
+    <w:p>
+      <w:pPr>
+        <w:pStyle w:val="ListParagraph"/>
+        <w:numPr>
+          <w:ilvl w:val="0"/>
+          <w:numId w:val="27"/>
+        </w:numPr>
+      </w:pPr>
+      <w:proofErr w:type="spellStart"/>
+      <w:r>
+        <w:rPr>
+          <w:rStyle w:val="Keyword"/>
+        </w:rPr>
+        <w:t>BrowserViewController</w:t>
+      </w:r>
+      <w:proofErr w:type="spellEnd"/>
+      <w:r>
+        <w:t xml:space="preserve"> gère la liste de gauche au plus haut niveau. Il est réalisé sous la forme d’un composant rattaché à </w:t>
+      </w:r>
+      <w:proofErr w:type="spellStart"/>
+      <w:r>
+        <w:rPr>
+          <w:rStyle w:val="Keyword"/>
+        </w:rPr>
+        <w:t>CoreApp</w:t>
+      </w:r>
+      <w:proofErr w:type="spellEnd"/>
+      <w:r>
+        <w:t xml:space="preserve">, créé au démarrage de l’application par le </w:t>
+      </w:r>
+      <w:proofErr w:type="spellStart"/>
+      <w:r>
+        <w:rPr>
+          <w:rStyle w:val="Keyword"/>
+        </w:rPr>
+        <w:t>MainViewController</w:t>
+      </w:r>
+      <w:proofErr w:type="spellEnd"/>
+      <w:r>
+        <w:t>.</w:t>
+      </w:r>
+    </w:p>
+    <w:p>
+      <w:pPr>
+        <w:pStyle w:val="ListParagraph"/>
+        <w:numPr>
+          <w:ilvl w:val="0"/>
+          <w:numId w:val="27"/>
+        </w:numPr>
+      </w:pPr>
+      <w:proofErr w:type="spellStart"/>
+      <w:r>
+        <w:rPr>
+          <w:rStyle w:val="Keyword"/>
+        </w:rPr>
+        <w:t>BrowserListItem</w:t>
+      </w:r>
+      <w:proofErr w:type="spellEnd"/>
+      <w:r>
+        <w:t xml:space="preserve"> représente une ligne de la liste de gauche (entité et texte court associé).</w:t>
+      </w:r>
+    </w:p>
+    <w:p>
+      <w:pPr>
+        <w:pStyle w:val="ListParagraph"/>
+        <w:numPr>
+          <w:ilvl w:val="0"/>
+          <w:numId w:val="27"/>
+        </w:numPr>
+      </w:pPr>
+      <w:proofErr w:type="spellStart"/>
+      <w:r>
+        <w:rPr>
+          <w:rStyle w:val="Keyword"/>
+        </w:rPr>
+        <w:t>BrowserViewController.ItemCreator</w:t>
+      </w:r>
+      <w:proofErr w:type="spellEnd"/>
+      <w:r>
+        <w:t xml:space="preserve"> gère la création d’entités (après avoir passé par un éventuel contrôleur de création propre aux entités sélectionnées).</w:t>
+      </w:r>
+    </w:p>
+    <w:p>
+      <w:pPr>
+        <w:pStyle w:val="ListParagraph"/>
+        <w:numPr>
+          <w:ilvl w:val="0"/>
+          <w:numId w:val="27"/>
+        </w:numPr>
+      </w:pPr>
+      <w:proofErr w:type="spellStart"/>
+      <w:r>
+        <w:rPr>
+          <w:rStyle w:val="Keyword"/>
+        </w:rPr>
+        <w:t>BrowserViewController.BrowserNavigationPathElement</w:t>
+      </w:r>
+      <w:proofErr w:type="spellEnd"/>
+      <w:r>
+        <w:t xml:space="preserve"> représente un élément de chemin pour l’historique de navigation. La méthode </w:t>
+      </w:r>
+      <w:proofErr w:type="spellStart"/>
+      <w:r>
+        <w:rPr>
+          <w:rStyle w:val="Keyword"/>
+        </w:rPr>
+        <w:t>Navigate</w:t>
+      </w:r>
+      <w:proofErr w:type="spellEnd"/>
+      <w:r>
+        <w:t xml:space="preserve"> permet de réactiver la liste de gauche dans un état mémorisé.</w:t>
+      </w:r>
+    </w:p>
+    <w:p>
+      <w:r>
+        <w:t xml:space="preserve">Les réglages et boutons d’action de la liste de gauche sont gérés par le contrôleur </w:t>
+      </w:r>
+      <w:proofErr w:type="spellStart"/>
+      <w:r>
+        <w:rPr>
+          <w:rStyle w:val="Keyword"/>
+        </w:rPr>
+        <w:t>Browser</w:t>
+      </w:r>
+      <w:r>
+        <w:rPr>
+          <w:rStyle w:val="Keyword"/>
+        </w:rPr>
+        <w:softHyphen/>
+      </w:r>
+      <w:r>
+        <w:rPr>
+          <w:rStyle w:val="Keyword"/>
+        </w:rPr>
+        <w:t>Settings</w:t>
+      </w:r>
+      <w:r>
+        <w:rPr>
+          <w:rStyle w:val="Keyword"/>
+        </w:rPr>
+        <w:softHyphen/>
+      </w:r>
+      <w:r>
+        <w:rPr>
+          <w:rStyle w:val="Keyword"/>
+        </w:rPr>
+        <w:t>Controller</w:t>
+      </w:r>
+      <w:proofErr w:type="spellEnd"/>
+      <w:r>
+        <w:t xml:space="preserve">, aussi créé par </w:t>
+      </w:r>
+      <w:proofErr w:type="spellStart"/>
+      <w:r>
+        <w:rPr>
+          <w:rStyle w:val="Keyword"/>
+        </w:rPr>
+        <w:t>MainViewController</w:t>
+      </w:r>
+      <w:proofErr w:type="spellEnd"/>
+      <w:r>
+        <w:t xml:space="preserve">. Le conteneur dans lequel les éléments d’interface sont construits est sous le contrôle de </w:t>
+      </w:r>
+      <w:proofErr w:type="spellStart"/>
+      <w:r>
+        <w:rPr>
+          <w:rStyle w:val="Keyword"/>
+        </w:rPr>
+        <w:t>MainViewController</w:t>
+      </w:r>
+      <w:proofErr w:type="spellEnd"/>
+      <w:r>
+        <w:t xml:space="preserve"> et peut changer de taille et d’emplacement en fonction de </w:t>
+      </w:r>
+      <w:proofErr w:type="spellStart"/>
+      <w:r>
+        <w:rPr>
+          <w:rStyle w:val="Keyword"/>
+        </w:rPr>
+        <w:t>BrowserSettingsMode</w:t>
+      </w:r>
+      <w:proofErr w:type="spellEnd"/>
+      <w:r>
+        <w:t>.</w:t>
       </w:r>
     </w:p>
     <w:p>
@@ -16751,21 +16727,622 @@
       </w:pPr>
       <w:proofErr w:type="spellStart"/>
       <w:r>
-        <w:t>BrowserList</w:t>
-      </w:r>
-      <w:proofErr w:type="spellEnd"/>
-    </w:p>
-    <w:p>
-      <w:proofErr w:type="spellStart"/>
-      <w:r>
-        <w:rPr>
-          <w:rStyle w:val="Keyword"/>
-        </w:rPr>
-        <w:t>BrowserList</w:t>
-      </w:r>
-      <w:proofErr w:type="spellEnd"/>
-      <w:r>
-        <w:t xml:space="preserve"> contient une liste de </w:t>
+        <w:t>BrowserViewController</w:t>
+      </w:r>
+      <w:proofErr w:type="spellEnd"/>
+    </w:p>
+    <w:p>
+      <w:pPr>
+        <w:pStyle w:val="Normal0"/>
+      </w:pPr>
+      <w:r>
+        <w:t xml:space="preserve">La classe </w:t>
+      </w:r>
+      <w:proofErr w:type="spellStart"/>
+      <w:r>
+        <w:rPr>
+          <w:rStyle w:val="Keyword"/>
+        </w:rPr>
+        <w:t>BrowserViewController</w:t>
+      </w:r>
+      <w:proofErr w:type="spellEnd"/>
+      <w:r>
+        <w:t xml:space="preserve"> met à disposition les fonctions suivantes :</w:t>
+      </w:r>
+    </w:p>
+    <w:p>
+      <w:pPr>
+        <w:pStyle w:val="ListParagraph"/>
+        <w:numPr>
+          <w:ilvl w:val="0"/>
+          <w:numId w:val="73"/>
+        </w:numPr>
+      </w:pPr>
+      <w:proofErr w:type="spellStart"/>
+      <w:r>
+        <w:rPr>
+          <w:rStyle w:val="Keyword"/>
+        </w:rPr>
+        <w:t>SelectDataSet</w:t>
+      </w:r>
+      <w:proofErr w:type="spellEnd"/>
+      <w:r>
+        <w:t> : c</w:t>
+      </w:r>
+      <w:r>
+        <w:t xml:space="preserve">hoix du </w:t>
+      </w:r>
+      <w:r>
+        <w:rPr>
+          <w:i/>
+        </w:rPr>
+        <w:t>data set</w:t>
+      </w:r>
+      <w:r>
+        <w:t xml:space="preserve"> à afficher. Ceci sélectionnera une collection d’entités d’un même type. À partir du nom du data set (par ex. </w:t>
+      </w:r>
+      <w:r>
+        <w:rPr>
+          <w:rStyle w:val="Keyword"/>
+        </w:rPr>
+        <w:t>"Customer"</w:t>
+      </w:r>
+      <w:r>
+        <w:t>), le type des entités à représenter (</w:t>
+      </w:r>
+      <w:proofErr w:type="spellStart"/>
+      <w:r>
+        <w:rPr>
+          <w:rStyle w:val="Keyword"/>
+        </w:rPr>
+        <w:t>Customer</w:t>
+      </w:r>
+      <w:r>
+        <w:rPr>
+          <w:rStyle w:val="Keyword"/>
+        </w:rPr>
+        <w:softHyphen/>
+      </w:r>
+      <w:r>
+        <w:rPr>
+          <w:rStyle w:val="Keyword"/>
+        </w:rPr>
+        <w:t>Entity</w:t>
+      </w:r>
+      <w:proofErr w:type="spellEnd"/>
+      <w:r>
+        <w:t xml:space="preserve">) est déterminé en faisant appel à la classe </w:t>
+      </w:r>
+      <w:proofErr w:type="spellStart"/>
+      <w:r>
+        <w:rPr>
+          <w:rStyle w:val="Keyword"/>
+        </w:rPr>
+        <w:t>DataSetGetter</w:t>
+      </w:r>
+      <w:proofErr w:type="spellEnd"/>
+      <w:r>
+        <w:t>, puis la liste est rafraîchie.</w:t>
+      </w:r>
+    </w:p>
+    <w:p>
+      <w:pPr>
+        <w:pStyle w:val="ListParagraph"/>
+        <w:numPr>
+          <w:ilvl w:val="0"/>
+          <w:numId w:val="73"/>
+        </w:numPr>
+      </w:pPr>
+      <w:proofErr w:type="spellStart"/>
+      <w:r>
+        <w:rPr>
+          <w:rStyle w:val="Keyword"/>
+        </w:rPr>
+        <w:t>SelectEntity</w:t>
+      </w:r>
+      <w:proofErr w:type="spellEnd"/>
+      <w:r>
+        <w:t> : sélectionne une entité de la liste afin d’afficher ses détails.</w:t>
+      </w:r>
+    </w:p>
+    <w:p>
+      <w:pPr>
+        <w:pStyle w:val="ListParagraph"/>
+        <w:numPr>
+          <w:ilvl w:val="0"/>
+          <w:numId w:val="73"/>
+        </w:numPr>
+      </w:pPr>
+      <w:proofErr w:type="spellStart"/>
+      <w:r>
+        <w:rPr>
+          <w:rStyle w:val="Keyword"/>
+        </w:rPr>
+        <w:t>AddNewEntity</w:t>
+      </w:r>
+      <w:proofErr w:type="spellEnd"/>
+      <w:r>
+        <w:t xml:space="preserve"> : crée une nouvelle entité, avec le type lié au </w:t>
+      </w:r>
+      <w:r>
+        <w:rPr>
+          <w:i/>
+        </w:rPr>
+        <w:t>data set</w:t>
+      </w:r>
+      <w:r>
+        <w:t>.</w:t>
+      </w:r>
+    </w:p>
+    <w:p>
+      <w:pPr>
+        <w:pStyle w:val="ListParagraph"/>
+        <w:numPr>
+          <w:ilvl w:val="0"/>
+          <w:numId w:val="73"/>
+        </w:numPr>
+      </w:pPr>
+      <w:proofErr w:type="spellStart"/>
+      <w:r>
+        <w:rPr>
+          <w:rStyle w:val="Keyword"/>
+        </w:rPr>
+        <w:t>DeleteActiveEntity</w:t>
+      </w:r>
+      <w:proofErr w:type="spellEnd"/>
+      <w:r>
+        <w:t> : supprime l’entité sélectionnée.</w:t>
+      </w:r>
+    </w:p>
+    <w:p>
+      <w:pPr>
+        <w:pStyle w:val="Normal0"/>
+      </w:pPr>
+      <w:r>
+        <w:t>Les événements suivants sont produits :</w:t>
+      </w:r>
+      <w:bookmarkStart w:id="0" w:name="_GoBack"/>
+      <w:bookmarkEnd w:id="0"/>
+    </w:p>
+    <w:p>
+      <w:pPr>
+        <w:pStyle w:val="ListParagraph"/>
+        <w:numPr>
+          <w:ilvl w:val="0"/>
+          <w:numId w:val="74"/>
+        </w:numPr>
+      </w:pPr>
+      <w:proofErr w:type="spellStart"/>
+      <w:r>
+        <w:rPr>
+          <w:rStyle w:val="Keyword"/>
+        </w:rPr>
+        <w:t>CurrentChanging</w:t>
+      </w:r>
+      <w:proofErr w:type="spellEnd"/>
+      <w:r>
+        <w:t xml:space="preserve"> et </w:t>
+      </w:r>
+      <w:proofErr w:type="spellStart"/>
+      <w:r>
+        <w:rPr>
+          <w:rStyle w:val="Keyword"/>
+        </w:rPr>
+        <w:t>CurrentChanged</w:t>
+      </w:r>
+      <w:proofErr w:type="spellEnd"/>
+      <w:r>
+        <w:t xml:space="preserve">, suivi </w:t>
+      </w:r>
+      <w:r>
+        <w:t>de l’élément actif dans la liste, lorsque l’utilisateur clique sur un élément.</w:t>
+      </w:r>
+    </w:p>
+    <w:p>
+      <w:pPr>
+        <w:pStyle w:val="ListParagraph"/>
+        <w:numPr>
+          <w:ilvl w:val="0"/>
+          <w:numId w:val="74"/>
+        </w:numPr>
+      </w:pPr>
+      <w:proofErr w:type="spellStart"/>
+      <w:r>
+        <w:rPr>
+          <w:rStyle w:val="Keyword"/>
+        </w:rPr>
+        <w:t>DataSetSelected</w:t>
+      </w:r>
+      <w:proofErr w:type="spellEnd"/>
+      <w:r>
+        <w:t xml:space="preserve">, un nouveau </w:t>
+      </w:r>
+      <w:r>
+        <w:rPr>
+          <w:i/>
+        </w:rPr>
+        <w:t>data set</w:t>
+      </w:r>
+      <w:r>
+        <w:t xml:space="preserve"> a été sélectionné.</w:t>
+      </w:r>
+    </w:p>
+    <w:p>
+      <w:r>
+        <w:t xml:space="preserve">La liste contient un certain nombre d’éléments d’interface graphique qui permettent de créer ou supprimer une entité, ou d’effectuer des réglages avancés (éléments gérés par le </w:t>
+      </w:r>
+      <w:proofErr w:type="spellStart"/>
+      <w:r>
+        <w:rPr>
+          <w:rStyle w:val="Keyword"/>
+        </w:rPr>
+        <w:t>BrowserSettingsController</w:t>
+      </w:r>
+      <w:proofErr w:type="spellEnd"/>
+      <w:r>
+        <w:t xml:space="preserve">). </w:t>
+      </w:r>
+      <w:r>
+        <w:t>En mode compact, c</w:t>
+      </w:r>
+      <w:r>
+        <w:t xml:space="preserve">es éléments d’action sont placés dans </w:t>
+      </w:r>
+      <w:r>
+        <w:t>un</w:t>
+      </w:r>
+      <w:r>
+        <w:t xml:space="preserve"> </w:t>
+      </w:r>
+      <w:r>
+        <w:rPr>
+          <w:i/>
+        </w:rPr>
+        <w:t>frame</w:t>
+      </w:r>
+      <w:r>
+        <w:t xml:space="preserve"> accessible au travers de la propriété </w:t>
+      </w:r>
+      <w:proofErr w:type="spellStart"/>
+      <w:r>
+        <w:rPr>
+          <w:rStyle w:val="Keyword"/>
+        </w:rPr>
+        <w:t>Top</w:t>
+      </w:r>
+      <w:r>
+        <w:rPr>
+          <w:rStyle w:val="Keyword"/>
+        </w:rPr>
+        <w:t>Panel</w:t>
+      </w:r>
+      <w:proofErr w:type="spellEnd"/>
+      <w:r>
+        <w:t>.</w:t>
+      </w:r>
+    </w:p>
+    <w:p>
+      <w:r>
+        <w:t>La gestion de la liste</w:t>
+      </w:r>
+      <w:r>
+        <w:t xml:space="preserve"> (</w:t>
+      </w:r>
+      <w:r>
+        <w:t xml:space="preserve">affichage, </w:t>
+      </w:r>
+      <w:r>
+        <w:t>remplissage, navigation)</w:t>
+      </w:r>
+      <w:r>
+        <w:t xml:space="preserve"> est déléguée au </w:t>
+      </w:r>
+      <w:proofErr w:type="spellStart"/>
+      <w:r>
+        <w:rPr>
+          <w:rStyle w:val="Keyword"/>
+        </w:rPr>
+        <w:t>BrowserListController</w:t>
+      </w:r>
+      <w:proofErr w:type="spellEnd"/>
+      <w:r>
+        <w:t xml:space="preserve">. En fait, l’affichage proprement dit est géré par </w:t>
+      </w:r>
+      <w:r>
+        <w:t xml:space="preserve">la classe </w:t>
+      </w:r>
+      <w:proofErr w:type="spellStart"/>
+      <w:r>
+        <w:rPr>
+          <w:rStyle w:val="Keyword"/>
+        </w:rPr>
+        <w:t>ItemScroll</w:t>
+      </w:r>
+      <w:r>
+        <w:rPr>
+          <w:rStyle w:val="Keyword"/>
+        </w:rPr>
+        <w:softHyphen/>
+      </w:r>
+      <w:r>
+        <w:rPr>
+          <w:rStyle w:val="Keyword"/>
+        </w:rPr>
+        <w:t>List</w:t>
+      </w:r>
+      <w:proofErr w:type="spellEnd"/>
+      <w:r>
+        <w:t xml:space="preserve"> </w:t>
+      </w:r>
+      <w:r>
+        <w:t xml:space="preserve">du </w:t>
+      </w:r>
+      <w:r>
+        <w:t xml:space="preserve">projet </w:t>
+      </w:r>
+      <w:proofErr w:type="spellStart"/>
+      <w:r>
+        <w:rPr>
+          <w:i/>
+        </w:rPr>
+        <w:t>big</w:t>
+      </w:r>
+      <w:proofErr w:type="spellEnd"/>
+      <w:r>
+        <w:rPr>
+          <w:i/>
+        </w:rPr>
+        <w:t xml:space="preserve"> </w:t>
+      </w:r>
+      <w:proofErr w:type="spellStart"/>
+      <w:r>
+        <w:rPr>
+          <w:i/>
+        </w:rPr>
+        <w:t>list</w:t>
+      </w:r>
+      <w:proofErr w:type="spellEnd"/>
+      <w:r>
+        <w:t>.</w:t>
+      </w:r>
+    </w:p>
+    <w:p>
+      <w:pPr>
+        <w:pStyle w:val="Heading2"/>
+      </w:pPr>
+      <w:proofErr w:type="spellStart"/>
+      <w:r>
+        <w:t>BrowserListController</w:t>
+      </w:r>
+      <w:proofErr w:type="spellEnd"/>
+    </w:p>
+    <w:p>
+      <w:r>
+        <w:t xml:space="preserve">La classe </w:t>
+      </w:r>
+      <w:proofErr w:type="spellStart"/>
+      <w:r>
+        <w:rPr>
+          <w:rStyle w:val="Keyword"/>
+        </w:rPr>
+        <w:t>BrowserListController</w:t>
+      </w:r>
+      <w:proofErr w:type="spellEnd"/>
+      <w:r>
+        <w:t xml:space="preserve"> gère la logique associée à l’affichage et à la sélection des éléments de la liste.</w:t>
+      </w:r>
+      <w:r>
+        <w:t xml:space="preserve"> Les données sont extraites de la base de données par le </w:t>
+      </w:r>
+      <w:proofErr w:type="spellStart"/>
+      <w:r>
+        <w:rPr>
+          <w:rStyle w:val="Keyword"/>
+        </w:rPr>
+        <w:t>BrowserListItemProvider</w:t>
+      </w:r>
+      <w:proofErr w:type="spellEnd"/>
+      <w:r>
+        <w:t xml:space="preserve">, puis préparées par le </w:t>
+      </w:r>
+      <w:proofErr w:type="spellStart"/>
+      <w:r>
+        <w:rPr>
+          <w:rStyle w:val="Keyword"/>
+        </w:rPr>
+        <w:t>Browser</w:t>
+      </w:r>
+      <w:r>
+        <w:rPr>
+          <w:rStyle w:val="Keyword"/>
+        </w:rPr>
+        <w:softHyphen/>
+      </w:r>
+      <w:r>
+        <w:rPr>
+          <w:rStyle w:val="Keyword"/>
+        </w:rPr>
+        <w:t>ListItemMapper</w:t>
+      </w:r>
+      <w:proofErr w:type="spellEnd"/>
+      <w:r>
+        <w:t xml:space="preserve"> et enfin affichées par le </w:t>
+      </w:r>
+      <w:proofErr w:type="spellStart"/>
+      <w:r>
+        <w:rPr>
+          <w:rStyle w:val="Keyword"/>
+        </w:rPr>
+        <w:t>BrowserListItemRenderer</w:t>
+      </w:r>
+      <w:proofErr w:type="spellEnd"/>
+      <w:r>
+        <w:t xml:space="preserve">, au travers d’appels à </w:t>
+      </w:r>
+      <w:proofErr w:type="spellStart"/>
+      <w:proofErr w:type="gramStart"/>
+      <w:r>
+        <w:rPr>
+          <w:rStyle w:val="Keyword"/>
+        </w:rPr>
+        <w:t>BrowserListItem.GetDisplayText</w:t>
+      </w:r>
+      <w:proofErr w:type="spellEnd"/>
+      <w:r>
+        <w:rPr>
+          <w:rStyle w:val="Keyword"/>
+        </w:rPr>
+        <w:t>(</w:t>
+      </w:r>
+      <w:proofErr w:type="gramEnd"/>
+      <w:r>
+        <w:rPr>
+          <w:rStyle w:val="Keyword"/>
+        </w:rPr>
+        <w:t>)</w:t>
+      </w:r>
+      <w:r>
+        <w:t>.</w:t>
+      </w:r>
+    </w:p>
+    <w:p>
+      <w:r>
+        <w:lastRenderedPageBreak/>
+        <w:t>L</w:t>
+      </w:r>
+      <w:r>
+        <w:t>es détails de la gestion de l’affichage</w:t>
+      </w:r>
+      <w:r>
+        <w:t xml:space="preserve"> et du </w:t>
+      </w:r>
+      <w:r>
+        <w:t xml:space="preserve">cache sont gérés par le projet </w:t>
+      </w:r>
+      <w:proofErr w:type="spellStart"/>
+      <w:r>
+        <w:rPr>
+          <w:i/>
+        </w:rPr>
+        <w:t>big</w:t>
+      </w:r>
+      <w:proofErr w:type="spellEnd"/>
+      <w:r>
+        <w:rPr>
+          <w:i/>
+        </w:rPr>
+        <w:t xml:space="preserve"> </w:t>
+      </w:r>
+      <w:proofErr w:type="spellStart"/>
+      <w:r>
+        <w:rPr>
+          <w:i/>
+        </w:rPr>
+        <w:t>list</w:t>
+      </w:r>
+      <w:proofErr w:type="spellEnd"/>
+      <w:r>
+        <w:t>.</w:t>
+      </w:r>
+    </w:p>
+    <w:p>
+      <w:pPr>
+        <w:pStyle w:val="Dtail"/>
+      </w:pPr>
+      <w:r>
+        <w:t xml:space="preserve">De manière interne, l’entité sélectionnée est identifiée au moyen d’un </w:t>
+      </w:r>
+      <w:proofErr w:type="spellStart"/>
+      <w:r>
+        <w:rPr>
+          <w:rStyle w:val="Keyword"/>
+        </w:rPr>
+        <w:t>EntityKey</w:t>
+      </w:r>
+      <w:proofErr w:type="spellEnd"/>
+      <w:r>
+        <w:t xml:space="preserve">, ce qui garantit que l’on reste indépendant du </w:t>
+      </w:r>
+      <w:r>
+        <w:rPr>
+          <w:i/>
+        </w:rPr>
+        <w:t xml:space="preserve">data </w:t>
+      </w:r>
+      <w:proofErr w:type="spellStart"/>
+      <w:r>
+        <w:rPr>
+          <w:i/>
+        </w:rPr>
+        <w:t>context</w:t>
+      </w:r>
+      <w:proofErr w:type="spellEnd"/>
+      <w:r>
+        <w:t xml:space="preserve"> utilisé. Il est donc théoriquement possible de remplacer le </w:t>
+      </w:r>
+      <w:r>
+        <w:rPr>
+          <w:i/>
+        </w:rPr>
+        <w:t xml:space="preserve">data </w:t>
+      </w:r>
+      <w:proofErr w:type="spellStart"/>
+      <w:r>
+        <w:rPr>
+          <w:i/>
+        </w:rPr>
+        <w:t>context</w:t>
+      </w:r>
+      <w:proofErr w:type="spellEnd"/>
+      <w:r>
+        <w:t xml:space="preserve"> pendant la durée de vie du contrôleur.</w:t>
+      </w:r>
+    </w:p>
+    <w:p>
+      <w:pPr>
+        <w:pStyle w:val="Heading2"/>
+      </w:pPr>
+      <w:r>
+        <w:t>A</w:t>
+      </w:r>
+      <w:r>
+        <w:t>ccès aux données de la base</w:t>
+      </w:r>
+    </w:p>
+    <w:p>
+      <w:r>
+        <w:t xml:space="preserve">L’accès aux données de la base passe par un accesseur de bas niveau, le </w:t>
+      </w:r>
+      <w:proofErr w:type="spellStart"/>
+      <w:r>
+        <w:rPr>
+          <w:rStyle w:val="Keyword"/>
+        </w:rPr>
+        <w:t>DataSetAccessor</w:t>
+      </w:r>
+      <w:proofErr w:type="spellEnd"/>
+      <w:r>
+        <w:t xml:space="preserve">, lequel construit les requêtes pour le </w:t>
+      </w:r>
+      <w:r>
+        <w:rPr>
+          <w:i/>
+        </w:rPr>
+        <w:t>data layer</w:t>
+      </w:r>
+      <w:r>
+        <w:t xml:space="preserve"> (</w:t>
+      </w:r>
+      <w:proofErr w:type="spellStart"/>
+      <w:r>
+        <w:rPr>
+          <w:rStyle w:val="Keyword"/>
+        </w:rPr>
+        <w:t>RequestView</w:t>
+      </w:r>
+      <w:proofErr w:type="spellEnd"/>
+      <w:r>
+        <w:t xml:space="preserve">) et permet de récupérer une liste triée des clés d’entités, laquelle permet de ensuite de produire les instances </w:t>
       </w:r>
       <w:proofErr w:type="spellStart"/>
       <w:r>
@@ -16776,200 +17353,258 @@
       </w:r>
       <w:proofErr w:type="spellEnd"/>
       <w:r>
-        <w:t xml:space="preserve">, dans l’ordre où les éléments sont affichés à l’écran. Cette liste est directement liée au </w:t>
-      </w:r>
-      <w:proofErr w:type="spellStart"/>
-      <w:r>
-        <w:t>widget</w:t>
-      </w:r>
-      <w:proofErr w:type="spellEnd"/>
-      <w:r>
-        <w:t xml:space="preserve"> </w:t>
-      </w:r>
-      <w:proofErr w:type="spellStart"/>
-      <w:r>
-        <w:rPr>
-          <w:rStyle w:val="Keyword"/>
-        </w:rPr>
-        <w:t>ScrollList</w:t>
-      </w:r>
-      <w:proofErr w:type="spellEnd"/>
-      <w:r>
-        <w:t xml:space="preserve"> par l’entremise de </w:t>
-      </w:r>
-      <w:proofErr w:type="spellStart"/>
-      <w:r>
-        <w:rPr>
-          <w:rStyle w:val="Keyword"/>
-        </w:rPr>
-        <w:t>BrowserScrollListController</w:t>
-      </w:r>
-      <w:proofErr w:type="spellEnd"/>
-      <w:r>
         <w:t>.</w:t>
       </w:r>
     </w:p>
     <w:p>
       <w:r>
-        <w:t xml:space="preserve">La </w:t>
-      </w:r>
-      <w:proofErr w:type="spellStart"/>
-      <w:r>
-        <w:rPr>
-          <w:rStyle w:val="Keyword"/>
-        </w:rPr>
-        <w:t>ScrollList</w:t>
-      </w:r>
-      <w:proofErr w:type="spellEnd"/>
-      <w:r>
-        <w:t xml:space="preserve"> affichée à l’écran se contente, pour chaque élément de la liste, de produire une représentation textuelle, afin de pouvoir l’afficher au moyen d’un </w:t>
-      </w:r>
-      <w:proofErr w:type="spellStart"/>
-      <w:r>
-        <w:t>object</w:t>
-      </w:r>
-      <w:proofErr w:type="spellEnd"/>
-      <w:r>
-        <w:t xml:space="preserve"> </w:t>
-      </w:r>
-      <w:proofErr w:type="spellStart"/>
-      <w:r>
-        <w:rPr>
-          <w:rStyle w:val="Keyword"/>
-        </w:rPr>
-        <w:t>TextLayout</w:t>
-      </w:r>
-      <w:proofErr w:type="spellEnd"/>
-      <w:r>
-        <w:t xml:space="preserve">. La conversion entre entité et texte se fait au travers des classes </w:t>
-      </w:r>
-      <w:proofErr w:type="spellStart"/>
-      <w:r>
-        <w:rPr>
-          <w:rStyle w:val="Keyword"/>
-        </w:rPr>
-        <w:t>BrowserList</w:t>
-      </w:r>
-      <w:proofErr w:type="spellEnd"/>
-      <w:r>
-        <w:t xml:space="preserve"> et d’appels à la méthode </w:t>
-      </w:r>
-      <w:proofErr w:type="spellStart"/>
+        <w:t xml:space="preserve">Le </w:t>
+      </w:r>
+      <w:proofErr w:type="spellStart"/>
+      <w:r>
+        <w:rPr>
+          <w:rStyle w:val="Keyword"/>
+        </w:rPr>
+        <w:t>DataSetAccessor</w:t>
+      </w:r>
+      <w:proofErr w:type="spellEnd"/>
+      <w:r>
+        <w:t xml:space="preserve"> implémente les méthodes suivantes :</w:t>
+      </w:r>
+    </w:p>
+    <w:p>
+      <w:pPr>
+        <w:pStyle w:val="ListParagraph"/>
+        <w:numPr>
+          <w:ilvl w:val="0"/>
+          <w:numId w:val="75"/>
+        </w:numPr>
+      </w:pPr>
+      <w:proofErr w:type="spellStart"/>
+      <w:r>
+        <w:rPr>
+          <w:rStyle w:val="Keyword"/>
+        </w:rPr>
+        <w:t>GetItemCount</w:t>
+      </w:r>
+      <w:proofErr w:type="spellEnd"/>
+      <w:r>
+        <w:t>, pour obtenir le nombre total d’entités.</w:t>
+      </w:r>
+    </w:p>
+    <w:p>
+      <w:pPr>
+        <w:pStyle w:val="ListParagraph"/>
+        <w:numPr>
+          <w:ilvl w:val="0"/>
+          <w:numId w:val="75"/>
+        </w:numPr>
+      </w:pPr>
+      <w:proofErr w:type="spellStart"/>
+      <w:r>
+        <w:rPr>
+          <w:rStyle w:val="Keyword"/>
+        </w:rPr>
+        <w:t>IndexOf</w:t>
+      </w:r>
+      <w:proofErr w:type="spellEnd"/>
+      <w:r>
+        <w:t>, pour récupérer l’index d’une clé primaire dans la liste triée.</w:t>
+      </w:r>
+    </w:p>
+    <w:p>
+      <w:pPr>
+        <w:pStyle w:val="ListParagraph"/>
+        <w:numPr>
+          <w:ilvl w:val="0"/>
+          <w:numId w:val="75"/>
+        </w:numPr>
+      </w:pPr>
+      <w:proofErr w:type="spellStart"/>
+      <w:r>
+        <w:rPr>
+          <w:rStyle w:val="Keyword"/>
+        </w:rPr>
+        <w:t>GetItemKeys</w:t>
+      </w:r>
+      <w:proofErr w:type="spellEnd"/>
+      <w:r>
+        <w:t>, pour obtenir une tranche de la liste, sous forme de tableau de clés primaires.</w:t>
+      </w:r>
+    </w:p>
+    <w:p>
+      <w:r>
+        <w:t>L’accès à la base se fait dans un environnement isolé (</w:t>
+      </w:r>
+      <w:proofErr w:type="spellStart"/>
+      <w:r>
+        <w:rPr>
+          <w:rStyle w:val="Keyword"/>
+        </w:rPr>
+        <w:t>IsolatedTransaction</w:t>
+      </w:r>
+      <w:proofErr w:type="spellEnd"/>
+      <w:r>
+        <w:t xml:space="preserve"> encapsule </w:t>
+      </w:r>
+      <w:r>
+        <w:t xml:space="preserve">une transaction de longue durée, utilisée en lecture seule), ce qui garantit qu’une lecture séquentielle reste cohérente, même si la base de données est modifiée pendant l’accès (qui peut durer potentiellement des heures : tant que l’utilisateur </w:t>
+      </w:r>
       <w:proofErr w:type="gramStart"/>
       <w:r>
-        <w:rPr>
-          <w:rStyle w:val="Keyword"/>
-        </w:rPr>
-        <w:t>BrowserListItem.GetDisplayText</w:t>
-      </w:r>
-      <w:proofErr w:type="spellEnd"/>
-      <w:r>
-        <w:rPr>
-          <w:rStyle w:val="Keyword"/>
-        </w:rPr>
-        <w:t>(</w:t>
+        <w:t>ne</w:t>
       </w:r>
       <w:proofErr w:type="gramEnd"/>
       <w:r>
-        <w:rPr>
-          <w:rStyle w:val="Keyword"/>
-        </w:rPr>
-        <w:t>)</w:t>
-      </w:r>
+        <w:t xml:space="preserve"> modifie rien, ni ne change de base visible, l’accesseur peut conserver sa transaction).</w:t>
+      </w:r>
+    </w:p>
+    <w:p>
+      <w:pPr>
+        <w:pStyle w:val="Heading3"/>
+      </w:pPr>
+      <w:proofErr w:type="spellStart"/>
+      <w:r>
+        <w:t>DataContext</w:t>
+      </w:r>
+      <w:proofErr w:type="spellEnd"/>
+      <w:r>
+        <w:t xml:space="preserve"> utilisés</w:t>
+      </w:r>
+    </w:p>
+    <w:p>
+      <w:r>
+        <w:t>Deux contextes totalement isolés sont utilisés en relation avec la liste de gauche :</w:t>
+      </w:r>
+    </w:p>
+    <w:p>
+      <w:pPr>
+        <w:pStyle w:val="ListParagraph"/>
+        <w:numPr>
+          <w:ilvl w:val="0"/>
+          <w:numId w:val="76"/>
+        </w:numPr>
+      </w:pPr>
+      <w:proofErr w:type="spellStart"/>
+      <w:r>
+        <w:rPr>
+          <w:rStyle w:val="Keyword"/>
+        </w:rPr>
+        <w:t>BrowserListController</w:t>
+      </w:r>
+      <w:proofErr w:type="spellEnd"/>
+      <w:r>
+        <w:t xml:space="preserve"> utilise un </w:t>
+      </w:r>
+      <w:proofErr w:type="spellStart"/>
+      <w:r>
+        <w:rPr>
+          <w:rStyle w:val="Keyword"/>
+        </w:rPr>
+        <w:t>DataContext</w:t>
+      </w:r>
+      <w:proofErr w:type="spellEnd"/>
+      <w:r>
+        <w:t xml:space="preserve"> isolé pour établir la correspondance entre </w:t>
+      </w:r>
+      <w:proofErr w:type="spellStart"/>
+      <w:r>
+        <w:rPr>
+          <w:rStyle w:val="Keyword"/>
+        </w:rPr>
+        <w:t>EntityKey</w:t>
+      </w:r>
+      <w:proofErr w:type="spellEnd"/>
+      <w:r>
+        <w:t xml:space="preserve"> et entité.</w:t>
+      </w:r>
+    </w:p>
+    <w:p>
+      <w:pPr>
+        <w:pStyle w:val="ListParagraph"/>
+        <w:numPr>
+          <w:ilvl w:val="0"/>
+          <w:numId w:val="76"/>
+        </w:numPr>
+      </w:pPr>
+      <w:proofErr w:type="spellStart"/>
+      <w:r>
+        <w:rPr>
+          <w:rStyle w:val="Keyword"/>
+        </w:rPr>
+        <w:t>DataSetAccessor</w:t>
+      </w:r>
+      <w:proofErr w:type="spellEnd"/>
+      <w:r>
+        <w:t xml:space="preserve"> utilise un </w:t>
+      </w:r>
+      <w:proofErr w:type="spellStart"/>
+      <w:r>
+        <w:rPr>
+          <w:rStyle w:val="Keyword"/>
+        </w:rPr>
+        <w:t>DataContext</w:t>
+      </w:r>
+      <w:proofErr w:type="spellEnd"/>
+      <w:r>
+        <w:t xml:space="preserve"> isolé en relation avec le </w:t>
+      </w:r>
+      <w:proofErr w:type="spellStart"/>
+      <w:r>
+        <w:rPr>
+          <w:rStyle w:val="Keyword"/>
+        </w:rPr>
+        <w:t>RequestView</w:t>
+      </w:r>
+      <w:proofErr w:type="spellEnd"/>
       <w:r>
         <w:t>.</w:t>
       </w:r>
     </w:p>
     <w:p>
       <w:r>
-        <w:t xml:space="preserve">La liste </w:t>
-      </w:r>
-      <w:proofErr w:type="spellStart"/>
-      <w:r>
-        <w:rPr>
-          <w:rStyle w:val="Keyword"/>
-        </w:rPr>
-        <w:t>BrowserList</w:t>
-      </w:r>
-      <w:proofErr w:type="spellEnd"/>
-      <w:r>
-        <w:t xml:space="preserve"> est peuplée par </w:t>
-      </w:r>
-      <w:proofErr w:type="spellStart"/>
+        <w:t xml:space="preserve">Dans la mesure où ces contextes sont isolés, toute modification ou mise à jour d’une entité dans l’application ne sera pas répercutée sur le contenu de la liste de gauche. Un </w:t>
+      </w:r>
+      <w:proofErr w:type="spellStart"/>
+      <w:r>
+        <w:rPr>
+          <w:i/>
+        </w:rPr>
+        <w:t>refresh</w:t>
+      </w:r>
+      <w:proofErr w:type="spellEnd"/>
+      <w:r>
+        <w:t xml:space="preserve"> complet sera alors nécessaire, de toute manière, dans la mesure où la modification peut avoir des répercussions sur le tri de la liste.</w:t>
+      </w:r>
+    </w:p>
+    <w:p>
+      <w:pPr>
+        <w:pStyle w:val="Heading2"/>
+      </w:pPr>
+      <w:r>
+        <w:t>Extraction et t</w:t>
+      </w:r>
+      <w:r>
+        <w:t xml:space="preserve">ri selon </w:t>
+      </w:r>
+      <w:proofErr w:type="spellStart"/>
+      <w:r>
+        <w:t>EntityData</w:t>
+      </w:r>
+      <w:proofErr w:type="spellEnd"/>
+      <w:r>
+        <w:t>…</w:t>
+      </w:r>
+      <w:r>
+        <w:t xml:space="preserve"> [</w:t>
+      </w:r>
       <w:proofErr w:type="gramStart"/>
       <w:r>
-        <w:rPr>
-          <w:rStyle w:val="Keyword"/>
-        </w:rPr>
-        <w:t>BrowserScrollListController.UpdateCollection</w:t>
-      </w:r>
-      <w:proofErr w:type="spellEnd"/>
-      <w:r>
-        <w:rPr>
-          <w:rStyle w:val="Keyword"/>
-        </w:rPr>
-        <w:t>(</w:t>
+        <w:t>obsolète</w:t>
       </w:r>
       <w:proofErr w:type="gramEnd"/>
       <w:r>
-        <w:rPr>
-          <w:rStyle w:val="Keyword"/>
-        </w:rPr>
-        <w:t>)</w:t>
-      </w:r>
-      <w:r>
-        <w:t>, soit direc</w:t>
-      </w:r>
-      <w:r>
-        <w:softHyphen/>
-        <w:t xml:space="preserve">tement à partir d’une collection d’entités (voir la méthode </w:t>
-      </w:r>
-      <w:proofErr w:type="spellStart"/>
-      <w:r>
-        <w:rPr>
-          <w:rStyle w:val="Keyword"/>
-        </w:rPr>
-        <w:t>SetContents</w:t>
-      </w:r>
-      <w:proofErr w:type="spellEnd"/>
-      <w:r>
-        <w:t xml:space="preserve">), soit en appliquant une extraction et un tri au travers des mécanismes </w:t>
-      </w:r>
-      <w:proofErr w:type="spellStart"/>
-      <w:r>
-        <w:rPr>
-          <w:rStyle w:val="Keyword"/>
-        </w:rPr>
-        <w:t>EntityData</w:t>
-      </w:r>
-      <w:proofErr w:type="spellEnd"/>
-      <w:r>
-        <w:rPr>
-          <w:rStyle w:val="Keyword"/>
-        </w:rPr>
-        <w:t>…</w:t>
-      </w:r>
-      <w:r>
-        <w:t xml:space="preserve"> présentés plus loin.</w:t>
-      </w:r>
-    </w:p>
-    <w:p>
-      <w:pPr>
-        <w:pStyle w:val="Heading2"/>
-      </w:pPr>
-      <w:r>
-        <w:t>Extraction et t</w:t>
-      </w:r>
-      <w:r>
-        <w:t xml:space="preserve">ri selon </w:t>
-      </w:r>
-      <w:proofErr w:type="spellStart"/>
-      <w:r>
-        <w:t>EntityData</w:t>
-      </w:r>
-      <w:proofErr w:type="spellEnd"/>
-      <w:r>
-        <w:t>…</w:t>
+        <w:t>]</w:t>
       </w:r>
     </w:p>
     <w:p>
@@ -17021,6 +17656,9 @@
       </w:r>
     </w:p>
     <w:p>
+      <w:pPr>
+        <w:pStyle w:val="Normal0"/>
+      </w:pPr>
       <w:r>
         <w:t xml:space="preserve">Pour </w:t>
       </w:r>
@@ -17300,6 +17938,7 @@
         <w:pStyle w:val="Dtail"/>
       </w:pPr>
       <w:r>
+        <w:lastRenderedPageBreak/>
         <w:t xml:space="preserve">Les </w:t>
       </w:r>
       <w:proofErr w:type="gramStart"/>
@@ -17347,6 +17986,9 @@
       </w:pPr>
       <w:r>
         <w:t>Détails d’implémentation</w:t>
+      </w:r>
+      <w:r>
+        <w:t xml:space="preserve"> [obsolète]</w:t>
       </w:r>
     </w:p>
     <w:p>
@@ -18393,16 +19035,7 @@
         <w:t>).</w:t>
       </w:r>
       <w:r>
-        <w:t xml:space="preserve"> Il </w:t>
-      </w:r>
-      <w:r>
-        <w:t>repose sur des composants visuels plus simples, décrits ci-</w:t>
-      </w:r>
-      <w:r>
-        <w:t>après</w:t>
-      </w:r>
-      <w:r>
-        <w:t>.</w:t>
+        <w:t xml:space="preserve"> Il repose sur des composants visuels plus simples, décrits ci-après.</w:t>
       </w:r>
     </w:p>
     <w:p>
@@ -18412,8 +19045,6 @@
       <w:r>
         <w:t>La liste gère un ascenseur vertical et un en-tête pour identifier les colonnes.</w:t>
       </w:r>
-      <w:bookmarkStart w:id="0" w:name="_GoBack"/>
-      <w:bookmarkEnd w:id="0"/>
       <w:r>
         <w:br/>
         <w:t>Propriétés :</w:t>
@@ -21313,10 +21944,7 @@
         </w:numPr>
       </w:pPr>
       <w:r>
-        <w:t xml:space="preserve">Définir </w:t>
-      </w:r>
-      <w:r>
-        <w:t xml:space="preserve">un </w:t>
+        <w:t xml:space="preserve">Définir un </w:t>
       </w:r>
       <w:proofErr w:type="spellStart"/>
       <w:r>
@@ -21698,7 +22326,7 @@
           <w:rPr>
             <w:noProof/>
           </w:rPr>
-          <w:t>36</w:t>
+          <w:t>32</w:t>
         </w:r>
         <w:r>
           <w:rPr>
@@ -21983,6 +22611,119 @@
     </w:lvl>
   </w:abstractNum>
   <w:abstractNum w:abstractNumId="2">
+    <w:nsid w:val="0A6B5186"/>
+    <w:multiLevelType w:val="hybridMultilevel"/>
+    <w:tmpl w:val="A9D83362"/>
+    <w:lvl w:ilvl="0" w:tplc="100C0001">
+      <w:start w:val="1"/>
+      <w:numFmt w:val="bullet"/>
+      <w:lvlText w:val=""/>
+      <w:lvlJc w:val="left"/>
+      <w:pPr>
+        <w:ind w:left="720" w:hanging="360"/>
+      </w:pPr>
+      <w:rPr>
+        <w:rFonts w:ascii="Symbol" w:hAnsi="Symbol" w:hint="default"/>
+      </w:rPr>
+    </w:lvl>
+    <w:lvl w:ilvl="1" w:tplc="100C0003" w:tentative="1">
+      <w:start w:val="1"/>
+      <w:numFmt w:val="bullet"/>
+      <w:lvlText w:val="o"/>
+      <w:lvlJc w:val="left"/>
+      <w:pPr>
+        <w:ind w:left="1440" w:hanging="360"/>
+      </w:pPr>
+      <w:rPr>
+        <w:rFonts w:ascii="Courier New" w:hAnsi="Courier New" w:cs="Courier New" w:hint="default"/>
+      </w:rPr>
+    </w:lvl>
+    <w:lvl w:ilvl="2" w:tplc="100C0005" w:tentative="1">
+      <w:start w:val="1"/>
+      <w:numFmt w:val="bullet"/>
+      <w:lvlText w:val=""/>
+      <w:lvlJc w:val="left"/>
+      <w:pPr>
+        <w:ind w:left="2160" w:hanging="360"/>
+      </w:pPr>
+      <w:rPr>
+        <w:rFonts w:ascii="Wingdings" w:hAnsi="Wingdings" w:hint="default"/>
+      </w:rPr>
+    </w:lvl>
+    <w:lvl w:ilvl="3" w:tplc="100C0001" w:tentative="1">
+      <w:start w:val="1"/>
+      <w:numFmt w:val="bullet"/>
+      <w:lvlText w:val=""/>
+      <w:lvlJc w:val="left"/>
+      <w:pPr>
+        <w:ind w:left="2880" w:hanging="360"/>
+      </w:pPr>
+      <w:rPr>
+        <w:rFonts w:ascii="Symbol" w:hAnsi="Symbol" w:hint="default"/>
+      </w:rPr>
+    </w:lvl>
+    <w:lvl w:ilvl="4" w:tplc="100C0003" w:tentative="1">
+      <w:start w:val="1"/>
+      <w:numFmt w:val="bullet"/>
+      <w:lvlText w:val="o"/>
+      <w:lvlJc w:val="left"/>
+      <w:pPr>
+        <w:ind w:left="3600" w:hanging="360"/>
+      </w:pPr>
+      <w:rPr>
+        <w:rFonts w:ascii="Courier New" w:hAnsi="Courier New" w:cs="Courier New" w:hint="default"/>
+      </w:rPr>
+    </w:lvl>
+    <w:lvl w:ilvl="5" w:tplc="100C0005" w:tentative="1">
+      <w:start w:val="1"/>
+      <w:numFmt w:val="bullet"/>
+      <w:lvlText w:val=""/>
+      <w:lvlJc w:val="left"/>
+      <w:pPr>
+        <w:ind w:left="4320" w:hanging="360"/>
+      </w:pPr>
+      <w:rPr>
+        <w:rFonts w:ascii="Wingdings" w:hAnsi="Wingdings" w:hint="default"/>
+      </w:rPr>
+    </w:lvl>
+    <w:lvl w:ilvl="6" w:tplc="100C0001" w:tentative="1">
+      <w:start w:val="1"/>
+      <w:numFmt w:val="bullet"/>
+      <w:lvlText w:val=""/>
+      <w:lvlJc w:val="left"/>
+      <w:pPr>
+        <w:ind w:left="5040" w:hanging="360"/>
+      </w:pPr>
+      <w:rPr>
+        <w:rFonts w:ascii="Symbol" w:hAnsi="Symbol" w:hint="default"/>
+      </w:rPr>
+    </w:lvl>
+    <w:lvl w:ilvl="7" w:tplc="100C0003" w:tentative="1">
+      <w:start w:val="1"/>
+      <w:numFmt w:val="bullet"/>
+      <w:lvlText w:val="o"/>
+      <w:lvlJc w:val="left"/>
+      <w:pPr>
+        <w:ind w:left="5760" w:hanging="360"/>
+      </w:pPr>
+      <w:rPr>
+        <w:rFonts w:ascii="Courier New" w:hAnsi="Courier New" w:cs="Courier New" w:hint="default"/>
+      </w:rPr>
+    </w:lvl>
+    <w:lvl w:ilvl="8" w:tplc="100C0005" w:tentative="1">
+      <w:start w:val="1"/>
+      <w:numFmt w:val="bullet"/>
+      <w:lvlText w:val=""/>
+      <w:lvlJc w:val="left"/>
+      <w:pPr>
+        <w:ind w:left="6480" w:hanging="360"/>
+      </w:pPr>
+      <w:rPr>
+        <w:rFonts w:ascii="Wingdings" w:hAnsi="Wingdings" w:hint="default"/>
+      </w:rPr>
+    </w:lvl>
+  </w:abstractNum>
+  <w:abstractNum w:abstractNumId="3">
     <w:nsid w:val="0C34651C"/>
     <w:multiLevelType w:val="hybridMultilevel"/>
     <w:tmpl w:val="6DAE4668"/>
@@ -22095,7 +22836,7 @@
       </w:rPr>
     </w:lvl>
   </w:abstractNum>
-  <w:abstractNum w:abstractNumId="3">
+  <w:abstractNum w:abstractNumId="4">
     <w:nsid w:val="0E0100DA"/>
     <w:multiLevelType w:val="hybridMultilevel"/>
     <w:tmpl w:val="BF384944"/>
@@ -22208,7 +22949,7 @@
       </w:rPr>
     </w:lvl>
   </w:abstractNum>
-  <w:abstractNum w:abstractNumId="4">
+  <w:abstractNum w:abstractNumId="5">
     <w:nsid w:val="0EE819E1"/>
     <w:multiLevelType w:val="hybridMultilevel"/>
     <w:tmpl w:val="198A48C6"/>
@@ -22321,7 +23062,7 @@
       </w:rPr>
     </w:lvl>
   </w:abstractNum>
-  <w:abstractNum w:abstractNumId="5">
+  <w:abstractNum w:abstractNumId="6">
     <w:nsid w:val="0F612BE3"/>
     <w:multiLevelType w:val="hybridMultilevel"/>
     <w:tmpl w:val="B0065C40"/>
@@ -22434,7 +23175,7 @@
       </w:rPr>
     </w:lvl>
   </w:abstractNum>
-  <w:abstractNum w:abstractNumId="6">
+  <w:abstractNum w:abstractNumId="7">
     <w:nsid w:val="11B20EED"/>
     <w:multiLevelType w:val="hybridMultilevel"/>
     <w:tmpl w:val="7CEA976A"/>
@@ -22547,7 +23288,7 @@
       </w:rPr>
     </w:lvl>
   </w:abstractNum>
-  <w:abstractNum w:abstractNumId="7">
+  <w:abstractNum w:abstractNumId="8">
     <w:nsid w:val="11BD29CF"/>
     <w:multiLevelType w:val="hybridMultilevel"/>
     <w:tmpl w:val="3F96EF64"/>
@@ -22633,7 +23374,7 @@
       </w:pPr>
     </w:lvl>
   </w:abstractNum>
-  <w:abstractNum w:abstractNumId="8">
+  <w:abstractNum w:abstractNumId="9">
     <w:nsid w:val="121726DE"/>
     <w:multiLevelType w:val="hybridMultilevel"/>
     <w:tmpl w:val="7DC8F5B8"/>
@@ -22719,7 +23460,7 @@
       </w:pPr>
     </w:lvl>
   </w:abstractNum>
-  <w:abstractNum w:abstractNumId="9">
+  <w:abstractNum w:abstractNumId="10">
     <w:nsid w:val="139C69D8"/>
     <w:multiLevelType w:val="hybridMultilevel"/>
     <w:tmpl w:val="C54EC898"/>
@@ -22805,7 +23546,7 @@
       </w:pPr>
     </w:lvl>
   </w:abstractNum>
-  <w:abstractNum w:abstractNumId="10">
+  <w:abstractNum w:abstractNumId="11">
     <w:nsid w:val="17C91DE8"/>
     <w:multiLevelType w:val="hybridMultilevel"/>
     <w:tmpl w:val="E3AAABE0"/>
@@ -22918,7 +23659,7 @@
       </w:rPr>
     </w:lvl>
   </w:abstractNum>
-  <w:abstractNum w:abstractNumId="11">
+  <w:abstractNum w:abstractNumId="12">
     <w:nsid w:val="19DB1BF1"/>
     <w:multiLevelType w:val="hybridMultilevel"/>
     <w:tmpl w:val="518825FA"/>
@@ -23031,7 +23772,7 @@
       </w:rPr>
     </w:lvl>
   </w:abstractNum>
-  <w:abstractNum w:abstractNumId="12">
+  <w:abstractNum w:abstractNumId="13">
     <w:nsid w:val="1AB96ECF"/>
     <w:multiLevelType w:val="hybridMultilevel"/>
     <w:tmpl w:val="8D1C0B4E"/>
@@ -23144,7 +23885,7 @@
       </w:rPr>
     </w:lvl>
   </w:abstractNum>
-  <w:abstractNum w:abstractNumId="13">
+  <w:abstractNum w:abstractNumId="14">
     <w:nsid w:val="1EF24FAE"/>
     <w:multiLevelType w:val="hybridMultilevel"/>
     <w:tmpl w:val="FAB81346"/>
@@ -23257,7 +23998,7 @@
       </w:rPr>
     </w:lvl>
   </w:abstractNum>
-  <w:abstractNum w:abstractNumId="14">
+  <w:abstractNum w:abstractNumId="15">
     <w:nsid w:val="207B3D1A"/>
     <w:multiLevelType w:val="hybridMultilevel"/>
     <w:tmpl w:val="AA3655FE"/>
@@ -23370,7 +24111,7 @@
       </w:rPr>
     </w:lvl>
   </w:abstractNum>
-  <w:abstractNum w:abstractNumId="15">
+  <w:abstractNum w:abstractNumId="16">
     <w:nsid w:val="224E37C1"/>
     <w:multiLevelType w:val="hybridMultilevel"/>
     <w:tmpl w:val="2FBA6C4C"/>
@@ -23483,7 +24224,7 @@
       </w:rPr>
     </w:lvl>
   </w:abstractNum>
-  <w:abstractNum w:abstractNumId="16">
+  <w:abstractNum w:abstractNumId="17">
     <w:nsid w:val="22747AE2"/>
     <w:multiLevelType w:val="hybridMultilevel"/>
     <w:tmpl w:val="2BBC37A6"/>
@@ -23569,7 +24310,7 @@
       </w:pPr>
     </w:lvl>
   </w:abstractNum>
-  <w:abstractNum w:abstractNumId="17">
+  <w:abstractNum w:abstractNumId="18">
     <w:nsid w:val="268E4E07"/>
     <w:multiLevelType w:val="hybridMultilevel"/>
     <w:tmpl w:val="6F02054A"/>
@@ -23682,7 +24423,7 @@
       </w:rPr>
     </w:lvl>
   </w:abstractNum>
-  <w:abstractNum w:abstractNumId="18">
+  <w:abstractNum w:abstractNumId="19">
     <w:nsid w:val="285B757A"/>
     <w:multiLevelType w:val="hybridMultilevel"/>
     <w:tmpl w:val="1B945F60"/>
@@ -23795,7 +24536,7 @@
       </w:rPr>
     </w:lvl>
   </w:abstractNum>
-  <w:abstractNum w:abstractNumId="19">
+  <w:abstractNum w:abstractNumId="20">
     <w:nsid w:val="2A083E1F"/>
     <w:multiLevelType w:val="hybridMultilevel"/>
     <w:tmpl w:val="F2568A86"/>
@@ -23908,7 +24649,7 @@
       </w:rPr>
     </w:lvl>
   </w:abstractNum>
-  <w:abstractNum w:abstractNumId="20">
+  <w:abstractNum w:abstractNumId="21">
     <w:nsid w:val="2ADE38C0"/>
     <w:multiLevelType w:val="hybridMultilevel"/>
     <w:tmpl w:val="ACFE1330"/>
@@ -24021,7 +24762,7 @@
       </w:rPr>
     </w:lvl>
   </w:abstractNum>
-  <w:abstractNum w:abstractNumId="21">
+  <w:abstractNum w:abstractNumId="22">
     <w:nsid w:val="2B464EB9"/>
     <w:multiLevelType w:val="hybridMultilevel"/>
     <w:tmpl w:val="A568393C"/>
@@ -24107,7 +24848,7 @@
       </w:pPr>
     </w:lvl>
   </w:abstractNum>
-  <w:abstractNum w:abstractNumId="22">
+  <w:abstractNum w:abstractNumId="23">
     <w:nsid w:val="2BB879BA"/>
     <w:multiLevelType w:val="hybridMultilevel"/>
     <w:tmpl w:val="45A678CA"/>
@@ -24220,7 +24961,7 @@
       </w:rPr>
     </w:lvl>
   </w:abstractNum>
-  <w:abstractNum w:abstractNumId="23">
+  <w:abstractNum w:abstractNumId="24">
     <w:nsid w:val="2CCD76D4"/>
     <w:multiLevelType w:val="hybridMultilevel"/>
     <w:tmpl w:val="00B2E5E6"/>
@@ -24333,7 +25074,7 @@
       </w:rPr>
     </w:lvl>
   </w:abstractNum>
-  <w:abstractNum w:abstractNumId="24">
+  <w:abstractNum w:abstractNumId="25">
     <w:nsid w:val="2D4457D4"/>
     <w:multiLevelType w:val="hybridMultilevel"/>
     <w:tmpl w:val="68CCB812"/>
@@ -24446,7 +25187,7 @@
       </w:rPr>
     </w:lvl>
   </w:abstractNum>
-  <w:abstractNum w:abstractNumId="25">
+  <w:abstractNum w:abstractNumId="26">
     <w:nsid w:val="2DA37080"/>
     <w:multiLevelType w:val="hybridMultilevel"/>
     <w:tmpl w:val="794E1F1A"/>
@@ -24559,7 +25300,7 @@
       </w:rPr>
     </w:lvl>
   </w:abstractNum>
-  <w:abstractNum w:abstractNumId="26">
+  <w:abstractNum w:abstractNumId="27">
     <w:nsid w:val="2E8861E7"/>
     <w:multiLevelType w:val="hybridMultilevel"/>
     <w:tmpl w:val="64BA8CB0"/>
@@ -24672,7 +25413,7 @@
       </w:rPr>
     </w:lvl>
   </w:abstractNum>
-  <w:abstractNum w:abstractNumId="27">
+  <w:abstractNum w:abstractNumId="28">
     <w:nsid w:val="2F2557F3"/>
     <w:multiLevelType w:val="hybridMultilevel"/>
     <w:tmpl w:val="87681516"/>
@@ -24785,7 +25526,7 @@
       </w:rPr>
     </w:lvl>
   </w:abstractNum>
-  <w:abstractNum w:abstractNumId="28">
+  <w:abstractNum w:abstractNumId="29">
     <w:nsid w:val="33017862"/>
     <w:multiLevelType w:val="hybridMultilevel"/>
     <w:tmpl w:val="53D209E4"/>
@@ -24898,7 +25639,7 @@
       </w:rPr>
     </w:lvl>
   </w:abstractNum>
-  <w:abstractNum w:abstractNumId="29">
+  <w:abstractNum w:abstractNumId="30">
     <w:nsid w:val="33CA129B"/>
     <w:multiLevelType w:val="hybridMultilevel"/>
     <w:tmpl w:val="DA9E5B4E"/>
@@ -25011,7 +25752,120 @@
       </w:rPr>
     </w:lvl>
   </w:abstractNum>
-  <w:abstractNum w:abstractNumId="30">
+  <w:abstractNum w:abstractNumId="31">
+    <w:nsid w:val="345F6B77"/>
+    <w:multiLevelType w:val="hybridMultilevel"/>
+    <w:tmpl w:val="04A45588"/>
+    <w:lvl w:ilvl="0" w:tplc="100C0001">
+      <w:start w:val="1"/>
+      <w:numFmt w:val="bullet"/>
+      <w:lvlText w:val=""/>
+      <w:lvlJc w:val="left"/>
+      <w:pPr>
+        <w:ind w:left="720" w:hanging="360"/>
+      </w:pPr>
+      <w:rPr>
+        <w:rFonts w:ascii="Symbol" w:hAnsi="Symbol" w:hint="default"/>
+      </w:rPr>
+    </w:lvl>
+    <w:lvl w:ilvl="1" w:tplc="100C0003" w:tentative="1">
+      <w:start w:val="1"/>
+      <w:numFmt w:val="bullet"/>
+      <w:lvlText w:val="o"/>
+      <w:lvlJc w:val="left"/>
+      <w:pPr>
+        <w:ind w:left="1440" w:hanging="360"/>
+      </w:pPr>
+      <w:rPr>
+        <w:rFonts w:ascii="Courier New" w:hAnsi="Courier New" w:cs="Courier New" w:hint="default"/>
+      </w:rPr>
+    </w:lvl>
+    <w:lvl w:ilvl="2" w:tplc="100C0005" w:tentative="1">
+      <w:start w:val="1"/>
+      <w:numFmt w:val="bullet"/>
+      <w:lvlText w:val=""/>
+      <w:lvlJc w:val="left"/>
+      <w:pPr>
+        <w:ind w:left="2160" w:hanging="360"/>
+      </w:pPr>
+      <w:rPr>
+        <w:rFonts w:ascii="Wingdings" w:hAnsi="Wingdings" w:hint="default"/>
+      </w:rPr>
+    </w:lvl>
+    <w:lvl w:ilvl="3" w:tplc="100C0001" w:tentative="1">
+      <w:start w:val="1"/>
+      <w:numFmt w:val="bullet"/>
+      <w:lvlText w:val=""/>
+      <w:lvlJc w:val="left"/>
+      <w:pPr>
+        <w:ind w:left="2880" w:hanging="360"/>
+      </w:pPr>
+      <w:rPr>
+        <w:rFonts w:ascii="Symbol" w:hAnsi="Symbol" w:hint="default"/>
+      </w:rPr>
+    </w:lvl>
+    <w:lvl w:ilvl="4" w:tplc="100C0003" w:tentative="1">
+      <w:start w:val="1"/>
+      <w:numFmt w:val="bullet"/>
+      <w:lvlText w:val="o"/>
+      <w:lvlJc w:val="left"/>
+      <w:pPr>
+        <w:ind w:left="3600" w:hanging="360"/>
+      </w:pPr>
+      <w:rPr>
+        <w:rFonts w:ascii="Courier New" w:hAnsi="Courier New" w:cs="Courier New" w:hint="default"/>
+      </w:rPr>
+    </w:lvl>
+    <w:lvl w:ilvl="5" w:tplc="100C0005" w:tentative="1">
+      <w:start w:val="1"/>
+      <w:numFmt w:val="bullet"/>
+      <w:lvlText w:val=""/>
+      <w:lvlJc w:val="left"/>
+      <w:pPr>
+        <w:ind w:left="4320" w:hanging="360"/>
+      </w:pPr>
+      <w:rPr>
+        <w:rFonts w:ascii="Wingdings" w:hAnsi="Wingdings" w:hint="default"/>
+      </w:rPr>
+    </w:lvl>
+    <w:lvl w:ilvl="6" w:tplc="100C0001" w:tentative="1">
+      <w:start w:val="1"/>
+      <w:numFmt w:val="bullet"/>
+      <w:lvlText w:val=""/>
+      <w:lvlJc w:val="left"/>
+      <w:pPr>
+        <w:ind w:left="5040" w:hanging="360"/>
+      </w:pPr>
+      <w:rPr>
+        <w:rFonts w:ascii="Symbol" w:hAnsi="Symbol" w:hint="default"/>
+      </w:rPr>
+    </w:lvl>
+    <w:lvl w:ilvl="7" w:tplc="100C0003" w:tentative="1">
+      <w:start w:val="1"/>
+      <w:numFmt w:val="bullet"/>
+      <w:lvlText w:val="o"/>
+      <w:lvlJc w:val="left"/>
+      <w:pPr>
+        <w:ind w:left="5760" w:hanging="360"/>
+      </w:pPr>
+      <w:rPr>
+        <w:rFonts w:ascii="Courier New" w:hAnsi="Courier New" w:cs="Courier New" w:hint="default"/>
+      </w:rPr>
+    </w:lvl>
+    <w:lvl w:ilvl="8" w:tplc="100C0005" w:tentative="1">
+      <w:start w:val="1"/>
+      <w:numFmt w:val="bullet"/>
+      <w:lvlText w:val=""/>
+      <w:lvlJc w:val="left"/>
+      <w:pPr>
+        <w:ind w:left="6480" w:hanging="360"/>
+      </w:pPr>
+      <w:rPr>
+        <w:rFonts w:ascii="Wingdings" w:hAnsi="Wingdings" w:hint="default"/>
+      </w:rPr>
+    </w:lvl>
+  </w:abstractNum>
+  <w:abstractNum w:abstractNumId="32">
     <w:nsid w:val="35B8069C"/>
     <w:multiLevelType w:val="hybridMultilevel"/>
     <w:tmpl w:val="A0E4CBF6"/>
@@ -25124,7 +25978,7 @@
       </w:rPr>
     </w:lvl>
   </w:abstractNum>
-  <w:abstractNum w:abstractNumId="31">
+  <w:abstractNum w:abstractNumId="33">
     <w:nsid w:val="392879A2"/>
     <w:multiLevelType w:val="hybridMultilevel"/>
     <w:tmpl w:val="320EA4CA"/>
@@ -25237,7 +26091,7 @@
       </w:rPr>
     </w:lvl>
   </w:abstractNum>
-  <w:abstractNum w:abstractNumId="32">
+  <w:abstractNum w:abstractNumId="34">
     <w:nsid w:val="3A045B44"/>
     <w:multiLevelType w:val="hybridMultilevel"/>
     <w:tmpl w:val="3850A854"/>
@@ -25350,7 +26204,7 @@
       </w:rPr>
     </w:lvl>
   </w:abstractNum>
-  <w:abstractNum w:abstractNumId="33">
+  <w:abstractNum w:abstractNumId="35">
     <w:nsid w:val="3A4A6106"/>
     <w:multiLevelType w:val="hybridMultilevel"/>
     <w:tmpl w:val="FC8AF60E"/>
@@ -25463,7 +26317,7 @@
       </w:rPr>
     </w:lvl>
   </w:abstractNum>
-  <w:abstractNum w:abstractNumId="34">
+  <w:abstractNum w:abstractNumId="36">
     <w:nsid w:val="3D0063D6"/>
     <w:multiLevelType w:val="hybridMultilevel"/>
     <w:tmpl w:val="C7B0288E"/>
@@ -25576,7 +26430,7 @@
       </w:rPr>
     </w:lvl>
   </w:abstractNum>
-  <w:abstractNum w:abstractNumId="35">
+  <w:abstractNum w:abstractNumId="37">
     <w:nsid w:val="3E586D86"/>
     <w:multiLevelType w:val="hybridMultilevel"/>
     <w:tmpl w:val="06B484D0"/>
@@ -25689,7 +26543,7 @@
       </w:rPr>
     </w:lvl>
   </w:abstractNum>
-  <w:abstractNum w:abstractNumId="36">
+  <w:abstractNum w:abstractNumId="38">
     <w:nsid w:val="3F893625"/>
     <w:multiLevelType w:val="hybridMultilevel"/>
     <w:tmpl w:val="B3CC1AE8"/>
@@ -25802,7 +26656,7 @@
       </w:rPr>
     </w:lvl>
   </w:abstractNum>
-  <w:abstractNum w:abstractNumId="37">
+  <w:abstractNum w:abstractNumId="39">
     <w:nsid w:val="41092510"/>
     <w:multiLevelType w:val="hybridMultilevel"/>
     <w:tmpl w:val="3DECDBCA"/>
@@ -25915,7 +26769,7 @@
       </w:rPr>
     </w:lvl>
   </w:abstractNum>
-  <w:abstractNum w:abstractNumId="38">
+  <w:abstractNum w:abstractNumId="40">
     <w:nsid w:val="41A34204"/>
     <w:multiLevelType w:val="hybridMultilevel"/>
     <w:tmpl w:val="CECAB940"/>
@@ -26028,7 +26882,7 @@
       </w:rPr>
     </w:lvl>
   </w:abstractNum>
-  <w:abstractNum w:abstractNumId="39">
+  <w:abstractNum w:abstractNumId="41">
     <w:nsid w:val="440C3EEC"/>
     <w:multiLevelType w:val="hybridMultilevel"/>
     <w:tmpl w:val="6C12794E"/>
@@ -26141,7 +26995,7 @@
       </w:rPr>
     </w:lvl>
   </w:abstractNum>
-  <w:abstractNum w:abstractNumId="40">
+  <w:abstractNum w:abstractNumId="42">
     <w:nsid w:val="44E83A4D"/>
     <w:multiLevelType w:val="hybridMultilevel"/>
     <w:tmpl w:val="C81454E8"/>
@@ -26254,7 +27108,7 @@
       </w:rPr>
     </w:lvl>
   </w:abstractNum>
-  <w:abstractNum w:abstractNumId="41">
+  <w:abstractNum w:abstractNumId="43">
     <w:nsid w:val="465A1E2D"/>
     <w:multiLevelType w:val="hybridMultilevel"/>
     <w:tmpl w:val="C576D7A8"/>
@@ -26367,7 +27221,7 @@
       </w:rPr>
     </w:lvl>
   </w:abstractNum>
-  <w:abstractNum w:abstractNumId="42">
+  <w:abstractNum w:abstractNumId="44">
     <w:nsid w:val="4AE45467"/>
     <w:multiLevelType w:val="hybridMultilevel"/>
     <w:tmpl w:val="5F8E67D6"/>
@@ -26480,7 +27334,7 @@
       </w:rPr>
     </w:lvl>
   </w:abstractNum>
-  <w:abstractNum w:abstractNumId="43">
+  <w:abstractNum w:abstractNumId="45">
     <w:nsid w:val="4C42426B"/>
     <w:multiLevelType w:val="hybridMultilevel"/>
     <w:tmpl w:val="764A59E0"/>
@@ -26593,7 +27447,7 @@
       </w:rPr>
     </w:lvl>
   </w:abstractNum>
-  <w:abstractNum w:abstractNumId="44">
+  <w:abstractNum w:abstractNumId="46">
     <w:nsid w:val="4DAB4E78"/>
     <w:multiLevelType w:val="hybridMultilevel"/>
     <w:tmpl w:val="54B04EB2"/>
@@ -26706,7 +27560,7 @@
       </w:rPr>
     </w:lvl>
   </w:abstractNum>
-  <w:abstractNum w:abstractNumId="45">
+  <w:abstractNum w:abstractNumId="47">
     <w:nsid w:val="4DB274B4"/>
     <w:multiLevelType w:val="hybridMultilevel"/>
     <w:tmpl w:val="E806B3C2"/>
@@ -26819,7 +27673,7 @@
       </w:rPr>
     </w:lvl>
   </w:abstractNum>
-  <w:abstractNum w:abstractNumId="46">
+  <w:abstractNum w:abstractNumId="48">
     <w:nsid w:val="504D6615"/>
     <w:multiLevelType w:val="hybridMultilevel"/>
     <w:tmpl w:val="23721B2A"/>
@@ -26932,7 +27786,93 @@
       </w:rPr>
     </w:lvl>
   </w:abstractNum>
-  <w:abstractNum w:abstractNumId="47">
+  <w:abstractNum w:abstractNumId="49">
+    <w:nsid w:val="524D1E0A"/>
+    <w:multiLevelType w:val="hybridMultilevel"/>
+    <w:tmpl w:val="1570C2D2"/>
+    <w:lvl w:ilvl="0" w:tplc="100C000F">
+      <w:start w:val="1"/>
+      <w:numFmt w:val="decimal"/>
+      <w:lvlText w:val="%1."/>
+      <w:lvlJc w:val="left"/>
+      <w:pPr>
+        <w:ind w:left="720" w:hanging="360"/>
+      </w:pPr>
+    </w:lvl>
+    <w:lvl w:ilvl="1" w:tplc="100C0019" w:tentative="1">
+      <w:start w:val="1"/>
+      <w:numFmt w:val="lowerLetter"/>
+      <w:lvlText w:val="%2."/>
+      <w:lvlJc w:val="left"/>
+      <w:pPr>
+        <w:ind w:left="1440" w:hanging="360"/>
+      </w:pPr>
+    </w:lvl>
+    <w:lvl w:ilvl="2" w:tplc="100C001B" w:tentative="1">
+      <w:start w:val="1"/>
+      <w:numFmt w:val="lowerRoman"/>
+      <w:lvlText w:val="%3."/>
+      <w:lvlJc w:val="right"/>
+      <w:pPr>
+        <w:ind w:left="2160" w:hanging="180"/>
+      </w:pPr>
+    </w:lvl>
+    <w:lvl w:ilvl="3" w:tplc="100C000F" w:tentative="1">
+      <w:start w:val="1"/>
+      <w:numFmt w:val="decimal"/>
+      <w:lvlText w:val="%4."/>
+      <w:lvlJc w:val="left"/>
+      <w:pPr>
+        <w:ind w:left="2880" w:hanging="360"/>
+      </w:pPr>
+    </w:lvl>
+    <w:lvl w:ilvl="4" w:tplc="100C0019" w:tentative="1">
+      <w:start w:val="1"/>
+      <w:numFmt w:val="lowerLetter"/>
+      <w:lvlText w:val="%5."/>
+      <w:lvlJc w:val="left"/>
+      <w:pPr>
+        <w:ind w:left="3600" w:hanging="360"/>
+      </w:pPr>
+    </w:lvl>
+    <w:lvl w:ilvl="5" w:tplc="100C001B" w:tentative="1">
+      <w:start w:val="1"/>
+      <w:numFmt w:val="lowerRoman"/>
+      <w:lvlText w:val="%6."/>
+      <w:lvlJc w:val="right"/>
+      <w:pPr>
+        <w:ind w:left="4320" w:hanging="180"/>
+      </w:pPr>
+    </w:lvl>
+    <w:lvl w:ilvl="6" w:tplc="100C000F" w:tentative="1">
+      <w:start w:val="1"/>
+      <w:numFmt w:val="decimal"/>
+      <w:lvlText w:val="%7."/>
+      <w:lvlJc w:val="left"/>
+      <w:pPr>
+        <w:ind w:left="5040" w:hanging="360"/>
+      </w:pPr>
+    </w:lvl>
+    <w:lvl w:ilvl="7" w:tplc="100C0019" w:tentative="1">
+      <w:start w:val="1"/>
+      <w:numFmt w:val="lowerLetter"/>
+      <w:lvlText w:val="%8."/>
+      <w:lvlJc w:val="left"/>
+      <w:pPr>
+        <w:ind w:left="5760" w:hanging="360"/>
+      </w:pPr>
+    </w:lvl>
+    <w:lvl w:ilvl="8" w:tplc="100C001B" w:tentative="1">
+      <w:start w:val="1"/>
+      <w:numFmt w:val="lowerRoman"/>
+      <w:lvlText w:val="%9."/>
+      <w:lvlJc w:val="right"/>
+      <w:pPr>
+        <w:ind w:left="6480" w:hanging="180"/>
+      </w:pPr>
+    </w:lvl>
+  </w:abstractNum>
+  <w:abstractNum w:abstractNumId="50">
     <w:nsid w:val="525E38E0"/>
     <w:multiLevelType w:val="hybridMultilevel"/>
     <w:tmpl w:val="57663574"/>
@@ -27045,7 +27985,7 @@
       </w:rPr>
     </w:lvl>
   </w:abstractNum>
-  <w:abstractNum w:abstractNumId="48">
+  <w:abstractNum w:abstractNumId="51">
     <w:nsid w:val="5ACB5F5E"/>
     <w:multiLevelType w:val="hybridMultilevel"/>
     <w:tmpl w:val="B1D82CF8"/>
@@ -27158,7 +28098,7 @@
       </w:rPr>
     </w:lvl>
   </w:abstractNum>
-  <w:abstractNum w:abstractNumId="49">
+  <w:abstractNum w:abstractNumId="52">
     <w:nsid w:val="5C892EA7"/>
     <w:multiLevelType w:val="hybridMultilevel"/>
     <w:tmpl w:val="E5A6A7DE"/>
@@ -27271,7 +28211,7 @@
       </w:rPr>
     </w:lvl>
   </w:abstractNum>
-  <w:abstractNum w:abstractNumId="50">
+  <w:abstractNum w:abstractNumId="53">
     <w:nsid w:val="60E50D0C"/>
     <w:multiLevelType w:val="hybridMultilevel"/>
     <w:tmpl w:val="76C03AB0"/>
@@ -27384,7 +28324,7 @@
       </w:rPr>
     </w:lvl>
   </w:abstractNum>
-  <w:abstractNum w:abstractNumId="51">
+  <w:abstractNum w:abstractNumId="54">
     <w:nsid w:val="63673E89"/>
     <w:multiLevelType w:val="hybridMultilevel"/>
     <w:tmpl w:val="81400508"/>
@@ -27497,7 +28437,7 @@
       </w:rPr>
     </w:lvl>
   </w:abstractNum>
-  <w:abstractNum w:abstractNumId="52">
+  <w:abstractNum w:abstractNumId="55">
     <w:nsid w:val="644D1982"/>
     <w:multiLevelType w:val="hybridMultilevel"/>
     <w:tmpl w:val="AB5EDAB4"/>
@@ -27583,7 +28523,7 @@
       </w:pPr>
     </w:lvl>
   </w:abstractNum>
-  <w:abstractNum w:abstractNumId="53">
+  <w:abstractNum w:abstractNumId="56">
     <w:nsid w:val="656D642A"/>
     <w:multiLevelType w:val="hybridMultilevel"/>
     <w:tmpl w:val="C254B906"/>
@@ -27669,7 +28609,7 @@
       </w:pPr>
     </w:lvl>
   </w:abstractNum>
-  <w:abstractNum w:abstractNumId="54">
+  <w:abstractNum w:abstractNumId="57">
     <w:nsid w:val="66081CD2"/>
     <w:multiLevelType w:val="hybridMultilevel"/>
     <w:tmpl w:val="D70EEE54"/>
@@ -27782,7 +28722,7 @@
       </w:rPr>
     </w:lvl>
   </w:abstractNum>
-  <w:abstractNum w:abstractNumId="55">
+  <w:abstractNum w:abstractNumId="58">
     <w:nsid w:val="690A79BA"/>
     <w:multiLevelType w:val="hybridMultilevel"/>
     <w:tmpl w:val="3F22565E"/>
@@ -27895,7 +28835,7 @@
       </w:rPr>
     </w:lvl>
   </w:abstractNum>
-  <w:abstractNum w:abstractNumId="56">
+  <w:abstractNum w:abstractNumId="59">
     <w:nsid w:val="6A7F5612"/>
     <w:multiLevelType w:val="hybridMultilevel"/>
     <w:tmpl w:val="8E142804"/>
@@ -28008,7 +28948,7 @@
       </w:rPr>
     </w:lvl>
   </w:abstractNum>
-  <w:abstractNum w:abstractNumId="57">
+  <w:abstractNum w:abstractNumId="60">
     <w:nsid w:val="6A8D7C1D"/>
     <w:multiLevelType w:val="hybridMultilevel"/>
     <w:tmpl w:val="8DF0A33A"/>
@@ -28121,7 +29061,7 @@
       </w:rPr>
     </w:lvl>
   </w:abstractNum>
-  <w:abstractNum w:abstractNumId="58">
+  <w:abstractNum w:abstractNumId="61">
     <w:nsid w:val="6F6118B5"/>
     <w:multiLevelType w:val="hybridMultilevel"/>
     <w:tmpl w:val="2DB0006A"/>
@@ -28234,7 +29174,7 @@
       </w:rPr>
     </w:lvl>
   </w:abstractNum>
-  <w:abstractNum w:abstractNumId="59">
+  <w:abstractNum w:abstractNumId="62">
     <w:nsid w:val="70B22AA8"/>
     <w:multiLevelType w:val="hybridMultilevel"/>
     <w:tmpl w:val="71C03346"/>
@@ -28347,7 +29287,7 @@
       </w:rPr>
     </w:lvl>
   </w:abstractNum>
-  <w:abstractNum w:abstractNumId="60">
+  <w:abstractNum w:abstractNumId="63">
     <w:nsid w:val="735F4BA5"/>
     <w:multiLevelType w:val="hybridMultilevel"/>
     <w:tmpl w:val="5A6072AE"/>
@@ -28460,7 +29400,7 @@
       </w:rPr>
     </w:lvl>
   </w:abstractNum>
-  <w:abstractNum w:abstractNumId="61">
+  <w:abstractNum w:abstractNumId="64">
     <w:nsid w:val="74095040"/>
     <w:multiLevelType w:val="hybridMultilevel"/>
     <w:tmpl w:val="FF0C09C8"/>
@@ -28573,7 +29513,7 @@
       </w:rPr>
     </w:lvl>
   </w:abstractNum>
-  <w:abstractNum w:abstractNumId="62">
+  <w:abstractNum w:abstractNumId="65">
     <w:nsid w:val="74702BBD"/>
     <w:multiLevelType w:val="hybridMultilevel"/>
     <w:tmpl w:val="5532BB48"/>
@@ -28686,7 +29626,7 @@
       </w:rPr>
     </w:lvl>
   </w:abstractNum>
-  <w:abstractNum w:abstractNumId="63">
+  <w:abstractNum w:abstractNumId="66">
     <w:nsid w:val="770D7673"/>
     <w:multiLevelType w:val="hybridMultilevel"/>
     <w:tmpl w:val="6AF811C8"/>
@@ -28799,7 +29739,7 @@
       </w:rPr>
     </w:lvl>
   </w:abstractNum>
-  <w:abstractNum w:abstractNumId="64">
+  <w:abstractNum w:abstractNumId="67">
     <w:nsid w:val="77D862F2"/>
     <w:multiLevelType w:val="hybridMultilevel"/>
     <w:tmpl w:val="43D6DD76"/>
@@ -28912,7 +29852,7 @@
       </w:rPr>
     </w:lvl>
   </w:abstractNum>
-  <w:abstractNum w:abstractNumId="65">
+  <w:abstractNum w:abstractNumId="68">
     <w:nsid w:val="782A42F3"/>
     <w:multiLevelType w:val="hybridMultilevel"/>
     <w:tmpl w:val="34E48E10"/>
@@ -29025,7 +29965,7 @@
       </w:rPr>
     </w:lvl>
   </w:abstractNum>
-  <w:abstractNum w:abstractNumId="66">
+  <w:abstractNum w:abstractNumId="69">
     <w:nsid w:val="78825E2D"/>
     <w:multiLevelType w:val="hybridMultilevel"/>
     <w:tmpl w:val="6CE64826"/>
@@ -29138,7 +30078,7 @@
       </w:rPr>
     </w:lvl>
   </w:abstractNum>
-  <w:abstractNum w:abstractNumId="67">
+  <w:abstractNum w:abstractNumId="70">
     <w:nsid w:val="78FD5153"/>
     <w:multiLevelType w:val="hybridMultilevel"/>
     <w:tmpl w:val="342E11B0"/>
@@ -29251,7 +30191,7 @@
       </w:rPr>
     </w:lvl>
   </w:abstractNum>
-  <w:abstractNum w:abstractNumId="68">
+  <w:abstractNum w:abstractNumId="71">
     <w:nsid w:val="7AC07D76"/>
     <w:multiLevelType w:val="hybridMultilevel"/>
     <w:tmpl w:val="E40AEF6C"/>
@@ -29364,7 +30304,7 @@
       </w:rPr>
     </w:lvl>
   </w:abstractNum>
-  <w:abstractNum w:abstractNumId="69">
+  <w:abstractNum w:abstractNumId="72">
     <w:nsid w:val="7B640CB0"/>
     <w:multiLevelType w:val="hybridMultilevel"/>
     <w:tmpl w:val="C8724636"/>
@@ -29477,7 +30417,7 @@
       </w:rPr>
     </w:lvl>
   </w:abstractNum>
-  <w:abstractNum w:abstractNumId="70">
+  <w:abstractNum w:abstractNumId="73">
     <w:nsid w:val="7C6A4C69"/>
     <w:multiLevelType w:val="hybridMultilevel"/>
     <w:tmpl w:val="E7D8EE94"/>
@@ -29590,7 +30530,7 @@
       </w:rPr>
     </w:lvl>
   </w:abstractNum>
-  <w:abstractNum w:abstractNumId="71">
+  <w:abstractNum w:abstractNumId="74">
     <w:nsid w:val="7CFD366D"/>
     <w:multiLevelType w:val="hybridMultilevel"/>
     <w:tmpl w:val="4F6EAF08"/>
@@ -29703,221 +30643,346 @@
       </w:rPr>
     </w:lvl>
   </w:abstractNum>
+  <w:abstractNum w:abstractNumId="75">
+    <w:nsid w:val="7FA070B0"/>
+    <w:multiLevelType w:val="hybridMultilevel"/>
+    <w:tmpl w:val="CC7078B0"/>
+    <w:lvl w:ilvl="0" w:tplc="100C0001">
+      <w:start w:val="1"/>
+      <w:numFmt w:val="bullet"/>
+      <w:lvlText w:val=""/>
+      <w:lvlJc w:val="left"/>
+      <w:pPr>
+        <w:ind w:left="720" w:hanging="360"/>
+      </w:pPr>
+      <w:rPr>
+        <w:rFonts w:ascii="Symbol" w:hAnsi="Symbol" w:hint="default"/>
+      </w:rPr>
+    </w:lvl>
+    <w:lvl w:ilvl="1" w:tplc="100C0003" w:tentative="1">
+      <w:start w:val="1"/>
+      <w:numFmt w:val="bullet"/>
+      <w:lvlText w:val="o"/>
+      <w:lvlJc w:val="left"/>
+      <w:pPr>
+        <w:ind w:left="1440" w:hanging="360"/>
+      </w:pPr>
+      <w:rPr>
+        <w:rFonts w:ascii="Courier New" w:hAnsi="Courier New" w:cs="Courier New" w:hint="default"/>
+      </w:rPr>
+    </w:lvl>
+    <w:lvl w:ilvl="2" w:tplc="100C0005" w:tentative="1">
+      <w:start w:val="1"/>
+      <w:numFmt w:val="bullet"/>
+      <w:lvlText w:val=""/>
+      <w:lvlJc w:val="left"/>
+      <w:pPr>
+        <w:ind w:left="2160" w:hanging="360"/>
+      </w:pPr>
+      <w:rPr>
+        <w:rFonts w:ascii="Wingdings" w:hAnsi="Wingdings" w:hint="default"/>
+      </w:rPr>
+    </w:lvl>
+    <w:lvl w:ilvl="3" w:tplc="100C0001" w:tentative="1">
+      <w:start w:val="1"/>
+      <w:numFmt w:val="bullet"/>
+      <w:lvlText w:val=""/>
+      <w:lvlJc w:val="left"/>
+      <w:pPr>
+        <w:ind w:left="2880" w:hanging="360"/>
+      </w:pPr>
+      <w:rPr>
+        <w:rFonts w:ascii="Symbol" w:hAnsi="Symbol" w:hint="default"/>
+      </w:rPr>
+    </w:lvl>
+    <w:lvl w:ilvl="4" w:tplc="100C0003" w:tentative="1">
+      <w:start w:val="1"/>
+      <w:numFmt w:val="bullet"/>
+      <w:lvlText w:val="o"/>
+      <w:lvlJc w:val="left"/>
+      <w:pPr>
+        <w:ind w:left="3600" w:hanging="360"/>
+      </w:pPr>
+      <w:rPr>
+        <w:rFonts w:ascii="Courier New" w:hAnsi="Courier New" w:cs="Courier New" w:hint="default"/>
+      </w:rPr>
+    </w:lvl>
+    <w:lvl w:ilvl="5" w:tplc="100C0005" w:tentative="1">
+      <w:start w:val="1"/>
+      <w:numFmt w:val="bullet"/>
+      <w:lvlText w:val=""/>
+      <w:lvlJc w:val="left"/>
+      <w:pPr>
+        <w:ind w:left="4320" w:hanging="360"/>
+      </w:pPr>
+      <w:rPr>
+        <w:rFonts w:ascii="Wingdings" w:hAnsi="Wingdings" w:hint="default"/>
+      </w:rPr>
+    </w:lvl>
+    <w:lvl w:ilvl="6" w:tplc="100C0001" w:tentative="1">
+      <w:start w:val="1"/>
+      <w:numFmt w:val="bullet"/>
+      <w:lvlText w:val=""/>
+      <w:lvlJc w:val="left"/>
+      <w:pPr>
+        <w:ind w:left="5040" w:hanging="360"/>
+      </w:pPr>
+      <w:rPr>
+        <w:rFonts w:ascii="Symbol" w:hAnsi="Symbol" w:hint="default"/>
+      </w:rPr>
+    </w:lvl>
+    <w:lvl w:ilvl="7" w:tplc="100C0003" w:tentative="1">
+      <w:start w:val="1"/>
+      <w:numFmt w:val="bullet"/>
+      <w:lvlText w:val="o"/>
+      <w:lvlJc w:val="left"/>
+      <w:pPr>
+        <w:ind w:left="5760" w:hanging="360"/>
+      </w:pPr>
+      <w:rPr>
+        <w:rFonts w:ascii="Courier New" w:hAnsi="Courier New" w:cs="Courier New" w:hint="default"/>
+      </w:rPr>
+    </w:lvl>
+    <w:lvl w:ilvl="8" w:tplc="100C0005" w:tentative="1">
+      <w:start w:val="1"/>
+      <w:numFmt w:val="bullet"/>
+      <w:lvlText w:val=""/>
+      <w:lvlJc w:val="left"/>
+      <w:pPr>
+        <w:ind w:left="6480" w:hanging="360"/>
+      </w:pPr>
+      <w:rPr>
+        <w:rFonts w:ascii="Wingdings" w:hAnsi="Wingdings" w:hint="default"/>
+      </w:rPr>
+    </w:lvl>
+  </w:abstractNum>
   <w:num w:numId="1">
-    <w:abstractNumId w:val="61"/>
+    <w:abstractNumId w:val="64"/>
   </w:num>
   <w:num w:numId="2">
-    <w:abstractNumId w:val="15"/>
+    <w:abstractNumId w:val="16"/>
   </w:num>
   <w:num w:numId="3">
-    <w:abstractNumId w:val="33"/>
+    <w:abstractNumId w:val="35"/>
   </w:num>
   <w:num w:numId="4">
-    <w:abstractNumId w:val="21"/>
+    <w:abstractNumId w:val="22"/>
   </w:num>
   <w:num w:numId="5">
-    <w:abstractNumId w:val="57"/>
+    <w:abstractNumId w:val="60"/>
   </w:num>
   <w:num w:numId="6">
-    <w:abstractNumId w:val="65"/>
+    <w:abstractNumId w:val="68"/>
   </w:num>
   <w:num w:numId="7">
-    <w:abstractNumId w:val="59"/>
+    <w:abstractNumId w:val="62"/>
   </w:num>
   <w:num w:numId="8">
-    <w:abstractNumId w:val="17"/>
+    <w:abstractNumId w:val="18"/>
   </w:num>
   <w:num w:numId="9">
-    <w:abstractNumId w:val="64"/>
+    <w:abstractNumId w:val="67"/>
   </w:num>
   <w:num w:numId="10">
     <w:abstractNumId w:val="1"/>
   </w:num>
   <w:num w:numId="11">
+    <w:abstractNumId w:val="24"/>
+  </w:num>
+  <w:num w:numId="12">
+    <w:abstractNumId w:val="41"/>
+  </w:num>
+  <w:num w:numId="13">
+    <w:abstractNumId w:val="20"/>
+  </w:num>
+  <w:num w:numId="14">
+    <w:abstractNumId w:val="39"/>
+  </w:num>
+  <w:num w:numId="15">
+    <w:abstractNumId w:val="54"/>
+  </w:num>
+  <w:num w:numId="16">
+    <w:abstractNumId w:val="65"/>
+  </w:num>
+  <w:num w:numId="17">
+    <w:abstractNumId w:val="72"/>
+  </w:num>
+  <w:num w:numId="18">
+    <w:abstractNumId w:val="19"/>
+  </w:num>
+  <w:num w:numId="19">
+    <w:abstractNumId w:val="26"/>
+  </w:num>
+  <w:num w:numId="20">
+    <w:abstractNumId w:val="9"/>
+  </w:num>
+  <w:num w:numId="21">
+    <w:abstractNumId w:val="70"/>
+  </w:num>
+  <w:num w:numId="22">
+    <w:abstractNumId w:val="55"/>
+  </w:num>
+  <w:num w:numId="23">
+    <w:abstractNumId w:val="10"/>
+  </w:num>
+  <w:num w:numId="24">
+    <w:abstractNumId w:val="50"/>
+  </w:num>
+  <w:num w:numId="25">
+    <w:abstractNumId w:val="48"/>
+  </w:num>
+  <w:num w:numId="26">
+    <w:abstractNumId w:val="46"/>
+  </w:num>
+  <w:num w:numId="27">
+    <w:abstractNumId w:val="25"/>
+  </w:num>
+  <w:num w:numId="28">
+    <w:abstractNumId w:val="51"/>
+  </w:num>
+  <w:num w:numId="29">
     <w:abstractNumId w:val="23"/>
   </w:num>
-  <w:num w:numId="12">
-    <w:abstractNumId w:val="39"/>
+  <w:num w:numId="30">
+    <w:abstractNumId w:val="47"/>
   </w:num>
-  <w:num w:numId="13">
-    <w:abstractNumId w:val="19"/>
+  <w:num w:numId="31">
+    <w:abstractNumId w:val="56"/>
   </w:num>
-  <w:num w:numId="14">
-    <w:abstractNumId w:val="37"/>
+  <w:num w:numId="32">
+    <w:abstractNumId w:val="44"/>
   </w:num>
-  <w:num w:numId="15">
-    <w:abstractNumId w:val="51"/>
-  </w:num>
-  <w:num w:numId="16">
-    <w:abstractNumId w:val="62"/>
-  </w:num>
-  <w:num w:numId="17">
-    <w:abstractNumId w:val="69"/>
-  </w:num>
-  <w:num w:numId="18">
-    <w:abstractNumId w:val="18"/>
-  </w:num>
-  <w:num w:numId="19">
-    <w:abstractNumId w:val="25"/>
-  </w:num>
-  <w:num w:numId="20">
-    <w:abstractNumId w:val="8"/>
-  </w:num>
-  <w:num w:numId="21">
-    <w:abstractNumId w:val="67"/>
-  </w:num>
-  <w:num w:numId="22">
+  <w:num w:numId="33">
     <w:abstractNumId w:val="52"/>
   </w:num>
-  <w:num w:numId="23">
-    <w:abstractNumId w:val="9"/>
-  </w:num>
-  <w:num w:numId="24">
-    <w:abstractNumId w:val="47"/>
-  </w:num>
-  <w:num w:numId="25">
-    <w:abstractNumId w:val="46"/>
-  </w:num>
-  <w:num w:numId="26">
-    <w:abstractNumId w:val="44"/>
-  </w:num>
-  <w:num w:numId="27">
-    <w:abstractNumId w:val="24"/>
-  </w:num>
-  <w:num w:numId="28">
-    <w:abstractNumId w:val="48"/>
-  </w:num>
-  <w:num w:numId="29">
-    <w:abstractNumId w:val="22"/>
-  </w:num>
-  <w:num w:numId="30">
-    <w:abstractNumId w:val="45"/>
-  </w:num>
-  <w:num w:numId="31">
-    <w:abstractNumId w:val="53"/>
-  </w:num>
-  <w:num w:numId="32">
-    <w:abstractNumId w:val="42"/>
-  </w:num>
-  <w:num w:numId="33">
-    <w:abstractNumId w:val="49"/>
-  </w:num>
   <w:num w:numId="34">
-    <w:abstractNumId w:val="36"/>
+    <w:abstractNumId w:val="38"/>
   </w:num>
   <w:num w:numId="35">
-    <w:abstractNumId w:val="35"/>
+    <w:abstractNumId w:val="37"/>
   </w:num>
   <w:num w:numId="36">
     <w:abstractNumId w:val="0"/>
   </w:num>
   <w:num w:numId="37">
-    <w:abstractNumId w:val="54"/>
+    <w:abstractNumId w:val="57"/>
   </w:num>
   <w:num w:numId="38">
+    <w:abstractNumId w:val="29"/>
+  </w:num>
+  <w:num w:numId="39">
+    <w:abstractNumId w:val="21"/>
+  </w:num>
+  <w:num w:numId="40">
+    <w:abstractNumId w:val="32"/>
+  </w:num>
+  <w:num w:numId="41">
+    <w:abstractNumId w:val="40"/>
+  </w:num>
+  <w:num w:numId="42">
+    <w:abstractNumId w:val="63"/>
+  </w:num>
+  <w:num w:numId="43">
+    <w:abstractNumId w:val="58"/>
+  </w:num>
+  <w:num w:numId="44">
+    <w:abstractNumId w:val="33"/>
+  </w:num>
+  <w:num w:numId="45">
+    <w:abstractNumId w:val="36"/>
+  </w:num>
+  <w:num w:numId="46">
+    <w:abstractNumId w:val="13"/>
+  </w:num>
+  <w:num w:numId="47">
+    <w:abstractNumId w:val="61"/>
+  </w:num>
+  <w:num w:numId="48">
+    <w:abstractNumId w:val="43"/>
+  </w:num>
+  <w:num w:numId="49">
+    <w:abstractNumId w:val="6"/>
+  </w:num>
+  <w:num w:numId="50">
+    <w:abstractNumId w:val="59"/>
+  </w:num>
+  <w:num w:numId="51">
+    <w:abstractNumId w:val="30"/>
+  </w:num>
+  <w:num w:numId="52">
+    <w:abstractNumId w:val="42"/>
+  </w:num>
+  <w:num w:numId="53">
+    <w:abstractNumId w:val="53"/>
+  </w:num>
+  <w:num w:numId="54">
+    <w:abstractNumId w:val="17"/>
+  </w:num>
+  <w:num w:numId="55">
+    <w:abstractNumId w:val="15"/>
+  </w:num>
+  <w:num w:numId="56">
+    <w:abstractNumId w:val="69"/>
+  </w:num>
+  <w:num w:numId="57">
+    <w:abstractNumId w:val="5"/>
+  </w:num>
+  <w:num w:numId="58">
+    <w:abstractNumId w:val="71"/>
+  </w:num>
+  <w:num w:numId="59">
+    <w:abstractNumId w:val="74"/>
+  </w:num>
+  <w:num w:numId="60">
+    <w:abstractNumId w:val="7"/>
+  </w:num>
+  <w:num w:numId="61">
+    <w:abstractNumId w:val="66"/>
+  </w:num>
+  <w:num w:numId="62">
+    <w:abstractNumId w:val="3"/>
+  </w:num>
+  <w:num w:numId="63">
+    <w:abstractNumId w:val="12"/>
+  </w:num>
+  <w:num w:numId="64">
+    <w:abstractNumId w:val="27"/>
+  </w:num>
+  <w:num w:numId="65">
+    <w:abstractNumId w:val="73"/>
+  </w:num>
+  <w:num w:numId="66">
+    <w:abstractNumId w:val="34"/>
+  </w:num>
+  <w:num w:numId="67">
+    <w:abstractNumId w:val="4"/>
+  </w:num>
+  <w:num w:numId="68">
+    <w:abstractNumId w:val="45"/>
+  </w:num>
+  <w:num w:numId="69">
+    <w:abstractNumId w:val="14"/>
+  </w:num>
+  <w:num w:numId="70">
+    <w:abstractNumId w:val="8"/>
+  </w:num>
+  <w:num w:numId="71">
+    <w:abstractNumId w:val="11"/>
+  </w:num>
+  <w:num w:numId="72">
     <w:abstractNumId w:val="28"/>
   </w:num>
-  <w:num w:numId="39">
-    <w:abstractNumId w:val="20"/>
+  <w:num w:numId="73">
+    <w:abstractNumId w:val="2"/>
   </w:num>
-  <w:num w:numId="40">
-    <w:abstractNumId w:val="30"/>
+  <w:num w:numId="74">
+    <w:abstractNumId w:val="75"/>
   </w:num>
-  <w:num w:numId="41">
-    <w:abstractNumId w:val="38"/>
-  </w:num>
-  <w:num w:numId="42">
-    <w:abstractNumId w:val="60"/>
-  </w:num>
-  <w:num w:numId="43">
-    <w:abstractNumId w:val="55"/>
-  </w:num>
-  <w:num w:numId="44">
+  <w:num w:numId="75">
     <w:abstractNumId w:val="31"/>
   </w:num>
-  <w:num w:numId="45">
-    <w:abstractNumId w:val="34"/>
-  </w:num>
-  <w:num w:numId="46">
-    <w:abstractNumId w:val="12"/>
-  </w:num>
-  <w:num w:numId="47">
-    <w:abstractNumId w:val="58"/>
-  </w:num>
-  <w:num w:numId="48">
-    <w:abstractNumId w:val="41"/>
-  </w:num>
-  <w:num w:numId="49">
-    <w:abstractNumId w:val="5"/>
-  </w:num>
-  <w:num w:numId="50">
-    <w:abstractNumId w:val="56"/>
-  </w:num>
-  <w:num w:numId="51">
-    <w:abstractNumId w:val="29"/>
-  </w:num>
-  <w:num w:numId="52">
-    <w:abstractNumId w:val="40"/>
-  </w:num>
-  <w:num w:numId="53">
-    <w:abstractNumId w:val="50"/>
-  </w:num>
-  <w:num w:numId="54">
-    <w:abstractNumId w:val="16"/>
-  </w:num>
-  <w:num w:numId="55">
-    <w:abstractNumId w:val="14"/>
-  </w:num>
-  <w:num w:numId="56">
-    <w:abstractNumId w:val="66"/>
-  </w:num>
-  <w:num w:numId="57">
-    <w:abstractNumId w:val="4"/>
-  </w:num>
-  <w:num w:numId="58">
-    <w:abstractNumId w:val="68"/>
-  </w:num>
-  <w:num w:numId="59">
-    <w:abstractNumId w:val="71"/>
-  </w:num>
-  <w:num w:numId="60">
-    <w:abstractNumId w:val="6"/>
-  </w:num>
-  <w:num w:numId="61">
-    <w:abstractNumId w:val="63"/>
-  </w:num>
-  <w:num w:numId="62">
-    <w:abstractNumId w:val="2"/>
-  </w:num>
-  <w:num w:numId="63">
-    <w:abstractNumId w:val="11"/>
-  </w:num>
-  <w:num w:numId="64">
-    <w:abstractNumId w:val="26"/>
-  </w:num>
-  <w:num w:numId="65">
-    <w:abstractNumId w:val="70"/>
-  </w:num>
-  <w:num w:numId="66">
-    <w:abstractNumId w:val="32"/>
-  </w:num>
-  <w:num w:numId="67">
-    <w:abstractNumId w:val="3"/>
-  </w:num>
-  <w:num w:numId="68">
-    <w:abstractNumId w:val="43"/>
-  </w:num>
-  <w:num w:numId="69">
-    <w:abstractNumId w:val="13"/>
-  </w:num>
-  <w:num w:numId="70">
-    <w:abstractNumId w:val="7"/>
-  </w:num>
-  <w:num w:numId="71">
-    <w:abstractNumId w:val="10"/>
-  </w:num>
-  <w:num w:numId="72">
-    <w:abstractNumId w:val="27"/>
+  <w:num w:numId="76">
+    <w:abstractNumId w:val="49"/>
   </w:num>
   <w:numIdMacAtCleanup w:val="70"/>
 </w:numbering>
@@ -31361,7 +32426,7 @@
 </file>
 
 <file path=customXml/itemProps1.xml><?xml version="1.0" encoding="utf-8"?>
-<ds:datastoreItem xmlns:ds="http://schemas.openxmlformats.org/officeDocument/2006/customXml" ds:itemID="{EA70F87E-444E-4326-832A-8AD67EA7CF99}">
+<ds:datastoreItem xmlns:ds="http://schemas.openxmlformats.org/officeDocument/2006/customXml" ds:itemID="{30B6AE53-3F18-4025-AB02-2C0EEE07F83E}">
   <ds:schemaRefs>
     <ds:schemaRef ds:uri="http://schemas.openxmlformats.org/officeDocument/2006/bibliography"/>
   </ds:schemaRefs>

</xml_diff>

<commit_message>
- Core: documenté l'installation de node.js et de grunt.
git-svn-id: https://svn.opac.ch/svn/cr/branches/vs2010.1@22333 787ff09c-d2b5-7842-b444-8dd0a418631d
</commit_message>
<xml_diff>
--- a/Epsitec.Cresus/External/Documentation/Design/Core - Notes de conception.docx
+++ b/Epsitec.Cresus/External/Documentation/Design/Core - Notes de conception.docx
@@ -1328,7 +1328,6 @@
         <w:pStyle w:val="Heading1"/>
       </w:pPr>
       <w:r>
-        <w:lastRenderedPageBreak/>
         <w:t>Documents commerciaux, d</w:t>
       </w:r>
       <w:r>
@@ -1686,7 +1685,6 @@
     </w:p>
     <w:p>
       <w:r>
-        <w:lastRenderedPageBreak/>
         <w:t>La comptabilisation d’une facture de type rappel ne reprend que les lignes d’articles</w:t>
       </w:r>
       <w:r>
@@ -2307,7 +2305,6 @@
     </w:p>
     <w:p>
       <w:r>
-        <w:lastRenderedPageBreak/>
         <w:t xml:space="preserve">La </w:t>
       </w:r>
       <w:r>
@@ -2628,7 +2625,6 @@
         <w:pStyle w:val="Heading1"/>
       </w:pPr>
       <w:r>
-        <w:lastRenderedPageBreak/>
         <w:t>Documents commerciaux et lignes d’articles</w:t>
       </w:r>
     </w:p>
@@ -3087,7 +3083,6 @@
         <w:pStyle w:val="Normal0"/>
       </w:pPr>
       <w:r>
-        <w:lastRenderedPageBreak/>
         <w:t xml:space="preserve">L’énumération </w:t>
       </w:r>
       <w:r>
@@ -5125,7 +5120,6 @@
         <w:spacing w:after="0" w:line="240" w:lineRule="auto"/>
       </w:pPr>
       <w:r>
-        <w:lastRenderedPageBreak/>
         <w:t>5.2</w:t>
       </w:r>
       <w:r>
@@ -6115,7 +6109,6 @@
         </w:numPr>
       </w:pPr>
       <w:r>
-        <w:lastRenderedPageBreak/>
         <w:t>Quand un groupe contient un unique sous-groupe, il fau</w:t>
       </w:r>
       <w:r>
@@ -7056,7 +7049,6 @@
         <w:pStyle w:val="Heading1"/>
       </w:pPr>
       <w:r>
-        <w:lastRenderedPageBreak/>
         <w:t>Documents commerciaux et calculateur de prix</w:t>
       </w:r>
     </w:p>
@@ -7498,7 +7490,6 @@
         <w:pStyle w:val="Heading2"/>
       </w:pPr>
       <w:r>
-        <w:lastRenderedPageBreak/>
         <w:t>Calculateurs de prix pour les articles</w:t>
       </w:r>
     </w:p>
@@ -8496,7 +8487,6 @@
     </w:p>
     <w:p>
       <w:r>
-        <w:lastRenderedPageBreak/>
         <w:t>En effet, un montant de TVA peut être constitué de plusieurs éléments. Par exemple, une prestation de 2000.– facturées à cheval entre 2010 et 2011 à laquelle s’ajoute la livraison pour 100.– de nourriture en 2011 produirait cette information :</w:t>
       </w:r>
     </w:p>
@@ -8744,7 +8734,6 @@
         <w:pStyle w:val="Heading1"/>
       </w:pPr>
       <w:r>
-        <w:lastRenderedPageBreak/>
         <w:t>Syntaxe pour le formatage</w:t>
       </w:r>
     </w:p>
@@ -9205,7 +9194,6 @@
         <w:pStyle w:val="Heading1"/>
       </w:pPr>
       <w:r>
-        <w:lastRenderedPageBreak/>
         <w:t>Ajouter une base de données dans le ruban</w:t>
       </w:r>
     </w:p>
@@ -9498,7 +9486,6 @@
         <w:pStyle w:val="Heading1"/>
       </w:pPr>
       <w:r>
-        <w:lastRenderedPageBreak/>
         <w:t>Ajouter un projet dans la solution</w:t>
       </w:r>
     </w:p>
@@ -10047,7 +10034,6 @@
         <w:pStyle w:val="Heading1"/>
       </w:pPr>
       <w:r>
-        <w:lastRenderedPageBreak/>
         <w:t>Entités à créer</w:t>
       </w:r>
     </w:p>
@@ -10148,7 +10134,6 @@
         <w:pStyle w:val="Heading1"/>
       </w:pPr>
       <w:r>
-        <w:lastRenderedPageBreak/>
         <w:t>Composants</w:t>
       </w:r>
     </w:p>
@@ -10541,7 +10526,6 @@
         <w:pStyle w:val="Heading3"/>
       </w:pPr>
       <w:r>
-        <w:lastRenderedPageBreak/>
         <w:t>MainViewController</w:t>
       </w:r>
       <w:r>
@@ -10759,7 +10743,6 @@
         </w:numPr>
       </w:pPr>
       <w:r>
-        <w:lastRenderedPageBreak/>
         <w:t xml:space="preserve">Une instance de </w:t>
       </w:r>
       <w:r>
@@ -11237,7 +11220,6 @@
         <w:pStyle w:val="Heading1"/>
       </w:pPr>
       <w:r>
-        <w:lastRenderedPageBreak/>
         <w:t>Éléments de l’interface graphique</w:t>
       </w:r>
     </w:p>
@@ -11676,7 +11658,6 @@
         </w:numPr>
       </w:pPr>
       <w:r>
-        <w:lastRenderedPageBreak/>
         <w:t xml:space="preserve">La méthode </w:t>
       </w:r>
       <w:r>
@@ -12469,7 +12450,6 @@
         <w:pStyle w:val="Heading2"/>
       </w:pPr>
       <w:r>
-        <w:lastRenderedPageBreak/>
         <w:t>Inclusion</w:t>
       </w:r>
     </w:p>
@@ -12522,7 +12502,98 @@
         <w:pStyle w:val="Heading1"/>
       </w:pPr>
       <w:r>
-        <w:lastRenderedPageBreak/>
+        <w:t>Installation de node.js et grunt</w:t>
+      </w:r>
+    </w:p>
+    <w:p>
+      <w:r>
+        <w:t xml:space="preserve">Sur la machine qui doit builder les sources, il faut installer </w:t>
+      </w:r>
+      <w:r>
+        <w:rPr>
+          <w:rStyle w:val="Keyword"/>
+        </w:rPr>
+        <w:t>node.js</w:t>
+      </w:r>
+      <w:r>
+        <w:t xml:space="preserve"> (téléchargement depuis </w:t>
+      </w:r>
+      <w:hyperlink r:id="rId13" w:history="1">
+        <w:r>
+          <w:rPr>
+            <w:rStyle w:val="Hyperlink"/>
+          </w:rPr>
+          <w:t>http://nodejs.org</w:t>
+        </w:r>
+      </w:hyperlink>
+      <w:r>
+        <w:t>) et e</w:t>
+      </w:r>
+      <w:r>
+        <w:t xml:space="preserve">nsuite faire un </w:t>
+      </w:r>
+      <w:r>
+        <w:rPr>
+          <w:rStyle w:val="Keyword"/>
+        </w:rPr>
+        <w:t>npm install</w:t>
+      </w:r>
+      <w:r>
+        <w:t xml:space="preserve"> suivi d’un </w:t>
+      </w:r>
+      <w:r>
+        <w:rPr>
+          <w:rStyle w:val="Keyword"/>
+          <w:lang w:val="en-US"/>
+        </w:rPr>
+        <w:t xml:space="preserve">npm </w:t>
+      </w:r>
+      <w:r>
+        <w:rPr>
+          <w:rStyle w:val="Keyword"/>
+        </w:rPr>
+        <w:t>install grunt-cli -g</w:t>
+      </w:r>
+      <w:r>
+        <w:t xml:space="preserve"> pour avoir l’outil grunt (package de node).</w:t>
+      </w:r>
+    </w:p>
+    <w:p>
+      <w:r>
+        <w:t xml:space="preserve">Dans le dossier </w:t>
+      </w:r>
+      <w:r>
+        <w:rPr>
+          <w:rStyle w:val="Keyword"/>
+        </w:rPr>
+        <w:t>Cresus.WebCore.Client</w:t>
+      </w:r>
+      <w:r>
+        <w:t xml:space="preserve">, </w:t>
+      </w:r>
+      <w:r>
+        <w:t xml:space="preserve">lancer </w:t>
+      </w:r>
+      <w:r>
+        <w:t>la commande « </w:t>
+      </w:r>
+      <w:r>
+        <w:rPr>
+          <w:rStyle w:val="Keyword"/>
+        </w:rPr>
+        <w:t>grunt</w:t>
+      </w:r>
+      <w:r>
+        <w:t> » pour mettre à jour les fichiers CSS minifiés.</w:t>
+      </w:r>
+      <w:bookmarkStart w:id="0" w:name="_GoBack"/>
+      <w:bookmarkEnd w:id="0"/>
+    </w:p>
+    <w:p>
+      <w:pPr>
+        <w:pStyle w:val="Heading1"/>
+      </w:pPr>
+      <w:r>
         <w:t>Installation de Firebird</w:t>
       </w:r>
     </w:p>
@@ -12824,7 +12895,6 @@
         <w:pStyle w:val="Heading1"/>
       </w:pPr>
       <w:r>
-        <w:lastRenderedPageBreak/>
         <w:t xml:space="preserve">Réflexion sur la notion </w:t>
       </w:r>
       <w:r>
@@ -13324,7 +13394,6 @@
         <w:pStyle w:val="Heading2"/>
       </w:pPr>
       <w:r>
-        <w:lastRenderedPageBreak/>
         <w:t>Lien avec les workflows</w:t>
       </w:r>
     </w:p>
@@ -13491,7 +13560,6 @@
         <w:pStyle w:val="Heading1"/>
       </w:pPr>
       <w:r>
-        <w:lastRenderedPageBreak/>
         <w:t>Les workflows</w:t>
       </w:r>
     </w:p>
@@ -13735,7 +13803,6 @@
         <w:pStyle w:val="Heading1"/>
       </w:pPr>
       <w:r>
-        <w:lastRenderedPageBreak/>
         <w:t>Les champs de type texte</w:t>
       </w:r>
     </w:p>
@@ -13795,564 +13862,6 @@
             <wp:extent cx="2081284" cy="538088"/>
             <wp:effectExtent l="0" t="0" r="0" b="0"/>
             <wp:docPr id="6" name="Picture 6"/>
-            <wp:cNvGraphicFramePr>
-              <a:graphicFrameLocks xmlns:a="http://schemas.openxmlformats.org/drawingml/2006/main" noChangeAspect="1"/>
-            </wp:cNvGraphicFramePr>
-            <a:graphic xmlns:a="http://schemas.openxmlformats.org/drawingml/2006/main">
-              <a:graphicData uri="http://schemas.openxmlformats.org/drawingml/2006/picture">
-                <pic:pic xmlns:pic="http://schemas.openxmlformats.org/drawingml/2006/picture">
-                  <pic:nvPicPr>
-                    <pic:cNvPr id="0" name=""/>
-                    <pic:cNvPicPr/>
-                  </pic:nvPicPr>
-                  <pic:blipFill>
-                    <a:blip r:embed="rId13"/>
-                    <a:stretch>
-                      <a:fillRect/>
-                    </a:stretch>
-                  </pic:blipFill>
-                  <pic:spPr>
-                    <a:xfrm>
-                      <a:off x="0" y="0"/>
-                      <a:ext cx="2083275" cy="538603"/>
-                    </a:xfrm>
-                    <a:prstGeom prst="rect">
-                      <a:avLst/>
-                    </a:prstGeom>
-                  </pic:spPr>
-                </pic:pic>
-              </a:graphicData>
-            </a:graphic>
-          </wp:inline>
-        </w:drawing>
-      </w:r>
-    </w:p>
-    <w:p>
-      <w:r>
-        <w:t xml:space="preserve">Pour les champs de type </w:t>
-      </w:r>
-      <w:r>
-        <w:rPr>
-          <w:rStyle w:val="Keyword"/>
-        </w:rPr>
-        <w:t>string</w:t>
-      </w:r>
-      <w:r>
-        <w:t xml:space="preserve">, le texte est stocké sans encodage, alors que pour le type </w:t>
-      </w:r>
-      <w:r>
-        <w:rPr>
-          <w:rStyle w:val="Keyword"/>
-        </w:rPr>
-        <w:t>FormattedText</w:t>
-      </w:r>
-      <w:r>
-        <w:t>, le texte est stocké avec un encodage de type XML. Ainsi, le texte « B&amp;B » sera stocké :</w:t>
-      </w:r>
-    </w:p>
-    <w:p>
-      <w:pPr>
-        <w:pStyle w:val="ListParagraph"/>
-        <w:numPr>
-          <w:ilvl w:val="0"/>
-          <w:numId w:val="77"/>
-        </w:numPr>
-      </w:pPr>
-      <w:r>
-        <w:rPr>
-          <w:rStyle w:val="Keyword"/>
-        </w:rPr>
-        <w:t>"B&amp;B"</w:t>
-      </w:r>
-      <w:r>
-        <w:t xml:space="preserve"> pour un champ de type </w:t>
-      </w:r>
-      <w:r>
-        <w:rPr>
-          <w:rStyle w:val="Keyword"/>
-        </w:rPr>
-        <w:t>string</w:t>
-      </w:r>
-      <w:r>
-        <w:t>.</w:t>
-      </w:r>
-    </w:p>
-    <w:p>
-      <w:pPr>
-        <w:pStyle w:val="ListParagraph"/>
-        <w:numPr>
-          <w:ilvl w:val="0"/>
-          <w:numId w:val="77"/>
-        </w:numPr>
-      </w:pPr>
-      <w:r>
-        <w:rPr>
-          <w:rStyle w:val="Keyword"/>
-        </w:rPr>
-        <w:t>"B&amp;amp;B"</w:t>
-      </w:r>
-      <w:r>
-        <w:t xml:space="preserve"> pour un champ de type </w:t>
-      </w:r>
-      <w:r>
-        <w:rPr>
-          <w:rStyle w:val="Keyword"/>
-        </w:rPr>
-        <w:t>FormattedText</w:t>
-      </w:r>
-      <w:r>
-        <w:t>.</w:t>
-      </w:r>
-    </w:p>
-    <w:p>
-      <w:r>
-        <w:t xml:space="preserve">Il en va de même pour les sauts de ligne (soit </w:t>
-      </w:r>
-      <w:r>
-        <w:rPr>
-          <w:rStyle w:val="Keyword"/>
-        </w:rPr>
-        <w:t>\n</w:t>
-      </w:r>
-      <w:r>
-        <w:t xml:space="preserve">, soit </w:t>
-      </w:r>
-      <w:r>
-        <w:rPr>
-          <w:rStyle w:val="Keyword"/>
-        </w:rPr>
-        <w:t>&lt;br/&gt;</w:t>
-      </w:r>
-      <w:r>
-        <w:t>, en fonction du type de champ utilisé).</w:t>
-      </w:r>
-    </w:p>
-    <w:p>
-      <w:pPr>
-        <w:rPr>
-          <w:lang w:val="de-CH"/>
-        </w:rPr>
-      </w:pPr>
-      <w:r>
-        <w:t xml:space="preserve">En accédant aux champs via les </w:t>
-      </w:r>
-      <w:r>
-        <w:rPr>
-          <w:i/>
-        </w:rPr>
-        <w:t>marshalers</w:t>
-      </w:r>
-      <w:r>
-        <w:t xml:space="preserve"> (</w:t>
-      </w:r>
-      <w:r>
-        <w:rPr>
-          <w:rStyle w:val="Keyword"/>
-        </w:rPr>
-        <w:t>GetFormattedTextValue</w:t>
-      </w:r>
-      <w:r>
-        <w:t xml:space="preserve"> et </w:t>
-      </w:r>
-      <w:r>
-        <w:rPr>
-          <w:rStyle w:val="Keyword"/>
-        </w:rPr>
-        <w:t>SetFormatted</w:t>
-      </w:r>
-      <w:r>
-        <w:rPr>
-          <w:rStyle w:val="Keyword"/>
-        </w:rPr>
-        <w:softHyphen/>
-      </w:r>
-      <w:r>
-        <w:rPr>
-          <w:rStyle w:val="Keyword"/>
-        </w:rPr>
-        <w:t>Text</w:t>
-      </w:r>
-      <w:r>
-        <w:rPr>
-          <w:rStyle w:val="Keyword"/>
-        </w:rPr>
-        <w:softHyphen/>
-      </w:r>
-      <w:r>
-        <w:rPr>
-          <w:rStyle w:val="Keyword"/>
-        </w:rPr>
-        <w:t>Value</w:t>
-      </w:r>
-      <w:r>
-        <w:t xml:space="preserve">), les conversions correctes ont lieu automatiquement. Ceci permet de travailler avec </w:t>
-      </w:r>
-      <w:r>
-        <w:rPr>
-          <w:rStyle w:val="Keyword"/>
-        </w:rPr>
-        <w:t>FormattedText</w:t>
-      </w:r>
-      <w:r>
-        <w:t xml:space="preserve"> au niveau de l’interface graphique, sans avoir à se soucier du format interne du texte.</w:t>
-      </w:r>
-      <w:r>
-        <w:t>s</w:t>
-      </w:r>
-      <w:bookmarkStart w:id="0" w:name="_GoBack"/>
-      <w:bookmarkEnd w:id="0"/>
-    </w:p>
-    <w:p>
-      <w:pPr>
-        <w:pStyle w:val="Heading1"/>
-      </w:pPr>
-      <w:r>
-        <w:t>Les convertisseurs et les validateurs</w:t>
-      </w:r>
-    </w:p>
-    <w:p>
-      <w:r>
-        <w:t xml:space="preserve">Les champs éditables de l’interface graphique sont liés aux propriétés des entités au travers de </w:t>
-      </w:r>
-      <w:r>
-        <w:rPr>
-          <w:i/>
-        </w:rPr>
-        <w:t>marshalers</w:t>
-      </w:r>
-      <w:r>
-        <w:t>, responsables des opérations suivantes :</w:t>
-      </w:r>
-    </w:p>
-    <w:p>
-      <w:pPr>
-        <w:pStyle w:val="ListParagraph"/>
-        <w:numPr>
-          <w:ilvl w:val="0"/>
-          <w:numId w:val="41"/>
-        </w:numPr>
-      </w:pPr>
-      <w:r>
-        <w:t xml:space="preserve">Accès en lecture et écriture à la propriété de l’entité, au travers de </w:t>
-      </w:r>
-      <w:r>
-        <w:rPr>
-          <w:i/>
-        </w:rPr>
-        <w:t>lambdas</w:t>
-      </w:r>
-      <w:r>
-        <w:t xml:space="preserve"> getter et setter</w:t>
-      </w:r>
-      <w:r>
-        <w:t>, qui peuvent opérer sur une valeur nullable ou non nullable.</w:t>
-      </w:r>
-    </w:p>
-    <w:p>
-      <w:pPr>
-        <w:pStyle w:val="ListParagraph"/>
-        <w:numPr>
-          <w:ilvl w:val="0"/>
-          <w:numId w:val="41"/>
-        </w:numPr>
-      </w:pPr>
-      <w:r>
-        <w:t xml:space="preserve">Conversion </w:t>
-      </w:r>
-      <w:r>
-        <w:t xml:space="preserve">de la valeur de et </w:t>
-      </w:r>
-      <w:r>
-        <w:t xml:space="preserve">vers une </w:t>
-      </w:r>
-      <w:r>
-        <w:rPr>
-          <w:rStyle w:val="Keyword"/>
-        </w:rPr>
-        <w:t>string</w:t>
-      </w:r>
-      <w:r>
-        <w:t>, vérification</w:t>
-      </w:r>
-      <w:r>
-        <w:t xml:space="preserve"> que la conversion est possible (par ex. au moyen de convertisseurs tels que </w:t>
-      </w:r>
-      <w:r>
-        <w:rPr>
-          <w:rStyle w:val="Keyword"/>
-        </w:rPr>
-        <w:t>DateTimeConverter</w:t>
-      </w:r>
-      <w:r>
-        <w:t>).</w:t>
-      </w:r>
-    </w:p>
-    <w:p>
-      <w:r>
-        <w:t xml:space="preserve">Quand un élément d’interface graphique doit être connecté à un </w:t>
-      </w:r>
-      <w:r>
-        <w:rPr>
-          <w:i/>
-        </w:rPr>
-        <w:t>marshaler</w:t>
-      </w:r>
-      <w:r>
-        <w:t xml:space="preserve">, on utilise généralement la classe </w:t>
-      </w:r>
-      <w:r>
-        <w:rPr>
-          <w:rStyle w:val="Keyword"/>
-        </w:rPr>
-        <w:t>TextValueController</w:t>
-      </w:r>
-      <w:r>
-        <w:t xml:space="preserve">. Ce contrôleur est utilisé par </w:t>
-      </w:r>
-      <w:r>
-        <w:rPr>
-          <w:rStyle w:val="Keyword"/>
-        </w:rPr>
-        <w:t>UIBuilder</w:t>
-      </w:r>
-      <w:r>
-        <w:t xml:space="preserve">, au travers des méthodes </w:t>
-      </w:r>
-      <w:r>
-        <w:rPr>
-          <w:rStyle w:val="Keyword"/>
-        </w:rPr>
-        <w:t>Create</w:t>
-      </w:r>
-      <w:r>
-        <w:rPr>
-          <w:rStyle w:val="Keyword"/>
-        </w:rPr>
-        <w:softHyphen/>
-      </w:r>
-      <w:r>
-        <w:rPr>
-          <w:rStyle w:val="Keyword"/>
-        </w:rPr>
-        <w:t>Text</w:t>
-      </w:r>
-      <w:r>
-        <w:rPr>
-          <w:rStyle w:val="Keyword"/>
-        </w:rPr>
-        <w:softHyphen/>
-      </w:r>
-      <w:r>
-        <w:rPr>
-          <w:rStyle w:val="Keyword"/>
-        </w:rPr>
-        <w:t>Field</w:t>
-      </w:r>
-      <w:r>
-        <w:t xml:space="preserve">, </w:t>
-      </w:r>
-      <w:r>
-        <w:rPr>
-          <w:rStyle w:val="Keyword"/>
-        </w:rPr>
-        <w:t>CreateTextFieldMulti</w:t>
-      </w:r>
-      <w:r>
-        <w:t xml:space="preserve">, </w:t>
-      </w:r>
-      <w:r>
-        <w:rPr>
-          <w:rStyle w:val="Keyword"/>
-        </w:rPr>
-        <w:t>CreateAutoCompleteTextField</w:t>
-      </w:r>
-      <w:r>
-        <w:t xml:space="preserve"> et </w:t>
-      </w:r>
-      <w:r>
-        <w:rPr>
-          <w:rStyle w:val="Keyword"/>
-        </w:rPr>
-        <w:t>CreateCheckBox</w:t>
-      </w:r>
-      <w:r>
-        <w:t>.</w:t>
-      </w:r>
-      <w:r>
-        <w:t xml:space="preserve"> La méthode </w:t>
-      </w:r>
-      <w:r>
-        <w:rPr>
-          <w:rStyle w:val="Keyword"/>
-        </w:rPr>
-        <w:t>Attach</w:t>
-      </w:r>
-      <w:r>
-        <w:t xml:space="preserve"> du contrôleur fait le lien avec le </w:t>
-      </w:r>
-      <w:r>
-        <w:rPr>
-          <w:i/>
-        </w:rPr>
-        <w:t>widget</w:t>
-      </w:r>
-      <w:r>
-        <w:t xml:space="preserve"> sous-jacent.</w:t>
-      </w:r>
-    </w:p>
-    <w:p>
-      <w:r>
-        <w:t xml:space="preserve">Si la propriété de l’entité est éditable au moyen d’un champ de texte, le contrôleur délègue une éventuelle adaptation de la valeur à un </w:t>
-      </w:r>
-      <w:r>
-        <w:rPr>
-          <w:i/>
-        </w:rPr>
-        <w:t>field binder</w:t>
-      </w:r>
-      <w:r>
-        <w:t xml:space="preserve">. Celui-ci est obtenu au travers de la classe </w:t>
-      </w:r>
-      <w:r>
-        <w:rPr>
-          <w:rStyle w:val="Keyword"/>
-        </w:rPr>
-        <w:t>FieldBinderFactory</w:t>
-      </w:r>
-      <w:r>
-        <w:t xml:space="preserve">, en s’appuyant sur la définition du type de propriété (si </w:t>
-      </w:r>
-      <w:r>
-        <w:rPr>
-          <w:rStyle w:val="Keyword"/>
-        </w:rPr>
-        <w:t>INamedProperty</w:t>
-      </w:r>
-      <w:r>
-        <w:t xml:space="preserve"> définit un contrôleur par défaut nommé « FieldBinder », alors la </w:t>
-      </w:r>
-      <w:r>
-        <w:rPr>
-          <w:i/>
-        </w:rPr>
-        <w:t>factory</w:t>
-      </w:r>
-      <w:r>
-        <w:t xml:space="preserve"> recherche une classe concrète implémentant </w:t>
-      </w:r>
-      <w:r>
-        <w:rPr>
-          <w:rStyle w:val="Keyword"/>
-        </w:rPr>
-        <w:t>IFieldBinder</w:t>
-      </w:r>
-      <w:r>
-        <w:t>).</w:t>
-      </w:r>
-    </w:p>
-    <w:p>
-      <w:r>
-        <w:t xml:space="preserve">L’interface </w:t>
-      </w:r>
-      <w:r>
-        <w:rPr>
-          <w:rStyle w:val="Keyword"/>
-        </w:rPr>
-        <w:t>IFieldBinder</w:t>
-      </w:r>
-      <w:r>
-        <w:t xml:space="preserve"> met à disposition les méthodes de conversion </w:t>
-      </w:r>
-      <w:r>
-        <w:rPr>
-          <w:rStyle w:val="Keyword"/>
-        </w:rPr>
-        <w:t>ConvertToUI</w:t>
-      </w:r>
-      <w:r>
-        <w:t xml:space="preserve"> et </w:t>
-      </w:r>
-      <w:r>
-        <w:rPr>
-          <w:rStyle w:val="Keyword"/>
-        </w:rPr>
-        <w:t>ConvertFromUI</w:t>
-      </w:r>
-      <w:r>
-        <w:t xml:space="preserve">, ainsi qu’une méthode de validation </w:t>
-      </w:r>
-      <w:r>
-        <w:rPr>
-          <w:rStyle w:val="Keyword"/>
-        </w:rPr>
-        <w:t>ValidateFromUI</w:t>
-      </w:r>
-      <w:r>
-        <w:t xml:space="preserve">. La méthode </w:t>
-      </w:r>
-      <w:r>
-        <w:rPr>
-          <w:rStyle w:val="Keyword"/>
-        </w:rPr>
-        <w:t>FieldBinderFactory.GetValidator</w:t>
-      </w:r>
-      <w:r>
-        <w:t xml:space="preserve"> peut être utilisée pour obtenir un validateur compatible avec les mécanismes utilisés par </w:t>
-      </w:r>
-      <w:r>
-        <w:rPr>
-          <w:rStyle w:val="Keyword"/>
-        </w:rPr>
-        <w:t>Widget</w:t>
-      </w:r>
-      <w:r>
-        <w:t>.</w:t>
-      </w:r>
-    </w:p>
-    <w:p>
-      <w:r>
-        <w:t>Il est ainsi possible de stocker un n</w:t>
-      </w:r>
-      <w:r>
-        <w:rPr>
-          <w:vertAlign w:val="superscript"/>
-        </w:rPr>
-        <w:t>o</w:t>
-      </w:r>
-      <w:r>
-        <w:t xml:space="preserve"> de compte de chèque sous une forme compacte « 10150006 » dans l’entité et de l’avoir représenté sous sa forme humainement plus lisible, « 10-15000-6 ». C’est le cas pour les champs de type </w:t>
-      </w:r>
-      <w:r>
-        <w:rPr>
-          <w:rStyle w:val="Keyword"/>
-        </w:rPr>
-        <w:t>String.PostFinanceAccount</w:t>
-      </w:r>
-      <w:r>
-        <w:t xml:space="preserve">, qui sont adaptés par la classe </w:t>
-      </w:r>
-      <w:r>
-        <w:rPr>
-          <w:rStyle w:val="Keyword"/>
-        </w:rPr>
-        <w:t>PostFinanceAccountFieldBinder</w:t>
-      </w:r>
-      <w:r>
-        <w:t> :</w:t>
-      </w:r>
-    </w:p>
-    <w:p>
-      <w:r>
-        <w:rPr>
-          <w:noProof/>
-          <w:lang w:eastAsia="fr-CH"/>
-        </w:rPr>
-        <w:lastRenderedPageBreak/>
-        <w:drawing>
-          <wp:inline distT="0" distB="0" distL="0" distR="0" wp14:anchorId="5AAA315C" wp14:editId="4CF189F1">
-            <wp:extent cx="5086350" cy="2981325"/>
-            <wp:effectExtent l="0" t="0" r="0" b="9525"/>
-            <wp:docPr id="1" name="Picture 1"/>
             <wp:cNvGraphicFramePr>
               <a:graphicFrameLocks xmlns:a="http://schemas.openxmlformats.org/drawingml/2006/main" noChangeAspect="1"/>
             </wp:cNvGraphicFramePr>
@@ -14372,6 +13881,556 @@
                   <pic:spPr>
                     <a:xfrm>
                       <a:off x="0" y="0"/>
+                      <a:ext cx="2083275" cy="538603"/>
+                    </a:xfrm>
+                    <a:prstGeom prst="rect">
+                      <a:avLst/>
+                    </a:prstGeom>
+                  </pic:spPr>
+                </pic:pic>
+              </a:graphicData>
+            </a:graphic>
+          </wp:inline>
+        </w:drawing>
+      </w:r>
+    </w:p>
+    <w:p>
+      <w:r>
+        <w:t xml:space="preserve">Pour les champs de type </w:t>
+      </w:r>
+      <w:r>
+        <w:rPr>
+          <w:rStyle w:val="Keyword"/>
+        </w:rPr>
+        <w:t>string</w:t>
+      </w:r>
+      <w:r>
+        <w:t xml:space="preserve">, le texte est stocké sans encodage, alors que pour le type </w:t>
+      </w:r>
+      <w:r>
+        <w:rPr>
+          <w:rStyle w:val="Keyword"/>
+        </w:rPr>
+        <w:t>FormattedText</w:t>
+      </w:r>
+      <w:r>
+        <w:t>, le texte est stocké avec un encodage de type XML. Ainsi, le texte « B&amp;B » sera stocké :</w:t>
+      </w:r>
+    </w:p>
+    <w:p>
+      <w:pPr>
+        <w:pStyle w:val="ListParagraph"/>
+        <w:numPr>
+          <w:ilvl w:val="0"/>
+          <w:numId w:val="77"/>
+        </w:numPr>
+      </w:pPr>
+      <w:r>
+        <w:rPr>
+          <w:rStyle w:val="Keyword"/>
+        </w:rPr>
+        <w:t>"B&amp;B"</w:t>
+      </w:r>
+      <w:r>
+        <w:t xml:space="preserve"> pour un champ de type </w:t>
+      </w:r>
+      <w:r>
+        <w:rPr>
+          <w:rStyle w:val="Keyword"/>
+        </w:rPr>
+        <w:t>string</w:t>
+      </w:r>
+      <w:r>
+        <w:t>.</w:t>
+      </w:r>
+    </w:p>
+    <w:p>
+      <w:pPr>
+        <w:pStyle w:val="ListParagraph"/>
+        <w:numPr>
+          <w:ilvl w:val="0"/>
+          <w:numId w:val="77"/>
+        </w:numPr>
+      </w:pPr>
+      <w:r>
+        <w:rPr>
+          <w:rStyle w:val="Keyword"/>
+        </w:rPr>
+        <w:t>"B&amp;amp;B"</w:t>
+      </w:r>
+      <w:r>
+        <w:t xml:space="preserve"> pour un champ de type </w:t>
+      </w:r>
+      <w:r>
+        <w:rPr>
+          <w:rStyle w:val="Keyword"/>
+        </w:rPr>
+        <w:t>FormattedText</w:t>
+      </w:r>
+      <w:r>
+        <w:t>.</w:t>
+      </w:r>
+    </w:p>
+    <w:p>
+      <w:r>
+        <w:t xml:space="preserve">Il en va de même pour les sauts de ligne (soit </w:t>
+      </w:r>
+      <w:r>
+        <w:rPr>
+          <w:rStyle w:val="Keyword"/>
+        </w:rPr>
+        <w:t>\n</w:t>
+      </w:r>
+      <w:r>
+        <w:t xml:space="preserve">, soit </w:t>
+      </w:r>
+      <w:r>
+        <w:rPr>
+          <w:rStyle w:val="Keyword"/>
+        </w:rPr>
+        <w:t>&lt;br/&gt;</w:t>
+      </w:r>
+      <w:r>
+        <w:t>, en fonction du type de champ utilisé).</w:t>
+      </w:r>
+    </w:p>
+    <w:p>
+      <w:r>
+        <w:t xml:space="preserve">En accédant aux champs via les </w:t>
+      </w:r>
+      <w:r>
+        <w:rPr>
+          <w:i/>
+        </w:rPr>
+        <w:t>marshalers</w:t>
+      </w:r>
+      <w:r>
+        <w:t xml:space="preserve"> (</w:t>
+      </w:r>
+      <w:r>
+        <w:rPr>
+          <w:rStyle w:val="Keyword"/>
+        </w:rPr>
+        <w:t>GetFormattedTextValue</w:t>
+      </w:r>
+      <w:r>
+        <w:t xml:space="preserve"> et </w:t>
+      </w:r>
+      <w:r>
+        <w:rPr>
+          <w:rStyle w:val="Keyword"/>
+        </w:rPr>
+        <w:t>SetFormatted</w:t>
+      </w:r>
+      <w:r>
+        <w:rPr>
+          <w:rStyle w:val="Keyword"/>
+        </w:rPr>
+        <w:softHyphen/>
+      </w:r>
+      <w:r>
+        <w:rPr>
+          <w:rStyle w:val="Keyword"/>
+        </w:rPr>
+        <w:t>Text</w:t>
+      </w:r>
+      <w:r>
+        <w:rPr>
+          <w:rStyle w:val="Keyword"/>
+        </w:rPr>
+        <w:softHyphen/>
+      </w:r>
+      <w:r>
+        <w:rPr>
+          <w:rStyle w:val="Keyword"/>
+        </w:rPr>
+        <w:t>Value</w:t>
+      </w:r>
+      <w:r>
+        <w:t xml:space="preserve">), les conversions correctes ont lieu automatiquement. Ceci permet de travailler avec </w:t>
+      </w:r>
+      <w:r>
+        <w:rPr>
+          <w:rStyle w:val="Keyword"/>
+        </w:rPr>
+        <w:t>FormattedText</w:t>
+      </w:r>
+      <w:r>
+        <w:t xml:space="preserve"> au niveau de l’interface graphique, sans avoir à se soucier du format interne du texte.</w:t>
+      </w:r>
+      <w:r>
+        <w:t>s</w:t>
+      </w:r>
+    </w:p>
+    <w:p>
+      <w:pPr>
+        <w:pStyle w:val="Heading1"/>
+      </w:pPr>
+      <w:r>
+        <w:t>Les convertisseurs et les validateurs</w:t>
+      </w:r>
+    </w:p>
+    <w:p>
+      <w:r>
+        <w:t xml:space="preserve">Les champs éditables de l’interface graphique sont liés aux propriétés des entités au travers de </w:t>
+      </w:r>
+      <w:r>
+        <w:rPr>
+          <w:i/>
+        </w:rPr>
+        <w:t>marshalers</w:t>
+      </w:r>
+      <w:r>
+        <w:t>, responsables des opérations suivantes :</w:t>
+      </w:r>
+    </w:p>
+    <w:p>
+      <w:pPr>
+        <w:pStyle w:val="ListParagraph"/>
+        <w:numPr>
+          <w:ilvl w:val="0"/>
+          <w:numId w:val="41"/>
+        </w:numPr>
+      </w:pPr>
+      <w:r>
+        <w:t xml:space="preserve">Accès en lecture et écriture à la propriété de l’entité, au travers de </w:t>
+      </w:r>
+      <w:r>
+        <w:rPr>
+          <w:i/>
+        </w:rPr>
+        <w:t>lambdas</w:t>
+      </w:r>
+      <w:r>
+        <w:t xml:space="preserve"> getter et setter</w:t>
+      </w:r>
+      <w:r>
+        <w:t>, qui peuvent opérer sur une valeur nullable ou non nullable.</w:t>
+      </w:r>
+    </w:p>
+    <w:p>
+      <w:pPr>
+        <w:pStyle w:val="ListParagraph"/>
+        <w:numPr>
+          <w:ilvl w:val="0"/>
+          <w:numId w:val="41"/>
+        </w:numPr>
+      </w:pPr>
+      <w:r>
+        <w:t xml:space="preserve">Conversion </w:t>
+      </w:r>
+      <w:r>
+        <w:t xml:space="preserve">de la valeur de et </w:t>
+      </w:r>
+      <w:r>
+        <w:t xml:space="preserve">vers une </w:t>
+      </w:r>
+      <w:r>
+        <w:rPr>
+          <w:rStyle w:val="Keyword"/>
+        </w:rPr>
+        <w:t>string</w:t>
+      </w:r>
+      <w:r>
+        <w:t>, vérification</w:t>
+      </w:r>
+      <w:r>
+        <w:t xml:space="preserve"> que la conversion est possible (par ex. au moyen de convertisseurs tels que </w:t>
+      </w:r>
+      <w:r>
+        <w:rPr>
+          <w:rStyle w:val="Keyword"/>
+        </w:rPr>
+        <w:t>DateTimeConverter</w:t>
+      </w:r>
+      <w:r>
+        <w:t>).</w:t>
+      </w:r>
+    </w:p>
+    <w:p>
+      <w:r>
+        <w:t xml:space="preserve">Quand un élément d’interface graphique doit être connecté à un </w:t>
+      </w:r>
+      <w:r>
+        <w:rPr>
+          <w:i/>
+        </w:rPr>
+        <w:t>marshaler</w:t>
+      </w:r>
+      <w:r>
+        <w:t xml:space="preserve">, on utilise généralement la classe </w:t>
+      </w:r>
+      <w:r>
+        <w:rPr>
+          <w:rStyle w:val="Keyword"/>
+        </w:rPr>
+        <w:t>TextValueController</w:t>
+      </w:r>
+      <w:r>
+        <w:t xml:space="preserve">. Ce contrôleur est utilisé par </w:t>
+      </w:r>
+      <w:r>
+        <w:rPr>
+          <w:rStyle w:val="Keyword"/>
+        </w:rPr>
+        <w:t>UIBuilder</w:t>
+      </w:r>
+      <w:r>
+        <w:t xml:space="preserve">, au travers des méthodes </w:t>
+      </w:r>
+      <w:r>
+        <w:rPr>
+          <w:rStyle w:val="Keyword"/>
+        </w:rPr>
+        <w:t>Create</w:t>
+      </w:r>
+      <w:r>
+        <w:rPr>
+          <w:rStyle w:val="Keyword"/>
+        </w:rPr>
+        <w:softHyphen/>
+      </w:r>
+      <w:r>
+        <w:rPr>
+          <w:rStyle w:val="Keyword"/>
+        </w:rPr>
+        <w:t>Text</w:t>
+      </w:r>
+      <w:r>
+        <w:rPr>
+          <w:rStyle w:val="Keyword"/>
+        </w:rPr>
+        <w:softHyphen/>
+      </w:r>
+      <w:r>
+        <w:rPr>
+          <w:rStyle w:val="Keyword"/>
+        </w:rPr>
+        <w:t>Field</w:t>
+      </w:r>
+      <w:r>
+        <w:t xml:space="preserve">, </w:t>
+      </w:r>
+      <w:r>
+        <w:rPr>
+          <w:rStyle w:val="Keyword"/>
+        </w:rPr>
+        <w:t>CreateTextFieldMulti</w:t>
+      </w:r>
+      <w:r>
+        <w:t xml:space="preserve">, </w:t>
+      </w:r>
+      <w:r>
+        <w:rPr>
+          <w:rStyle w:val="Keyword"/>
+        </w:rPr>
+        <w:t>CreateAutoCompleteTextField</w:t>
+      </w:r>
+      <w:r>
+        <w:t xml:space="preserve"> et </w:t>
+      </w:r>
+      <w:r>
+        <w:rPr>
+          <w:rStyle w:val="Keyword"/>
+        </w:rPr>
+        <w:t>CreateCheckBox</w:t>
+      </w:r>
+      <w:r>
+        <w:t>.</w:t>
+      </w:r>
+      <w:r>
+        <w:t xml:space="preserve"> La méthode </w:t>
+      </w:r>
+      <w:r>
+        <w:rPr>
+          <w:rStyle w:val="Keyword"/>
+        </w:rPr>
+        <w:t>Attach</w:t>
+      </w:r>
+      <w:r>
+        <w:t xml:space="preserve"> du contrôleur fait le lien avec le </w:t>
+      </w:r>
+      <w:r>
+        <w:rPr>
+          <w:i/>
+        </w:rPr>
+        <w:t>widget</w:t>
+      </w:r>
+      <w:r>
+        <w:t xml:space="preserve"> sous-jacent.</w:t>
+      </w:r>
+    </w:p>
+    <w:p>
+      <w:r>
+        <w:t xml:space="preserve">Si la propriété de l’entité est éditable au moyen d’un champ de texte, le contrôleur délègue une éventuelle adaptation de la valeur à un </w:t>
+      </w:r>
+      <w:r>
+        <w:rPr>
+          <w:i/>
+        </w:rPr>
+        <w:t>field binder</w:t>
+      </w:r>
+      <w:r>
+        <w:t xml:space="preserve">. Celui-ci est obtenu au travers de la classe </w:t>
+      </w:r>
+      <w:r>
+        <w:rPr>
+          <w:rStyle w:val="Keyword"/>
+        </w:rPr>
+        <w:t>FieldBinderFactory</w:t>
+      </w:r>
+      <w:r>
+        <w:t xml:space="preserve">, en s’appuyant sur la définition du type de propriété (si </w:t>
+      </w:r>
+      <w:r>
+        <w:rPr>
+          <w:rStyle w:val="Keyword"/>
+        </w:rPr>
+        <w:t>INamedProperty</w:t>
+      </w:r>
+      <w:r>
+        <w:t xml:space="preserve"> définit un contrôleur par défaut nommé « FieldBinder », alors la </w:t>
+      </w:r>
+      <w:r>
+        <w:rPr>
+          <w:i/>
+        </w:rPr>
+        <w:t>factory</w:t>
+      </w:r>
+      <w:r>
+        <w:t xml:space="preserve"> recherche une classe concrète implémentant </w:t>
+      </w:r>
+      <w:r>
+        <w:rPr>
+          <w:rStyle w:val="Keyword"/>
+        </w:rPr>
+        <w:t>IFieldBinder</w:t>
+      </w:r>
+      <w:r>
+        <w:t>).</w:t>
+      </w:r>
+    </w:p>
+    <w:p>
+      <w:r>
+        <w:t xml:space="preserve">L’interface </w:t>
+      </w:r>
+      <w:r>
+        <w:rPr>
+          <w:rStyle w:val="Keyword"/>
+        </w:rPr>
+        <w:t>IFieldBinder</w:t>
+      </w:r>
+      <w:r>
+        <w:t xml:space="preserve"> met à disposition les méthodes de conversion </w:t>
+      </w:r>
+      <w:r>
+        <w:rPr>
+          <w:rStyle w:val="Keyword"/>
+        </w:rPr>
+        <w:t>ConvertToUI</w:t>
+      </w:r>
+      <w:r>
+        <w:t xml:space="preserve"> et </w:t>
+      </w:r>
+      <w:r>
+        <w:rPr>
+          <w:rStyle w:val="Keyword"/>
+        </w:rPr>
+        <w:t>ConvertFromUI</w:t>
+      </w:r>
+      <w:r>
+        <w:t xml:space="preserve">, ainsi qu’une méthode de validation </w:t>
+      </w:r>
+      <w:r>
+        <w:rPr>
+          <w:rStyle w:val="Keyword"/>
+        </w:rPr>
+        <w:t>ValidateFromUI</w:t>
+      </w:r>
+      <w:r>
+        <w:t xml:space="preserve">. La méthode </w:t>
+      </w:r>
+      <w:r>
+        <w:rPr>
+          <w:rStyle w:val="Keyword"/>
+        </w:rPr>
+        <w:t>FieldBinderFactory.GetValidator</w:t>
+      </w:r>
+      <w:r>
+        <w:t xml:space="preserve"> peut être utilisée pour obtenir un validateur compatible avec les mécanismes utilisés par </w:t>
+      </w:r>
+      <w:r>
+        <w:rPr>
+          <w:rStyle w:val="Keyword"/>
+        </w:rPr>
+        <w:t>Widget</w:t>
+      </w:r>
+      <w:r>
+        <w:t>.</w:t>
+      </w:r>
+    </w:p>
+    <w:p>
+      <w:r>
+        <w:t>Il est ainsi possible de stocker un n</w:t>
+      </w:r>
+      <w:r>
+        <w:rPr>
+          <w:vertAlign w:val="superscript"/>
+        </w:rPr>
+        <w:t>o</w:t>
+      </w:r>
+      <w:r>
+        <w:t xml:space="preserve"> de compte de chèque sous une forme compacte « 10150006 » dans l’entité et de l’avoir représenté sous sa forme humainement plus lisible, « 10-15000-6 ». C’est le cas pour les champs de type </w:t>
+      </w:r>
+      <w:r>
+        <w:rPr>
+          <w:rStyle w:val="Keyword"/>
+        </w:rPr>
+        <w:t>String.PostFinanceAccount</w:t>
+      </w:r>
+      <w:r>
+        <w:t xml:space="preserve">, qui sont adaptés par la classe </w:t>
+      </w:r>
+      <w:r>
+        <w:rPr>
+          <w:rStyle w:val="Keyword"/>
+        </w:rPr>
+        <w:t>PostFinanceAccountFieldBinder</w:t>
+      </w:r>
+      <w:r>
+        <w:t> :</w:t>
+      </w:r>
+    </w:p>
+    <w:p>
+      <w:r>
+        <w:rPr>
+          <w:noProof/>
+          <w:lang w:eastAsia="fr-CH"/>
+        </w:rPr>
+        <w:drawing>
+          <wp:inline distT="0" distB="0" distL="0" distR="0" wp14:anchorId="5AAA315C" wp14:editId="4CF189F1">
+            <wp:extent cx="5086350" cy="2981325"/>
+            <wp:effectExtent l="0" t="0" r="0" b="9525"/>
+            <wp:docPr id="1" name="Picture 1"/>
+            <wp:cNvGraphicFramePr>
+              <a:graphicFrameLocks xmlns:a="http://schemas.openxmlformats.org/drawingml/2006/main" noChangeAspect="1"/>
+            </wp:cNvGraphicFramePr>
+            <a:graphic xmlns:a="http://schemas.openxmlformats.org/drawingml/2006/main">
+              <a:graphicData uri="http://schemas.openxmlformats.org/drawingml/2006/picture">
+                <pic:pic xmlns:pic="http://schemas.openxmlformats.org/drawingml/2006/picture">
+                  <pic:nvPicPr>
+                    <pic:cNvPr id="0" name=""/>
+                    <pic:cNvPicPr/>
+                  </pic:nvPicPr>
+                  <pic:blipFill>
+                    <a:blip r:embed="rId15"/>
+                    <a:stretch>
+                      <a:fillRect/>
+                    </a:stretch>
+                  </pic:blipFill>
+                  <pic:spPr>
+                    <a:xfrm>
+                      <a:off x="0" y="0"/>
                       <a:ext cx="5086350" cy="2981325"/>
                     </a:xfrm>
                     <a:prstGeom prst="rect">
@@ -14472,7 +14531,6 @@
         <w:pStyle w:val="Heading1"/>
       </w:pPr>
       <w:r>
-        <w:lastRenderedPageBreak/>
         <w:t>Logique des règles métier (Core.Business.Logic, Core.Business.Rules)</w:t>
       </w:r>
     </w:p>
@@ -14729,7 +14787,6 @@
         <w:pStyle w:val="Heading1"/>
       </w:pPr>
       <w:r>
-        <w:lastRenderedPageBreak/>
         <w:t>Liste d’entités pour l’utilisateur</w:t>
       </w:r>
       <w:r>
@@ -15337,7 +15394,6 @@
     </w:p>
     <w:p>
       <w:r>
-        <w:lastRenderedPageBreak/>
         <w:t>L</w:t>
       </w:r>
       <w:r>
@@ -15890,7 +15946,6 @@
         <w:pStyle w:val="Dtail"/>
       </w:pPr>
       <w:r>
-        <w:lastRenderedPageBreak/>
         <w:t xml:space="preserve">Les collection </w:t>
       </w:r>
       <w:r>
@@ -16025,7 +16080,6 @@
         <w:pStyle w:val="Heading1"/>
       </w:pPr>
       <w:r>
-        <w:lastRenderedPageBreak/>
         <w:t>Système d’impression pour les entités</w:t>
       </w:r>
     </w:p>
@@ -16532,7 +16586,6 @@
     </w:p>
     <w:p>
       <w:r>
-        <w:lastRenderedPageBreak/>
         <w:t xml:space="preserve">C’est </w:t>
       </w:r>
       <w:r>
@@ -16567,7 +16620,6 @@
         <w:pStyle w:val="Heading1"/>
       </w:pPr>
       <w:r>
-        <w:lastRenderedPageBreak/>
         <w:t>Options de la ligne de commande</w:t>
       </w:r>
     </w:p>
@@ -16652,7 +16704,6 @@
         <w:pStyle w:val="Heading1"/>
       </w:pPr>
       <w:r>
-        <w:lastRenderedPageBreak/>
         <w:t>Représentation de grandes listes — BigList</w:t>
       </w:r>
     </w:p>
@@ -17192,7 +17243,6 @@
         <w:rPr>
           <w:rStyle w:val="Keyword"/>
         </w:rPr>
-        <w:lastRenderedPageBreak/>
         <w:t>ItemListMarkOffset</w:t>
       </w:r>
       <w:r>
@@ -17889,7 +17939,6 @@
         <w:pStyle w:val="ListParagraph"/>
       </w:pPr>
       <w:r>
-        <w:lastRenderedPageBreak/>
         <w:t>Les méthodes associées permettent de modifier la plage visible, par ex. pour implémenter le scrolling relatif (en pixels) ou la navigation ligne par ligne.</w:t>
       </w:r>
     </w:p>
@@ -18346,7 +18395,6 @@
         <w:rPr>
           <w:rStyle w:val="Keyword"/>
         </w:rPr>
-        <w:lastRenderedPageBreak/>
         <w:t>KeyDownProcessor</w:t>
       </w:r>
       <w:r>
@@ -19034,7 +19082,6 @@
         <w:rPr>
           <w:rStyle w:val="Keyword"/>
         </w:rPr>
-        <w:lastRenderedPageBreak/>
         <w:t>AutoScroll</w:t>
       </w:r>
       <w:r>
@@ -19437,12 +19484,12 @@
     </w:p>
     <w:p/>
     <w:sectPr>
-      <w:headerReference w:type="even" r:id="rId15"/>
-      <w:headerReference w:type="default" r:id="rId16"/>
-      <w:footerReference w:type="even" r:id="rId17"/>
-      <w:footerReference w:type="default" r:id="rId18"/>
-      <w:headerReference w:type="first" r:id="rId19"/>
-      <w:footerReference w:type="first" r:id="rId20"/>
+      <w:headerReference w:type="even" r:id="rId16"/>
+      <w:headerReference w:type="default" r:id="rId17"/>
+      <w:footerReference w:type="even" r:id="rId18"/>
+      <w:footerReference w:type="default" r:id="rId19"/>
+      <w:headerReference w:type="first" r:id="rId20"/>
+      <w:footerReference w:type="first" r:id="rId21"/>
       <w:pgSz w:w="11906" w:h="16838"/>
       <w:pgMar w:top="1134" w:right="1418" w:bottom="1418" w:left="1418" w:header="709" w:footer="709" w:gutter="0"/>
       <w:cols w:space="708"/>
@@ -19526,7 +19573,7 @@
           <w:rPr>
             <w:noProof/>
           </w:rPr>
-          <w:t>28</w:t>
+          <w:t>1</w:t>
         </w:r>
         <w:r>
           <w:rPr>
@@ -29742,7 +29789,7 @@
 </file>
 
 <file path=customXml/itemProps1.xml><?xml version="1.0" encoding="utf-8"?>
-<ds:datastoreItem xmlns:ds="http://schemas.openxmlformats.org/officeDocument/2006/customXml" ds:itemID="{FD21BF3E-8E51-4E87-A42C-9DD8A4371F66}">
+<ds:datastoreItem xmlns:ds="http://schemas.openxmlformats.org/officeDocument/2006/customXml" ds:itemID="{2007D592-E295-4291-8DB6-ADBAA69B896B}">
   <ds:schemaRefs>
     <ds:schemaRef ds:uri="http://schemas.openxmlformats.org/officeDocument/2006/bibliography"/>
   </ds:schemaRefs>

</xml_diff>